<commit_message>
Add Style with inline and use :class
</commit_message>
<xml_diff>
--- a/refresh.docx
+++ b/refresh.docx
@@ -108,7 +108,21 @@
         <w:rPr>
           <w:color w:val="FF0000"/>
         </w:rPr>
-        <w:t>Interpolation ({{ }}):</w:t>
+        <w:t>Interpolation (</w:t>
+      </w:r>
+      <w:proofErr w:type="gramStart"/>
+      <w:r>
+        <w:rPr>
+          <w:color w:val="FF0000"/>
+        </w:rPr>
+        <w:t>{{ }</w:t>
+      </w:r>
+      <w:proofErr w:type="gramEnd"/>
+      <w:r>
+        <w:rPr>
+          <w:color w:val="FF0000"/>
+        </w:rPr>
+        <w:t>}):</w:t>
       </w:r>
       <w:r>
         <w:t xml:space="preserve"> The simplest form of data binding, where you display the value of a data property in the DOM</w:t>
@@ -1224,6 +1238,7 @@
           <w:szCs w:val="28"/>
         </w:rPr>
       </w:pPr>
+      <w:proofErr w:type="gramStart"/>
       <w:r>
         <w:rPr>
           <w:rFonts w:ascii="Courier New" w:eastAsia="Times New Roman" w:hAnsi="Courier New" w:cs="Courier New"/>
@@ -1235,6 +1250,7 @@
         </w:rPr>
         <w:t>.stop</w:t>
       </w:r>
+      <w:proofErr w:type="gramEnd"/>
       <w:r>
         <w:rPr>
           <w:rFonts w:ascii="Times New Roman" w:eastAsia="Times New Roman" w:hAnsi="Times New Roman" w:cs="Times New Roman"/>
@@ -1257,6 +1273,7 @@
           <w:szCs w:val="28"/>
         </w:rPr>
       </w:pPr>
+      <w:proofErr w:type="gramStart"/>
       <w:r>
         <w:rPr>
           <w:rFonts w:ascii="Courier New" w:eastAsia="Times New Roman" w:hAnsi="Courier New" w:cs="Courier New"/>
@@ -1278,6 +1295,7 @@
         </w:rPr>
         <w:t>prevent</w:t>
       </w:r>
+      <w:proofErr w:type="gramEnd"/>
       <w:r>
         <w:rPr>
           <w:rFonts w:ascii="Times New Roman" w:eastAsia="Times New Roman" w:hAnsi="Times New Roman" w:cs="Times New Roman"/>
@@ -1309,6 +1327,7 @@
           <w:szCs w:val="28"/>
         </w:rPr>
       </w:pPr>
+      <w:proofErr w:type="gramStart"/>
       <w:r>
         <w:rPr>
           <w:rFonts w:ascii="Courier New" w:eastAsia="Times New Roman" w:hAnsi="Courier New" w:cs="Courier New"/>
@@ -1328,7 +1347,19 @@
           <w:sz w:val="28"/>
           <w:szCs w:val="28"/>
         </w:rPr>
-        <w:t>capture:</w:t>
+        <w:t>capture</w:t>
+      </w:r>
+      <w:proofErr w:type="gramEnd"/>
+      <w:r>
+        <w:rPr>
+          <w:rFonts w:ascii="Courier New" w:eastAsia="Times New Roman" w:hAnsi="Courier New" w:cs="Courier New"/>
+          <w:b/>
+          <w:bCs/>
+          <w:color w:val="FF0000"/>
+          <w:sz w:val="28"/>
+          <w:szCs w:val="28"/>
+        </w:rPr>
+        <w:t>:</w:t>
       </w:r>
       <w:r>
         <w:rPr>
@@ -1352,6 +1383,7 @@
           <w:szCs w:val="28"/>
         </w:rPr>
       </w:pPr>
+      <w:proofErr w:type="gramStart"/>
       <w:r>
         <w:rPr>
           <w:rFonts w:ascii="Courier New" w:eastAsia="Times New Roman" w:hAnsi="Courier New" w:cs="Courier New"/>
@@ -1363,6 +1395,7 @@
         </w:rPr>
         <w:t>.self</w:t>
       </w:r>
+      <w:proofErr w:type="gramEnd"/>
       <w:r>
         <w:rPr>
           <w:rFonts w:ascii="Times New Roman" w:eastAsia="Times New Roman" w:hAnsi="Times New Roman" w:cs="Times New Roman"/>
@@ -1459,6 +1492,7 @@
           </wp:anchor>
         </w:drawing>
       </w:r>
+      <w:proofErr w:type="gramStart"/>
       <w:r>
         <w:rPr>
           <w:rFonts w:ascii="Courier New" w:eastAsia="Times New Roman" w:hAnsi="Courier New" w:cs="Courier New"/>
@@ -1478,7 +1512,19 @@
           <w:sz w:val="28"/>
           <w:szCs w:val="28"/>
         </w:rPr>
-        <w:t>once:</w:t>
+        <w:t>once</w:t>
+      </w:r>
+      <w:proofErr w:type="gramEnd"/>
+      <w:r>
+        <w:rPr>
+          <w:rFonts w:ascii="Courier New" w:eastAsia="Times New Roman" w:hAnsi="Courier New" w:cs="Courier New"/>
+          <w:b/>
+          <w:bCs/>
+          <w:color w:val="FF0000"/>
+          <w:sz w:val="28"/>
+          <w:szCs w:val="28"/>
+        </w:rPr>
+        <w:t>:</w:t>
       </w:r>
       <w:r>
         <w:rPr>
@@ -1588,11 +1634,17 @@
         <w:rPr>
           <w:b/>
           <w:bCs/>
-        </w:rPr>
-      </w:pPr>
-      <w:r>
-        <w:rPr>
-          <w:rStyle w:val="Strong"/>
+          <w:sz w:val="28"/>
+          <w:szCs w:val="28"/>
+          <w:rtl/>
+        </w:rPr>
+      </w:pPr>
+      <w:r>
+        <w:rPr>
+          <w:rStyle w:val="Strong"/>
+          <w:sz w:val="28"/>
+          <w:szCs w:val="28"/>
+          <w:highlight w:val="yellow"/>
         </w:rPr>
         <w:t xml:space="preserve">Compare between </w:t>
       </w:r>
@@ -1600,43 +1652,1297 @@
         <w:rPr>
           <w:b/>
           <w:bCs/>
-        </w:rPr>
-        <w:t>watch</w:t>
-      </w:r>
-      <w:r>
-        <w:rPr>
-          <w:b/>
-          <w:bCs/>
-        </w:rPr>
-        <w:t xml:space="preserve">er, </w:t>
-      </w:r>
-      <w:r>
-        <w:rPr>
-          <w:b/>
-          <w:bCs/>
-        </w:rPr>
-        <w:t>computed</w:t>
-      </w:r>
-      <w:r>
-        <w:rPr>
-          <w:b/>
-          <w:bCs/>
-        </w:rPr>
-        <w:t xml:space="preserve"> and methods in Vue and when we use ease one </w:t>
-      </w:r>
-    </w:p>
-    <w:p>
-      <w:pPr>
-        <w:rPr>
-          <w:b/>
-          <w:bCs/>
-        </w:rPr>
-      </w:pPr>
-    </w:p>
-    <w:p>
-      <w:pPr>
-        <w:rPr>
-          <w:rStyle w:val="Strong"/>
+          <w:sz w:val="28"/>
+          <w:szCs w:val="28"/>
+          <w:highlight w:val="yellow"/>
+        </w:rPr>
+        <w:t>watcher, computed and methods in Vue and when we use ease one</w:t>
+      </w:r>
+      <w:r>
+        <w:rPr>
+          <w:b/>
+          <w:bCs/>
+          <w:sz w:val="28"/>
+          <w:szCs w:val="28"/>
+        </w:rPr>
+        <w:t xml:space="preserve"> </w:t>
+      </w:r>
+    </w:p>
+    <w:p>
+      <w:pPr>
+        <w:rPr>
+          <w:b/>
+          <w:bCs/>
+          <w:sz w:val="24"/>
+          <w:szCs w:val="24"/>
+        </w:rPr>
+      </w:pPr>
+      <w:r>
+        <w:rPr>
+          <w:b/>
+          <w:bCs/>
+          <w:sz w:val="24"/>
+          <w:szCs w:val="24"/>
+        </w:rPr>
+        <w:t xml:space="preserve">They </w:t>
+      </w:r>
+      <w:r>
+        <w:rPr>
+          <w:b/>
+          <w:bCs/>
+          <w:sz w:val="24"/>
+          <w:szCs w:val="24"/>
+        </w:rPr>
+        <w:t>are three important concepts used to handle reactivity, data manipulation, and business logic.</w:t>
+      </w:r>
+    </w:p>
+    <w:p>
+      <w:pPr>
+        <w:rPr>
+          <w:b/>
+          <w:bCs/>
+          <w:lang w:bidi="ar-EG"/>
+        </w:rPr>
+      </w:pPr>
+      <w:r>
+        <w:rPr>
+          <w:b/>
+          <w:bCs/>
+          <w:color w:val="FF0000"/>
+          <w:sz w:val="24"/>
+          <w:szCs w:val="24"/>
+          <w:lang w:bidi="ar-EG"/>
+        </w:rPr>
+        <w:t>Computed Properties</w:t>
+      </w:r>
+      <w:r>
+        <w:rPr>
+          <w:b/>
+          <w:bCs/>
+          <w:lang w:bidi="ar-EG"/>
+        </w:rPr>
+        <w:t xml:space="preserve">: </w:t>
+      </w:r>
+    </w:p>
+    <w:p>
+      <w:pPr>
+        <w:ind w:left="142"/>
+        <w:rPr>
+          <w:b/>
+          <w:bCs/>
+          <w:lang w:bidi="ar-EG"/>
+        </w:rPr>
+      </w:pPr>
+      <w:r>
+        <w:rPr>
+          <w:b/>
+          <w:bCs/>
+          <w:lang w:bidi="ar-EG"/>
+        </w:rPr>
+        <w:t xml:space="preserve">Purpose: Computed properties are used to derive new data from </w:t>
+      </w:r>
+      <w:r>
+        <w:rPr>
+          <w:b/>
+          <w:bCs/>
+          <w:color w:val="FF0000"/>
+          <w:lang w:bidi="ar-EG"/>
+        </w:rPr>
+        <w:t>existing data</w:t>
+      </w:r>
+      <w:r>
+        <w:rPr>
+          <w:b/>
+          <w:bCs/>
+          <w:lang w:bidi="ar-EG"/>
+        </w:rPr>
+        <w:t xml:space="preserve">. They are </w:t>
+      </w:r>
+      <w:r>
+        <w:rPr>
+          <w:b/>
+          <w:bCs/>
+          <w:color w:val="FF0000"/>
+          <w:lang w:bidi="ar-EG"/>
+        </w:rPr>
+        <w:t>cached</w:t>
+      </w:r>
+      <w:r>
+        <w:rPr>
+          <w:b/>
+          <w:bCs/>
+          <w:lang w:bidi="ar-EG"/>
+        </w:rPr>
+        <w:t xml:space="preserve"> and will only recompute when their dependencies change.</w:t>
+      </w:r>
+      <w:r>
+        <w:rPr>
+          <w:b/>
+          <w:bCs/>
+          <w:lang w:bidi="ar-EG"/>
+        </w:rPr>
+        <w:t xml:space="preserve">     </w:t>
+      </w:r>
+      <w:r>
+        <w:rPr>
+          <w:rFonts w:hint="cs"/>
+          <w:b/>
+          <w:bCs/>
+          <w:rtl/>
+          <w:lang w:bidi="ar-EG"/>
+        </w:rPr>
+        <w:t xml:space="preserve"> </w:t>
+      </w:r>
+    </w:p>
+    <w:p>
+      <w:pPr>
+        <w:rPr>
+          <w:b/>
+          <w:bCs/>
+          <w:lang w:bidi="ar-EG"/>
+        </w:rPr>
+      </w:pPr>
+      <w:r>
+        <w:rPr>
+          <w:b/>
+          <w:bCs/>
+          <w:lang w:bidi="ar-EG"/>
+        </w:rPr>
+        <w:t xml:space="preserve">   </w:t>
+      </w:r>
+      <w:r>
+        <w:rPr>
+          <w:b/>
+          <w:bCs/>
+          <w:lang w:bidi="ar-EG"/>
+        </w:rPr>
+        <w:t>Usage:</w:t>
+      </w:r>
+    </w:p>
+    <w:p>
+      <w:pPr>
+        <w:numPr>
+          <w:ilvl w:val="0"/>
+          <w:numId w:val="3"/>
+        </w:numPr>
+        <w:rPr>
+          <w:b/>
+          <w:bCs/>
+          <w:lang w:bidi="ar-EG"/>
+        </w:rPr>
+      </w:pPr>
+      <w:r>
+        <w:rPr>
+          <w:b/>
+          <w:bCs/>
+          <w:lang w:bidi="ar-EG"/>
+        </w:rPr>
+        <w:t xml:space="preserve">When you need to derive data: If you want to </w:t>
+      </w:r>
+      <w:r>
+        <w:rPr>
+          <w:b/>
+          <w:bCs/>
+          <w:color w:val="FF0000"/>
+          <w:lang w:bidi="ar-EG"/>
+        </w:rPr>
+        <w:t xml:space="preserve">create a property </w:t>
+      </w:r>
+      <w:r>
+        <w:rPr>
+          <w:b/>
+          <w:bCs/>
+          <w:lang w:bidi="ar-EG"/>
+        </w:rPr>
+        <w:t xml:space="preserve">that is </w:t>
+      </w:r>
+      <w:r>
+        <w:rPr>
+          <w:b/>
+          <w:bCs/>
+          <w:color w:val="FF0000"/>
+          <w:lang w:bidi="ar-EG"/>
+        </w:rPr>
+        <w:t xml:space="preserve">based on other data properties </w:t>
+      </w:r>
+      <w:r>
+        <w:rPr>
+          <w:b/>
+          <w:bCs/>
+          <w:lang w:bidi="ar-EG"/>
+        </w:rPr>
+        <w:t>and want this derived property to be automatically updated when the source data changes.</w:t>
+      </w:r>
+    </w:p>
+    <w:p>
+      <w:pPr>
+        <w:numPr>
+          <w:ilvl w:val="0"/>
+          <w:numId w:val="3"/>
+        </w:numPr>
+        <w:rPr>
+          <w:b/>
+          <w:bCs/>
+          <w:lang w:bidi="ar-EG"/>
+        </w:rPr>
+      </w:pPr>
+      <w:r>
+        <w:rPr>
+          <w:b/>
+          <w:bCs/>
+          <w:lang w:bidi="ar-EG"/>
+        </w:rPr>
+        <w:drawing>
+          <wp:anchor distT="0" distB="0" distL="114300" distR="114300" simplePos="0" relativeHeight="251668480" behindDoc="1" locked="0" layoutInCell="1" allowOverlap="1" wp14:anchorId="1BB32D05" wp14:editId="4D8D6256">
+            <wp:simplePos x="0" y="0"/>
+            <wp:positionH relativeFrom="column">
+              <wp:posOffset>-218440</wp:posOffset>
+            </wp:positionH>
+            <wp:positionV relativeFrom="paragraph">
+              <wp:posOffset>403860</wp:posOffset>
+            </wp:positionV>
+            <wp:extent cx="3596640" cy="2281555"/>
+            <wp:effectExtent l="0" t="0" r="3810" b="4445"/>
+            <wp:wrapTight wrapText="bothSides">
+              <wp:wrapPolygon edited="0">
+                <wp:start x="0" y="0"/>
+                <wp:lineTo x="0" y="21462"/>
+                <wp:lineTo x="21508" y="21462"/>
+                <wp:lineTo x="21508" y="0"/>
+                <wp:lineTo x="0" y="0"/>
+              </wp:wrapPolygon>
+            </wp:wrapTight>
+            <wp:docPr id="5" name="Picture 5"/>
+            <wp:cNvGraphicFramePr>
+              <a:graphicFrameLocks xmlns:a="http://schemas.openxmlformats.org/drawingml/2006/main" noChangeAspect="1"/>
+            </wp:cNvGraphicFramePr>
+            <a:graphic xmlns:a="http://schemas.openxmlformats.org/drawingml/2006/main">
+              <a:graphicData uri="http://schemas.openxmlformats.org/drawingml/2006/picture">
+                <pic:pic xmlns:pic="http://schemas.openxmlformats.org/drawingml/2006/picture">
+                  <pic:nvPicPr>
+                    <pic:cNvPr id="1" name=""/>
+                    <pic:cNvPicPr/>
+                  </pic:nvPicPr>
+                  <pic:blipFill>
+                    <a:blip r:embed="rId17">
+                      <a:extLst>
+                        <a:ext uri="{28A0092B-C50C-407E-A947-70E740481C1C}">
+                          <a14:useLocalDpi xmlns:a14="http://schemas.microsoft.com/office/drawing/2010/main" val="0"/>
+                        </a:ext>
+                      </a:extLst>
+                    </a:blip>
+                    <a:stretch>
+                      <a:fillRect/>
+                    </a:stretch>
+                  </pic:blipFill>
+                  <pic:spPr>
+                    <a:xfrm>
+                      <a:off x="0" y="0"/>
+                      <a:ext cx="3596640" cy="2281555"/>
+                    </a:xfrm>
+                    <a:prstGeom prst="rect">
+                      <a:avLst/>
+                    </a:prstGeom>
+                  </pic:spPr>
+                </pic:pic>
+              </a:graphicData>
+            </a:graphic>
+            <wp14:sizeRelH relativeFrom="margin">
+              <wp14:pctWidth>0</wp14:pctWidth>
+            </wp14:sizeRelH>
+          </wp:anchor>
+        </w:drawing>
+      </w:r>
+      <w:r>
+        <w:rPr>
+          <w:b/>
+          <w:bCs/>
+          <w:lang w:bidi="ar-EG"/>
+        </w:rPr>
+        <w:t>For caching: Since computed properties are cached, they are efficient when you have expensive calculations that don't need to be recalculated unless their dependencies change.</w:t>
+      </w:r>
+      <w:r>
+        <w:rPr>
+          <w:noProof/>
+        </w:rPr>
+        <w:t xml:space="preserve"> </w:t>
+      </w:r>
+    </w:p>
+    <w:p>
+      <w:pPr>
+        <w:ind w:left="720"/>
+        <w:rPr>
+          <w:b/>
+          <w:bCs/>
+          <w:lang w:bidi="ar-EG"/>
+        </w:rPr>
+      </w:pPr>
+    </w:p>
+    <w:p>
+      <w:pPr>
+        <w:rPr>
+          <w:b/>
+          <w:bCs/>
+          <w:lang w:bidi="ar-EG"/>
+        </w:rPr>
+      </w:pPr>
+      <w:r>
+        <w:rPr>
+          <w:rStyle w:val="Strong"/>
+        </w:rPr>
+        <w:t>When to Use:</w:t>
+      </w:r>
+      <w:r>
+        <w:t xml:space="preserve"> Use </w:t>
+      </w:r>
+      <w:r>
+        <w:rPr>
+          <w:color w:val="FF0000"/>
+        </w:rPr>
+        <w:t xml:space="preserve">computed properties </w:t>
+      </w:r>
+      <w:r>
+        <w:t>when you want to create properties based on other data properties, and you want those derived properties to update reactively.</w:t>
+      </w:r>
+    </w:p>
+    <w:p>
+      <w:pPr>
+        <w:rPr>
+          <w:rFonts w:hint="cs"/>
+          <w:b/>
+          <w:bCs/>
+          <w:lang w:bidi="ar-EG"/>
+        </w:rPr>
+      </w:pPr>
+      <w:r>
+        <w:rPr>
+          <w:b/>
+          <w:bCs/>
+          <w:lang w:bidi="ar-EG"/>
+        </w:rPr>
+        <w:t>(</w:t>
+      </w:r>
+      <w:r>
+        <w:rPr>
+          <w:rFonts w:hint="cs"/>
+          <w:b/>
+          <w:bCs/>
+          <w:rtl/>
+          <w:lang w:bidi="ar-EG"/>
+        </w:rPr>
+        <w:t xml:space="preserve">بس فيه فرق ان ال الميثد بتقبل بارم ممكن يتبعت داخل الفنكشن انما ال الكمبيوتد مش بتقبل لانها مش فنكشن هيا تعتبر بترجع قيمه زي الفايلوا </w:t>
+      </w:r>
+      <w:proofErr w:type="gramStart"/>
+      <w:r>
+        <w:rPr>
+          <w:rFonts w:hint="cs"/>
+          <w:b/>
+          <w:bCs/>
+          <w:rtl/>
+          <w:lang w:bidi="ar-EG"/>
+        </w:rPr>
+        <w:t xml:space="preserve">كدا </w:t>
+      </w:r>
+      <w:r>
+        <w:rPr>
+          <w:b/>
+          <w:bCs/>
+          <w:lang w:bidi="ar-EG"/>
+        </w:rPr>
+        <w:t>)</w:t>
+      </w:r>
+      <w:proofErr w:type="gramEnd"/>
+    </w:p>
+    <w:p>
+      <w:pPr>
+        <w:rPr>
+          <w:b/>
+          <w:bCs/>
+          <w:sz w:val="24"/>
+          <w:szCs w:val="24"/>
+        </w:rPr>
+      </w:pPr>
+    </w:p>
+    <w:p>
+      <w:pPr>
+        <w:rPr>
+          <w:b/>
+          <w:bCs/>
+          <w:sz w:val="24"/>
+          <w:szCs w:val="24"/>
+        </w:rPr>
+      </w:pPr>
+    </w:p>
+    <w:p>
+      <w:pPr>
+        <w:rPr>
+          <w:b/>
+          <w:bCs/>
+          <w:sz w:val="24"/>
+          <w:szCs w:val="24"/>
+        </w:rPr>
+      </w:pPr>
+    </w:p>
+    <w:p>
+      <w:pPr>
+        <w:rPr>
+          <w:rStyle w:val="Strong"/>
+          <w:color w:val="FF0000"/>
+          <w:sz w:val="28"/>
+          <w:szCs w:val="28"/>
+        </w:rPr>
+      </w:pPr>
+      <w:r>
+        <w:rPr>
+          <w:color w:val="FF0000"/>
+          <w:sz w:val="28"/>
+          <w:szCs w:val="28"/>
+        </w:rPr>
+        <w:t xml:space="preserve">2. </w:t>
+      </w:r>
+      <w:r>
+        <w:rPr>
+          <w:rStyle w:val="Strong"/>
+          <w:color w:val="FF0000"/>
+          <w:sz w:val="28"/>
+          <w:szCs w:val="28"/>
+        </w:rPr>
+        <w:t>Methods</w:t>
+      </w:r>
+    </w:p>
+    <w:p>
+      <w:pPr>
+        <w:spacing w:after="120"/>
+      </w:pPr>
+      <w:r>
+        <w:rPr>
+          <w:rStyle w:val="Strong"/>
+        </w:rPr>
+        <w:t>Purpose:</w:t>
+      </w:r>
+      <w:r>
+        <w:t xml:space="preserve"> Methods are functions that are executed in response to events or other actions. They can be used for any kind of logic, including calculations, API calls, and event handling.</w:t>
+      </w:r>
+    </w:p>
+    <w:p>
+      <w:pPr>
+        <w:spacing w:after="0"/>
+      </w:pPr>
+      <w:r>
+        <w:rPr>
+          <w:b/>
+          <w:bCs/>
+        </w:rPr>
+        <w:t>Usage:</w:t>
+      </w:r>
+    </w:p>
+    <w:p>
+      <w:pPr>
+        <w:numPr>
+          <w:ilvl w:val="0"/>
+          <w:numId w:val="4"/>
+        </w:numPr>
+        <w:spacing w:after="40"/>
+      </w:pPr>
+      <w:r>
+        <w:rPr>
+          <w:b/>
+          <w:bCs/>
+        </w:rPr>
+        <w:t>When performing actions:</w:t>
+      </w:r>
+      <w:r>
+        <w:t xml:space="preserve"> If you want to perform an action in response to a user event, like a button click, or need to execute a piece of logic that </w:t>
+      </w:r>
+      <w:r>
+        <w:rPr>
+          <w:color w:val="FF0000"/>
+        </w:rPr>
+        <w:t>does not need to be cached</w:t>
+      </w:r>
+      <w:r>
+        <w:t>.</w:t>
+      </w:r>
+    </w:p>
+    <w:p>
+      <w:pPr>
+        <w:numPr>
+          <w:ilvl w:val="0"/>
+          <w:numId w:val="4"/>
+        </w:numPr>
+      </w:pPr>
+      <w:r>
+        <w:rPr>
+          <w:b/>
+          <w:bCs/>
+          <w:color w:val="FF0000"/>
+          <w:sz w:val="28"/>
+          <w:szCs w:val="28"/>
+        </w:rPr>
+        <w:drawing>
+          <wp:anchor distT="0" distB="0" distL="114300" distR="114300" simplePos="0" relativeHeight="251669504" behindDoc="1" locked="0" layoutInCell="1" allowOverlap="1" wp14:anchorId="5E4A2905" wp14:editId="6C30558C">
+            <wp:simplePos x="0" y="0"/>
+            <wp:positionH relativeFrom="margin">
+              <wp:posOffset>-142240</wp:posOffset>
+            </wp:positionH>
+            <wp:positionV relativeFrom="paragraph">
+              <wp:posOffset>408940</wp:posOffset>
+            </wp:positionV>
+            <wp:extent cx="2433320" cy="2011680"/>
+            <wp:effectExtent l="0" t="0" r="5080" b="7620"/>
+            <wp:wrapTight wrapText="bothSides">
+              <wp:wrapPolygon edited="0">
+                <wp:start x="0" y="0"/>
+                <wp:lineTo x="0" y="21477"/>
+                <wp:lineTo x="21476" y="21477"/>
+                <wp:lineTo x="21476" y="0"/>
+                <wp:lineTo x="0" y="0"/>
+              </wp:wrapPolygon>
+            </wp:wrapTight>
+            <wp:docPr id="14" name="Picture 14"/>
+            <wp:cNvGraphicFramePr>
+              <a:graphicFrameLocks xmlns:a="http://schemas.openxmlformats.org/drawingml/2006/main" noChangeAspect="1"/>
+            </wp:cNvGraphicFramePr>
+            <a:graphic xmlns:a="http://schemas.openxmlformats.org/drawingml/2006/main">
+              <a:graphicData uri="http://schemas.openxmlformats.org/drawingml/2006/picture">
+                <pic:pic xmlns:pic="http://schemas.openxmlformats.org/drawingml/2006/picture">
+                  <pic:nvPicPr>
+                    <pic:cNvPr id="1" name=""/>
+                    <pic:cNvPicPr/>
+                  </pic:nvPicPr>
+                  <pic:blipFill>
+                    <a:blip r:embed="rId18">
+                      <a:extLst>
+                        <a:ext uri="{28A0092B-C50C-407E-A947-70E740481C1C}">
+                          <a14:useLocalDpi xmlns:a14="http://schemas.microsoft.com/office/drawing/2010/main" val="0"/>
+                        </a:ext>
+                      </a:extLst>
+                    </a:blip>
+                    <a:stretch>
+                      <a:fillRect/>
+                    </a:stretch>
+                  </pic:blipFill>
+                  <pic:spPr>
+                    <a:xfrm>
+                      <a:off x="0" y="0"/>
+                      <a:ext cx="2433320" cy="2011680"/>
+                    </a:xfrm>
+                    <a:prstGeom prst="rect">
+                      <a:avLst/>
+                    </a:prstGeom>
+                  </pic:spPr>
+                </pic:pic>
+              </a:graphicData>
+            </a:graphic>
+            <wp14:sizeRelH relativeFrom="margin">
+              <wp14:pctWidth>0</wp14:pctWidth>
+            </wp14:sizeRelH>
+          </wp:anchor>
+        </w:drawing>
+      </w:r>
+      <w:r>
+        <w:rPr>
+          <w:b/>
+          <w:bCs/>
+        </w:rPr>
+        <w:t>For dynamic calculations:</w:t>
+      </w:r>
+      <w:r>
+        <w:t xml:space="preserve"> When you need to compute something on demand </w:t>
+      </w:r>
+      <w:r>
+        <w:rPr>
+          <w:color w:val="FF0000"/>
+        </w:rPr>
+        <w:t>without the need for caching</w:t>
+      </w:r>
+      <w:r>
+        <w:t>, or if the result depends on parameters passed at runtime.</w:t>
+      </w:r>
+    </w:p>
+    <w:p>
+      <w:pPr>
+        <w:rPr>
+          <w:rFonts w:hint="cs"/>
+          <w:b/>
+          <w:bCs/>
+          <w:rtl/>
+          <w:lang w:bidi="ar-EG"/>
+        </w:rPr>
+      </w:pPr>
+    </w:p>
+    <w:p>
+      <w:pPr>
+        <w:rPr>
+          <w:rStyle w:val="Strong"/>
+        </w:rPr>
+      </w:pPr>
+      <w:r>
+        <w:rPr>
+          <w:rStyle w:val="Strong"/>
+        </w:rPr>
+        <w:t>When to Use:</w:t>
+      </w:r>
+      <w:r>
+        <w:t xml:space="preserve"> Use methods for event handling, performing actions, or when you need logic that doesn’t depend on caching or reactivity.</w:t>
+      </w:r>
+    </w:p>
+    <w:p>
+      <w:pPr>
+        <w:rPr>
+          <w:rStyle w:val="Strong"/>
+        </w:rPr>
+      </w:pPr>
+    </w:p>
+    <w:p>
+      <w:pPr>
+        <w:rPr>
+          <w:rStyle w:val="Strong"/>
+        </w:rPr>
+      </w:pPr>
+    </w:p>
+    <w:p>
+      <w:pPr>
+        <w:rPr>
+          <w:rStyle w:val="Strong"/>
+        </w:rPr>
+      </w:pPr>
+    </w:p>
+    <w:p>
+      <w:pPr>
+        <w:rPr>
+          <w:rStyle w:val="Strong"/>
+        </w:rPr>
+      </w:pPr>
+    </w:p>
+    <w:p>
+      <w:pPr>
+        <w:rPr>
+          <w:b/>
+          <w:bCs/>
+          <w:color w:val="FF0000"/>
+          <w:sz w:val="28"/>
+          <w:szCs w:val="28"/>
+        </w:rPr>
+      </w:pPr>
+      <w:r>
+        <w:rPr>
+          <w:b/>
+          <w:bCs/>
+          <w:color w:val="FF0000"/>
+          <w:sz w:val="28"/>
+          <w:szCs w:val="28"/>
+        </w:rPr>
+        <w:lastRenderedPageBreak/>
+        <w:t>3. Watchers</w:t>
+      </w:r>
+    </w:p>
+    <w:p>
+      <w:pPr>
+        <w:numPr>
+          <w:ilvl w:val="0"/>
+          <w:numId w:val="5"/>
+        </w:numPr>
+        <w:rPr>
+          <w:b/>
+          <w:bCs/>
+        </w:rPr>
+      </w:pPr>
+      <w:r>
+        <w:rPr>
+          <w:b/>
+          <w:bCs/>
+        </w:rPr>
+        <w:t>Purpose: Watchers allow you to perform side effects or run logic in response to changes in a specific data property.</w:t>
+      </w:r>
+    </w:p>
+    <w:p>
+      <w:pPr>
+        <w:numPr>
+          <w:ilvl w:val="0"/>
+          <w:numId w:val="5"/>
+        </w:numPr>
+        <w:rPr>
+          <w:b/>
+          <w:bCs/>
+        </w:rPr>
+      </w:pPr>
+      <w:r>
+        <w:rPr>
+          <w:b/>
+          <w:bCs/>
+        </w:rPr>
+        <w:t>Usage:</w:t>
+      </w:r>
+    </w:p>
+    <w:p>
+      <w:pPr>
+        <w:numPr>
+          <w:ilvl w:val="1"/>
+          <w:numId w:val="5"/>
+        </w:numPr>
+        <w:rPr>
+          <w:b/>
+          <w:bCs/>
+        </w:rPr>
+      </w:pPr>
+      <w:r>
+        <w:rPr>
+          <w:b/>
+          <w:bCs/>
+        </w:rPr>
+        <w:t>When reacting to data changes: Use watchers when you need to perform an action whenever a specific piece of data changes. For example, making an API call when a data property changes or validating input in real-time.</w:t>
+      </w:r>
+    </w:p>
+    <w:p>
+      <w:pPr>
+        <w:numPr>
+          <w:ilvl w:val="1"/>
+          <w:numId w:val="5"/>
+        </w:numPr>
+        <w:rPr>
+          <w:b/>
+          <w:bCs/>
+        </w:rPr>
+      </w:pPr>
+      <w:r>
+        <w:rPr>
+          <w:b/>
+          <w:bCs/>
+        </w:rPr>
+        <w:t>For complex logic: When you have logic that needs to execute in response to a change in a data property that might involve multiple steps, like updating other properties or interacting with external systems</w:t>
+      </w:r>
+      <w:r>
+        <w:rPr>
+          <w:b/>
+          <w:bCs/>
+        </w:rPr>
+        <w:t>.</w:t>
+      </w:r>
+    </w:p>
+    <w:p>
+      <w:pPr>
+        <w:ind w:left="1440"/>
+        <w:rPr>
+          <w:rFonts w:hint="cs"/>
+          <w:b/>
+          <w:bCs/>
+          <w:rtl/>
+          <w:lang w:bidi="ar-EG"/>
+        </w:rPr>
+      </w:pPr>
+      <w:r>
+        <w:rPr>
+          <w:rFonts w:hint="cs"/>
+          <w:b/>
+          <w:bCs/>
+          <w:rtl/>
+          <w:lang w:bidi="ar-EG"/>
+        </w:rPr>
+        <w:t xml:space="preserve">يعني من الأخر عاوز تغير حاجه ال هوا بالمعني الحرفي هتراقبها لو اتغيرت هتغير حاجه تانيه </w:t>
+      </w:r>
+    </w:p>
+    <w:p>
+      <w:pPr>
+        <w:rPr>
+          <w:rStyle w:val="Strong"/>
+          <w:rtl/>
+        </w:rPr>
+      </w:pPr>
+      <w:r>
+        <w:rPr>
+          <w:b/>
+          <w:bCs/>
+          <w:lang w:bidi="ar-EG"/>
+        </w:rPr>
+        <w:drawing>
+          <wp:anchor distT="0" distB="0" distL="114300" distR="114300" simplePos="0" relativeHeight="251671552" behindDoc="0" locked="0" layoutInCell="1" allowOverlap="1" wp14:anchorId="5FF28AFA" wp14:editId="32F6FE83">
+            <wp:simplePos x="0" y="0"/>
+            <wp:positionH relativeFrom="page">
+              <wp:align>left</wp:align>
+            </wp:positionH>
+            <wp:positionV relativeFrom="paragraph">
+              <wp:posOffset>93980</wp:posOffset>
+            </wp:positionV>
+            <wp:extent cx="3794760" cy="4326255"/>
+            <wp:effectExtent l="0" t="0" r="0" b="0"/>
+            <wp:wrapSquare wrapText="bothSides"/>
+            <wp:docPr id="16" name="Picture 16"/>
+            <wp:cNvGraphicFramePr>
+              <a:graphicFrameLocks xmlns:a="http://schemas.openxmlformats.org/drawingml/2006/main" noChangeAspect="1"/>
+            </wp:cNvGraphicFramePr>
+            <a:graphic xmlns:a="http://schemas.openxmlformats.org/drawingml/2006/main">
+              <a:graphicData uri="http://schemas.openxmlformats.org/drawingml/2006/picture">
+                <pic:pic xmlns:pic="http://schemas.openxmlformats.org/drawingml/2006/picture">
+                  <pic:nvPicPr>
+                    <pic:cNvPr id="1" name=""/>
+                    <pic:cNvPicPr/>
+                  </pic:nvPicPr>
+                  <pic:blipFill>
+                    <a:blip r:embed="rId19">
+                      <a:extLst>
+                        <a:ext uri="{28A0092B-C50C-407E-A947-70E740481C1C}">
+                          <a14:useLocalDpi xmlns:a14="http://schemas.microsoft.com/office/drawing/2010/main" val="0"/>
+                        </a:ext>
+                      </a:extLst>
+                    </a:blip>
+                    <a:stretch>
+                      <a:fillRect/>
+                    </a:stretch>
+                  </pic:blipFill>
+                  <pic:spPr>
+                    <a:xfrm>
+                      <a:off x="0" y="0"/>
+                      <a:ext cx="3794760" cy="4326255"/>
+                    </a:xfrm>
+                    <a:prstGeom prst="rect">
+                      <a:avLst/>
+                    </a:prstGeom>
+                  </pic:spPr>
+                </pic:pic>
+              </a:graphicData>
+            </a:graphic>
+            <wp14:sizeRelV relativeFrom="margin">
+              <wp14:pctHeight>0</wp14:pctHeight>
+            </wp14:sizeRelV>
+          </wp:anchor>
+        </w:drawing>
+      </w:r>
+      <w:r>
+        <w:rPr>
+          <w:rStyle w:val="Strong"/>
+        </w:rPr>
+        <w:drawing>
+          <wp:anchor distT="0" distB="0" distL="114300" distR="114300" simplePos="0" relativeHeight="251673600" behindDoc="1" locked="0" layoutInCell="1" allowOverlap="1" wp14:anchorId="2770FC9F" wp14:editId="63D58535">
+            <wp:simplePos x="0" y="0"/>
+            <wp:positionH relativeFrom="column">
+              <wp:posOffset>3397250</wp:posOffset>
+            </wp:positionH>
+            <wp:positionV relativeFrom="paragraph">
+              <wp:posOffset>86995</wp:posOffset>
+            </wp:positionV>
+            <wp:extent cx="2545080" cy="2343150"/>
+            <wp:effectExtent l="0" t="0" r="7620" b="0"/>
+            <wp:wrapTight wrapText="bothSides">
+              <wp:wrapPolygon edited="0">
+                <wp:start x="0" y="0"/>
+                <wp:lineTo x="0" y="21424"/>
+                <wp:lineTo x="21503" y="21424"/>
+                <wp:lineTo x="21503" y="0"/>
+                <wp:lineTo x="0" y="0"/>
+              </wp:wrapPolygon>
+            </wp:wrapTight>
+            <wp:docPr id="18" name="Picture 18"/>
+            <wp:cNvGraphicFramePr>
+              <a:graphicFrameLocks xmlns:a="http://schemas.openxmlformats.org/drawingml/2006/main" noChangeAspect="1"/>
+            </wp:cNvGraphicFramePr>
+            <a:graphic xmlns:a="http://schemas.openxmlformats.org/drawingml/2006/main">
+              <a:graphicData uri="http://schemas.openxmlformats.org/drawingml/2006/picture">
+                <pic:pic xmlns:pic="http://schemas.openxmlformats.org/drawingml/2006/picture">
+                  <pic:nvPicPr>
+                    <pic:cNvPr id="1" name=""/>
+                    <pic:cNvPicPr/>
+                  </pic:nvPicPr>
+                  <pic:blipFill>
+                    <a:blip r:embed="rId20">
+                      <a:extLst>
+                        <a:ext uri="{28A0092B-C50C-407E-A947-70E740481C1C}">
+                          <a14:useLocalDpi xmlns:a14="http://schemas.microsoft.com/office/drawing/2010/main" val="0"/>
+                        </a:ext>
+                      </a:extLst>
+                    </a:blip>
+                    <a:stretch>
+                      <a:fillRect/>
+                    </a:stretch>
+                  </pic:blipFill>
+                  <pic:spPr>
+                    <a:xfrm>
+                      <a:off x="0" y="0"/>
+                      <a:ext cx="2545080" cy="2343150"/>
+                    </a:xfrm>
+                    <a:prstGeom prst="rect">
+                      <a:avLst/>
+                    </a:prstGeom>
+                  </pic:spPr>
+                </pic:pic>
+              </a:graphicData>
+            </a:graphic>
+          </wp:anchor>
+        </w:drawing>
+      </w:r>
+    </w:p>
+    <w:p>
+      <w:pPr>
+        <w:rPr>
+          <w:rStyle w:val="Strong"/>
+          <w:rtl/>
+        </w:rPr>
+      </w:pPr>
+    </w:p>
+    <w:p>
+      <w:pPr>
+        <w:rPr>
+          <w:rStyle w:val="Strong"/>
+          <w:rtl/>
+        </w:rPr>
+      </w:pPr>
+    </w:p>
+    <w:p>
+      <w:pPr>
+        <w:rPr>
+          <w:rStyle w:val="Strong"/>
+          <w:rtl/>
+        </w:rPr>
+      </w:pPr>
+    </w:p>
+    <w:p>
+      <w:pPr>
+        <w:rPr>
+          <w:rStyle w:val="Strong"/>
+          <w:rtl/>
+        </w:rPr>
+      </w:pPr>
+    </w:p>
+    <w:p>
+      <w:pPr>
+        <w:rPr>
+          <w:rStyle w:val="Strong"/>
+          <w:rtl/>
+        </w:rPr>
+      </w:pPr>
+    </w:p>
+    <w:p>
+      <w:pPr>
+        <w:rPr>
+          <w:rStyle w:val="Strong"/>
+          <w:rtl/>
+        </w:rPr>
+      </w:pPr>
+    </w:p>
+    <w:p>
+      <w:pPr>
+        <w:rPr>
+          <w:rStyle w:val="Strong"/>
+          <w:rtl/>
+        </w:rPr>
+      </w:pPr>
+    </w:p>
+    <w:p>
+      <w:pPr>
+        <w:rPr>
+          <w:rStyle w:val="Strong"/>
+          <w:rtl/>
+        </w:rPr>
+      </w:pPr>
+    </w:p>
+    <w:p>
+      <w:pPr>
+        <w:rPr>
+          <w:rStyle w:val="Strong"/>
+          <w:rtl/>
+        </w:rPr>
+      </w:pPr>
+      <w:r>
+        <w:rPr>
+          <w:rStyle w:val="Strong"/>
+        </w:rPr>
+        <w:drawing>
+          <wp:anchor distT="0" distB="0" distL="114300" distR="114300" simplePos="0" relativeHeight="251672576" behindDoc="1" locked="0" layoutInCell="1" allowOverlap="1" wp14:anchorId="4B0FDE50" wp14:editId="3049976E">
+            <wp:simplePos x="0" y="0"/>
+            <wp:positionH relativeFrom="column">
+              <wp:posOffset>3390900</wp:posOffset>
+            </wp:positionH>
+            <wp:positionV relativeFrom="paragraph">
+              <wp:posOffset>8255</wp:posOffset>
+            </wp:positionV>
+            <wp:extent cx="3110230" cy="1938655"/>
+            <wp:effectExtent l="0" t="0" r="0" b="4445"/>
+            <wp:wrapTight wrapText="bothSides">
+              <wp:wrapPolygon edited="0">
+                <wp:start x="0" y="0"/>
+                <wp:lineTo x="0" y="21437"/>
+                <wp:lineTo x="21432" y="21437"/>
+                <wp:lineTo x="21432" y="0"/>
+                <wp:lineTo x="0" y="0"/>
+              </wp:wrapPolygon>
+            </wp:wrapTight>
+            <wp:docPr id="17" name="Picture 17"/>
+            <wp:cNvGraphicFramePr>
+              <a:graphicFrameLocks xmlns:a="http://schemas.openxmlformats.org/drawingml/2006/main" noChangeAspect="1"/>
+            </wp:cNvGraphicFramePr>
+            <a:graphic xmlns:a="http://schemas.openxmlformats.org/drawingml/2006/main">
+              <a:graphicData uri="http://schemas.openxmlformats.org/drawingml/2006/picture">
+                <pic:pic xmlns:pic="http://schemas.openxmlformats.org/drawingml/2006/picture">
+                  <pic:nvPicPr>
+                    <pic:cNvPr id="1" name=""/>
+                    <pic:cNvPicPr/>
+                  </pic:nvPicPr>
+                  <pic:blipFill>
+                    <a:blip r:embed="rId21">
+                      <a:extLst>
+                        <a:ext uri="{28A0092B-C50C-407E-A947-70E740481C1C}">
+                          <a14:useLocalDpi xmlns:a14="http://schemas.microsoft.com/office/drawing/2010/main" val="0"/>
+                        </a:ext>
+                      </a:extLst>
+                    </a:blip>
+                    <a:stretch>
+                      <a:fillRect/>
+                    </a:stretch>
+                  </pic:blipFill>
+                  <pic:spPr>
+                    <a:xfrm>
+                      <a:off x="0" y="0"/>
+                      <a:ext cx="3110230" cy="1938655"/>
+                    </a:xfrm>
+                    <a:prstGeom prst="rect">
+                      <a:avLst/>
+                    </a:prstGeom>
+                  </pic:spPr>
+                </pic:pic>
+              </a:graphicData>
+            </a:graphic>
+          </wp:anchor>
+        </w:drawing>
+      </w:r>
+    </w:p>
+    <w:p>
+      <w:pPr>
+        <w:rPr>
+          <w:rStyle w:val="Strong"/>
+          <w:rtl/>
+        </w:rPr>
+      </w:pPr>
+    </w:p>
+    <w:p>
+      <w:pPr>
+        <w:rPr>
+          <w:rStyle w:val="Strong"/>
+        </w:rPr>
+      </w:pPr>
+    </w:p>
+    <w:p>
+      <w:pPr>
+        <w:rPr>
+          <w:rStyle w:val="Strong"/>
+          <w:rtl/>
+        </w:rPr>
+      </w:pPr>
+    </w:p>
+    <w:p>
+      <w:pPr>
+        <w:rPr>
+          <w:rStyle w:val="Strong"/>
+          <w:rtl/>
+        </w:rPr>
+      </w:pPr>
+    </w:p>
+    <w:p>
+      <w:pPr>
+        <w:rPr>
+          <w:rStyle w:val="Strong"/>
+        </w:rPr>
+      </w:pPr>
+    </w:p>
+    <w:p>
+      <w:pPr>
+        <w:rPr>
+          <w:rStyle w:val="Strong"/>
+          <w:rtl/>
+        </w:rPr>
+      </w:pPr>
+    </w:p>
+    <w:p>
+      <w:pPr>
+        <w:rPr>
+          <w:rStyle w:val="Strong"/>
+          <w:rtl/>
+        </w:rPr>
+      </w:pPr>
+    </w:p>
+    <w:p>
+      <w:pPr>
+        <w:rPr>
+          <w:rStyle w:val="Strong"/>
+        </w:rPr>
+      </w:pPr>
+      <w:r>
+        <w:rPr>
+          <w:rStyle w:val="Strong"/>
+          <w:rFonts w:hint="cs"/>
+          <w:rtl/>
+        </w:rPr>
+        <w:t xml:space="preserve">هنا بقا هتمشي ازاي انت الوقتي عامل اكسس علي الساعات والدقايق الثواني انتا عاوز تقله لما تغير الساعه غير الدقيه والثانيه فهوا عامل واتش ال هوا مراقب ال الساعات اول ما هتغير ف الحقل بتاعه هيعمل واتش علي الدقايق لأكن قيله غيرلي الدقايق </w:t>
+      </w:r>
+      <w:r>
+        <w:rPr>
+          <w:rStyle w:val="Strong"/>
+          <w:rFonts w:hint="cs"/>
+          <w:rtl/>
+        </w:rPr>
+        <w:t xml:space="preserve">بلاقيمه بتاعت الساعه واضربها في 60 فأول حاجه هيطبع ال الكنسل ال في الساعات وبعدين هيروح للدقايق هيا اكدا اتغيرت فبقا فيه قيمه جديده فيها فانت عامل انه هيغير ف الساعات وهيا خلاص اتغيرت فهيلاقي الثواني هتتغير انت كدا عملت واتش علي الثواني فهيطبع الكنسل ال في الدقايق </w:t>
+      </w:r>
+      <w:r>
+        <w:rPr>
+          <w:rStyle w:val="Strong"/>
+          <w:rFonts w:hint="cs"/>
+          <w:rtl/>
+        </w:rPr>
+        <w:t xml:space="preserve"> وهيطلع علي ال</w:t>
+      </w:r>
+      <w:r>
+        <w:rPr>
+          <w:rStyle w:val="Strong"/>
+          <w:rFonts w:hint="cs"/>
+          <w:rtl/>
+        </w:rPr>
+        <w:t xml:space="preserve">ساعات تاني  عشان انت استدعيتها جوا الدقايق </w:t>
+      </w:r>
+      <w:r>
+        <w:rPr>
+          <w:rStyle w:val="Strong"/>
+          <w:rFonts w:hint="cs"/>
+          <w:rtl/>
+        </w:rPr>
+        <w:t>وبعدين هيروح لل ثواني هيعمل واتش علي الدقايق فهيعمل ال هوا هيطبع الكنسل ال ف الثواني</w:t>
+      </w:r>
+      <w:r>
+        <w:rPr>
+          <w:rStyle w:val="Strong"/>
+          <w:rFonts w:hint="cs"/>
+          <w:rtl/>
+        </w:rPr>
+        <w:t xml:space="preserve"> وبس كدا</w:t>
+      </w:r>
+    </w:p>
+    <w:p>
+      <w:pPr>
+        <w:rPr>
+          <w:rStyle w:val="Strong"/>
+          <w:rtl/>
+        </w:rPr>
+      </w:pPr>
+    </w:p>
+    <w:p>
+      <w:r>
+        <w:rPr>
+          <w:rStyle w:val="Strong"/>
+        </w:rPr>
+        <w:t>When to Use:</w:t>
+      </w:r>
+      <w:r>
+        <w:t xml:space="preserve"> Use watchers for side effects or when you need to run code in response to data changes, particularly when the logic is too complex for computed properties or when interacting with external systems.</w:t>
+      </w:r>
+    </w:p>
+    <w:p/>
+    <w:p>
+      <w:pPr>
+        <w:rPr>
+          <w:b/>
+          <w:bCs/>
+        </w:rPr>
+      </w:pPr>
+      <w:r>
+        <w:rPr>
+          <w:b/>
+          <w:bCs/>
+        </w:rPr>
+        <w:t>Summary</w:t>
+      </w:r>
+    </w:p>
+    <w:p>
+      <w:pPr>
+        <w:numPr>
+          <w:ilvl w:val="0"/>
+          <w:numId w:val="6"/>
+        </w:numPr>
+        <w:rPr>
+          <w:b/>
+          <w:bCs/>
+        </w:rPr>
+      </w:pPr>
+      <w:r>
+        <w:rPr>
+          <w:b/>
+          <w:bCs/>
+        </w:rPr>
+        <w:t>Computed Properties: Best for derived, reactive data that benefits from caching.</w:t>
+      </w:r>
+    </w:p>
+    <w:p>
+      <w:pPr>
+        <w:numPr>
+          <w:ilvl w:val="0"/>
+          <w:numId w:val="6"/>
+        </w:numPr>
+        <w:rPr>
+          <w:b/>
+          <w:bCs/>
+        </w:rPr>
+      </w:pPr>
+      <w:r>
+        <w:rPr>
+          <w:b/>
+          <w:bCs/>
+        </w:rPr>
+        <w:t>Methods: Ideal for actions or when you need to run logic in response to events without caching.</w:t>
+      </w:r>
+    </w:p>
+    <w:p>
+      <w:pPr>
+        <w:numPr>
+          <w:ilvl w:val="0"/>
+          <w:numId w:val="6"/>
+        </w:numPr>
+        <w:rPr>
+          <w:b/>
+          <w:bCs/>
+        </w:rPr>
+      </w:pPr>
+      <w:r>
+        <w:rPr>
+          <w:b/>
+          <w:bCs/>
+        </w:rPr>
+        <w:t>Watchers: Useful for executing side effects or running complex logic when a specific data property changes.</w:t>
+      </w:r>
+    </w:p>
+    <w:p>
+      <w:pPr>
+        <w:rPr>
+          <w:rStyle w:val="Strong"/>
+          <w:rtl/>
+        </w:rPr>
+      </w:pPr>
+    </w:p>
+    <w:p>
+      <w:pPr>
+        <w:rPr>
+          <w:rStyle w:val="Strong"/>
+          <w:rtl/>
+        </w:rPr>
+      </w:pPr>
+    </w:p>
+    <w:p>
+      <w:pPr>
+        <w:rPr>
+          <w:rStyle w:val="Strong"/>
+          <w:rtl/>
+        </w:rPr>
+      </w:pPr>
+    </w:p>
+    <w:p>
+      <w:pPr>
+        <w:rPr>
+          <w:rStyle w:val="Strong"/>
+          <w:rtl/>
+        </w:rPr>
+      </w:pPr>
+    </w:p>
+    <w:p>
+      <w:pPr>
+        <w:rPr>
+          <w:rStyle w:val="Strong"/>
+          <w:rtl/>
         </w:rPr>
       </w:pPr>
     </w:p>
@@ -1660,6 +2966,155 @@
 <file path=word/numbering.xml><?xml version="1.0" encoding="utf-8"?>
 <w:numbering xmlns:wpc="http://schemas.microsoft.com/office/word/2010/wordprocessingCanvas" xmlns:cx="http://schemas.microsoft.com/office/drawing/2014/chartex" xmlns:cx1="http://schemas.microsoft.com/office/drawing/2015/9/8/chartex" xmlns:cx2="http://schemas.microsoft.com/office/drawing/2015/10/21/chartex" xmlns:cx3="http://schemas.microsoft.com/office/drawing/2016/5/9/chartex" xmlns:cx4="http://schemas.microsoft.com/office/drawing/2016/5/10/chartex" xmlns:cx5="http://schemas.microsoft.com/office/drawing/2016/5/11/chartex" xmlns:cx6="http://schemas.microsoft.com/office/drawing/2016/5/12/chartex" xmlns:cx7="http://schemas.microsoft.com/office/drawing/2016/5/13/chartex" xmlns:cx8="http://schemas.microsoft.com/office/drawing/2016/5/14/chartex" xmlns:mc="http://schemas.openxmlformats.org/markup-compatibility/2006" xmlns:aink="http://schemas.microsoft.com/office/drawing/2016/ink" xmlns:am3d="http://schemas.microsoft.com/office/drawing/2017/model3d" xmlns:o="urn:schemas-microsoft-com:office:office" xmlns:r="http://schemas.openxmlformats.org/officeDocument/2006/relationships" xmlns:m="http://schemas.openxmlformats.org/officeDocument/2006/math" xmlns:v="urn:schemas-microsoft-com:vml" xmlns:wp14="http://schemas.microsoft.com/office/word/2010/wordprocessingDrawing" xmlns:wp="http://schemas.openxmlformats.org/drawingml/2006/wordprocessingDrawing" xmlns:w10="urn:schemas-microsoft-com:office:word" xmlns:w="http://schemas.openxmlformats.org/wordprocessingml/2006/main" xmlns:w14="http://schemas.microsoft.com/office/word/2010/wordml" xmlns:w15="http://schemas.microsoft.com/office/word/2012/wordml" xmlns:w16cex="http://schemas.microsoft.com/office/word/2018/wordml/cex" xmlns:w16cid="http://schemas.microsoft.com/office/word/2016/wordml/cid" xmlns:w16="http://schemas.microsoft.com/office/word/2018/wordml" xmlns:w16sdtdh="http://schemas.microsoft.com/office/word/2020/wordml/sdtdatahash" xmlns:w16se="http://schemas.microsoft.com/office/word/2015/wordml/symex" xmlns:wpg="http://schemas.microsoft.com/office/word/2010/wordprocessingGroup" xmlns:wpi="http://schemas.microsoft.com/office/word/2010/wordprocessingInk" xmlns:wne="http://schemas.microsoft.com/office/word/2006/wordml" xmlns:wps="http://schemas.microsoft.com/office/word/2010/wordprocessingShape" mc:Ignorable="w14 w15 w16se w16cid w16 w16cex w16sdtdh wp14">
   <w:abstractNum w:abstractNumId="0" w15:restartNumberingAfterBreak="0">
+    <w:nsid w:val="029D66C4"/>
+    <w:multiLevelType w:val="multilevel"/>
+    <w:tmpl w:val="91084412"/>
+    <w:lvl w:ilvl="0">
+      <w:start w:val="1"/>
+      <w:numFmt w:val="bullet"/>
+      <w:lvlText w:val=""/>
+      <w:lvlJc w:val="left"/>
+      <w:pPr>
+        <w:tabs>
+          <w:tab w:val="num" w:pos="720"/>
+        </w:tabs>
+        <w:ind w:left="720" w:hanging="360"/>
+      </w:pPr>
+      <w:rPr>
+        <w:rFonts w:ascii="Symbol" w:hAnsi="Symbol" w:hint="default"/>
+        <w:sz w:val="20"/>
+      </w:rPr>
+    </w:lvl>
+    <w:lvl w:ilvl="1" w:tentative="1">
+      <w:start w:val="1"/>
+      <w:numFmt w:val="bullet"/>
+      <w:lvlText w:val="o"/>
+      <w:lvlJc w:val="left"/>
+      <w:pPr>
+        <w:tabs>
+          <w:tab w:val="num" w:pos="1440"/>
+        </w:tabs>
+        <w:ind w:left="1440" w:hanging="360"/>
+      </w:pPr>
+      <w:rPr>
+        <w:rFonts w:ascii="Courier New" w:hAnsi="Courier New" w:hint="default"/>
+        <w:sz w:val="20"/>
+      </w:rPr>
+    </w:lvl>
+    <w:lvl w:ilvl="2" w:tentative="1">
+      <w:start w:val="1"/>
+      <w:numFmt w:val="bullet"/>
+      <w:lvlText w:val=""/>
+      <w:lvlJc w:val="left"/>
+      <w:pPr>
+        <w:tabs>
+          <w:tab w:val="num" w:pos="2160"/>
+        </w:tabs>
+        <w:ind w:left="2160" w:hanging="360"/>
+      </w:pPr>
+      <w:rPr>
+        <w:rFonts w:ascii="Wingdings" w:hAnsi="Wingdings" w:hint="default"/>
+        <w:sz w:val="20"/>
+      </w:rPr>
+    </w:lvl>
+    <w:lvl w:ilvl="3" w:tentative="1">
+      <w:start w:val="1"/>
+      <w:numFmt w:val="bullet"/>
+      <w:lvlText w:val=""/>
+      <w:lvlJc w:val="left"/>
+      <w:pPr>
+        <w:tabs>
+          <w:tab w:val="num" w:pos="2880"/>
+        </w:tabs>
+        <w:ind w:left="2880" w:hanging="360"/>
+      </w:pPr>
+      <w:rPr>
+        <w:rFonts w:ascii="Wingdings" w:hAnsi="Wingdings" w:hint="default"/>
+        <w:sz w:val="20"/>
+      </w:rPr>
+    </w:lvl>
+    <w:lvl w:ilvl="4" w:tentative="1">
+      <w:start w:val="1"/>
+      <w:numFmt w:val="bullet"/>
+      <w:lvlText w:val=""/>
+      <w:lvlJc w:val="left"/>
+      <w:pPr>
+        <w:tabs>
+          <w:tab w:val="num" w:pos="3600"/>
+        </w:tabs>
+        <w:ind w:left="3600" w:hanging="360"/>
+      </w:pPr>
+      <w:rPr>
+        <w:rFonts w:ascii="Wingdings" w:hAnsi="Wingdings" w:hint="default"/>
+        <w:sz w:val="20"/>
+      </w:rPr>
+    </w:lvl>
+    <w:lvl w:ilvl="5" w:tentative="1">
+      <w:start w:val="1"/>
+      <w:numFmt w:val="bullet"/>
+      <w:lvlText w:val=""/>
+      <w:lvlJc w:val="left"/>
+      <w:pPr>
+        <w:tabs>
+          <w:tab w:val="num" w:pos="4320"/>
+        </w:tabs>
+        <w:ind w:left="4320" w:hanging="360"/>
+      </w:pPr>
+      <w:rPr>
+        <w:rFonts w:ascii="Wingdings" w:hAnsi="Wingdings" w:hint="default"/>
+        <w:sz w:val="20"/>
+      </w:rPr>
+    </w:lvl>
+    <w:lvl w:ilvl="6" w:tentative="1">
+      <w:start w:val="1"/>
+      <w:numFmt w:val="bullet"/>
+      <w:lvlText w:val=""/>
+      <w:lvlJc w:val="left"/>
+      <w:pPr>
+        <w:tabs>
+          <w:tab w:val="num" w:pos="5040"/>
+        </w:tabs>
+        <w:ind w:left="5040" w:hanging="360"/>
+      </w:pPr>
+      <w:rPr>
+        <w:rFonts w:ascii="Wingdings" w:hAnsi="Wingdings" w:hint="default"/>
+        <w:sz w:val="20"/>
+      </w:rPr>
+    </w:lvl>
+    <w:lvl w:ilvl="7" w:tentative="1">
+      <w:start w:val="1"/>
+      <w:numFmt w:val="bullet"/>
+      <w:lvlText w:val=""/>
+      <w:lvlJc w:val="left"/>
+      <w:pPr>
+        <w:tabs>
+          <w:tab w:val="num" w:pos="5760"/>
+        </w:tabs>
+        <w:ind w:left="5760" w:hanging="360"/>
+      </w:pPr>
+      <w:rPr>
+        <w:rFonts w:ascii="Wingdings" w:hAnsi="Wingdings" w:hint="default"/>
+        <w:sz w:val="20"/>
+      </w:rPr>
+    </w:lvl>
+    <w:lvl w:ilvl="8" w:tentative="1">
+      <w:start w:val="1"/>
+      <w:numFmt w:val="bullet"/>
+      <w:lvlText w:val=""/>
+      <w:lvlJc w:val="left"/>
+      <w:pPr>
+        <w:tabs>
+          <w:tab w:val="num" w:pos="6480"/>
+        </w:tabs>
+        <w:ind w:left="6480" w:hanging="360"/>
+      </w:pPr>
+      <w:rPr>
+        <w:rFonts w:ascii="Wingdings" w:hAnsi="Wingdings" w:hint="default"/>
+        <w:sz w:val="20"/>
+      </w:rPr>
+    </w:lvl>
+  </w:abstractNum>
+  <w:abstractNum w:abstractNumId="1" w15:restartNumberingAfterBreak="0">
     <w:nsid w:val="19273276"/>
     <w:multiLevelType w:val="multilevel"/>
     <w:tmpl w:val="0C10455C"/>
@@ -1808,7 +3263,7 @@
       </w:rPr>
     </w:lvl>
   </w:abstractNum>
-  <w:abstractNum w:abstractNumId="1" w15:restartNumberingAfterBreak="0">
+  <w:abstractNum w:abstractNumId="2" w15:restartNumberingAfterBreak="0">
     <w:nsid w:val="2C155BEF"/>
     <w:multiLevelType w:val="multilevel"/>
     <w:tmpl w:val="709C9FCC"/>
@@ -1957,11 +3412,470 @@
       </w:rPr>
     </w:lvl>
   </w:abstractNum>
+  <w:abstractNum w:abstractNumId="3" w15:restartNumberingAfterBreak="0">
+    <w:nsid w:val="4F441E0A"/>
+    <w:multiLevelType w:val="multilevel"/>
+    <w:tmpl w:val="1D1630E6"/>
+    <w:lvl w:ilvl="0">
+      <w:start w:val="1"/>
+      <w:numFmt w:val="bullet"/>
+      <w:lvlText w:val=""/>
+      <w:lvlJc w:val="left"/>
+      <w:pPr>
+        <w:tabs>
+          <w:tab w:val="num" w:pos="720"/>
+        </w:tabs>
+        <w:ind w:left="720" w:hanging="360"/>
+      </w:pPr>
+      <w:rPr>
+        <w:rFonts w:ascii="Symbol" w:hAnsi="Symbol" w:hint="default"/>
+        <w:sz w:val="20"/>
+      </w:rPr>
+    </w:lvl>
+    <w:lvl w:ilvl="1" w:tentative="1">
+      <w:start w:val="1"/>
+      <w:numFmt w:val="bullet"/>
+      <w:lvlText w:val="o"/>
+      <w:lvlJc w:val="left"/>
+      <w:pPr>
+        <w:tabs>
+          <w:tab w:val="num" w:pos="1440"/>
+        </w:tabs>
+        <w:ind w:left="1440" w:hanging="360"/>
+      </w:pPr>
+      <w:rPr>
+        <w:rFonts w:ascii="Courier New" w:hAnsi="Courier New" w:hint="default"/>
+        <w:sz w:val="20"/>
+      </w:rPr>
+    </w:lvl>
+    <w:lvl w:ilvl="2" w:tentative="1">
+      <w:start w:val="1"/>
+      <w:numFmt w:val="bullet"/>
+      <w:lvlText w:val=""/>
+      <w:lvlJc w:val="left"/>
+      <w:pPr>
+        <w:tabs>
+          <w:tab w:val="num" w:pos="2160"/>
+        </w:tabs>
+        <w:ind w:left="2160" w:hanging="360"/>
+      </w:pPr>
+      <w:rPr>
+        <w:rFonts w:ascii="Wingdings" w:hAnsi="Wingdings" w:hint="default"/>
+        <w:sz w:val="20"/>
+      </w:rPr>
+    </w:lvl>
+    <w:lvl w:ilvl="3" w:tentative="1">
+      <w:start w:val="1"/>
+      <w:numFmt w:val="bullet"/>
+      <w:lvlText w:val=""/>
+      <w:lvlJc w:val="left"/>
+      <w:pPr>
+        <w:tabs>
+          <w:tab w:val="num" w:pos="2880"/>
+        </w:tabs>
+        <w:ind w:left="2880" w:hanging="360"/>
+      </w:pPr>
+      <w:rPr>
+        <w:rFonts w:ascii="Wingdings" w:hAnsi="Wingdings" w:hint="default"/>
+        <w:sz w:val="20"/>
+      </w:rPr>
+    </w:lvl>
+    <w:lvl w:ilvl="4" w:tentative="1">
+      <w:start w:val="1"/>
+      <w:numFmt w:val="bullet"/>
+      <w:lvlText w:val=""/>
+      <w:lvlJc w:val="left"/>
+      <w:pPr>
+        <w:tabs>
+          <w:tab w:val="num" w:pos="3600"/>
+        </w:tabs>
+        <w:ind w:left="3600" w:hanging="360"/>
+      </w:pPr>
+      <w:rPr>
+        <w:rFonts w:ascii="Wingdings" w:hAnsi="Wingdings" w:hint="default"/>
+        <w:sz w:val="20"/>
+      </w:rPr>
+    </w:lvl>
+    <w:lvl w:ilvl="5" w:tentative="1">
+      <w:start w:val="1"/>
+      <w:numFmt w:val="bullet"/>
+      <w:lvlText w:val=""/>
+      <w:lvlJc w:val="left"/>
+      <w:pPr>
+        <w:tabs>
+          <w:tab w:val="num" w:pos="4320"/>
+        </w:tabs>
+        <w:ind w:left="4320" w:hanging="360"/>
+      </w:pPr>
+      <w:rPr>
+        <w:rFonts w:ascii="Wingdings" w:hAnsi="Wingdings" w:hint="default"/>
+        <w:sz w:val="20"/>
+      </w:rPr>
+    </w:lvl>
+    <w:lvl w:ilvl="6" w:tentative="1">
+      <w:start w:val="1"/>
+      <w:numFmt w:val="bullet"/>
+      <w:lvlText w:val=""/>
+      <w:lvlJc w:val="left"/>
+      <w:pPr>
+        <w:tabs>
+          <w:tab w:val="num" w:pos="5040"/>
+        </w:tabs>
+        <w:ind w:left="5040" w:hanging="360"/>
+      </w:pPr>
+      <w:rPr>
+        <w:rFonts w:ascii="Wingdings" w:hAnsi="Wingdings" w:hint="default"/>
+        <w:sz w:val="20"/>
+      </w:rPr>
+    </w:lvl>
+    <w:lvl w:ilvl="7" w:tentative="1">
+      <w:start w:val="1"/>
+      <w:numFmt w:val="bullet"/>
+      <w:lvlText w:val=""/>
+      <w:lvlJc w:val="left"/>
+      <w:pPr>
+        <w:tabs>
+          <w:tab w:val="num" w:pos="5760"/>
+        </w:tabs>
+        <w:ind w:left="5760" w:hanging="360"/>
+      </w:pPr>
+      <w:rPr>
+        <w:rFonts w:ascii="Wingdings" w:hAnsi="Wingdings" w:hint="default"/>
+        <w:sz w:val="20"/>
+      </w:rPr>
+    </w:lvl>
+    <w:lvl w:ilvl="8" w:tentative="1">
+      <w:start w:val="1"/>
+      <w:numFmt w:val="bullet"/>
+      <w:lvlText w:val=""/>
+      <w:lvlJc w:val="left"/>
+      <w:pPr>
+        <w:tabs>
+          <w:tab w:val="num" w:pos="6480"/>
+        </w:tabs>
+        <w:ind w:left="6480" w:hanging="360"/>
+      </w:pPr>
+      <w:rPr>
+        <w:rFonts w:ascii="Wingdings" w:hAnsi="Wingdings" w:hint="default"/>
+        <w:sz w:val="20"/>
+      </w:rPr>
+    </w:lvl>
+  </w:abstractNum>
+  <w:abstractNum w:abstractNumId="4" w15:restartNumberingAfterBreak="0">
+    <w:nsid w:val="6A7737C0"/>
+    <w:multiLevelType w:val="multilevel"/>
+    <w:tmpl w:val="1D9AE3BC"/>
+    <w:lvl w:ilvl="0">
+      <w:start w:val="1"/>
+      <w:numFmt w:val="bullet"/>
+      <w:lvlText w:val=""/>
+      <w:lvlJc w:val="left"/>
+      <w:pPr>
+        <w:tabs>
+          <w:tab w:val="num" w:pos="720"/>
+        </w:tabs>
+        <w:ind w:left="720" w:hanging="360"/>
+      </w:pPr>
+      <w:rPr>
+        <w:rFonts w:ascii="Symbol" w:hAnsi="Symbol" w:hint="default"/>
+        <w:sz w:val="20"/>
+      </w:rPr>
+    </w:lvl>
+    <w:lvl w:ilvl="1">
+      <w:start w:val="1"/>
+      <w:numFmt w:val="bullet"/>
+      <w:lvlText w:val="o"/>
+      <w:lvlJc w:val="left"/>
+      <w:pPr>
+        <w:tabs>
+          <w:tab w:val="num" w:pos="1440"/>
+        </w:tabs>
+        <w:ind w:left="1440" w:hanging="360"/>
+      </w:pPr>
+      <w:rPr>
+        <w:rFonts w:ascii="Courier New" w:hAnsi="Courier New" w:hint="default"/>
+        <w:sz w:val="20"/>
+      </w:rPr>
+    </w:lvl>
+    <w:lvl w:ilvl="2" w:tentative="1">
+      <w:start w:val="1"/>
+      <w:numFmt w:val="bullet"/>
+      <w:lvlText w:val=""/>
+      <w:lvlJc w:val="left"/>
+      <w:pPr>
+        <w:tabs>
+          <w:tab w:val="num" w:pos="2160"/>
+        </w:tabs>
+        <w:ind w:left="2160" w:hanging="360"/>
+      </w:pPr>
+      <w:rPr>
+        <w:rFonts w:ascii="Wingdings" w:hAnsi="Wingdings" w:hint="default"/>
+        <w:sz w:val="20"/>
+      </w:rPr>
+    </w:lvl>
+    <w:lvl w:ilvl="3" w:tentative="1">
+      <w:start w:val="1"/>
+      <w:numFmt w:val="bullet"/>
+      <w:lvlText w:val=""/>
+      <w:lvlJc w:val="left"/>
+      <w:pPr>
+        <w:tabs>
+          <w:tab w:val="num" w:pos="2880"/>
+        </w:tabs>
+        <w:ind w:left="2880" w:hanging="360"/>
+      </w:pPr>
+      <w:rPr>
+        <w:rFonts w:ascii="Wingdings" w:hAnsi="Wingdings" w:hint="default"/>
+        <w:sz w:val="20"/>
+      </w:rPr>
+    </w:lvl>
+    <w:lvl w:ilvl="4" w:tentative="1">
+      <w:start w:val="1"/>
+      <w:numFmt w:val="bullet"/>
+      <w:lvlText w:val=""/>
+      <w:lvlJc w:val="left"/>
+      <w:pPr>
+        <w:tabs>
+          <w:tab w:val="num" w:pos="3600"/>
+        </w:tabs>
+        <w:ind w:left="3600" w:hanging="360"/>
+      </w:pPr>
+      <w:rPr>
+        <w:rFonts w:ascii="Wingdings" w:hAnsi="Wingdings" w:hint="default"/>
+        <w:sz w:val="20"/>
+      </w:rPr>
+    </w:lvl>
+    <w:lvl w:ilvl="5" w:tentative="1">
+      <w:start w:val="1"/>
+      <w:numFmt w:val="bullet"/>
+      <w:lvlText w:val=""/>
+      <w:lvlJc w:val="left"/>
+      <w:pPr>
+        <w:tabs>
+          <w:tab w:val="num" w:pos="4320"/>
+        </w:tabs>
+        <w:ind w:left="4320" w:hanging="360"/>
+      </w:pPr>
+      <w:rPr>
+        <w:rFonts w:ascii="Wingdings" w:hAnsi="Wingdings" w:hint="default"/>
+        <w:sz w:val="20"/>
+      </w:rPr>
+    </w:lvl>
+    <w:lvl w:ilvl="6" w:tentative="1">
+      <w:start w:val="1"/>
+      <w:numFmt w:val="bullet"/>
+      <w:lvlText w:val=""/>
+      <w:lvlJc w:val="left"/>
+      <w:pPr>
+        <w:tabs>
+          <w:tab w:val="num" w:pos="5040"/>
+        </w:tabs>
+        <w:ind w:left="5040" w:hanging="360"/>
+      </w:pPr>
+      <w:rPr>
+        <w:rFonts w:ascii="Wingdings" w:hAnsi="Wingdings" w:hint="default"/>
+        <w:sz w:val="20"/>
+      </w:rPr>
+    </w:lvl>
+    <w:lvl w:ilvl="7" w:tentative="1">
+      <w:start w:val="1"/>
+      <w:numFmt w:val="bullet"/>
+      <w:lvlText w:val=""/>
+      <w:lvlJc w:val="left"/>
+      <w:pPr>
+        <w:tabs>
+          <w:tab w:val="num" w:pos="5760"/>
+        </w:tabs>
+        <w:ind w:left="5760" w:hanging="360"/>
+      </w:pPr>
+      <w:rPr>
+        <w:rFonts w:ascii="Wingdings" w:hAnsi="Wingdings" w:hint="default"/>
+        <w:sz w:val="20"/>
+      </w:rPr>
+    </w:lvl>
+    <w:lvl w:ilvl="8" w:tentative="1">
+      <w:start w:val="1"/>
+      <w:numFmt w:val="bullet"/>
+      <w:lvlText w:val=""/>
+      <w:lvlJc w:val="left"/>
+      <w:pPr>
+        <w:tabs>
+          <w:tab w:val="num" w:pos="6480"/>
+        </w:tabs>
+        <w:ind w:left="6480" w:hanging="360"/>
+      </w:pPr>
+      <w:rPr>
+        <w:rFonts w:ascii="Wingdings" w:hAnsi="Wingdings" w:hint="default"/>
+        <w:sz w:val="20"/>
+      </w:rPr>
+    </w:lvl>
+  </w:abstractNum>
+  <w:abstractNum w:abstractNumId="5" w15:restartNumberingAfterBreak="0">
+    <w:nsid w:val="7E3920D0"/>
+    <w:multiLevelType w:val="multilevel"/>
+    <w:tmpl w:val="F6FA975E"/>
+    <w:lvl w:ilvl="0">
+      <w:start w:val="1"/>
+      <w:numFmt w:val="bullet"/>
+      <w:lvlText w:val=""/>
+      <w:lvlJc w:val="left"/>
+      <w:pPr>
+        <w:tabs>
+          <w:tab w:val="num" w:pos="720"/>
+        </w:tabs>
+        <w:ind w:left="720" w:hanging="360"/>
+      </w:pPr>
+      <w:rPr>
+        <w:rFonts w:ascii="Symbol" w:hAnsi="Symbol" w:hint="default"/>
+        <w:sz w:val="20"/>
+      </w:rPr>
+    </w:lvl>
+    <w:lvl w:ilvl="1" w:tentative="1">
+      <w:start w:val="1"/>
+      <w:numFmt w:val="bullet"/>
+      <w:lvlText w:val="o"/>
+      <w:lvlJc w:val="left"/>
+      <w:pPr>
+        <w:tabs>
+          <w:tab w:val="num" w:pos="1440"/>
+        </w:tabs>
+        <w:ind w:left="1440" w:hanging="360"/>
+      </w:pPr>
+      <w:rPr>
+        <w:rFonts w:ascii="Courier New" w:hAnsi="Courier New" w:hint="default"/>
+        <w:sz w:val="20"/>
+      </w:rPr>
+    </w:lvl>
+    <w:lvl w:ilvl="2" w:tentative="1">
+      <w:start w:val="1"/>
+      <w:numFmt w:val="bullet"/>
+      <w:lvlText w:val=""/>
+      <w:lvlJc w:val="left"/>
+      <w:pPr>
+        <w:tabs>
+          <w:tab w:val="num" w:pos="2160"/>
+        </w:tabs>
+        <w:ind w:left="2160" w:hanging="360"/>
+      </w:pPr>
+      <w:rPr>
+        <w:rFonts w:ascii="Wingdings" w:hAnsi="Wingdings" w:hint="default"/>
+        <w:sz w:val="20"/>
+      </w:rPr>
+    </w:lvl>
+    <w:lvl w:ilvl="3" w:tentative="1">
+      <w:start w:val="1"/>
+      <w:numFmt w:val="bullet"/>
+      <w:lvlText w:val=""/>
+      <w:lvlJc w:val="left"/>
+      <w:pPr>
+        <w:tabs>
+          <w:tab w:val="num" w:pos="2880"/>
+        </w:tabs>
+        <w:ind w:left="2880" w:hanging="360"/>
+      </w:pPr>
+      <w:rPr>
+        <w:rFonts w:ascii="Wingdings" w:hAnsi="Wingdings" w:hint="default"/>
+        <w:sz w:val="20"/>
+      </w:rPr>
+    </w:lvl>
+    <w:lvl w:ilvl="4" w:tentative="1">
+      <w:start w:val="1"/>
+      <w:numFmt w:val="bullet"/>
+      <w:lvlText w:val=""/>
+      <w:lvlJc w:val="left"/>
+      <w:pPr>
+        <w:tabs>
+          <w:tab w:val="num" w:pos="3600"/>
+        </w:tabs>
+        <w:ind w:left="3600" w:hanging="360"/>
+      </w:pPr>
+      <w:rPr>
+        <w:rFonts w:ascii="Wingdings" w:hAnsi="Wingdings" w:hint="default"/>
+        <w:sz w:val="20"/>
+      </w:rPr>
+    </w:lvl>
+    <w:lvl w:ilvl="5" w:tentative="1">
+      <w:start w:val="1"/>
+      <w:numFmt w:val="bullet"/>
+      <w:lvlText w:val=""/>
+      <w:lvlJc w:val="left"/>
+      <w:pPr>
+        <w:tabs>
+          <w:tab w:val="num" w:pos="4320"/>
+        </w:tabs>
+        <w:ind w:left="4320" w:hanging="360"/>
+      </w:pPr>
+      <w:rPr>
+        <w:rFonts w:ascii="Wingdings" w:hAnsi="Wingdings" w:hint="default"/>
+        <w:sz w:val="20"/>
+      </w:rPr>
+    </w:lvl>
+    <w:lvl w:ilvl="6" w:tentative="1">
+      <w:start w:val="1"/>
+      <w:numFmt w:val="bullet"/>
+      <w:lvlText w:val=""/>
+      <w:lvlJc w:val="left"/>
+      <w:pPr>
+        <w:tabs>
+          <w:tab w:val="num" w:pos="5040"/>
+        </w:tabs>
+        <w:ind w:left="5040" w:hanging="360"/>
+      </w:pPr>
+      <w:rPr>
+        <w:rFonts w:ascii="Wingdings" w:hAnsi="Wingdings" w:hint="default"/>
+        <w:sz w:val="20"/>
+      </w:rPr>
+    </w:lvl>
+    <w:lvl w:ilvl="7" w:tentative="1">
+      <w:start w:val="1"/>
+      <w:numFmt w:val="bullet"/>
+      <w:lvlText w:val=""/>
+      <w:lvlJc w:val="left"/>
+      <w:pPr>
+        <w:tabs>
+          <w:tab w:val="num" w:pos="5760"/>
+        </w:tabs>
+        <w:ind w:left="5760" w:hanging="360"/>
+      </w:pPr>
+      <w:rPr>
+        <w:rFonts w:ascii="Wingdings" w:hAnsi="Wingdings" w:hint="default"/>
+        <w:sz w:val="20"/>
+      </w:rPr>
+    </w:lvl>
+    <w:lvl w:ilvl="8" w:tentative="1">
+      <w:start w:val="1"/>
+      <w:numFmt w:val="bullet"/>
+      <w:lvlText w:val=""/>
+      <w:lvlJc w:val="left"/>
+      <w:pPr>
+        <w:tabs>
+          <w:tab w:val="num" w:pos="6480"/>
+        </w:tabs>
+        <w:ind w:left="6480" w:hanging="360"/>
+      </w:pPr>
+      <w:rPr>
+        <w:rFonts w:ascii="Wingdings" w:hAnsi="Wingdings" w:hint="default"/>
+        <w:sz w:val="20"/>
+      </w:rPr>
+    </w:lvl>
+  </w:abstractNum>
   <w:num w:numId="1">
+    <w:abstractNumId w:val="1"/>
+  </w:num>
+  <w:num w:numId="2">
+    <w:abstractNumId w:val="2"/>
+  </w:num>
+  <w:num w:numId="3">
+    <w:abstractNumId w:val="5"/>
+  </w:num>
+  <w:num w:numId="4">
     <w:abstractNumId w:val="0"/>
   </w:num>
-  <w:num w:numId="2">
-    <w:abstractNumId w:val="1"/>
+  <w:num w:numId="5">
+    <w:abstractNumId w:val="4"/>
+  </w:num>
+  <w:num w:numId="6">
+    <w:abstractNumId w:val="3"/>
   </w:num>
 </w:numbering>
 </file>

</xml_diff>

<commit_message>
Solve the Problem and Finsih section number 2
</commit_message>
<xml_diff>
--- a/refresh.docx
+++ b/refresh.docx
@@ -1684,16 +1684,7 @@
           <w:sz w:val="24"/>
           <w:szCs w:val="24"/>
         </w:rPr>
-        <w:t xml:space="preserve">They </w:t>
-      </w:r>
-      <w:r>
-        <w:rPr>
-          <w:b/>
-          <w:bCs/>
-          <w:sz w:val="24"/>
-          <w:szCs w:val="24"/>
-        </w:rPr>
-        <w:t>are three important concepts used to handle reactivity, data manipulation, and business logic.</w:t>
+        <w:t>They are three important concepts used to handle reactivity, data manipulation, and business logic.</w:t>
       </w:r>
     </w:p>
     <w:p>
@@ -1890,6 +1881,7 @@
         <w:rPr>
           <w:b/>
           <w:bCs/>
+          <w:noProof/>
           <w:lang w:bidi="ar-EG"/>
         </w:rPr>
         <w:drawing>
@@ -2008,7 +2000,6 @@
     <w:p>
       <w:pPr>
         <w:rPr>
-          <w:rFonts w:hint="cs"/>
           <w:b/>
           <w:bCs/>
           <w:lang w:bidi="ar-EG"/>
@@ -2175,6 +2166,7 @@
         <w:rPr>
           <w:b/>
           <w:bCs/>
+          <w:noProof/>
           <w:color w:val="FF0000"/>
           <w:sz w:val="28"/>
           <w:szCs w:val="28"/>
@@ -2263,7 +2255,6 @@
     <w:p>
       <w:pPr>
         <w:rPr>
-          <w:rFonts w:hint="cs"/>
           <w:b/>
           <w:bCs/>
           <w:rtl/>
@@ -2424,7 +2415,6 @@
       <w:pPr>
         <w:ind w:left="1440"/>
         <w:rPr>
-          <w:rFonts w:hint="cs"/>
           <w:b/>
           <w:bCs/>
           <w:rtl/>
@@ -2453,6 +2443,7 @@
         <w:rPr>
           <w:b/>
           <w:bCs/>
+          <w:noProof/>
           <w:lang w:bidi="ar-EG"/>
         </w:rPr>
         <w:drawing>
@@ -2511,6 +2502,7 @@
       <w:r>
         <w:rPr>
           <w:rStyle w:val="Strong"/>
+          <w:noProof/>
         </w:rPr>
         <w:drawing>
           <wp:anchor distT="0" distB="0" distL="114300" distR="114300" simplePos="0" relativeHeight="251673600" behindDoc="1" locked="0" layoutInCell="1" allowOverlap="1" wp14:anchorId="2770FC9F" wp14:editId="63D58535">
@@ -2645,6 +2637,7 @@
       <w:r>
         <w:rPr>
           <w:rStyle w:val="Strong"/>
+          <w:noProof/>
         </w:rPr>
         <w:drawing>
           <wp:anchor distT="0" distB="0" distL="114300" distR="114300" simplePos="0" relativeHeight="251672576" behindDoc="1" locked="0" layoutInCell="1" allowOverlap="1" wp14:anchorId="4B0FDE50" wp14:editId="3049976E">
@@ -2893,9 +2886,10 @@
           <w:ilvl w:val="0"/>
           <w:numId w:val="6"/>
         </w:numPr>
-        <w:rPr>
-          <w:b/>
-          <w:bCs/>
+        <w:jc w:val="center"/>
+        <w:rPr>
+          <w:rStyle w:val="Strong"/>
+          <w:rtl/>
         </w:rPr>
       </w:pPr>
       <w:r>
@@ -2924,30 +2918,27 @@
     </w:p>
     <w:p>
       <w:pPr>
-        <w:rPr>
-          <w:rStyle w:val="Strong"/>
-          <w:rtl/>
-        </w:rPr>
-      </w:pPr>
-    </w:p>
-    <w:p>
-      <w:pPr>
-        <w:rPr>
-          <w:rStyle w:val="Strong"/>
-          <w:rtl/>
-        </w:rPr>
-      </w:pPr>
-    </w:p>
-    <w:p>
-      <w:pPr>
-        <w:rPr>
-          <w:rStyle w:val="Strong"/>
-          <w:rtl/>
-        </w:rPr>
-      </w:pPr>
-    </w:p>
-    <w:p>
-      <w:pPr>
+        <w:jc w:val="center"/>
+        <w:rPr>
+          <w:rStyle w:val="Strong"/>
+        </w:rPr>
+      </w:pPr>
+      <w:r>
+        <w:rPr>
+          <w:rStyle w:val="Strong"/>
+        </w:rPr>
+        <w:t>Style</w:t>
+      </w:r>
+      <w:r>
+        <w:rPr>
+          <w:rStyle w:val="Strong"/>
+        </w:rPr>
+        <w:br/>
+      </w:r>
+    </w:p>
+    <w:p>
+      <w:pPr>
+        <w:jc w:val="center"/>
         <w:rPr>
           <w:rStyle w:val="Strong"/>
         </w:rPr>
@@ -4282,6 +4273,7 @@
   <w:style w:type="character" w:default="1" w:styleId="DefaultParagraphFont">
     <w:name w:val="Default Paragraph Font"/>
     <w:uiPriority w:val="1"/>
+    <w:semiHidden/>
     <w:unhideWhenUsed/>
   </w:style>
   <w:style w:type="table" w:default="1" w:styleId="TableNormal">

</xml_diff>

<commit_message>
use v-if, v-else-if, v-show and v-for
</commit_message>
<xml_diff>
--- a/refresh.docx
+++ b/refresh.docx
@@ -72,7 +72,7 @@
                     <pic:cNvPicPr/>
                   </pic:nvPicPr>
                   <pic:blipFill>
-                    <a:blip r:embed="rId5">
+                    <a:blip r:embed="rId6">
                       <a:extLst>
                         <a:ext uri="{28A0092B-C50C-407E-A947-70E740481C1C}">
                           <a14:useLocalDpi xmlns:a14="http://schemas.microsoft.com/office/drawing/2010/main" val="0"/>
@@ -108,21 +108,7 @@
         <w:rPr>
           <w:color w:val="FF0000"/>
         </w:rPr>
-        <w:t>Interpolation (</w:t>
-      </w:r>
-      <w:proofErr w:type="gramStart"/>
-      <w:r>
-        <w:rPr>
-          <w:color w:val="FF0000"/>
-        </w:rPr>
-        <w:t>{{ }</w:t>
-      </w:r>
-      <w:proofErr w:type="gramEnd"/>
-      <w:r>
-        <w:rPr>
-          <w:color w:val="FF0000"/>
-        </w:rPr>
-        <w:t>}):</w:t>
+        <w:t>Interpolation ({{ }}):</w:t>
       </w:r>
       <w:r>
         <w:t xml:space="preserve"> The simplest form of data binding, where you display the value of a data property in the DOM</w:t>
@@ -149,7 +135,7 @@
                     <pic:cNvPicPr/>
                   </pic:nvPicPr>
                   <pic:blipFill>
-                    <a:blip r:embed="rId6"/>
+                    <a:blip r:embed="rId7"/>
                     <a:stretch>
                       <a:fillRect/>
                     </a:stretch>
@@ -208,7 +194,7 @@
                     <pic:cNvPicPr/>
                   </pic:nvPicPr>
                   <pic:blipFill>
-                    <a:blip r:embed="rId7">
+                    <a:blip r:embed="rId8">
                       <a:extLst>
                         <a:ext uri="{28A0092B-C50C-407E-A947-70E740481C1C}">
                           <a14:useLocalDpi xmlns:a14="http://schemas.microsoft.com/office/drawing/2010/main" val="0"/>
@@ -270,7 +256,7 @@
                     <pic:cNvPicPr/>
                   </pic:nvPicPr>
                   <pic:blipFill>
-                    <a:blip r:embed="rId8">
+                    <a:blip r:embed="rId9">
                       <a:extLst>
                         <a:ext uri="{28A0092B-C50C-407E-A947-70E740481C1C}">
                           <a14:useLocalDpi xmlns:a14="http://schemas.microsoft.com/office/drawing/2010/main" val="0"/>
@@ -369,7 +355,6 @@
       <w:r>
         <w:t xml:space="preserve">, </w:t>
       </w:r>
-      <w:proofErr w:type="spellStart"/>
       <w:r>
         <w:rPr>
           <w:rStyle w:val="HTMLCode"/>
@@ -377,7 +362,6 @@
         </w:rPr>
         <w:t>src</w:t>
       </w:r>
-      <w:proofErr w:type="spellEnd"/>
       <w:r>
         <w:t>, etc.</w:t>
       </w:r>
@@ -458,7 +442,7 @@
                     <pic:cNvPicPr/>
                   </pic:nvPicPr>
                   <pic:blipFill>
-                    <a:blip r:embed="rId9">
+                    <a:blip r:embed="rId10">
                       <a:extLst>
                         <a:ext uri="{28A0092B-C50C-407E-A947-70E740481C1C}">
                           <a14:useLocalDpi xmlns:a14="http://schemas.microsoft.com/office/drawing/2010/main" val="0"/>
@@ -526,7 +510,7 @@
                     <pic:cNvPicPr/>
                   </pic:nvPicPr>
                   <pic:blipFill>
-                    <a:blip r:embed="rId10">
+                    <a:blip r:embed="rId11">
                       <a:extLst>
                         <a:ext uri="{28A0092B-C50C-407E-A947-70E740481C1C}">
                           <a14:useLocalDpi xmlns:a14="http://schemas.microsoft.com/office/drawing/2010/main" val="0"/>
@@ -569,39 +553,7 @@
           <w:sz w:val="24"/>
           <w:szCs w:val="24"/>
         </w:rPr>
-        <w:t xml:space="preserve">     v-model =&gt; </w:t>
-      </w:r>
-      <w:proofErr w:type="spellStart"/>
-      <w:r>
-        <w:rPr>
-          <w:sz w:val="24"/>
-          <w:szCs w:val="24"/>
-        </w:rPr>
-        <w:t>v-bind:value</w:t>
-      </w:r>
-      <w:proofErr w:type="spellEnd"/>
-      <w:r>
-        <w:rPr>
-          <w:sz w:val="24"/>
-          <w:szCs w:val="24"/>
-        </w:rPr>
-        <w:t xml:space="preserve"> + </w:t>
-      </w:r>
-      <w:proofErr w:type="spellStart"/>
-      <w:r>
-        <w:rPr>
-          <w:sz w:val="24"/>
-          <w:szCs w:val="24"/>
-        </w:rPr>
-        <w:t>v-on:input</w:t>
-      </w:r>
-      <w:proofErr w:type="spellEnd"/>
-      <w:r>
-        <w:rPr>
-          <w:sz w:val="24"/>
-          <w:szCs w:val="24"/>
-        </w:rPr>
-        <w:t>=”</w:t>
+        <w:t xml:space="preserve">     v-model =&gt; v-bind:value + v-on:input=”</w:t>
       </w:r>
       <w:r>
         <w:rPr>
@@ -638,7 +590,6 @@
         </w:rPr>
         <w:t xml:space="preserve">Here, the </w:t>
       </w:r>
-      <w:proofErr w:type="spellStart"/>
       <w:r>
         <w:rPr>
           <w:rStyle w:val="HTMLCode"/>
@@ -648,7 +599,6 @@
         </w:rPr>
         <w:t>inputText</w:t>
       </w:r>
-      <w:proofErr w:type="spellEnd"/>
       <w:r>
         <w:rPr>
           <w:sz w:val="32"/>
@@ -656,7 +606,6 @@
         </w:rPr>
         <w:t xml:space="preserve"> property is bound to the input field. Any change in the input field will update the </w:t>
       </w:r>
-      <w:proofErr w:type="spellStart"/>
       <w:r>
         <w:rPr>
           <w:rStyle w:val="HTMLCode"/>
@@ -666,7 +615,6 @@
         </w:rPr>
         <w:t>inputText</w:t>
       </w:r>
-      <w:proofErr w:type="spellEnd"/>
       <w:r>
         <w:rPr>
           <w:sz w:val="32"/>
@@ -674,7 +622,6 @@
         </w:rPr>
         <w:t xml:space="preserve"> data property, and any change in </w:t>
       </w:r>
-      <w:proofErr w:type="spellStart"/>
       <w:r>
         <w:rPr>
           <w:rStyle w:val="HTMLCode"/>
@@ -684,7 +631,6 @@
         </w:rPr>
         <w:t>inputText</w:t>
       </w:r>
-      <w:proofErr w:type="spellEnd"/>
       <w:r>
         <w:rPr>
           <w:sz w:val="32"/>
@@ -760,7 +706,7 @@
                     <pic:cNvPicPr/>
                   </pic:nvPicPr>
                   <pic:blipFill>
-                    <a:blip r:embed="rId11">
+                    <a:blip r:embed="rId12">
                       <a:extLst>
                         <a:ext uri="{28A0092B-C50C-407E-A947-70E740481C1C}">
                           <a14:useLocalDpi xmlns:a14="http://schemas.microsoft.com/office/drawing/2010/main" val="0"/>
@@ -907,7 +853,7 @@
                     <pic:cNvPicPr/>
                   </pic:nvPicPr>
                   <pic:blipFill>
-                    <a:blip r:embed="rId12">
+                    <a:blip r:embed="rId13">
                       <a:extLst>
                         <a:ext uri="{28A0092B-C50C-407E-A947-70E740481C1C}">
                           <a14:useLocalDpi xmlns:a14="http://schemas.microsoft.com/office/drawing/2010/main" val="0"/>
@@ -1020,7 +966,7 @@
                     <pic:cNvPicPr/>
                   </pic:nvPicPr>
                   <pic:blipFill>
-                    <a:blip r:embed="rId13"/>
+                    <a:blip r:embed="rId14"/>
                     <a:stretch>
                       <a:fillRect/>
                     </a:stretch>
@@ -1087,7 +1033,7 @@
                     <pic:cNvPicPr/>
                   </pic:nvPicPr>
                   <pic:blipFill>
-                    <a:blip r:embed="rId14">
+                    <a:blip r:embed="rId15">
                       <a:extLst>
                         <a:ext uri="{28A0092B-C50C-407E-A947-70E740481C1C}">
                           <a14:useLocalDpi xmlns:a14="http://schemas.microsoft.com/office/drawing/2010/main" val="0"/>
@@ -1150,7 +1096,7 @@
                     <pic:cNvPicPr/>
                   </pic:nvPicPr>
                   <pic:blipFill>
-                    <a:blip r:embed="rId15">
+                    <a:blip r:embed="rId16">
                       <a:extLst>
                         <a:ext uri="{28A0092B-C50C-407E-A947-70E740481C1C}">
                           <a14:useLocalDpi xmlns:a14="http://schemas.microsoft.com/office/drawing/2010/main" val="0"/>
@@ -1238,7 +1184,6 @@
           <w:szCs w:val="28"/>
         </w:rPr>
       </w:pPr>
-      <w:proofErr w:type="gramStart"/>
       <w:r>
         <w:rPr>
           <w:rFonts w:ascii="Courier New" w:eastAsia="Times New Roman" w:hAnsi="Courier New" w:cs="Courier New"/>
@@ -1250,7 +1195,6 @@
         </w:rPr>
         <w:t>.stop</w:t>
       </w:r>
-      <w:proofErr w:type="gramEnd"/>
       <w:r>
         <w:rPr>
           <w:rFonts w:ascii="Times New Roman" w:eastAsia="Times New Roman" w:hAnsi="Times New Roman" w:cs="Times New Roman"/>
@@ -1273,7 +1217,6 @@
           <w:szCs w:val="28"/>
         </w:rPr>
       </w:pPr>
-      <w:proofErr w:type="gramStart"/>
       <w:r>
         <w:rPr>
           <w:rFonts w:ascii="Courier New" w:eastAsia="Times New Roman" w:hAnsi="Courier New" w:cs="Courier New"/>
@@ -1295,7 +1238,6 @@
         </w:rPr>
         <w:t>prevent</w:t>
       </w:r>
-      <w:proofErr w:type="gramEnd"/>
       <w:r>
         <w:rPr>
           <w:rFonts w:ascii="Times New Roman" w:eastAsia="Times New Roman" w:hAnsi="Times New Roman" w:cs="Times New Roman"/>
@@ -1327,7 +1269,6 @@
           <w:szCs w:val="28"/>
         </w:rPr>
       </w:pPr>
-      <w:proofErr w:type="gramStart"/>
       <w:r>
         <w:rPr>
           <w:rFonts w:ascii="Courier New" w:eastAsia="Times New Roman" w:hAnsi="Courier New" w:cs="Courier New"/>
@@ -1347,19 +1288,7 @@
           <w:sz w:val="28"/>
           <w:szCs w:val="28"/>
         </w:rPr>
-        <w:t>capture</w:t>
-      </w:r>
-      <w:proofErr w:type="gramEnd"/>
-      <w:r>
-        <w:rPr>
-          <w:rFonts w:ascii="Courier New" w:eastAsia="Times New Roman" w:hAnsi="Courier New" w:cs="Courier New"/>
-          <w:b/>
-          <w:bCs/>
-          <w:color w:val="FF0000"/>
-          <w:sz w:val="28"/>
-          <w:szCs w:val="28"/>
-        </w:rPr>
-        <w:t>:</w:t>
+        <w:t>capture:</w:t>
       </w:r>
       <w:r>
         <w:rPr>
@@ -1383,7 +1312,6 @@
           <w:szCs w:val="28"/>
         </w:rPr>
       </w:pPr>
-      <w:proofErr w:type="gramStart"/>
       <w:r>
         <w:rPr>
           <w:rFonts w:ascii="Courier New" w:eastAsia="Times New Roman" w:hAnsi="Courier New" w:cs="Courier New"/>
@@ -1395,7 +1323,6 @@
         </w:rPr>
         <w:t>.self</w:t>
       </w:r>
-      <w:proofErr w:type="gramEnd"/>
       <w:r>
         <w:rPr>
           <w:rFonts w:ascii="Times New Roman" w:eastAsia="Times New Roman" w:hAnsi="Times New Roman" w:cs="Times New Roman"/>
@@ -1466,7 +1393,7 @@
                     <pic:cNvPicPr/>
                   </pic:nvPicPr>
                   <pic:blipFill>
-                    <a:blip r:embed="rId16">
+                    <a:blip r:embed="rId17">
                       <a:extLst>
                         <a:ext uri="{28A0092B-C50C-407E-A947-70E740481C1C}">
                           <a14:useLocalDpi xmlns:a14="http://schemas.microsoft.com/office/drawing/2010/main" val="0"/>
@@ -1492,7 +1419,6 @@
           </wp:anchor>
         </w:drawing>
       </w:r>
-      <w:proofErr w:type="gramStart"/>
       <w:r>
         <w:rPr>
           <w:rFonts w:ascii="Courier New" w:eastAsia="Times New Roman" w:hAnsi="Courier New" w:cs="Courier New"/>
@@ -1512,19 +1438,7 @@
           <w:sz w:val="28"/>
           <w:szCs w:val="28"/>
         </w:rPr>
-        <w:t>once</w:t>
-      </w:r>
-      <w:proofErr w:type="gramEnd"/>
-      <w:r>
-        <w:rPr>
-          <w:rFonts w:ascii="Courier New" w:eastAsia="Times New Roman" w:hAnsi="Courier New" w:cs="Courier New"/>
-          <w:b/>
-          <w:bCs/>
-          <w:color w:val="FF0000"/>
-          <w:sz w:val="28"/>
-          <w:szCs w:val="28"/>
-        </w:rPr>
-        <w:t>:</w:t>
+        <w:t>once:</w:t>
       </w:r>
       <w:r>
         <w:rPr>
@@ -1916,7 +1830,7 @@
                     <pic:cNvPicPr/>
                   </pic:nvPicPr>
                   <pic:blipFill>
-                    <a:blip r:embed="rId17">
+                    <a:blip r:embed="rId18">
                       <a:extLst>
                         <a:ext uri="{28A0092B-C50C-407E-A947-70E740481C1C}">
                           <a14:useLocalDpi xmlns:a14="http://schemas.microsoft.com/office/drawing/2010/main" val="0"/>
@@ -2021,28 +1935,16 @@
           <w:rtl/>
           <w:lang w:bidi="ar-EG"/>
         </w:rPr>
-        <w:t xml:space="preserve">بس فيه فرق ان ال الميثد بتقبل بارم ممكن يتبعت داخل الفنكشن انما ال الكمبيوتد مش بتقبل لانها مش فنكشن هيا تعتبر بترجع قيمه زي الفايلوا </w:t>
-      </w:r>
-      <w:proofErr w:type="gramStart"/>
-      <w:r>
-        <w:rPr>
-          <w:rFonts w:hint="cs"/>
-          <w:b/>
-          <w:bCs/>
-          <w:rtl/>
+        <w:t xml:space="preserve">بس فيه فرق ان ال الميثد بتقبل بارم ممكن يتبعت داخل الفنكشن انما ال الكمبيوتد مش بتقبل لانها مش فنكشن هيا تعتبر بترجع قيمه زي الفايلوا كدا </w:t>
+      </w:r>
+      <w:r>
+        <w:rPr>
+          <w:b/>
+          <w:bCs/>
           <w:lang w:bidi="ar-EG"/>
         </w:rPr>
-        <w:t xml:space="preserve">كدا </w:t>
-      </w:r>
-      <w:r>
-        <w:rPr>
-          <w:b/>
-          <w:bCs/>
-          <w:lang w:bidi="ar-EG"/>
-        </w:rPr>
         <w:t>)</w:t>
       </w:r>
-      <w:proofErr w:type="gramEnd"/>
     </w:p>
     <w:p>
       <w:pPr>
@@ -2203,7 +2105,7 @@
                     <pic:cNvPicPr/>
                   </pic:nvPicPr>
                   <pic:blipFill>
-                    <a:blip r:embed="rId18">
+                    <a:blip r:embed="rId19">
                       <a:extLst>
                         <a:ext uri="{28A0092B-C50C-407E-A947-70E740481C1C}">
                           <a14:useLocalDpi xmlns:a14="http://schemas.microsoft.com/office/drawing/2010/main" val="0"/>
@@ -2470,7 +2372,7 @@
                     <pic:cNvPicPr/>
                   </pic:nvPicPr>
                   <pic:blipFill>
-                    <a:blip r:embed="rId19">
+                    <a:blip r:embed="rId20">
                       <a:extLst>
                         <a:ext uri="{28A0092B-C50C-407E-A947-70E740481C1C}">
                           <a14:useLocalDpi xmlns:a14="http://schemas.microsoft.com/office/drawing/2010/main" val="0"/>
@@ -2536,7 +2438,7 @@
                     <pic:cNvPicPr/>
                   </pic:nvPicPr>
                   <pic:blipFill>
-                    <a:blip r:embed="rId20">
+                    <a:blip r:embed="rId21">
                       <a:extLst>
                         <a:ext uri="{28A0092B-C50C-407E-A947-70E740481C1C}">
                           <a14:useLocalDpi xmlns:a14="http://schemas.microsoft.com/office/drawing/2010/main" val="0"/>
@@ -2671,7 +2573,7 @@
                     <pic:cNvPicPr/>
                   </pic:nvPicPr>
                   <pic:blipFill>
-                    <a:blip r:embed="rId21">
+                    <a:blip r:embed="rId22">
                       <a:extLst>
                         <a:ext uri="{28A0092B-C50C-407E-A947-70E740481C1C}">
                           <a14:useLocalDpi xmlns:a14="http://schemas.microsoft.com/office/drawing/2010/main" val="0"/>
@@ -2912,35 +2814,264 @@
       <w:pPr>
         <w:rPr>
           <w:rStyle w:val="Strong"/>
-          <w:rtl/>
-        </w:rPr>
-      </w:pPr>
-    </w:p>
-    <w:p>
-      <w:pPr>
-        <w:jc w:val="center"/>
-        <w:rPr>
-          <w:rStyle w:val="Strong"/>
-        </w:rPr>
-      </w:pPr>
-      <w:r>
-        <w:rPr>
-          <w:rStyle w:val="Strong"/>
-        </w:rPr>
-        <w:t>Style</w:t>
-      </w:r>
-      <w:r>
-        <w:rPr>
-          <w:rStyle w:val="Strong"/>
+          <w:sz w:val="28"/>
+          <w:szCs w:val="28"/>
+        </w:rPr>
+      </w:pPr>
+      <w:r>
+        <w:rPr>
+          <w:rStyle w:val="Strong"/>
+          <w:sz w:val="28"/>
+          <w:szCs w:val="28"/>
+          <w:highlight w:val="yellow"/>
+        </w:rPr>
+        <w:t>V-if, v-else, v-else-if, v-show</w:t>
+      </w:r>
+    </w:p>
+    <w:p>
+      <w:pPr>
+        <w:rPr>
+          <w:noProof/>
+        </w:rPr>
+      </w:pPr>
+      <w:r>
+        <w:rPr>
+          <w:b/>
+          <w:bCs/>
+          <w:color w:val="FF0000"/>
+          <w:sz w:val="28"/>
+          <w:szCs w:val="28"/>
+        </w:rPr>
+        <w:t>V-if, v-else, v-else-if</w:t>
+      </w:r>
+      <w:r>
+        <w:rPr>
+          <w:b/>
+          <w:bCs/>
+          <w:sz w:val="28"/>
+          <w:szCs w:val="28"/>
+        </w:rPr>
+        <w:t xml:space="preserve">=&gt;control the element and if the condition is false the </w:t>
+      </w:r>
+      <w:r>
+        <w:rPr>
+          <w:b/>
+          <w:bCs/>
+          <w:color w:val="FF0000"/>
+          <w:sz w:val="28"/>
+          <w:szCs w:val="28"/>
+        </w:rPr>
+        <w:t>element removed from the Dom</w:t>
+      </w:r>
+      <w:r>
+        <w:rPr>
+          <w:b/>
+          <w:bCs/>
+          <w:sz w:val="28"/>
+          <w:szCs w:val="28"/>
+        </w:rPr>
+        <w:t>,</w:t>
+      </w:r>
+      <w:r>
+        <w:rPr>
+          <w:b/>
+          <w:bCs/>
+          <w:sz w:val="28"/>
+          <w:szCs w:val="28"/>
+        </w:rPr>
+        <w:t xml:space="preserve"> but v-show if the condition is false the element just make </w:t>
+      </w:r>
+      <w:r>
+        <w:rPr>
+          <w:b/>
+          <w:bCs/>
+          <w:color w:val="FF0000"/>
+          <w:sz w:val="28"/>
+          <w:szCs w:val="28"/>
+        </w:rPr>
+        <w:t>hidden by display none</w:t>
+      </w:r>
+      <w:r>
+        <w:rPr>
+          <w:noProof/>
+        </w:rPr>
+        <w:t xml:space="preserve"> </w:t>
+      </w:r>
+      <w:r>
+        <w:rPr>
+          <w:b/>
+          <w:bCs/>
+          <w:color w:val="FF0000"/>
+          <w:sz w:val="28"/>
+          <w:szCs w:val="28"/>
+        </w:rPr>
+        <w:drawing>
+          <wp:inline distT="0" distB="0" distL="0" distR="0" wp14:anchorId="00C16777" wp14:editId="09D1B13F">
+            <wp:extent cx="6858000" cy="1073150"/>
+            <wp:effectExtent l="0" t="0" r="0" b="0"/>
+            <wp:docPr id="15" name="Picture 15"/>
+            <wp:cNvGraphicFramePr>
+              <a:graphicFrameLocks xmlns:a="http://schemas.openxmlformats.org/drawingml/2006/main" noChangeAspect="1"/>
+            </wp:cNvGraphicFramePr>
+            <a:graphic xmlns:a="http://schemas.openxmlformats.org/drawingml/2006/main">
+              <a:graphicData uri="http://schemas.openxmlformats.org/drawingml/2006/picture">
+                <pic:pic xmlns:pic="http://schemas.openxmlformats.org/drawingml/2006/picture">
+                  <pic:nvPicPr>
+                    <pic:cNvPr id="1" name=""/>
+                    <pic:cNvPicPr/>
+                  </pic:nvPicPr>
+                  <pic:blipFill>
+                    <a:blip r:embed="rId23"/>
+                    <a:stretch>
+                      <a:fillRect/>
+                    </a:stretch>
+                  </pic:blipFill>
+                  <pic:spPr>
+                    <a:xfrm>
+                      <a:off x="0" y="0"/>
+                      <a:ext cx="6858000" cy="1073150"/>
+                    </a:xfrm>
+                    <a:prstGeom prst="rect">
+                      <a:avLst/>
+                    </a:prstGeom>
+                  </pic:spPr>
+                </pic:pic>
+              </a:graphicData>
+            </a:graphic>
+          </wp:inline>
+        </w:drawing>
+      </w:r>
+    </w:p>
+    <w:p>
+      <w:pPr>
+        <w:rPr>
+          <w:noProof/>
+        </w:rPr>
+      </w:pPr>
+    </w:p>
+    <w:p>
+      <w:pPr>
+        <w:rPr>
+          <w:noProof/>
+          <w:sz w:val="28"/>
+          <w:szCs w:val="28"/>
+        </w:rPr>
+      </w:pPr>
+      <w:r>
+        <w:rPr>
+          <w:rStyle w:val="Strong"/>
+          <w:color w:val="FF0000"/>
+          <w:sz w:val="28"/>
+          <w:szCs w:val="28"/>
+        </w:rPr>
+        <w:drawing>
+          <wp:anchor distT="0" distB="0" distL="114300" distR="114300" simplePos="0" relativeHeight="251674624" behindDoc="1" locked="0" layoutInCell="1" allowOverlap="1" wp14:anchorId="43B00923" wp14:editId="02446ADE">
+            <wp:simplePos x="0" y="0"/>
+            <wp:positionH relativeFrom="page">
+              <wp:align>left</wp:align>
+            </wp:positionH>
+            <wp:positionV relativeFrom="paragraph">
+              <wp:posOffset>249144</wp:posOffset>
+            </wp:positionV>
+            <wp:extent cx="4610100" cy="1722120"/>
+            <wp:effectExtent l="0" t="0" r="0" b="0"/>
+            <wp:wrapTight wrapText="bothSides">
+              <wp:wrapPolygon edited="0">
+                <wp:start x="0" y="0"/>
+                <wp:lineTo x="0" y="21265"/>
+                <wp:lineTo x="21511" y="21265"/>
+                <wp:lineTo x="21511" y="0"/>
+                <wp:lineTo x="0" y="0"/>
+              </wp:wrapPolygon>
+            </wp:wrapTight>
+            <wp:docPr id="19" name="Picture 19"/>
+            <wp:cNvGraphicFramePr>
+              <a:graphicFrameLocks xmlns:a="http://schemas.openxmlformats.org/drawingml/2006/main" noChangeAspect="1"/>
+            </wp:cNvGraphicFramePr>
+            <a:graphic xmlns:a="http://schemas.openxmlformats.org/drawingml/2006/main">
+              <a:graphicData uri="http://schemas.openxmlformats.org/drawingml/2006/picture">
+                <pic:pic xmlns:pic="http://schemas.openxmlformats.org/drawingml/2006/picture">
+                  <pic:nvPicPr>
+                    <pic:cNvPr id="1" name=""/>
+                    <pic:cNvPicPr/>
+                  </pic:nvPicPr>
+                  <pic:blipFill>
+                    <a:blip r:embed="rId24">
+                      <a:extLst>
+                        <a:ext uri="{28A0092B-C50C-407E-A947-70E740481C1C}">
+                          <a14:useLocalDpi xmlns:a14="http://schemas.microsoft.com/office/drawing/2010/main" val="0"/>
+                        </a:ext>
+                      </a:extLst>
+                    </a:blip>
+                    <a:stretch>
+                      <a:fillRect/>
+                    </a:stretch>
+                  </pic:blipFill>
+                  <pic:spPr>
+                    <a:xfrm>
+                      <a:off x="0" y="0"/>
+                      <a:ext cx="4610100" cy="1722120"/>
+                    </a:xfrm>
+                    <a:prstGeom prst="rect">
+                      <a:avLst/>
+                    </a:prstGeom>
+                  </pic:spPr>
+                </pic:pic>
+              </a:graphicData>
+            </a:graphic>
+          </wp:anchor>
+        </w:drawing>
+      </w:r>
+      <w:r>
+        <w:rPr>
+          <w:noProof/>
+          <w:sz w:val="28"/>
+          <w:szCs w:val="28"/>
+        </w:rPr>
+        <w:t>v-for like for loop</w:t>
+      </w:r>
+      <w:r>
+        <w:rPr>
+          <w:noProof/>
+          <w:sz w:val="28"/>
+          <w:szCs w:val="28"/>
+        </w:rPr>
+        <w:t xml:space="preserve"> asdf</w:t>
+      </w:r>
+    </w:p>
+    <w:p>
+      <w:pPr>
+        <w:rPr>
+          <w:rStyle w:val="Strong"/>
+          <w:color w:val="FF0000"/>
+          <w:sz w:val="28"/>
+          <w:szCs w:val="28"/>
+        </w:rPr>
+      </w:pPr>
+      <w:r>
+        <w:rPr>
+          <w:noProof/>
+          <w:sz w:val="28"/>
+          <w:szCs w:val="28"/>
+        </w:rPr>
+        <w:t>Key like one in map</w:t>
+      </w:r>
+      <w:r>
+        <w:rPr>
+          <w:noProof/>
+          <w:sz w:val="28"/>
+          <w:szCs w:val="28"/>
         </w:rPr>
         <w:br/>
       </w:r>
     </w:p>
     <w:p>
       <w:pPr>
-        <w:jc w:val="center"/>
-        <w:rPr>
-          <w:rStyle w:val="Strong"/>
+        <w:rPr>
+          <w:rStyle w:val="Strong"/>
+          <w:color w:val="FF0000"/>
+          <w:sz w:val="28"/>
+          <w:szCs w:val="28"/>
         </w:rPr>
       </w:pPr>
     </w:p>
@@ -4273,7 +4404,6 @@
   <w:style w:type="character" w:default="1" w:styleId="DefaultParagraphFont">
     <w:name w:val="Default Paragraph Font"/>
     <w:uiPriority w:val="1"/>
-    <w:semiHidden/>
     <w:unhideWhenUsed/>
   </w:style>
   <w:style w:type="table" w:default="1" w:styleId="TableNormal">
@@ -4633,4 +4763,16 @@
     </a:ext>
   </a:extLst>
 </a:theme>
+</file>
+
+<file path=customXml/item1.xml><?xml version="1.0" encoding="utf-8"?>
+<b:Sources xmlns:b="http://schemas.openxmlformats.org/officeDocument/2006/bibliography" xmlns="http://schemas.openxmlformats.org/officeDocument/2006/bibliography" SelectedStyle="\APASixthEditionOfficeOnline.xsl" StyleName="APA" Version="6"/>
+</file>
+
+<file path=customXml/itemProps1.xml><?xml version="1.0" encoding="utf-8"?>
+<ds:datastoreItem xmlns:ds="http://schemas.openxmlformats.org/officeDocument/2006/customXml" ds:itemID="{F1B47F8A-C353-4CF1-AC0B-6F4783C29255}">
+  <ds:schemaRefs>
+    <ds:schemaRef ds:uri="http://schemas.openxmlformats.org/officeDocument/2006/bibliography"/>
+  </ds:schemaRefs>
+</ds:datastoreItem>
 </file>
</xml_diff>

<commit_message>
Add Vue lifecycle methods
</commit_message>
<xml_diff>
--- a/refresh.docx
+++ b/refresh.docx
@@ -108,7 +108,21 @@
         <w:rPr>
           <w:color w:val="FF0000"/>
         </w:rPr>
-        <w:t>Interpolation ({{ }}):</w:t>
+        <w:t>Interpolation (</w:t>
+      </w:r>
+      <w:proofErr w:type="gramStart"/>
+      <w:r>
+        <w:rPr>
+          <w:color w:val="FF0000"/>
+        </w:rPr>
+        <w:t>{{ }</w:t>
+      </w:r>
+      <w:proofErr w:type="gramEnd"/>
+      <w:r>
+        <w:rPr>
+          <w:color w:val="FF0000"/>
+        </w:rPr>
+        <w:t>}):</w:t>
       </w:r>
       <w:r>
         <w:t xml:space="preserve"> The simplest form of data binding, where you display the value of a data property in the DOM</w:t>
@@ -355,6 +369,7 @@
       <w:r>
         <w:t xml:space="preserve">, </w:t>
       </w:r>
+      <w:proofErr w:type="spellStart"/>
       <w:r>
         <w:rPr>
           <w:rStyle w:val="HTMLCode"/>
@@ -362,6 +377,7 @@
         </w:rPr>
         <w:t>src</w:t>
       </w:r>
+      <w:proofErr w:type="spellEnd"/>
       <w:r>
         <w:t>, etc.</w:t>
       </w:r>
@@ -553,7 +569,39 @@
           <w:sz w:val="24"/>
           <w:szCs w:val="24"/>
         </w:rPr>
-        <w:t xml:space="preserve">     v-model =&gt; v-bind:value + v-on:input=”</w:t>
+        <w:t xml:space="preserve">     v-model =&gt; </w:t>
+      </w:r>
+      <w:proofErr w:type="spellStart"/>
+      <w:r>
+        <w:rPr>
+          <w:sz w:val="24"/>
+          <w:szCs w:val="24"/>
+        </w:rPr>
+        <w:t>v-bind:value</w:t>
+      </w:r>
+      <w:proofErr w:type="spellEnd"/>
+      <w:r>
+        <w:rPr>
+          <w:sz w:val="24"/>
+          <w:szCs w:val="24"/>
+        </w:rPr>
+        <w:t xml:space="preserve"> + </w:t>
+      </w:r>
+      <w:proofErr w:type="spellStart"/>
+      <w:r>
+        <w:rPr>
+          <w:sz w:val="24"/>
+          <w:szCs w:val="24"/>
+        </w:rPr>
+        <w:t>v-on:input</w:t>
+      </w:r>
+      <w:proofErr w:type="spellEnd"/>
+      <w:r>
+        <w:rPr>
+          <w:sz w:val="24"/>
+          <w:szCs w:val="24"/>
+        </w:rPr>
+        <w:t>=”</w:t>
       </w:r>
       <w:r>
         <w:rPr>
@@ -590,6 +638,7 @@
         </w:rPr>
         <w:t xml:space="preserve">Here, the </w:t>
       </w:r>
+      <w:proofErr w:type="spellStart"/>
       <w:r>
         <w:rPr>
           <w:rStyle w:val="HTMLCode"/>
@@ -599,6 +648,7 @@
         </w:rPr>
         <w:t>inputText</w:t>
       </w:r>
+      <w:proofErr w:type="spellEnd"/>
       <w:r>
         <w:rPr>
           <w:sz w:val="32"/>
@@ -606,6 +656,7 @@
         </w:rPr>
         <w:t xml:space="preserve"> property is bound to the input field. Any change in the input field will update the </w:t>
       </w:r>
+      <w:proofErr w:type="spellStart"/>
       <w:r>
         <w:rPr>
           <w:rStyle w:val="HTMLCode"/>
@@ -615,6 +666,7 @@
         </w:rPr>
         <w:t>inputText</w:t>
       </w:r>
+      <w:proofErr w:type="spellEnd"/>
       <w:r>
         <w:rPr>
           <w:sz w:val="32"/>
@@ -622,6 +674,7 @@
         </w:rPr>
         <w:t xml:space="preserve"> data property, and any change in </w:t>
       </w:r>
+      <w:proofErr w:type="spellStart"/>
       <w:r>
         <w:rPr>
           <w:rStyle w:val="HTMLCode"/>
@@ -631,6 +684,7 @@
         </w:rPr>
         <w:t>inputText</w:t>
       </w:r>
+      <w:proofErr w:type="spellEnd"/>
       <w:r>
         <w:rPr>
           <w:sz w:val="32"/>
@@ -1184,6 +1238,7 @@
           <w:szCs w:val="28"/>
         </w:rPr>
       </w:pPr>
+      <w:proofErr w:type="gramStart"/>
       <w:r>
         <w:rPr>
           <w:rFonts w:ascii="Courier New" w:eastAsia="Times New Roman" w:hAnsi="Courier New" w:cs="Courier New"/>
@@ -1195,6 +1250,7 @@
         </w:rPr>
         <w:t>.stop</w:t>
       </w:r>
+      <w:proofErr w:type="gramEnd"/>
       <w:r>
         <w:rPr>
           <w:rFonts w:ascii="Times New Roman" w:eastAsia="Times New Roman" w:hAnsi="Times New Roman" w:cs="Times New Roman"/>
@@ -1217,6 +1273,7 @@
           <w:szCs w:val="28"/>
         </w:rPr>
       </w:pPr>
+      <w:proofErr w:type="gramStart"/>
       <w:r>
         <w:rPr>
           <w:rFonts w:ascii="Courier New" w:eastAsia="Times New Roman" w:hAnsi="Courier New" w:cs="Courier New"/>
@@ -1238,6 +1295,7 @@
         </w:rPr>
         <w:t>prevent</w:t>
       </w:r>
+      <w:proofErr w:type="gramEnd"/>
       <w:r>
         <w:rPr>
           <w:rFonts w:ascii="Times New Roman" w:eastAsia="Times New Roman" w:hAnsi="Times New Roman" w:cs="Times New Roman"/>
@@ -1269,6 +1327,7 @@
           <w:szCs w:val="28"/>
         </w:rPr>
       </w:pPr>
+      <w:proofErr w:type="gramStart"/>
       <w:r>
         <w:rPr>
           <w:rFonts w:ascii="Courier New" w:eastAsia="Times New Roman" w:hAnsi="Courier New" w:cs="Courier New"/>
@@ -1288,7 +1347,19 @@
           <w:sz w:val="28"/>
           <w:szCs w:val="28"/>
         </w:rPr>
-        <w:t>capture:</w:t>
+        <w:t>capture</w:t>
+      </w:r>
+      <w:proofErr w:type="gramEnd"/>
+      <w:r>
+        <w:rPr>
+          <w:rFonts w:ascii="Courier New" w:eastAsia="Times New Roman" w:hAnsi="Courier New" w:cs="Courier New"/>
+          <w:b/>
+          <w:bCs/>
+          <w:color w:val="FF0000"/>
+          <w:sz w:val="28"/>
+          <w:szCs w:val="28"/>
+        </w:rPr>
+        <w:t>:</w:t>
       </w:r>
       <w:r>
         <w:rPr>
@@ -1312,6 +1383,7 @@
           <w:szCs w:val="28"/>
         </w:rPr>
       </w:pPr>
+      <w:proofErr w:type="gramStart"/>
       <w:r>
         <w:rPr>
           <w:rFonts w:ascii="Courier New" w:eastAsia="Times New Roman" w:hAnsi="Courier New" w:cs="Courier New"/>
@@ -1323,6 +1395,7 @@
         </w:rPr>
         <w:t>.self</w:t>
       </w:r>
+      <w:proofErr w:type="gramEnd"/>
       <w:r>
         <w:rPr>
           <w:rFonts w:ascii="Times New Roman" w:eastAsia="Times New Roman" w:hAnsi="Times New Roman" w:cs="Times New Roman"/>
@@ -1419,6 +1492,7 @@
           </wp:anchor>
         </w:drawing>
       </w:r>
+      <w:proofErr w:type="gramStart"/>
       <w:r>
         <w:rPr>
           <w:rFonts w:ascii="Courier New" w:eastAsia="Times New Roman" w:hAnsi="Courier New" w:cs="Courier New"/>
@@ -1438,7 +1512,19 @@
           <w:sz w:val="28"/>
           <w:szCs w:val="28"/>
         </w:rPr>
-        <w:t>once:</w:t>
+        <w:t>once</w:t>
+      </w:r>
+      <w:proofErr w:type="gramEnd"/>
+      <w:r>
+        <w:rPr>
+          <w:rFonts w:ascii="Courier New" w:eastAsia="Times New Roman" w:hAnsi="Courier New" w:cs="Courier New"/>
+          <w:b/>
+          <w:bCs/>
+          <w:color w:val="FF0000"/>
+          <w:sz w:val="28"/>
+          <w:szCs w:val="28"/>
+        </w:rPr>
+        <w:t>:</w:t>
       </w:r>
       <w:r>
         <w:rPr>
@@ -1935,16 +2021,28 @@
           <w:rtl/>
           <w:lang w:bidi="ar-EG"/>
         </w:rPr>
-        <w:t xml:space="preserve">بس فيه فرق ان ال الميثد بتقبل بارم ممكن يتبعت داخل الفنكشن انما ال الكمبيوتد مش بتقبل لانها مش فنكشن هيا تعتبر بترجع قيمه زي الفايلوا كدا </w:t>
-      </w:r>
-      <w:r>
-        <w:rPr>
-          <w:b/>
-          <w:bCs/>
+        <w:t xml:space="preserve">بس فيه فرق ان ال الميثد بتقبل بارم ممكن يتبعت داخل الفنكشن انما ال الكمبيوتد مش بتقبل لانها مش فنكشن هيا تعتبر بترجع قيمه زي الفايلوا </w:t>
+      </w:r>
+      <w:proofErr w:type="gramStart"/>
+      <w:r>
+        <w:rPr>
+          <w:rFonts w:hint="cs"/>
+          <w:b/>
+          <w:bCs/>
+          <w:rtl/>
           <w:lang w:bidi="ar-EG"/>
         </w:rPr>
+        <w:t xml:space="preserve">كدا </w:t>
+      </w:r>
+      <w:r>
+        <w:rPr>
+          <w:b/>
+          <w:bCs/>
+          <w:lang w:bidi="ar-EG"/>
+        </w:rPr>
         <w:t>)</w:t>
       </w:r>
+      <w:proofErr w:type="gramEnd"/>
     </w:p>
     <w:p>
       <w:pPr>
@@ -2901,6 +2999,7 @@
         <w:rPr>
           <w:b/>
           <w:bCs/>
+          <w:noProof/>
           <w:color w:val="FF0000"/>
           <w:sz w:val="28"/>
           <w:szCs w:val="28"/>
@@ -2960,6 +3059,7 @@
       <w:r>
         <w:rPr>
           <w:rStyle w:val="Strong"/>
+          <w:noProof/>
           <w:color w:val="FF0000"/>
           <w:sz w:val="28"/>
           <w:szCs w:val="28"/>
@@ -3075,6 +3175,1004 @@
         </w:rPr>
       </w:pPr>
     </w:p>
+    <w:p>
+      <w:pPr>
+        <w:rPr>
+          <w:rStyle w:val="Strong"/>
+          <w:color w:val="FF0000"/>
+          <w:sz w:val="28"/>
+          <w:szCs w:val="28"/>
+        </w:rPr>
+      </w:pPr>
+    </w:p>
+    <w:p>
+      <w:pPr>
+        <w:rPr>
+          <w:rStyle w:val="Strong"/>
+          <w:color w:val="FF0000"/>
+          <w:sz w:val="28"/>
+          <w:szCs w:val="28"/>
+        </w:rPr>
+      </w:pPr>
+    </w:p>
+    <w:p>
+      <w:pPr>
+        <w:rPr>
+          <w:rStyle w:val="Strong"/>
+          <w:color w:val="FF0000"/>
+          <w:sz w:val="28"/>
+          <w:szCs w:val="28"/>
+        </w:rPr>
+      </w:pPr>
+    </w:p>
+    <w:p>
+      <w:pPr>
+        <w:jc w:val="center"/>
+        <w:rPr>
+          <w:rStyle w:val="Strong"/>
+          <w:color w:val="000000" w:themeColor="text1"/>
+          <w:sz w:val="28"/>
+          <w:szCs w:val="28"/>
+        </w:rPr>
+      </w:pPr>
+      <w:r>
+        <w:rPr>
+          <w:rStyle w:val="Strong"/>
+          <w:color w:val="000000" w:themeColor="text1"/>
+          <w:sz w:val="28"/>
+          <w:szCs w:val="28"/>
+          <w:highlight w:val="yellow"/>
+        </w:rPr>
+        <w:t>What is proxy</w:t>
+      </w:r>
+    </w:p>
+    <w:p>
+      <w:pPr>
+        <w:jc w:val="center"/>
+        <w:rPr>
+          <w:rStyle w:val="Strong"/>
+          <w:color w:val="000000" w:themeColor="text1"/>
+          <w:sz w:val="28"/>
+          <w:szCs w:val="28"/>
+        </w:rPr>
+      </w:pPr>
+    </w:p>
+    <w:p>
+      <w:pPr>
+        <w:jc w:val="center"/>
+        <w:rPr>
+          <w:rStyle w:val="Strong"/>
+          <w:color w:val="000000" w:themeColor="text1"/>
+          <w:sz w:val="28"/>
+          <w:szCs w:val="28"/>
+        </w:rPr>
+      </w:pPr>
+    </w:p>
+    <w:p>
+      <w:pPr>
+        <w:jc w:val="center"/>
+        <w:rPr>
+          <w:rStyle w:val="Strong"/>
+          <w:color w:val="000000" w:themeColor="text1"/>
+          <w:sz w:val="28"/>
+          <w:szCs w:val="28"/>
+        </w:rPr>
+      </w:pPr>
+    </w:p>
+    <w:p>
+      <w:pPr>
+        <w:jc w:val="center"/>
+        <w:rPr>
+          <w:rStyle w:val="Strong"/>
+          <w:color w:val="000000" w:themeColor="text1"/>
+          <w:sz w:val="28"/>
+          <w:szCs w:val="28"/>
+        </w:rPr>
+      </w:pPr>
+    </w:p>
+    <w:p>
+      <w:pPr>
+        <w:jc w:val="center"/>
+        <w:rPr>
+          <w:rStyle w:val="Strong"/>
+          <w:color w:val="000000" w:themeColor="text1"/>
+          <w:sz w:val="28"/>
+          <w:szCs w:val="28"/>
+        </w:rPr>
+      </w:pPr>
+    </w:p>
+    <w:p>
+      <w:pPr>
+        <w:jc w:val="center"/>
+        <w:rPr>
+          <w:rStyle w:val="Strong"/>
+          <w:color w:val="000000" w:themeColor="text1"/>
+          <w:sz w:val="28"/>
+          <w:szCs w:val="28"/>
+        </w:rPr>
+      </w:pPr>
+    </w:p>
+    <w:p>
+      <w:pPr>
+        <w:jc w:val="center"/>
+        <w:rPr>
+          <w:rStyle w:val="Strong"/>
+          <w:color w:val="000000" w:themeColor="text1"/>
+          <w:sz w:val="28"/>
+          <w:szCs w:val="28"/>
+        </w:rPr>
+      </w:pPr>
+    </w:p>
+    <w:p>
+      <w:pPr>
+        <w:jc w:val="center"/>
+        <w:rPr>
+          <w:rStyle w:val="Strong"/>
+          <w:color w:val="000000" w:themeColor="text1"/>
+          <w:sz w:val="28"/>
+          <w:szCs w:val="28"/>
+        </w:rPr>
+      </w:pPr>
+      <w:r>
+        <w:rPr>
+          <w:rStyle w:val="Strong"/>
+          <w:color w:val="000000" w:themeColor="text1"/>
+          <w:sz w:val="28"/>
+          <w:szCs w:val="28"/>
+          <w:highlight w:val="yellow"/>
+        </w:rPr>
+        <w:lastRenderedPageBreak/>
+        <w:t>Vue Instance lifecycle</w:t>
+      </w:r>
+    </w:p>
+    <w:p>
+      <w:pPr>
+        <w:rPr>
+          <w:rStyle w:val="Strong"/>
+          <w:color w:val="000000" w:themeColor="text1"/>
+          <w:sz w:val="28"/>
+          <w:szCs w:val="28"/>
+        </w:rPr>
+      </w:pPr>
+    </w:p>
+    <w:p>
+      <w:pPr>
+        <w:rPr>
+          <w:rStyle w:val="Strong"/>
+          <w:color w:val="000000" w:themeColor="text1"/>
+          <w:sz w:val="28"/>
+          <w:szCs w:val="28"/>
+        </w:rPr>
+      </w:pPr>
+      <w:r>
+        <w:rPr>
+          <w:rStyle w:val="Strong"/>
+          <w:color w:val="000000" w:themeColor="text1"/>
+          <w:sz w:val="28"/>
+          <w:szCs w:val="28"/>
+        </w:rPr>
+        <w:t xml:space="preserve">1- Start with </w:t>
+      </w:r>
+      <w:proofErr w:type="spellStart"/>
+      <w:r>
+        <w:rPr>
+          <w:rStyle w:val="Strong"/>
+          <w:color w:val="000000" w:themeColor="text1"/>
+          <w:sz w:val="28"/>
+          <w:szCs w:val="28"/>
+        </w:rPr>
+        <w:t>createApp</w:t>
+      </w:r>
+      <w:proofErr w:type="spellEnd"/>
+      <w:r>
+        <w:rPr>
+          <w:rStyle w:val="Strong"/>
+          <w:color w:val="000000" w:themeColor="text1"/>
+          <w:sz w:val="28"/>
+          <w:szCs w:val="28"/>
+        </w:rPr>
+        <w:t xml:space="preserve"> ({..}): this when use create app </w:t>
+      </w:r>
+    </w:p>
+    <w:p>
+      <w:pPr>
+        <w:pStyle w:val="ListParagraph"/>
+        <w:numPr>
+          <w:ilvl w:val="1"/>
+          <w:numId w:val="8"/>
+        </w:numPr>
+        <w:rPr>
+          <w:rStyle w:val="Strong"/>
+          <w:color w:val="000000" w:themeColor="text1"/>
+          <w:sz w:val="28"/>
+          <w:szCs w:val="28"/>
+        </w:rPr>
+      </w:pPr>
+      <w:proofErr w:type="spellStart"/>
+      <w:proofErr w:type="gramStart"/>
+      <w:r>
+        <w:rPr>
+          <w:rStyle w:val="Strong"/>
+          <w:color w:val="000000" w:themeColor="text1"/>
+          <w:sz w:val="28"/>
+          <w:szCs w:val="28"/>
+        </w:rPr>
+        <w:t>beforeCreate</w:t>
+      </w:r>
+      <w:proofErr w:type="spellEnd"/>
+      <w:r>
+        <w:rPr>
+          <w:rStyle w:val="Strong"/>
+          <w:color w:val="000000" w:themeColor="text1"/>
+          <w:sz w:val="28"/>
+          <w:szCs w:val="28"/>
+        </w:rPr>
+        <w:t>(</w:t>
+      </w:r>
+      <w:proofErr w:type="gramEnd"/>
+      <w:r>
+        <w:rPr>
+          <w:rStyle w:val="Strong"/>
+          <w:color w:val="000000" w:themeColor="text1"/>
+          <w:sz w:val="28"/>
+          <w:szCs w:val="28"/>
+        </w:rPr>
+        <w:t>):</w:t>
+      </w:r>
+      <w:r>
+        <w:rPr>
+          <w:rStyle w:val="Strong"/>
+          <w:color w:val="000000" w:themeColor="text1"/>
+          <w:sz w:val="28"/>
+          <w:szCs w:val="28"/>
+        </w:rPr>
+        <w:t xml:space="preserve">before app have </w:t>
+      </w:r>
+      <w:r>
+        <w:rPr>
+          <w:rStyle w:val="Strong"/>
+          <w:color w:val="000000" w:themeColor="text1"/>
+          <w:sz w:val="28"/>
+          <w:szCs w:val="28"/>
+        </w:rPr>
+        <w:t>initialized</w:t>
+      </w:r>
+    </w:p>
+    <w:p>
+      <w:pPr>
+        <w:pStyle w:val="ListParagraph"/>
+        <w:numPr>
+          <w:ilvl w:val="1"/>
+          <w:numId w:val="8"/>
+        </w:numPr>
+        <w:rPr>
+          <w:rStyle w:val="Strong"/>
+          <w:color w:val="000000" w:themeColor="text1"/>
+          <w:sz w:val="28"/>
+          <w:szCs w:val="28"/>
+        </w:rPr>
+      </w:pPr>
+      <w:proofErr w:type="gramStart"/>
+      <w:r>
+        <w:rPr>
+          <w:rStyle w:val="Strong"/>
+          <w:color w:val="000000" w:themeColor="text1"/>
+          <w:sz w:val="28"/>
+          <w:szCs w:val="28"/>
+        </w:rPr>
+        <w:t>created(</w:t>
+      </w:r>
+      <w:proofErr w:type="gramEnd"/>
+      <w:r>
+        <w:rPr>
+          <w:rStyle w:val="Strong"/>
+          <w:color w:val="000000" w:themeColor="text1"/>
+          <w:sz w:val="28"/>
+          <w:szCs w:val="28"/>
+        </w:rPr>
+        <w:t>):</w:t>
+      </w:r>
+      <w:r>
+        <w:rPr>
+          <w:rStyle w:val="Strong"/>
+          <w:color w:val="000000" w:themeColor="text1"/>
+          <w:sz w:val="28"/>
+          <w:szCs w:val="28"/>
+        </w:rPr>
+        <w:t xml:space="preserve"> </w:t>
+      </w:r>
+      <w:r>
+        <w:rPr>
+          <w:rStyle w:val="Strong"/>
+          <w:color w:val="000000" w:themeColor="text1"/>
+          <w:sz w:val="28"/>
+          <w:szCs w:val="28"/>
+        </w:rPr>
+        <w:t>after initialized</w:t>
+      </w:r>
+    </w:p>
+    <w:p>
+      <w:pPr>
+        <w:pStyle w:val="ListParagraph"/>
+        <w:ind w:left="1440"/>
+        <w:rPr>
+          <w:rStyle w:val="Strong"/>
+          <w:color w:val="000000" w:themeColor="text1"/>
+          <w:sz w:val="28"/>
+          <w:szCs w:val="28"/>
+        </w:rPr>
+      </w:pPr>
+      <w:r>
+        <w:rPr>
+          <w:rStyle w:val="Strong"/>
+          <w:color w:val="000000" w:themeColor="text1"/>
+          <w:sz w:val="28"/>
+          <w:szCs w:val="28"/>
+        </w:rPr>
+        <w:t>1.2.1</w:t>
+      </w:r>
+      <w:r>
+        <w:rPr>
+          <w:rStyle w:val="Strong"/>
+          <w:color w:val="000000" w:themeColor="text1"/>
+          <w:sz w:val="28"/>
+          <w:szCs w:val="28"/>
+        </w:rPr>
+        <w:t xml:space="preserve">- compile template when convert all </w:t>
+      </w:r>
+      <w:proofErr w:type="spellStart"/>
+      <w:r>
+        <w:rPr>
+          <w:rStyle w:val="Strong"/>
+          <w:color w:val="000000" w:themeColor="text1"/>
+          <w:sz w:val="28"/>
+          <w:szCs w:val="28"/>
+        </w:rPr>
+        <w:t>js</w:t>
+      </w:r>
+      <w:proofErr w:type="spellEnd"/>
+      <w:r>
+        <w:rPr>
+          <w:rStyle w:val="Strong"/>
+          <w:color w:val="000000" w:themeColor="text1"/>
+          <w:sz w:val="28"/>
+          <w:szCs w:val="28"/>
+        </w:rPr>
+        <w:t xml:space="preserve"> app data to the screen and lead to </w:t>
+      </w:r>
+      <w:proofErr w:type="spellStart"/>
+      <w:proofErr w:type="gramStart"/>
+      <w:r>
+        <w:rPr>
+          <w:rStyle w:val="Strong"/>
+          <w:color w:val="000000" w:themeColor="text1"/>
+          <w:sz w:val="28"/>
+          <w:szCs w:val="28"/>
+        </w:rPr>
+        <w:t>beforeMount</w:t>
+      </w:r>
+      <w:proofErr w:type="spellEnd"/>
+      <w:r>
+        <w:rPr>
+          <w:rStyle w:val="Strong"/>
+          <w:color w:val="000000" w:themeColor="text1"/>
+          <w:sz w:val="28"/>
+          <w:szCs w:val="28"/>
+        </w:rPr>
+        <w:t>(</w:t>
+      </w:r>
+      <w:proofErr w:type="gramEnd"/>
+      <w:r>
+        <w:rPr>
+          <w:rStyle w:val="Strong"/>
+          <w:color w:val="000000" w:themeColor="text1"/>
+          <w:sz w:val="28"/>
+          <w:szCs w:val="28"/>
+        </w:rPr>
+        <w:t>)</w:t>
+      </w:r>
+    </w:p>
+    <w:p>
+      <w:pPr>
+        <w:pStyle w:val="ListParagraph"/>
+        <w:ind w:left="1440" w:hanging="731"/>
+        <w:rPr>
+          <w:rStyle w:val="Strong"/>
+          <w:color w:val="000000" w:themeColor="text1"/>
+          <w:sz w:val="28"/>
+          <w:szCs w:val="28"/>
+        </w:rPr>
+      </w:pPr>
+      <w:r>
+        <w:rPr>
+          <w:rStyle w:val="Strong"/>
+          <w:color w:val="000000" w:themeColor="text1"/>
+          <w:sz w:val="28"/>
+          <w:szCs w:val="28"/>
+        </w:rPr>
+        <w:t xml:space="preserve">1.3- </w:t>
+      </w:r>
+      <w:proofErr w:type="spellStart"/>
+      <w:proofErr w:type="gramStart"/>
+      <w:r>
+        <w:rPr>
+          <w:rStyle w:val="Strong"/>
+          <w:color w:val="000000" w:themeColor="text1"/>
+          <w:sz w:val="28"/>
+          <w:szCs w:val="28"/>
+        </w:rPr>
+        <w:t>beforeMount</w:t>
+      </w:r>
+      <w:proofErr w:type="spellEnd"/>
+      <w:r>
+        <w:rPr>
+          <w:rStyle w:val="Strong"/>
+          <w:color w:val="000000" w:themeColor="text1"/>
+          <w:sz w:val="28"/>
+          <w:szCs w:val="28"/>
+        </w:rPr>
+        <w:t>(</w:t>
+      </w:r>
+      <w:proofErr w:type="gramEnd"/>
+      <w:r>
+        <w:rPr>
+          <w:rStyle w:val="Strong"/>
+          <w:color w:val="000000" w:themeColor="text1"/>
+          <w:sz w:val="28"/>
+          <w:szCs w:val="28"/>
+        </w:rPr>
+        <w:t>)</w:t>
+      </w:r>
+    </w:p>
+    <w:p>
+      <w:pPr>
+        <w:pStyle w:val="ListParagraph"/>
+        <w:spacing w:after="360"/>
+        <w:ind w:left="1440" w:hanging="731"/>
+        <w:rPr>
+          <w:rStyle w:val="Strong"/>
+          <w:color w:val="000000" w:themeColor="text1"/>
+          <w:sz w:val="28"/>
+          <w:szCs w:val="28"/>
+        </w:rPr>
+      </w:pPr>
+      <w:r>
+        <w:rPr>
+          <w:rStyle w:val="Strong"/>
+          <w:color w:val="000000" w:themeColor="text1"/>
+          <w:sz w:val="28"/>
+          <w:szCs w:val="28"/>
+        </w:rPr>
+        <w:t>1.4</w:t>
+      </w:r>
+      <w:r>
+        <w:rPr>
+          <w:rStyle w:val="Strong"/>
+          <w:color w:val="000000" w:themeColor="text1"/>
+          <w:sz w:val="28"/>
+          <w:szCs w:val="28"/>
+        </w:rPr>
+        <w:t xml:space="preserve">- </w:t>
+      </w:r>
+      <w:proofErr w:type="gramStart"/>
+      <w:r>
+        <w:rPr>
+          <w:rStyle w:val="Strong"/>
+          <w:color w:val="000000" w:themeColor="text1"/>
+          <w:sz w:val="28"/>
+          <w:szCs w:val="28"/>
+        </w:rPr>
+        <w:t>mounted(</w:t>
+      </w:r>
+      <w:proofErr w:type="gramEnd"/>
+      <w:r>
+        <w:rPr>
+          <w:rStyle w:val="Strong"/>
+          <w:color w:val="000000" w:themeColor="text1"/>
+          <w:sz w:val="28"/>
+          <w:szCs w:val="28"/>
+        </w:rPr>
+        <w:t>): this is when all data show in the screen</w:t>
+      </w:r>
+    </w:p>
+    <w:p>
+      <w:pPr>
+        <w:pStyle w:val="ListParagraph"/>
+        <w:spacing w:after="360"/>
+        <w:ind w:left="1440" w:hanging="731"/>
+        <w:rPr>
+          <w:rStyle w:val="Strong"/>
+          <w:color w:val="000000" w:themeColor="text1"/>
+          <w:sz w:val="28"/>
+          <w:szCs w:val="28"/>
+        </w:rPr>
+      </w:pPr>
+      <w:r>
+        <w:rPr>
+          <w:rStyle w:val="Strong"/>
+          <w:color w:val="000000" w:themeColor="text1"/>
+          <w:sz w:val="28"/>
+          <w:szCs w:val="28"/>
+        </w:rPr>
+        <w:t xml:space="preserve">(mounted lead </w:t>
+      </w:r>
+      <w:proofErr w:type="gramStart"/>
+      <w:r>
+        <w:rPr>
+          <w:rStyle w:val="Strong"/>
+          <w:color w:val="000000" w:themeColor="text1"/>
+          <w:sz w:val="28"/>
+          <w:szCs w:val="28"/>
+        </w:rPr>
+        <w:t>to  {</w:t>
+      </w:r>
+      <w:proofErr w:type="gramEnd"/>
+      <w:r>
+        <w:rPr>
+          <w:rStyle w:val="Strong"/>
+          <w:color w:val="000000" w:themeColor="text1"/>
+          <w:sz w:val="28"/>
+          <w:szCs w:val="28"/>
+        </w:rPr>
+        <w:t xml:space="preserve"> Mounted Vue instance }   )</w:t>
+      </w:r>
+    </w:p>
+    <w:p>
+      <w:pPr>
+        <w:pStyle w:val="ListParagraph"/>
+        <w:spacing w:after="360"/>
+        <w:ind w:left="0" w:firstLine="142"/>
+        <w:rPr>
+          <w:rStyle w:val="Strong"/>
+          <w:color w:val="000000" w:themeColor="text1"/>
+          <w:sz w:val="28"/>
+          <w:szCs w:val="28"/>
+        </w:rPr>
+      </w:pPr>
+      <w:r>
+        <w:rPr>
+          <w:rStyle w:val="Strong"/>
+          <w:color w:val="000000" w:themeColor="text1"/>
+          <w:sz w:val="28"/>
+          <w:szCs w:val="28"/>
+        </w:rPr>
+        <w:t>Mounted Vue instance</w:t>
+      </w:r>
+      <w:r>
+        <w:rPr>
+          <w:rStyle w:val="Strong"/>
+          <w:color w:val="000000" w:themeColor="text1"/>
+          <w:sz w:val="28"/>
+          <w:szCs w:val="28"/>
+        </w:rPr>
+        <w:t xml:space="preserve"> </w:t>
+      </w:r>
+      <w:proofErr w:type="gramStart"/>
+      <w:r>
+        <w:rPr>
+          <w:rStyle w:val="Strong"/>
+          <w:color w:val="000000" w:themeColor="text1"/>
+          <w:sz w:val="28"/>
+          <w:szCs w:val="28"/>
+        </w:rPr>
+        <w:t>lead</w:t>
+      </w:r>
+      <w:proofErr w:type="gramEnd"/>
+      <w:r>
+        <w:rPr>
+          <w:rStyle w:val="Strong"/>
+          <w:color w:val="000000" w:themeColor="text1"/>
+          <w:sz w:val="28"/>
+          <w:szCs w:val="28"/>
+        </w:rPr>
+        <w:t xml:space="preserve"> to </w:t>
+      </w:r>
+      <w:proofErr w:type="spellStart"/>
+      <w:r>
+        <w:rPr>
+          <w:rStyle w:val="Strong"/>
+          <w:color w:val="000000" w:themeColor="text1"/>
+          <w:sz w:val="28"/>
+          <w:szCs w:val="28"/>
+        </w:rPr>
+        <w:t>dataChanged</w:t>
+      </w:r>
+      <w:proofErr w:type="spellEnd"/>
+      <w:r>
+        <w:rPr>
+          <w:rStyle w:val="Strong"/>
+          <w:color w:val="000000" w:themeColor="text1"/>
+          <w:sz w:val="28"/>
+          <w:szCs w:val="28"/>
+        </w:rPr>
+        <w:t xml:space="preserve"> and Instance Unmounted</w:t>
+      </w:r>
+    </w:p>
+    <w:p>
+      <w:pPr>
+        <w:pStyle w:val="ListParagraph"/>
+        <w:spacing w:after="360"/>
+        <w:ind w:left="0" w:firstLine="142"/>
+        <w:rPr>
+          <w:rStyle w:val="Strong"/>
+          <w:color w:val="000000" w:themeColor="text1"/>
+          <w:sz w:val="28"/>
+          <w:szCs w:val="28"/>
+        </w:rPr>
+      </w:pPr>
+      <w:r>
+        <w:rPr>
+          <w:rStyle w:val="Strong"/>
+          <w:color w:val="000000" w:themeColor="text1"/>
+          <w:sz w:val="28"/>
+          <w:szCs w:val="28"/>
+        </w:rPr>
+        <w:t xml:space="preserve"> </w:t>
+      </w:r>
+    </w:p>
+    <w:p>
+      <w:pPr>
+        <w:pStyle w:val="ListParagraph"/>
+        <w:ind w:left="1440" w:hanging="1440"/>
+        <w:rPr>
+          <w:rStyle w:val="Strong"/>
+          <w:color w:val="000000" w:themeColor="text1"/>
+          <w:sz w:val="28"/>
+          <w:szCs w:val="28"/>
+        </w:rPr>
+      </w:pPr>
+      <w:r>
+        <w:rPr>
+          <w:rStyle w:val="Strong"/>
+          <w:color w:val="000000" w:themeColor="text1"/>
+          <w:sz w:val="28"/>
+          <w:szCs w:val="28"/>
+        </w:rPr>
+        <w:t>1</w:t>
+      </w:r>
+      <w:r>
+        <w:rPr>
+          <w:rStyle w:val="Strong"/>
+          <w:color w:val="000000" w:themeColor="text1"/>
+          <w:sz w:val="28"/>
+          <w:szCs w:val="28"/>
+        </w:rPr>
+        <w:t>-</w:t>
+      </w:r>
+      <w:r>
+        <w:rPr>
+          <w:rStyle w:val="Strong"/>
+          <w:color w:val="000000" w:themeColor="text1"/>
+          <w:sz w:val="28"/>
+          <w:szCs w:val="28"/>
+        </w:rPr>
+        <w:t>DataChanged</w:t>
+      </w:r>
+    </w:p>
+    <w:p>
+      <w:pPr>
+        <w:pStyle w:val="ListParagraph"/>
+        <w:ind w:left="1440" w:hanging="1440"/>
+        <w:rPr>
+          <w:rStyle w:val="Strong"/>
+          <w:color w:val="000000" w:themeColor="text1"/>
+          <w:sz w:val="28"/>
+          <w:szCs w:val="28"/>
+        </w:rPr>
+      </w:pPr>
+      <w:r>
+        <w:rPr>
+          <w:rStyle w:val="Strong"/>
+          <w:color w:val="000000" w:themeColor="text1"/>
+          <w:sz w:val="28"/>
+          <w:szCs w:val="28"/>
+        </w:rPr>
+        <w:tab/>
+        <w:t xml:space="preserve">2.1- </w:t>
+      </w:r>
+      <w:proofErr w:type="spellStart"/>
+      <w:proofErr w:type="gramStart"/>
+      <w:r>
+        <w:rPr>
+          <w:rStyle w:val="Strong"/>
+          <w:color w:val="000000" w:themeColor="text1"/>
+          <w:sz w:val="28"/>
+          <w:szCs w:val="28"/>
+        </w:rPr>
+        <w:t>berforeUpdate</w:t>
+      </w:r>
+      <w:proofErr w:type="spellEnd"/>
+      <w:r>
+        <w:rPr>
+          <w:rStyle w:val="Strong"/>
+          <w:color w:val="000000" w:themeColor="text1"/>
+          <w:sz w:val="28"/>
+          <w:szCs w:val="28"/>
+        </w:rPr>
+        <w:t>(</w:t>
+      </w:r>
+      <w:proofErr w:type="gramEnd"/>
+      <w:r>
+        <w:rPr>
+          <w:rStyle w:val="Strong"/>
+          <w:color w:val="000000" w:themeColor="text1"/>
+          <w:sz w:val="28"/>
+          <w:szCs w:val="28"/>
+        </w:rPr>
+        <w:t>):before data updated when we change it by how</w:t>
+      </w:r>
+    </w:p>
+    <w:p>
+      <w:pPr>
+        <w:pStyle w:val="ListParagraph"/>
+        <w:ind w:left="1440" w:hanging="1440"/>
+        <w:rPr>
+          <w:rStyle w:val="Strong"/>
+          <w:color w:val="000000" w:themeColor="text1"/>
+          <w:sz w:val="28"/>
+          <w:szCs w:val="28"/>
+        </w:rPr>
+      </w:pPr>
+      <w:r>
+        <w:rPr>
+          <w:rStyle w:val="Strong"/>
+          <w:color w:val="000000" w:themeColor="text1"/>
+          <w:sz w:val="28"/>
+          <w:szCs w:val="28"/>
+        </w:rPr>
+        <w:tab/>
+        <w:t xml:space="preserve">2.1 </w:t>
+      </w:r>
+      <w:proofErr w:type="gramStart"/>
+      <w:r>
+        <w:rPr>
+          <w:rStyle w:val="Strong"/>
+          <w:color w:val="000000" w:themeColor="text1"/>
+          <w:sz w:val="28"/>
+          <w:szCs w:val="28"/>
+        </w:rPr>
+        <w:t>updated(</w:t>
+      </w:r>
+      <w:proofErr w:type="gramEnd"/>
+      <w:r>
+        <w:rPr>
+          <w:rStyle w:val="Strong"/>
+          <w:color w:val="000000" w:themeColor="text1"/>
+          <w:sz w:val="28"/>
+          <w:szCs w:val="28"/>
+        </w:rPr>
+        <w:t>):after data change</w:t>
+      </w:r>
+    </w:p>
+    <w:p>
+      <w:pPr>
+        <w:rPr>
+          <w:rStyle w:val="Strong"/>
+          <w:color w:val="000000" w:themeColor="text1"/>
+          <w:sz w:val="28"/>
+          <w:szCs w:val="28"/>
+        </w:rPr>
+      </w:pPr>
+      <w:r>
+        <w:rPr>
+          <w:rStyle w:val="Strong"/>
+          <w:color w:val="000000" w:themeColor="text1"/>
+          <w:sz w:val="28"/>
+          <w:szCs w:val="28"/>
+        </w:rPr>
+        <w:t>2-instance Unmounted:</w:t>
+      </w:r>
+      <w:r>
+        <w:rPr>
+          <w:rStyle w:val="Strong"/>
+          <w:color w:val="000000" w:themeColor="text1"/>
+          <w:sz w:val="28"/>
+          <w:szCs w:val="28"/>
+        </w:rPr>
+        <w:t xml:space="preserve"> </w:t>
+      </w:r>
+      <w:r>
+        <w:rPr>
+          <w:rStyle w:val="Strong"/>
+          <w:color w:val="000000" w:themeColor="text1"/>
+          <w:sz w:val="28"/>
+          <w:szCs w:val="28"/>
+        </w:rPr>
+        <w:t xml:space="preserve">this will cause dead app </w:t>
+      </w:r>
+    </w:p>
+    <w:p>
+      <w:pPr>
+        <w:rPr>
+          <w:rStyle w:val="Strong"/>
+          <w:color w:val="000000" w:themeColor="text1"/>
+          <w:sz w:val="28"/>
+          <w:szCs w:val="28"/>
+        </w:rPr>
+      </w:pPr>
+      <w:r>
+        <w:rPr>
+          <w:rStyle w:val="Strong"/>
+          <w:color w:val="000000" w:themeColor="text1"/>
+          <w:sz w:val="28"/>
+          <w:szCs w:val="28"/>
+        </w:rPr>
+        <w:tab/>
+        <w:t xml:space="preserve">2.1- </w:t>
+      </w:r>
+      <w:proofErr w:type="spellStart"/>
+      <w:proofErr w:type="gramStart"/>
+      <w:r>
+        <w:rPr>
+          <w:rStyle w:val="Strong"/>
+          <w:color w:val="000000" w:themeColor="text1"/>
+          <w:sz w:val="28"/>
+          <w:szCs w:val="28"/>
+        </w:rPr>
+        <w:t>beforeUnmounted</w:t>
+      </w:r>
+      <w:proofErr w:type="spellEnd"/>
+      <w:r>
+        <w:rPr>
+          <w:rStyle w:val="Strong"/>
+          <w:color w:val="000000" w:themeColor="text1"/>
+          <w:sz w:val="28"/>
+          <w:szCs w:val="28"/>
+        </w:rPr>
+        <w:t>(</w:t>
+      </w:r>
+      <w:proofErr w:type="gramEnd"/>
+      <w:r>
+        <w:rPr>
+          <w:rStyle w:val="Strong"/>
+          <w:color w:val="000000" w:themeColor="text1"/>
+          <w:sz w:val="28"/>
+          <w:szCs w:val="28"/>
+        </w:rPr>
+        <w:t>)</w:t>
+      </w:r>
+      <w:r>
+        <w:rPr>
+          <w:rStyle w:val="Strong"/>
+          <w:color w:val="000000" w:themeColor="text1"/>
+          <w:sz w:val="28"/>
+          <w:szCs w:val="28"/>
+        </w:rPr>
+        <w:t>: before kill app</w:t>
+      </w:r>
+    </w:p>
+    <w:p>
+      <w:pPr>
+        <w:rPr>
+          <w:rStyle w:val="Strong"/>
+          <w:color w:val="000000" w:themeColor="text1"/>
+          <w:sz w:val="28"/>
+          <w:szCs w:val="28"/>
+        </w:rPr>
+      </w:pPr>
+      <w:r>
+        <w:rPr>
+          <w:rStyle w:val="Strong"/>
+          <w:color w:val="000000" w:themeColor="text1"/>
+          <w:sz w:val="28"/>
+          <w:szCs w:val="28"/>
+        </w:rPr>
+        <w:tab/>
+        <w:t xml:space="preserve">2.2- </w:t>
+      </w:r>
+      <w:proofErr w:type="gramStart"/>
+      <w:r>
+        <w:rPr>
+          <w:rStyle w:val="Strong"/>
+          <w:color w:val="000000" w:themeColor="text1"/>
+          <w:sz w:val="28"/>
+          <w:szCs w:val="28"/>
+        </w:rPr>
+        <w:t>unmounted(</w:t>
+      </w:r>
+      <w:proofErr w:type="gramEnd"/>
+      <w:r>
+        <w:rPr>
+          <w:rStyle w:val="Strong"/>
+          <w:color w:val="000000" w:themeColor="text1"/>
+          <w:sz w:val="28"/>
+          <w:szCs w:val="28"/>
+        </w:rPr>
+        <w:t>): app was kill</w:t>
+      </w:r>
+      <w:r>
+        <w:rPr>
+          <w:rStyle w:val="Strong"/>
+          <w:color w:val="000000" w:themeColor="text1"/>
+          <w:sz w:val="28"/>
+          <w:szCs w:val="28"/>
+        </w:rPr>
+        <w:t>ed</w:t>
+      </w:r>
+    </w:p>
+    <w:p>
+      <w:pPr>
+        <w:rPr>
+          <w:rStyle w:val="Strong"/>
+          <w:color w:val="000000" w:themeColor="text1"/>
+          <w:sz w:val="28"/>
+          <w:szCs w:val="28"/>
+        </w:rPr>
+      </w:pPr>
+      <w:r>
+        <w:rPr>
+          <w:rStyle w:val="Strong"/>
+          <w:color w:val="000000" w:themeColor="text1"/>
+          <w:sz w:val="28"/>
+          <w:szCs w:val="28"/>
+        </w:rPr>
+        <w:drawing>
+          <wp:inline distT="0" distB="0" distL="0" distR="0" wp14:anchorId="076251DB" wp14:editId="7B1392C9">
+            <wp:extent cx="6858000" cy="3665220"/>
+            <wp:effectExtent l="0" t="0" r="0" b="0"/>
+            <wp:docPr id="20" name="Picture 20"/>
+            <wp:cNvGraphicFramePr>
+              <a:graphicFrameLocks xmlns:a="http://schemas.openxmlformats.org/drawingml/2006/main" noChangeAspect="1"/>
+            </wp:cNvGraphicFramePr>
+            <a:graphic xmlns:a="http://schemas.openxmlformats.org/drawingml/2006/main">
+              <a:graphicData uri="http://schemas.openxmlformats.org/drawingml/2006/picture">
+                <pic:pic xmlns:pic="http://schemas.openxmlformats.org/drawingml/2006/picture">
+                  <pic:nvPicPr>
+                    <pic:cNvPr id="1" name=""/>
+                    <pic:cNvPicPr/>
+                  </pic:nvPicPr>
+                  <pic:blipFill>
+                    <a:blip r:embed="rId25"/>
+                    <a:stretch>
+                      <a:fillRect/>
+                    </a:stretch>
+                  </pic:blipFill>
+                  <pic:spPr>
+                    <a:xfrm>
+                      <a:off x="0" y="0"/>
+                      <a:ext cx="6858000" cy="3665220"/>
+                    </a:xfrm>
+                    <a:prstGeom prst="rect">
+                      <a:avLst/>
+                    </a:prstGeom>
+                  </pic:spPr>
+                </pic:pic>
+              </a:graphicData>
+            </a:graphic>
+          </wp:inline>
+        </w:drawing>
+      </w:r>
+    </w:p>
+    <w:p>
+      <w:pPr>
+        <w:rPr>
+          <w:rStyle w:val="Strong"/>
+          <w:color w:val="000000" w:themeColor="text1"/>
+          <w:sz w:val="28"/>
+          <w:szCs w:val="28"/>
+        </w:rPr>
+      </w:pPr>
+    </w:p>
+    <w:p>
+      <w:pPr>
+        <w:rPr>
+          <w:rStyle w:val="Strong"/>
+          <w:color w:val="000000" w:themeColor="text1"/>
+          <w:sz w:val="28"/>
+          <w:szCs w:val="28"/>
+        </w:rPr>
+      </w:pPr>
+    </w:p>
+    <w:p>
+      <w:pPr>
+        <w:rPr>
+          <w:rStyle w:val="Strong"/>
+          <w:color w:val="FF0000"/>
+          <w:sz w:val="28"/>
+          <w:szCs w:val="28"/>
+        </w:rPr>
+      </w:pPr>
+    </w:p>
     <w:sectPr>
       <w:pgSz w:w="12240" w:h="15840"/>
       <w:pgMar w:top="720" w:right="720" w:bottom="720" w:left="720" w:header="720" w:footer="720" w:gutter="0"/>
@@ -3535,6 +4633,119 @@
     </w:lvl>
   </w:abstractNum>
   <w:abstractNum w:abstractNumId="3" w15:restartNumberingAfterBreak="0">
+    <w:nsid w:val="496027B9"/>
+    <w:multiLevelType w:val="multilevel"/>
+    <w:tmpl w:val="52B09726"/>
+    <w:lvl w:ilvl="0">
+      <w:start w:val="1"/>
+      <w:numFmt w:val="decimal"/>
+      <w:lvlText w:val="%1."/>
+      <w:lvlJc w:val="left"/>
+      <w:pPr>
+        <w:ind w:left="444" w:hanging="444"/>
+      </w:pPr>
+      <w:rPr>
+        <w:rFonts w:hint="default"/>
+      </w:rPr>
+    </w:lvl>
+    <w:lvl w:ilvl="1">
+      <w:start w:val="1"/>
+      <w:numFmt w:val="decimal"/>
+      <w:lvlText w:val="%1.%2-"/>
+      <w:lvlJc w:val="left"/>
+      <w:pPr>
+        <w:ind w:left="1440" w:hanging="720"/>
+      </w:pPr>
+      <w:rPr>
+        <w:rFonts w:hint="default"/>
+      </w:rPr>
+    </w:lvl>
+    <w:lvl w:ilvl="2">
+      <w:start w:val="1"/>
+      <w:numFmt w:val="decimal"/>
+      <w:lvlText w:val="%1.%2-%3."/>
+      <w:lvlJc w:val="left"/>
+      <w:pPr>
+        <w:ind w:left="2160" w:hanging="720"/>
+      </w:pPr>
+      <w:rPr>
+        <w:rFonts w:hint="default"/>
+      </w:rPr>
+    </w:lvl>
+    <w:lvl w:ilvl="3">
+      <w:start w:val="1"/>
+      <w:numFmt w:val="decimal"/>
+      <w:lvlText w:val="%1.%2-%3.%4."/>
+      <w:lvlJc w:val="left"/>
+      <w:pPr>
+        <w:ind w:left="3240" w:hanging="1080"/>
+      </w:pPr>
+      <w:rPr>
+        <w:rFonts w:hint="default"/>
+      </w:rPr>
+    </w:lvl>
+    <w:lvl w:ilvl="4">
+      <w:start w:val="1"/>
+      <w:numFmt w:val="decimal"/>
+      <w:lvlText w:val="%1.%2-%3.%4.%5."/>
+      <w:lvlJc w:val="left"/>
+      <w:pPr>
+        <w:ind w:left="4320" w:hanging="1440"/>
+      </w:pPr>
+      <w:rPr>
+        <w:rFonts w:hint="default"/>
+      </w:rPr>
+    </w:lvl>
+    <w:lvl w:ilvl="5">
+      <w:start w:val="1"/>
+      <w:numFmt w:val="decimal"/>
+      <w:lvlText w:val="%1.%2-%3.%4.%5.%6."/>
+      <w:lvlJc w:val="left"/>
+      <w:pPr>
+        <w:ind w:left="5040" w:hanging="1440"/>
+      </w:pPr>
+      <w:rPr>
+        <w:rFonts w:hint="default"/>
+      </w:rPr>
+    </w:lvl>
+    <w:lvl w:ilvl="6">
+      <w:start w:val="1"/>
+      <w:numFmt w:val="decimal"/>
+      <w:lvlText w:val="%1.%2-%3.%4.%5.%6.%7."/>
+      <w:lvlJc w:val="left"/>
+      <w:pPr>
+        <w:ind w:left="6120" w:hanging="1800"/>
+      </w:pPr>
+      <w:rPr>
+        <w:rFonts w:hint="default"/>
+      </w:rPr>
+    </w:lvl>
+    <w:lvl w:ilvl="7">
+      <w:start w:val="1"/>
+      <w:numFmt w:val="decimal"/>
+      <w:lvlText w:val="%1.%2-%3.%4.%5.%6.%7.%8."/>
+      <w:lvlJc w:val="left"/>
+      <w:pPr>
+        <w:ind w:left="6840" w:hanging="1800"/>
+      </w:pPr>
+      <w:rPr>
+        <w:rFonts w:hint="default"/>
+      </w:rPr>
+    </w:lvl>
+    <w:lvl w:ilvl="8">
+      <w:start w:val="1"/>
+      <w:numFmt w:val="decimal"/>
+      <w:lvlText w:val="%1.%2-%3.%4.%5.%6.%7.%8.%9."/>
+      <w:lvlJc w:val="left"/>
+      <w:pPr>
+        <w:ind w:left="7920" w:hanging="2160"/>
+      </w:pPr>
+      <w:rPr>
+        <w:rFonts w:hint="default"/>
+      </w:rPr>
+    </w:lvl>
+  </w:abstractNum>
+  <w:abstractNum w:abstractNumId="4" w15:restartNumberingAfterBreak="0">
     <w:nsid w:val="4F441E0A"/>
     <w:multiLevelType w:val="multilevel"/>
     <w:tmpl w:val="1D1630E6"/>
@@ -3683,7 +4894,7 @@
       </w:rPr>
     </w:lvl>
   </w:abstractNum>
-  <w:abstractNum w:abstractNumId="4" w15:restartNumberingAfterBreak="0">
+  <w:abstractNum w:abstractNumId="5" w15:restartNumberingAfterBreak="0">
     <w:nsid w:val="6A7737C0"/>
     <w:multiLevelType w:val="multilevel"/>
     <w:tmpl w:val="1D9AE3BC"/>
@@ -3832,7 +5043,120 @@
       </w:rPr>
     </w:lvl>
   </w:abstractNum>
-  <w:abstractNum w:abstractNumId="5" w15:restartNumberingAfterBreak="0">
+  <w:abstractNum w:abstractNumId="6" w15:restartNumberingAfterBreak="0">
+    <w:nsid w:val="77AA763E"/>
+    <w:multiLevelType w:val="multilevel"/>
+    <w:tmpl w:val="DADA92D0"/>
+    <w:lvl w:ilvl="0">
+      <w:start w:val="1"/>
+      <w:numFmt w:val="decimal"/>
+      <w:lvlText w:val="%1."/>
+      <w:lvlJc w:val="left"/>
+      <w:pPr>
+        <w:ind w:left="504" w:hanging="504"/>
+      </w:pPr>
+      <w:rPr>
+        <w:rFonts w:hint="default"/>
+      </w:rPr>
+    </w:lvl>
+    <w:lvl w:ilvl="1">
+      <w:start w:val="1"/>
+      <w:numFmt w:val="decimal"/>
+      <w:lvlText w:val="%1.%2-"/>
+      <w:lvlJc w:val="left"/>
+      <w:pPr>
+        <w:ind w:left="1440" w:hanging="720"/>
+      </w:pPr>
+      <w:rPr>
+        <w:rFonts w:hint="default"/>
+      </w:rPr>
+    </w:lvl>
+    <w:lvl w:ilvl="2">
+      <w:start w:val="1"/>
+      <w:numFmt w:val="decimal"/>
+      <w:lvlText w:val="%1.%2-%3."/>
+      <w:lvlJc w:val="left"/>
+      <w:pPr>
+        <w:ind w:left="2160" w:hanging="720"/>
+      </w:pPr>
+      <w:rPr>
+        <w:rFonts w:hint="default"/>
+      </w:rPr>
+    </w:lvl>
+    <w:lvl w:ilvl="3">
+      <w:start w:val="1"/>
+      <w:numFmt w:val="decimal"/>
+      <w:lvlText w:val="%1.%2-%3.%4."/>
+      <w:lvlJc w:val="left"/>
+      <w:pPr>
+        <w:ind w:left="3240" w:hanging="1080"/>
+      </w:pPr>
+      <w:rPr>
+        <w:rFonts w:hint="default"/>
+      </w:rPr>
+    </w:lvl>
+    <w:lvl w:ilvl="4">
+      <w:start w:val="1"/>
+      <w:numFmt w:val="decimal"/>
+      <w:lvlText w:val="%1.%2-%3.%4.%5."/>
+      <w:lvlJc w:val="left"/>
+      <w:pPr>
+        <w:ind w:left="4320" w:hanging="1440"/>
+      </w:pPr>
+      <w:rPr>
+        <w:rFonts w:hint="default"/>
+      </w:rPr>
+    </w:lvl>
+    <w:lvl w:ilvl="5">
+      <w:start w:val="1"/>
+      <w:numFmt w:val="decimal"/>
+      <w:lvlText w:val="%1.%2-%3.%4.%5.%6."/>
+      <w:lvlJc w:val="left"/>
+      <w:pPr>
+        <w:ind w:left="5040" w:hanging="1440"/>
+      </w:pPr>
+      <w:rPr>
+        <w:rFonts w:hint="default"/>
+      </w:rPr>
+    </w:lvl>
+    <w:lvl w:ilvl="6">
+      <w:start w:val="1"/>
+      <w:numFmt w:val="decimal"/>
+      <w:lvlText w:val="%1.%2-%3.%4.%5.%6.%7."/>
+      <w:lvlJc w:val="left"/>
+      <w:pPr>
+        <w:ind w:left="6120" w:hanging="1800"/>
+      </w:pPr>
+      <w:rPr>
+        <w:rFonts w:hint="default"/>
+      </w:rPr>
+    </w:lvl>
+    <w:lvl w:ilvl="7">
+      <w:start w:val="1"/>
+      <w:numFmt w:val="decimal"/>
+      <w:lvlText w:val="%1.%2-%3.%4.%5.%6.%7.%8."/>
+      <w:lvlJc w:val="left"/>
+      <w:pPr>
+        <w:ind w:left="6840" w:hanging="1800"/>
+      </w:pPr>
+      <w:rPr>
+        <w:rFonts w:hint="default"/>
+      </w:rPr>
+    </w:lvl>
+    <w:lvl w:ilvl="8">
+      <w:start w:val="1"/>
+      <w:numFmt w:val="decimal"/>
+      <w:lvlText w:val="%1.%2-%3.%4.%5.%6.%7.%8.%9."/>
+      <w:lvlJc w:val="left"/>
+      <w:pPr>
+        <w:ind w:left="7920" w:hanging="2160"/>
+      </w:pPr>
+      <w:rPr>
+        <w:rFonts w:hint="default"/>
+      </w:rPr>
+    </w:lvl>
+  </w:abstractNum>
+  <w:abstractNum w:abstractNumId="7" w15:restartNumberingAfterBreak="0">
     <w:nsid w:val="7E3920D0"/>
     <w:multiLevelType w:val="multilevel"/>
     <w:tmpl w:val="F6FA975E"/>
@@ -3988,16 +5312,22 @@
     <w:abstractNumId w:val="2"/>
   </w:num>
   <w:num w:numId="3">
-    <w:abstractNumId w:val="5"/>
+    <w:abstractNumId w:val="7"/>
   </w:num>
   <w:num w:numId="4">
     <w:abstractNumId w:val="0"/>
   </w:num>
   <w:num w:numId="5">
+    <w:abstractNumId w:val="5"/>
+  </w:num>
+  <w:num w:numId="6">
     <w:abstractNumId w:val="4"/>
   </w:num>
-  <w:num w:numId="6">
+  <w:num w:numId="7">
     <w:abstractNumId w:val="3"/>
+  </w:num>
+  <w:num w:numId="8">
+    <w:abstractNumId w:val="6"/>
   </w:num>
 </w:numbering>
 </file>
@@ -4404,6 +5734,7 @@
   <w:style w:type="character" w:default="1" w:styleId="DefaultParagraphFont">
     <w:name w:val="Default Paragraph Font"/>
     <w:uiPriority w:val="1"/>
+    <w:semiHidden/>
     <w:unhideWhenUsed/>
   </w:style>
   <w:style w:type="table" w:default="1" w:styleId="TableNormal">
@@ -4466,6 +5797,17 @@
       <w:sz w:val="24"/>
       <w:szCs w:val="24"/>
     </w:rPr>
+  </w:style>
+  <w:style w:type="paragraph" w:styleId="ListParagraph">
+    <w:name w:val="List Paragraph"/>
+    <w:basedOn w:val="Normal"/>
+    <w:uiPriority w:val="34"/>
+    <w:qFormat/>
+    <w:rsid w:val="00691E80"/>
+    <w:pPr>
+      <w:ind w:left="720"/>
+      <w:contextualSpacing/>
+    </w:pPr>
   </w:style>
 </w:styles>
 </file>

</xml_diff>

<commit_message>
Add vue project with Cli
</commit_message>
<xml_diff>
--- a/refresh.docx
+++ b/refresh.docx
@@ -1327,7 +1327,6 @@
           <w:szCs w:val="28"/>
         </w:rPr>
       </w:pPr>
-      <w:proofErr w:type="gramStart"/>
       <w:r>
         <w:rPr>
           <w:rFonts w:ascii="Courier New" w:eastAsia="Times New Roman" w:hAnsi="Courier New" w:cs="Courier New"/>
@@ -1347,19 +1346,7 @@
           <w:sz w:val="28"/>
           <w:szCs w:val="28"/>
         </w:rPr>
-        <w:t>capture</w:t>
-      </w:r>
-      <w:proofErr w:type="gramEnd"/>
-      <w:r>
-        <w:rPr>
-          <w:rFonts w:ascii="Courier New" w:eastAsia="Times New Roman" w:hAnsi="Courier New" w:cs="Courier New"/>
-          <w:b/>
-          <w:bCs/>
-          <w:color w:val="FF0000"/>
-          <w:sz w:val="28"/>
-          <w:szCs w:val="28"/>
-        </w:rPr>
-        <w:t>:</w:t>
+        <w:t>capture:</w:t>
       </w:r>
       <w:r>
         <w:rPr>
@@ -1383,7 +1370,6 @@
           <w:szCs w:val="28"/>
         </w:rPr>
       </w:pPr>
-      <w:proofErr w:type="gramStart"/>
       <w:r>
         <w:rPr>
           <w:rFonts w:ascii="Courier New" w:eastAsia="Times New Roman" w:hAnsi="Courier New" w:cs="Courier New"/>
@@ -1395,7 +1381,6 @@
         </w:rPr>
         <w:t>.self</w:t>
       </w:r>
-      <w:proofErr w:type="gramEnd"/>
       <w:r>
         <w:rPr>
           <w:rFonts w:ascii="Times New Roman" w:eastAsia="Times New Roman" w:hAnsi="Times New Roman" w:cs="Times New Roman"/>
@@ -1492,7 +1477,6 @@
           </wp:anchor>
         </w:drawing>
       </w:r>
-      <w:proofErr w:type="gramStart"/>
       <w:r>
         <w:rPr>
           <w:rFonts w:ascii="Courier New" w:eastAsia="Times New Roman" w:hAnsi="Courier New" w:cs="Courier New"/>
@@ -1512,19 +1496,7 @@
           <w:sz w:val="28"/>
           <w:szCs w:val="28"/>
         </w:rPr>
-        <w:t>once</w:t>
-      </w:r>
-      <w:proofErr w:type="gramEnd"/>
-      <w:r>
-        <w:rPr>
-          <w:rFonts w:ascii="Courier New" w:eastAsia="Times New Roman" w:hAnsi="Courier New" w:cs="Courier New"/>
-          <w:b/>
-          <w:bCs/>
-          <w:color w:val="FF0000"/>
-          <w:sz w:val="28"/>
-          <w:szCs w:val="28"/>
-        </w:rPr>
-        <w:t>:</w:t>
+        <w:t>once:</w:t>
       </w:r>
       <w:r>
         <w:rPr>
@@ -2021,18 +1993,7 @@
           <w:rtl/>
           <w:lang w:bidi="ar-EG"/>
         </w:rPr>
-        <w:t xml:space="preserve">بس فيه فرق ان ال الميثد بتقبل بارم ممكن يتبعت داخل الفنكشن انما ال الكمبيوتد مش بتقبل لانها مش فنكشن هيا تعتبر بترجع قيمه زي الفايلوا </w:t>
-      </w:r>
-      <w:proofErr w:type="gramStart"/>
-      <w:r>
-        <w:rPr>
-          <w:rFonts w:hint="cs"/>
-          <w:b/>
-          <w:bCs/>
-          <w:rtl/>
-          <w:lang w:bidi="ar-EG"/>
-        </w:rPr>
-        <w:t xml:space="preserve">كدا </w:t>
+        <w:t xml:space="preserve">بس فيه فرق ان ال الميثد بتقبل بارم ممكن يتبعت داخل الفنكشن انما ال الكمبيوتد مش بتقبل لانها مش فنكشن هيا تعتبر بترجع قيمه زي الفايلوا كدا </w:t>
       </w:r>
       <w:r>
         <w:rPr>
@@ -2042,7 +2003,6 @@
         </w:rPr>
         <w:t>)</w:t>
       </w:r>
-      <w:proofErr w:type="gramEnd"/>
     </w:p>
     <w:p>
       <w:pPr>
@@ -3389,7 +3349,6 @@
         </w:rPr>
       </w:pPr>
       <w:proofErr w:type="spellStart"/>
-      <w:proofErr w:type="gramStart"/>
       <w:r>
         <w:rPr>
           <w:rStyle w:val="Strong"/>
@@ -3407,17 +3366,7 @@
           <w:sz w:val="28"/>
           <w:szCs w:val="28"/>
         </w:rPr>
-        <w:t>(</w:t>
-      </w:r>
-      <w:proofErr w:type="gramEnd"/>
-      <w:r>
-        <w:rPr>
-          <w:rStyle w:val="Strong"/>
-          <w:color w:val="000000" w:themeColor="text1"/>
-          <w:sz w:val="28"/>
-          <w:szCs w:val="28"/>
-        </w:rPr>
-        <w:t>):</w:t>
+        <w:t>():</w:t>
       </w:r>
       <w:r>
         <w:rPr>
@@ -3452,25 +3401,14 @@
           <w:szCs w:val="28"/>
         </w:rPr>
       </w:pPr>
-      <w:proofErr w:type="gramStart"/>
-      <w:r>
-        <w:rPr>
-          <w:rStyle w:val="Strong"/>
-          <w:color w:val="000000" w:themeColor="text1"/>
-          <w:sz w:val="28"/>
-          <w:szCs w:val="28"/>
-        </w:rPr>
-        <w:t>created(</w:t>
-      </w:r>
-      <w:proofErr w:type="gramEnd"/>
-      <w:r>
-        <w:rPr>
-          <w:rStyle w:val="Strong"/>
-          <w:color w:val="000000" w:themeColor="text1"/>
-          <w:sz w:val="28"/>
-          <w:szCs w:val="28"/>
-        </w:rPr>
-        <w:t>):</w:t>
+      <w:r>
+        <w:rPr>
+          <w:rStyle w:val="Strong"/>
+          <w:color w:val="000000" w:themeColor="text1"/>
+          <w:sz w:val="28"/>
+          <w:szCs w:val="28"/>
+        </w:rPr>
+        <w:t>created():</w:t>
       </w:r>
       <w:r>
         <w:rPr>
@@ -3541,7 +3479,6 @@
         <w:t xml:space="preserve"> app data to the screen and lead to </w:t>
       </w:r>
       <w:proofErr w:type="spellStart"/>
-      <w:proofErr w:type="gramStart"/>
       <w:r>
         <w:rPr>
           <w:rStyle w:val="Strong"/>
@@ -3559,17 +3496,7 @@
           <w:sz w:val="28"/>
           <w:szCs w:val="28"/>
         </w:rPr>
-        <w:t>(</w:t>
-      </w:r>
-      <w:proofErr w:type="gramEnd"/>
-      <w:r>
-        <w:rPr>
-          <w:rStyle w:val="Strong"/>
-          <w:color w:val="000000" w:themeColor="text1"/>
-          <w:sz w:val="28"/>
-          <w:szCs w:val="28"/>
-        </w:rPr>
-        <w:t>)</w:t>
+        <w:t>()</w:t>
       </w:r>
     </w:p>
     <w:p>
@@ -3593,7 +3520,6 @@
         <w:t xml:space="preserve">1.3- </w:t>
       </w:r>
       <w:proofErr w:type="spellStart"/>
-      <w:proofErr w:type="gramStart"/>
       <w:r>
         <w:rPr>
           <w:rStyle w:val="Strong"/>
@@ -3611,17 +3537,7 @@
           <w:sz w:val="28"/>
           <w:szCs w:val="28"/>
         </w:rPr>
-        <w:t>(</w:t>
-      </w:r>
-      <w:proofErr w:type="gramEnd"/>
-      <w:r>
-        <w:rPr>
-          <w:rStyle w:val="Strong"/>
-          <w:color w:val="000000" w:themeColor="text1"/>
-          <w:sz w:val="28"/>
-          <w:szCs w:val="28"/>
-        </w:rPr>
-        <w:t>)</w:t>
+        <w:t>()</w:t>
       </w:r>
     </w:p>
     <w:p>
@@ -3654,25 +3570,14 @@
         </w:rPr>
         <w:t xml:space="preserve">- </w:t>
       </w:r>
-      <w:proofErr w:type="gramStart"/>
-      <w:r>
-        <w:rPr>
-          <w:rStyle w:val="Strong"/>
-          <w:color w:val="000000" w:themeColor="text1"/>
-          <w:sz w:val="28"/>
-          <w:szCs w:val="28"/>
-        </w:rPr>
-        <w:t>mounted(</w:t>
-      </w:r>
-      <w:proofErr w:type="gramEnd"/>
-      <w:r>
-        <w:rPr>
-          <w:rStyle w:val="Strong"/>
-          <w:color w:val="000000" w:themeColor="text1"/>
-          <w:sz w:val="28"/>
-          <w:szCs w:val="28"/>
-        </w:rPr>
-        <w:t>): this is when all data show in the screen</w:t>
+      <w:r>
+        <w:rPr>
+          <w:rStyle w:val="Strong"/>
+          <w:color w:val="000000" w:themeColor="text1"/>
+          <w:sz w:val="28"/>
+          <w:szCs w:val="28"/>
+        </w:rPr>
+        <w:t>mounted(): this is when all data show in the screen</w:t>
       </w:r>
     </w:p>
     <w:p>
@@ -3694,27 +3599,7 @@
           <w:sz w:val="28"/>
           <w:szCs w:val="28"/>
         </w:rPr>
-        <w:t xml:space="preserve">(mounted lead </w:t>
-      </w:r>
-      <w:proofErr w:type="gramStart"/>
-      <w:r>
-        <w:rPr>
-          <w:rStyle w:val="Strong"/>
-          <w:color w:val="000000" w:themeColor="text1"/>
-          <w:sz w:val="28"/>
-          <w:szCs w:val="28"/>
-        </w:rPr>
-        <w:t>to  {</w:t>
-      </w:r>
-      <w:proofErr w:type="gramEnd"/>
-      <w:r>
-        <w:rPr>
-          <w:rStyle w:val="Strong"/>
-          <w:color w:val="000000" w:themeColor="text1"/>
-          <w:sz w:val="28"/>
-          <w:szCs w:val="28"/>
-        </w:rPr>
-        <w:t xml:space="preserve"> Mounted Vue instance }   )</w:t>
+        <w:t>(mounted lead to  { Mounted Vue instance }   )</w:t>
       </w:r>
     </w:p>
     <w:p>
@@ -3736,27 +3621,7 @@
           <w:sz w:val="28"/>
           <w:szCs w:val="28"/>
         </w:rPr>
-        <w:t xml:space="preserve">Mounted Vue instance </w:t>
-      </w:r>
-      <w:proofErr w:type="gramStart"/>
-      <w:r>
-        <w:rPr>
-          <w:rStyle w:val="Strong"/>
-          <w:color w:val="000000" w:themeColor="text1"/>
-          <w:sz w:val="28"/>
-          <w:szCs w:val="28"/>
-        </w:rPr>
-        <w:t>lead</w:t>
-      </w:r>
-      <w:proofErr w:type="gramEnd"/>
-      <w:r>
-        <w:rPr>
-          <w:rStyle w:val="Strong"/>
-          <w:color w:val="000000" w:themeColor="text1"/>
-          <w:sz w:val="28"/>
-          <w:szCs w:val="28"/>
-        </w:rPr>
-        <w:t xml:space="preserve"> to </w:t>
+        <w:t xml:space="preserve">Mounted Vue instance lead to </w:t>
       </w:r>
       <w:proofErr w:type="spellStart"/>
       <w:r>
@@ -3862,7 +3727,6 @@
         <w:t xml:space="preserve">2.1- </w:t>
       </w:r>
       <w:proofErr w:type="spellStart"/>
-      <w:proofErr w:type="gramStart"/>
       <w:r>
         <w:rPr>
           <w:rStyle w:val="Strong"/>
@@ -3880,17 +3744,7 @@
           <w:sz w:val="28"/>
           <w:szCs w:val="28"/>
         </w:rPr>
-        <w:t>(</w:t>
-      </w:r>
-      <w:proofErr w:type="gramEnd"/>
-      <w:r>
-        <w:rPr>
-          <w:rStyle w:val="Strong"/>
-          <w:color w:val="000000" w:themeColor="text1"/>
-          <w:sz w:val="28"/>
-          <w:szCs w:val="28"/>
-        </w:rPr>
-        <w:t>):before data updated when we change it by how</w:t>
+        <w:t>():before data updated when we change it by how</w:t>
       </w:r>
     </w:p>
     <w:p>
@@ -3912,27 +3766,7 @@
           <w:szCs w:val="28"/>
         </w:rPr>
         <w:tab/>
-        <w:t xml:space="preserve">2.1 </w:t>
-      </w:r>
-      <w:proofErr w:type="gramStart"/>
-      <w:r>
-        <w:rPr>
-          <w:rStyle w:val="Strong"/>
-          <w:color w:val="000000" w:themeColor="text1"/>
-          <w:sz w:val="28"/>
-          <w:szCs w:val="28"/>
-        </w:rPr>
-        <w:t>updated(</w:t>
-      </w:r>
-      <w:proofErr w:type="gramEnd"/>
-      <w:r>
-        <w:rPr>
-          <w:rStyle w:val="Strong"/>
-          <w:color w:val="000000" w:themeColor="text1"/>
-          <w:sz w:val="28"/>
-          <w:szCs w:val="28"/>
-        </w:rPr>
-        <w:t>):after data change</w:t>
+        <w:t>2.1 updated():after data change</w:t>
       </w:r>
     </w:p>
     <w:p>
@@ -3992,7 +3826,6 @@
         <w:t xml:space="preserve">2.1- </w:t>
       </w:r>
       <w:proofErr w:type="spellStart"/>
-      <w:proofErr w:type="gramStart"/>
       <w:r>
         <w:rPr>
           <w:rStyle w:val="Strong"/>
@@ -4010,17 +3843,7 @@
           <w:sz w:val="28"/>
           <w:szCs w:val="28"/>
         </w:rPr>
-        <w:t>(</w:t>
-      </w:r>
-      <w:proofErr w:type="gramEnd"/>
-      <w:r>
-        <w:rPr>
-          <w:rStyle w:val="Strong"/>
-          <w:color w:val="000000" w:themeColor="text1"/>
-          <w:sz w:val="28"/>
-          <w:szCs w:val="28"/>
-        </w:rPr>
-        <w:t>)</w:t>
+        <w:t>()</w:t>
       </w:r>
       <w:r>
         <w:rPr>
@@ -4049,27 +3872,7 @@
           <w:szCs w:val="28"/>
         </w:rPr>
         <w:tab/>
-        <w:t xml:space="preserve">2.2- </w:t>
-      </w:r>
-      <w:proofErr w:type="gramStart"/>
-      <w:r>
-        <w:rPr>
-          <w:rStyle w:val="Strong"/>
-          <w:color w:val="000000" w:themeColor="text1"/>
-          <w:sz w:val="28"/>
-          <w:szCs w:val="28"/>
-        </w:rPr>
-        <w:t>unmounted(</w:t>
-      </w:r>
-      <w:proofErr w:type="gramEnd"/>
-      <w:r>
-        <w:rPr>
-          <w:rStyle w:val="Strong"/>
-          <w:color w:val="000000" w:themeColor="text1"/>
-          <w:sz w:val="28"/>
-          <w:szCs w:val="28"/>
-        </w:rPr>
-        <w:t>): app was kill</w:t>
+        <w:t>2.2- unmounted(): app was kill</w:t>
       </w:r>
       <w:r>
         <w:rPr>
@@ -4150,17 +3953,18 @@
         <w:jc w:val="center"/>
         <w:rPr>
           <w:rStyle w:val="Strong"/>
-          <w:color w:val="FF0000"/>
-          <w:sz w:val="28"/>
-          <w:szCs w:val="28"/>
-        </w:rPr>
-      </w:pPr>
-      <w:r>
-        <w:rPr>
-          <w:rStyle w:val="Strong"/>
-          <w:color w:val="FF0000"/>
-          <w:sz w:val="28"/>
-          <w:szCs w:val="28"/>
+          <w:color w:val="000000" w:themeColor="text1"/>
+          <w:sz w:val="28"/>
+          <w:szCs w:val="28"/>
+        </w:rPr>
+      </w:pPr>
+      <w:r>
+        <w:rPr>
+          <w:rStyle w:val="Strong"/>
+          <w:color w:val="000000" w:themeColor="text1"/>
+          <w:sz w:val="28"/>
+          <w:szCs w:val="28"/>
+          <w:highlight w:val="yellow"/>
         </w:rPr>
         <w:lastRenderedPageBreak/>
         <w:t>Start to learn components</w:t>
@@ -4182,27 +3986,7 @@
           <w:sz w:val="28"/>
           <w:szCs w:val="28"/>
         </w:rPr>
-        <w:t xml:space="preserve">The first thing you should know you should </w:t>
-      </w:r>
-      <w:proofErr w:type="gramStart"/>
-      <w:r>
-        <w:rPr>
-          <w:rStyle w:val="Strong"/>
-          <w:color w:val="000000" w:themeColor="text1"/>
-          <w:sz w:val="28"/>
-          <w:szCs w:val="28"/>
-        </w:rPr>
-        <w:t>use  dash</w:t>
-      </w:r>
-      <w:proofErr w:type="gramEnd"/>
-      <w:r>
-        <w:rPr>
-          <w:rStyle w:val="Strong"/>
-          <w:color w:val="000000" w:themeColor="text1"/>
-          <w:sz w:val="28"/>
-          <w:szCs w:val="28"/>
-        </w:rPr>
-        <w:t xml:space="preserve"> in the name(-) like =&gt;</w:t>
+        <w:t>The first thing you should know you should use  dash in the name(-) like =&gt;</w:t>
       </w:r>
       <w:proofErr w:type="spellStart"/>
       <w:r>
@@ -4247,6 +4031,7 @@
       <w:r>
         <w:rPr>
           <w:rStyle w:val="Strong"/>
+          <w:noProof/>
           <w:color w:val="000000" w:themeColor="text1"/>
           <w:sz w:val="28"/>
           <w:szCs w:val="28"/>
@@ -4319,7 +4104,1081 @@
           <w:sz w:val="28"/>
           <w:szCs w:val="28"/>
         </w:rPr>
-        <w:t xml:space="preserve">To make sure you doesn’t name you components like html tag like (h2, span, </w:t>
+        <w:t>To make sure you doesn’t name you components like html tag like (h2, span, div,….)</w:t>
+      </w:r>
+    </w:p>
+    <w:p>
+      <w:pPr>
+        <w:rPr>
+          <w:rStyle w:val="Strong"/>
+          <w:color w:val="000000" w:themeColor="text1"/>
+          <w:sz w:val="28"/>
+          <w:szCs w:val="28"/>
+          <w:lang w:bidi="ar-EG"/>
+        </w:rPr>
+      </w:pPr>
+      <w:r>
+        <w:rPr>
+          <w:rStyle w:val="Strong"/>
+          <w:rFonts w:hint="cs"/>
+          <w:color w:val="000000" w:themeColor="text1"/>
+          <w:sz w:val="28"/>
+          <w:szCs w:val="28"/>
+          <w:rtl/>
+          <w:lang w:bidi="ar-EG"/>
+        </w:rPr>
+        <w:t xml:space="preserve">وخلي بالك ال هوا زيه بالظبط زي ال </w:t>
+      </w:r>
+      <w:r>
+        <w:rPr>
+          <w:rStyle w:val="Strong"/>
+          <w:color w:val="000000" w:themeColor="text1"/>
+          <w:sz w:val="28"/>
+          <w:szCs w:val="28"/>
+          <w:lang w:bidi="ar-EG"/>
+        </w:rPr>
+        <w:t xml:space="preserve">   </w:t>
+      </w:r>
+      <w:proofErr w:type="spellStart"/>
+      <w:r>
+        <w:rPr>
+          <w:rStyle w:val="Strong"/>
+          <w:color w:val="000000" w:themeColor="text1"/>
+          <w:sz w:val="28"/>
+          <w:szCs w:val="28"/>
+          <w:lang w:bidi="ar-EG"/>
+        </w:rPr>
+        <w:t>Vue.createApp</w:t>
+      </w:r>
+      <w:proofErr w:type="spellEnd"/>
+    </w:p>
+    <w:p>
+      <w:pPr>
+        <w:rPr>
+          <w:rStyle w:val="Strong"/>
+          <w:color w:val="000000" w:themeColor="text1"/>
+          <w:sz w:val="28"/>
+          <w:szCs w:val="28"/>
+          <w:lang w:bidi="ar-EG"/>
+        </w:rPr>
+      </w:pPr>
+      <w:r>
+        <w:rPr>
+          <w:rStyle w:val="Strong"/>
+          <w:rFonts w:hint="cs"/>
+          <w:color w:val="000000" w:themeColor="text1"/>
+          <w:sz w:val="28"/>
+          <w:szCs w:val="28"/>
+          <w:rtl/>
+          <w:lang w:bidi="ar-EG"/>
+        </w:rPr>
+        <w:t>يعني فيه كل الخواص ال هيا</w:t>
+      </w:r>
+      <w:r>
+        <w:rPr>
+          <w:rStyle w:val="Strong"/>
+          <w:color w:val="000000" w:themeColor="text1"/>
+          <w:sz w:val="28"/>
+          <w:szCs w:val="28"/>
+          <w:lang w:bidi="ar-EG"/>
+        </w:rPr>
+        <w:t xml:space="preserve">  </w:t>
+      </w:r>
+      <w:proofErr w:type="spellStart"/>
+      <w:r>
+        <w:rPr>
+          <w:rStyle w:val="Strong"/>
+          <w:color w:val="000000" w:themeColor="text1"/>
+          <w:sz w:val="28"/>
+          <w:szCs w:val="28"/>
+          <w:lang w:bidi="ar-EG"/>
+        </w:rPr>
+        <w:t>data,methods,watch</w:t>
+      </w:r>
+      <w:proofErr w:type="spellEnd"/>
+      <w:r>
+        <w:rPr>
+          <w:rStyle w:val="Strong"/>
+          <w:color w:val="000000" w:themeColor="text1"/>
+          <w:sz w:val="28"/>
+          <w:szCs w:val="28"/>
+          <w:lang w:bidi="ar-EG"/>
+        </w:rPr>
+        <w:t>,..</w:t>
+      </w:r>
+    </w:p>
+    <w:p>
+      <w:pPr>
+        <w:rPr>
+          <w:rStyle w:val="Strong"/>
+          <w:color w:val="000000" w:themeColor="text1"/>
+          <w:sz w:val="28"/>
+          <w:szCs w:val="28"/>
+          <w:lang w:bidi="ar-EG"/>
+        </w:rPr>
+      </w:pPr>
+      <w:r>
+        <w:rPr>
+          <w:rStyle w:val="Strong"/>
+          <w:noProof/>
+          <w:color w:val="000000" w:themeColor="text1"/>
+          <w:sz w:val="28"/>
+          <w:szCs w:val="28"/>
+          <w:lang w:bidi="ar-EG"/>
+        </w:rPr>
+        <w:drawing>
+          <wp:anchor distT="0" distB="0" distL="114300" distR="114300" simplePos="0" relativeHeight="251676672" behindDoc="1" locked="0" layoutInCell="1" allowOverlap="1" wp14:anchorId="63A7BF12" wp14:editId="7D280BF2">
+            <wp:simplePos x="0" y="0"/>
+            <wp:positionH relativeFrom="page">
+              <wp:align>left</wp:align>
+            </wp:positionH>
+            <wp:positionV relativeFrom="paragraph">
+              <wp:posOffset>201638</wp:posOffset>
+            </wp:positionV>
+            <wp:extent cx="4960620" cy="5455920"/>
+            <wp:effectExtent l="0" t="0" r="0" b="0"/>
+            <wp:wrapTight wrapText="bothSides">
+              <wp:wrapPolygon edited="0">
+                <wp:start x="0" y="0"/>
+                <wp:lineTo x="0" y="21494"/>
+                <wp:lineTo x="21484" y="21494"/>
+                <wp:lineTo x="21484" y="0"/>
+                <wp:lineTo x="0" y="0"/>
+              </wp:wrapPolygon>
+            </wp:wrapTight>
+            <wp:docPr id="22" name="Picture 22"/>
+            <wp:cNvGraphicFramePr>
+              <a:graphicFrameLocks xmlns:a="http://schemas.openxmlformats.org/drawingml/2006/main" noChangeAspect="1"/>
+            </wp:cNvGraphicFramePr>
+            <a:graphic xmlns:a="http://schemas.openxmlformats.org/drawingml/2006/main">
+              <a:graphicData uri="http://schemas.openxmlformats.org/drawingml/2006/picture">
+                <pic:pic xmlns:pic="http://schemas.openxmlformats.org/drawingml/2006/picture">
+                  <pic:nvPicPr>
+                    <pic:cNvPr id="1" name=""/>
+                    <pic:cNvPicPr/>
+                  </pic:nvPicPr>
+                  <pic:blipFill>
+                    <a:blip r:embed="rId27">
+                      <a:extLst>
+                        <a:ext uri="{28A0092B-C50C-407E-A947-70E740481C1C}">
+                          <a14:useLocalDpi xmlns:a14="http://schemas.microsoft.com/office/drawing/2010/main" val="0"/>
+                        </a:ext>
+                      </a:extLst>
+                    </a:blip>
+                    <a:stretch>
+                      <a:fillRect/>
+                    </a:stretch>
+                  </pic:blipFill>
+                  <pic:spPr>
+                    <a:xfrm>
+                      <a:off x="0" y="0"/>
+                      <a:ext cx="4960620" cy="5455920"/>
+                    </a:xfrm>
+                    <a:prstGeom prst="rect">
+                      <a:avLst/>
+                    </a:prstGeom>
+                  </pic:spPr>
+                </pic:pic>
+              </a:graphicData>
+            </a:graphic>
+          </wp:anchor>
+        </w:drawing>
+      </w:r>
+    </w:p>
+    <w:p>
+      <w:pPr>
+        <w:rPr>
+          <w:rStyle w:val="Strong"/>
+          <w:color w:val="000000" w:themeColor="text1"/>
+          <w:sz w:val="28"/>
+          <w:szCs w:val="28"/>
+          <w:rtl/>
+          <w:lang w:bidi="ar-EG"/>
+        </w:rPr>
+      </w:pPr>
+      <w:r>
+        <w:rPr>
+          <w:rStyle w:val="Strong"/>
+          <w:color w:val="000000" w:themeColor="text1"/>
+          <w:sz w:val="28"/>
+          <w:szCs w:val="28"/>
+          <w:lang w:bidi="ar-EG"/>
+        </w:rPr>
+        <w:t>Template:</w:t>
+      </w:r>
+      <w:r>
+        <w:rPr>
+          <w:rStyle w:val="Strong"/>
+          <w:rFonts w:hint="cs"/>
+          <w:color w:val="000000" w:themeColor="text1"/>
+          <w:sz w:val="28"/>
+          <w:szCs w:val="28"/>
+          <w:rtl/>
+          <w:lang w:bidi="ar-EG"/>
+        </w:rPr>
+        <w:t xml:space="preserve"> دا بقا ال هوا المحتوي بدل ما هتكتبه في ال </w:t>
+      </w:r>
+      <w:r>
+        <w:rPr>
+          <w:rStyle w:val="Strong"/>
+          <w:color w:val="000000" w:themeColor="text1"/>
+          <w:sz w:val="28"/>
+          <w:szCs w:val="28"/>
+          <w:lang w:bidi="ar-EG"/>
+        </w:rPr>
+        <w:t xml:space="preserve">   html</w:t>
+      </w:r>
+      <w:r>
+        <w:rPr>
+          <w:rStyle w:val="Strong"/>
+          <w:rFonts w:hint="cs"/>
+          <w:color w:val="000000" w:themeColor="text1"/>
+          <w:sz w:val="28"/>
+          <w:szCs w:val="28"/>
+          <w:rtl/>
+          <w:lang w:bidi="ar-EG"/>
+        </w:rPr>
+        <w:t xml:space="preserve">    هتكبه هنا </w:t>
+      </w:r>
+    </w:p>
+    <w:p>
+      <w:pPr>
+        <w:rPr>
+          <w:rStyle w:val="Strong"/>
+          <w:color w:val="000000" w:themeColor="text1"/>
+          <w:sz w:val="28"/>
+          <w:szCs w:val="28"/>
+          <w:lang w:bidi="ar-EG"/>
+        </w:rPr>
+      </w:pPr>
+      <w:r>
+        <w:rPr>
+          <w:rStyle w:val="Strong"/>
+          <w:color w:val="000000" w:themeColor="text1"/>
+          <w:sz w:val="28"/>
+          <w:szCs w:val="28"/>
+          <w:lang w:bidi="ar-EG"/>
+        </w:rPr>
+        <w:t xml:space="preserve">Data(): </w:t>
+      </w:r>
+      <w:r>
+        <w:rPr>
+          <w:rStyle w:val="Strong"/>
+          <w:rFonts w:hint="cs"/>
+          <w:color w:val="000000" w:themeColor="text1"/>
+          <w:sz w:val="28"/>
+          <w:szCs w:val="28"/>
+          <w:rtl/>
+          <w:lang w:bidi="ar-EG"/>
+        </w:rPr>
+        <w:t xml:space="preserve"> دا عادي المحتوي زيه زي ال فوق في   </w:t>
+      </w:r>
+      <w:r>
+        <w:rPr>
+          <w:rStyle w:val="Strong"/>
+          <w:color w:val="000000" w:themeColor="text1"/>
+          <w:sz w:val="28"/>
+          <w:szCs w:val="28"/>
+          <w:lang w:bidi="ar-EG"/>
+        </w:rPr>
+        <w:t xml:space="preserve">   </w:t>
+      </w:r>
+      <w:proofErr w:type="spellStart"/>
+      <w:r>
+        <w:rPr>
+          <w:rStyle w:val="Strong"/>
+          <w:color w:val="000000" w:themeColor="text1"/>
+          <w:sz w:val="28"/>
+          <w:szCs w:val="28"/>
+          <w:lang w:bidi="ar-EG"/>
+        </w:rPr>
+        <w:t>Vue.createApp</w:t>
+      </w:r>
+      <w:proofErr w:type="spellEnd"/>
+    </w:p>
+    <w:p>
+      <w:pPr>
+        <w:rPr>
+          <w:rStyle w:val="Strong"/>
+          <w:color w:val="000000" w:themeColor="text1"/>
+          <w:sz w:val="28"/>
+          <w:szCs w:val="28"/>
+          <w:lang w:bidi="ar-EG"/>
+        </w:rPr>
+      </w:pPr>
+    </w:p>
+    <w:p>
+      <w:pPr>
+        <w:rPr>
+          <w:rStyle w:val="Strong"/>
+          <w:color w:val="000000" w:themeColor="text1"/>
+          <w:sz w:val="28"/>
+          <w:szCs w:val="28"/>
+          <w:lang w:bidi="ar-EG"/>
+        </w:rPr>
+      </w:pPr>
+      <w:r>
+        <w:rPr>
+          <w:rStyle w:val="Strong"/>
+          <w:noProof/>
+          <w:color w:val="000000" w:themeColor="text1"/>
+          <w:sz w:val="28"/>
+          <w:szCs w:val="28"/>
+          <w:lang w:bidi="ar-EG"/>
+        </w:rPr>
+        <w:drawing>
+          <wp:anchor distT="0" distB="0" distL="114300" distR="114300" simplePos="0" relativeHeight="251677696" behindDoc="1" locked="0" layoutInCell="1" allowOverlap="1" wp14:anchorId="25B231C3" wp14:editId="1D53277A">
+            <wp:simplePos x="0" y="0"/>
+            <wp:positionH relativeFrom="page">
+              <wp:align>right</wp:align>
+            </wp:positionH>
+            <wp:positionV relativeFrom="paragraph">
+              <wp:posOffset>318958</wp:posOffset>
+            </wp:positionV>
+            <wp:extent cx="3063505" cy="1143099"/>
+            <wp:effectExtent l="0" t="0" r="3810" b="0"/>
+            <wp:wrapTight wrapText="bothSides">
+              <wp:wrapPolygon edited="0">
+                <wp:start x="0" y="0"/>
+                <wp:lineTo x="0" y="21240"/>
+                <wp:lineTo x="21493" y="21240"/>
+                <wp:lineTo x="21493" y="0"/>
+                <wp:lineTo x="0" y="0"/>
+              </wp:wrapPolygon>
+            </wp:wrapTight>
+            <wp:docPr id="24" name="Picture 24"/>
+            <wp:cNvGraphicFramePr>
+              <a:graphicFrameLocks xmlns:a="http://schemas.openxmlformats.org/drawingml/2006/main" noChangeAspect="1"/>
+            </wp:cNvGraphicFramePr>
+            <a:graphic xmlns:a="http://schemas.openxmlformats.org/drawingml/2006/main">
+              <a:graphicData uri="http://schemas.openxmlformats.org/drawingml/2006/picture">
+                <pic:pic xmlns:pic="http://schemas.openxmlformats.org/drawingml/2006/picture">
+                  <pic:nvPicPr>
+                    <pic:cNvPr id="1" name=""/>
+                    <pic:cNvPicPr/>
+                  </pic:nvPicPr>
+                  <pic:blipFill>
+                    <a:blip r:embed="rId28">
+                      <a:extLst>
+                        <a:ext uri="{28A0092B-C50C-407E-A947-70E740481C1C}">
+                          <a14:useLocalDpi xmlns:a14="http://schemas.microsoft.com/office/drawing/2010/main" val="0"/>
+                        </a:ext>
+                      </a:extLst>
+                    </a:blip>
+                    <a:stretch>
+                      <a:fillRect/>
+                    </a:stretch>
+                  </pic:blipFill>
+                  <pic:spPr>
+                    <a:xfrm>
+                      <a:off x="0" y="0"/>
+                      <a:ext cx="3063505" cy="1143099"/>
+                    </a:xfrm>
+                    <a:prstGeom prst="rect">
+                      <a:avLst/>
+                    </a:prstGeom>
+                  </pic:spPr>
+                </pic:pic>
+              </a:graphicData>
+            </a:graphic>
+          </wp:anchor>
+        </w:drawing>
+      </w:r>
+      <w:r>
+        <w:rPr>
+          <w:rStyle w:val="Strong"/>
+          <w:rFonts w:hint="cs"/>
+          <w:color w:val="000000" w:themeColor="text1"/>
+          <w:sz w:val="28"/>
+          <w:szCs w:val="28"/>
+          <w:rtl/>
+          <w:lang w:bidi="ar-EG"/>
+        </w:rPr>
+        <w:t xml:space="preserve"> </w:t>
+      </w:r>
+      <w:r>
+        <w:rPr>
+          <w:rStyle w:val="Strong"/>
+          <w:rFonts w:hint="cs"/>
+          <w:color w:val="000000" w:themeColor="text1"/>
+          <w:sz w:val="28"/>
+          <w:szCs w:val="28"/>
+          <w:rtl/>
+          <w:lang w:bidi="ar-EG"/>
+        </w:rPr>
+        <w:t xml:space="preserve">وهكذا في </w:t>
+      </w:r>
+      <w:r>
+        <w:rPr>
+          <w:rStyle w:val="Strong"/>
+          <w:color w:val="000000" w:themeColor="text1"/>
+          <w:sz w:val="28"/>
+          <w:szCs w:val="28"/>
+          <w:lang w:bidi="ar-EG"/>
+        </w:rPr>
+        <w:t>methods</w:t>
+      </w:r>
+    </w:p>
+    <w:p>
+      <w:pPr>
+        <w:rPr>
+          <w:rStyle w:val="Strong"/>
+          <w:color w:val="000000" w:themeColor="text1"/>
+          <w:sz w:val="28"/>
+          <w:szCs w:val="28"/>
+          <w:lang w:bidi="ar-EG"/>
+        </w:rPr>
+      </w:pPr>
+      <w:r>
+        <w:rPr>
+          <w:rStyle w:val="Strong"/>
+          <w:rFonts w:hint="cs"/>
+          <w:color w:val="000000" w:themeColor="text1"/>
+          <w:sz w:val="28"/>
+          <w:szCs w:val="28"/>
+          <w:rtl/>
+          <w:lang w:bidi="ar-EG"/>
+        </w:rPr>
+        <w:t xml:space="preserve">ودا بقا لما تيجي تستعمل ال </w:t>
+      </w:r>
+      <w:r>
+        <w:rPr>
+          <w:rStyle w:val="Strong"/>
+          <w:color w:val="000000" w:themeColor="text1"/>
+          <w:sz w:val="28"/>
+          <w:szCs w:val="28"/>
+          <w:lang w:bidi="ar-EG"/>
+        </w:rPr>
+        <w:t xml:space="preserve"> component</w:t>
+      </w:r>
+      <w:r>
+        <w:rPr>
+          <w:rStyle w:val="Strong"/>
+          <w:rFonts w:hint="cs"/>
+          <w:color w:val="000000" w:themeColor="text1"/>
+          <w:sz w:val="28"/>
+          <w:szCs w:val="28"/>
+          <w:rtl/>
+          <w:lang w:bidi="ar-EG"/>
+        </w:rPr>
+        <w:t xml:space="preserve"> في الصفحه عشان كدا قلنا نخليه فيه داش عشان ميتعارض مع </w:t>
+      </w:r>
+      <w:r>
+        <w:rPr>
+          <w:rStyle w:val="Strong"/>
+          <w:color w:val="000000" w:themeColor="text1"/>
+          <w:sz w:val="28"/>
+          <w:szCs w:val="28"/>
+          <w:lang w:bidi="ar-EG"/>
+        </w:rPr>
+        <w:t xml:space="preserve"> html element</w:t>
+      </w:r>
+    </w:p>
+    <w:p>
+      <w:pPr>
+        <w:rPr>
+          <w:rStyle w:val="Strong"/>
+          <w:color w:val="000000" w:themeColor="text1"/>
+          <w:sz w:val="28"/>
+          <w:szCs w:val="28"/>
+          <w:rtl/>
+          <w:lang w:bidi="ar-EG"/>
+        </w:rPr>
+      </w:pPr>
+      <w:r>
+        <w:rPr>
+          <w:rStyle w:val="Strong"/>
+          <w:rFonts w:hint="cs"/>
+          <w:color w:val="000000" w:themeColor="text1"/>
+          <w:sz w:val="28"/>
+          <w:szCs w:val="28"/>
+          <w:rtl/>
+          <w:lang w:bidi="ar-EG"/>
+        </w:rPr>
+        <w:t>والوقتي خلاص كل عنصر منفرد بذاته عشان لو غيرت ف واحد التاني ملوش علاقه بيه</w:t>
+      </w:r>
+    </w:p>
+    <w:p>
+      <w:pPr>
+        <w:rPr>
+          <w:rStyle w:val="Strong"/>
+          <w:color w:val="000000" w:themeColor="text1"/>
+          <w:sz w:val="28"/>
+          <w:szCs w:val="28"/>
+          <w:rtl/>
+          <w:lang w:bidi="ar-EG"/>
+        </w:rPr>
+      </w:pPr>
+    </w:p>
+    <w:p>
+      <w:pPr>
+        <w:rPr>
+          <w:rStyle w:val="Strong"/>
+          <w:color w:val="000000" w:themeColor="text1"/>
+          <w:sz w:val="28"/>
+          <w:szCs w:val="28"/>
+          <w:rtl/>
+          <w:lang w:bidi="ar-EG"/>
+        </w:rPr>
+      </w:pPr>
+    </w:p>
+    <w:p>
+      <w:pPr>
+        <w:rPr>
+          <w:rStyle w:val="Strong"/>
+          <w:color w:val="000000" w:themeColor="text1"/>
+          <w:sz w:val="28"/>
+          <w:szCs w:val="28"/>
+          <w:rtl/>
+          <w:lang w:bidi="ar-EG"/>
+        </w:rPr>
+      </w:pPr>
+    </w:p>
+    <w:p>
+      <w:pPr>
+        <w:rPr>
+          <w:rStyle w:val="Strong"/>
+          <w:color w:val="000000" w:themeColor="text1"/>
+          <w:sz w:val="28"/>
+          <w:szCs w:val="28"/>
+          <w:rtl/>
+          <w:lang w:bidi="ar-EG"/>
+        </w:rPr>
+      </w:pPr>
+    </w:p>
+    <w:p>
+      <w:pPr>
+        <w:rPr>
+          <w:rStyle w:val="Strong"/>
+          <w:color w:val="000000" w:themeColor="text1"/>
+          <w:sz w:val="28"/>
+          <w:szCs w:val="28"/>
+          <w:rtl/>
+          <w:lang w:bidi="ar-EG"/>
+        </w:rPr>
+      </w:pPr>
+    </w:p>
+    <w:p>
+      <w:pPr>
+        <w:rPr>
+          <w:rStyle w:val="Strong"/>
+          <w:color w:val="000000" w:themeColor="text1"/>
+          <w:sz w:val="28"/>
+          <w:szCs w:val="28"/>
+          <w:rtl/>
+          <w:lang w:bidi="ar-EG"/>
+        </w:rPr>
+      </w:pPr>
+    </w:p>
+    <w:p>
+      <w:pPr>
+        <w:rPr>
+          <w:rStyle w:val="Strong"/>
+          <w:color w:val="000000" w:themeColor="text1"/>
+          <w:sz w:val="28"/>
+          <w:szCs w:val="28"/>
+          <w:rtl/>
+          <w:lang w:bidi="ar-EG"/>
+        </w:rPr>
+      </w:pPr>
+    </w:p>
+    <w:p>
+      <w:pPr>
+        <w:rPr>
+          <w:rStyle w:val="Strong"/>
+          <w:color w:val="000000" w:themeColor="text1"/>
+          <w:sz w:val="28"/>
+          <w:szCs w:val="28"/>
+          <w:lang w:bidi="ar-EG"/>
+        </w:rPr>
+      </w:pPr>
+      <w:r>
+        <w:rPr>
+          <w:rStyle w:val="Strong"/>
+          <w:noProof/>
+          <w:color w:val="000000" w:themeColor="text1"/>
+          <w:sz w:val="28"/>
+          <w:szCs w:val="28"/>
+          <w:lang w:bidi="ar-EG"/>
+        </w:rPr>
+        <w:drawing>
+          <wp:inline distT="0" distB="0" distL="0" distR="0" wp14:anchorId="4A844D25" wp14:editId="6C3F5907">
+            <wp:extent cx="6858000" cy="2745105"/>
+            <wp:effectExtent l="0" t="0" r="0" b="0"/>
+            <wp:docPr id="25" name="Picture 25"/>
+            <wp:cNvGraphicFramePr>
+              <a:graphicFrameLocks xmlns:a="http://schemas.openxmlformats.org/drawingml/2006/main" noChangeAspect="1"/>
+            </wp:cNvGraphicFramePr>
+            <a:graphic xmlns:a="http://schemas.openxmlformats.org/drawingml/2006/main">
+              <a:graphicData uri="http://schemas.openxmlformats.org/drawingml/2006/picture">
+                <pic:pic xmlns:pic="http://schemas.openxmlformats.org/drawingml/2006/picture">
+                  <pic:nvPicPr>
+                    <pic:cNvPr id="1" name=""/>
+                    <pic:cNvPicPr/>
+                  </pic:nvPicPr>
+                  <pic:blipFill>
+                    <a:blip r:embed="rId29"/>
+                    <a:stretch>
+                      <a:fillRect/>
+                    </a:stretch>
+                  </pic:blipFill>
+                  <pic:spPr>
+                    <a:xfrm>
+                      <a:off x="0" y="0"/>
+                      <a:ext cx="6858000" cy="2745105"/>
+                    </a:xfrm>
+                    <a:prstGeom prst="rect">
+                      <a:avLst/>
+                    </a:prstGeom>
+                  </pic:spPr>
+                </pic:pic>
+              </a:graphicData>
+            </a:graphic>
+          </wp:inline>
+        </w:drawing>
+      </w:r>
+    </w:p>
+    <w:p>
+      <w:pPr>
+        <w:rPr>
+          <w:rStyle w:val="Strong"/>
+          <w:color w:val="000000" w:themeColor="text1"/>
+          <w:sz w:val="28"/>
+          <w:szCs w:val="28"/>
+          <w:lang w:bidi="ar-EG"/>
+        </w:rPr>
+      </w:pPr>
+      <w:r>
+        <w:rPr>
+          <w:rStyle w:val="Strong"/>
+          <w:noProof/>
+          <w:color w:val="000000" w:themeColor="text1"/>
+          <w:sz w:val="28"/>
+          <w:szCs w:val="28"/>
+          <w:lang w:bidi="ar-EG"/>
+        </w:rPr>
+        <w:drawing>
+          <wp:inline distT="0" distB="0" distL="0" distR="0" wp14:anchorId="131BED0A" wp14:editId="274D944D">
+            <wp:extent cx="6858000" cy="1981835"/>
+            <wp:effectExtent l="0" t="0" r="0" b="0"/>
+            <wp:docPr id="23" name="Picture 23"/>
+            <wp:cNvGraphicFramePr>
+              <a:graphicFrameLocks xmlns:a="http://schemas.openxmlformats.org/drawingml/2006/main" noChangeAspect="1"/>
+            </wp:cNvGraphicFramePr>
+            <a:graphic xmlns:a="http://schemas.openxmlformats.org/drawingml/2006/main">
+              <a:graphicData uri="http://schemas.openxmlformats.org/drawingml/2006/picture">
+                <pic:pic xmlns:pic="http://schemas.openxmlformats.org/drawingml/2006/picture">
+                  <pic:nvPicPr>
+                    <pic:cNvPr id="1" name=""/>
+                    <pic:cNvPicPr/>
+                  </pic:nvPicPr>
+                  <pic:blipFill>
+                    <a:blip r:embed="rId30"/>
+                    <a:stretch>
+                      <a:fillRect/>
+                    </a:stretch>
+                  </pic:blipFill>
+                  <pic:spPr>
+                    <a:xfrm>
+                      <a:off x="0" y="0"/>
+                      <a:ext cx="6858000" cy="1981835"/>
+                    </a:xfrm>
+                    <a:prstGeom prst="rect">
+                      <a:avLst/>
+                    </a:prstGeom>
+                  </pic:spPr>
+                </pic:pic>
+              </a:graphicData>
+            </a:graphic>
+          </wp:inline>
+        </w:drawing>
+      </w:r>
+    </w:p>
+    <w:p>
+      <w:pPr>
+        <w:rPr>
+          <w:rStyle w:val="Strong"/>
+          <w:color w:val="000000" w:themeColor="text1"/>
+          <w:sz w:val="28"/>
+          <w:szCs w:val="28"/>
+          <w:lang w:bidi="ar-EG"/>
+        </w:rPr>
+      </w:pPr>
+    </w:p>
+    <w:p>
+      <w:pPr>
+        <w:rPr>
+          <w:rStyle w:val="Strong"/>
+          <w:color w:val="000000" w:themeColor="text1"/>
+          <w:sz w:val="28"/>
+          <w:szCs w:val="28"/>
+          <w:lang w:bidi="ar-EG"/>
+        </w:rPr>
+      </w:pPr>
+      <w:r>
+        <w:rPr>
+          <w:b/>
+          <w:bCs/>
+          <w:noProof/>
+          <w:color w:val="000000" w:themeColor="text1"/>
+          <w:sz w:val="28"/>
+          <w:szCs w:val="28"/>
+          <w:lang w:bidi="ar-EG"/>
+        </w:rPr>
+        <mc:AlternateContent>
+          <mc:Choice Requires="wpi">
+            <w:drawing>
+              <wp:anchor distT="0" distB="0" distL="114300" distR="114300" simplePos="0" relativeHeight="251683840" behindDoc="0" locked="0" layoutInCell="1" allowOverlap="1" wp14:anchorId="43AD857F" wp14:editId="5A47C9A2">
+                <wp:simplePos x="0" y="0"/>
+                <wp:positionH relativeFrom="column">
+                  <wp:posOffset>4847643</wp:posOffset>
+                </wp:positionH>
+                <wp:positionV relativeFrom="paragraph">
+                  <wp:posOffset>740885</wp:posOffset>
+                </wp:positionV>
+                <wp:extent cx="2127600" cy="66960"/>
+                <wp:effectExtent l="95250" t="133350" r="101600" b="180975"/>
+                <wp:wrapNone/>
+                <wp:docPr id="44" name="Ink 44"/>
+                <wp:cNvGraphicFramePr/>
+                <a:graphic xmlns:a="http://schemas.openxmlformats.org/drawingml/2006/main">
+                  <a:graphicData uri="http://schemas.microsoft.com/office/word/2010/wordprocessingInk">
+                    <w14:contentPart bwMode="auto" r:id="rId31">
+                      <w14:nvContentPartPr>
+                        <w14:cNvContentPartPr/>
+                      </w14:nvContentPartPr>
+                      <w14:xfrm>
+                        <a:off x="0" y="0"/>
+                        <a:ext cx="2127600" cy="66960"/>
+                      </w14:xfrm>
+                    </w14:contentPart>
+                  </a:graphicData>
+                </a:graphic>
+              </wp:anchor>
+            </w:drawing>
+          </mc:Choice>
+          <mc:Fallback>
+            <w:pict>
+              <v:shapetype w14:anchorId="5DC7ACFD" id="_x0000_t75" coordsize="21600,21600" o:spt="75" o:preferrelative="t" path="m@4@5l@4@11@9@11@9@5xe" filled="f" stroked="f">
+                <v:stroke joinstyle="miter"/>
+                <v:formulas>
+                  <v:f eqn="if lineDrawn pixelLineWidth 0"/>
+                  <v:f eqn="sum @0 1 0"/>
+                  <v:f eqn="sum 0 0 @1"/>
+                  <v:f eqn="prod @2 1 2"/>
+                  <v:f eqn="prod @3 21600 pixelWidth"/>
+                  <v:f eqn="prod @3 21600 pixelHeight"/>
+                  <v:f eqn="sum @0 0 1"/>
+                  <v:f eqn="prod @6 1 2"/>
+                  <v:f eqn="prod @7 21600 pixelWidth"/>
+                  <v:f eqn="sum @8 21600 0"/>
+                  <v:f eqn="prod @7 21600 pixelHeight"/>
+                  <v:f eqn="sum @10 21600 0"/>
+                </v:formulas>
+                <v:path o:extrusionok="f" gradientshapeok="t" o:connecttype="rect"/>
+                <o:lock v:ext="edit" aspectratio="t"/>
+              </v:shapetype>
+              <v:shape id="Ink 44" o:spid="_x0000_s1026" type="#_x0000_t75" style="position:absolute;margin-left:377.5pt;margin-top:49.85pt;width:176.05pt;height:22.25pt;z-index:251683840;visibility:visible;mso-wrap-style:square;mso-wrap-distance-left:9pt;mso-wrap-distance-top:0;mso-wrap-distance-right:9pt;mso-wrap-distance-bottom:0;mso-position-horizontal:absolute;mso-position-horizontal-relative:text;mso-position-vertical:absolute;mso-position-vertical-relative:text" o:gfxdata="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">
+                <v:imagedata r:id="rId32" o:title=""/>
+              </v:shape>
+            </w:pict>
+          </mc:Fallback>
+        </mc:AlternateContent>
+      </w:r>
+      <w:r>
+        <w:rPr>
+          <w:b/>
+          <w:bCs/>
+          <w:noProof/>
+          <w:color w:val="000000" w:themeColor="text1"/>
+          <w:sz w:val="28"/>
+          <w:szCs w:val="28"/>
+          <w:lang w:bidi="ar-EG"/>
+        </w:rPr>
+        <mc:AlternateContent>
+          <mc:Choice Requires="wpi">
+            <w:drawing>
+              <wp:anchor distT="0" distB="0" distL="114300" distR="114300" simplePos="0" relativeHeight="251682816" behindDoc="0" locked="0" layoutInCell="1" allowOverlap="1" wp14:anchorId="70878D68" wp14:editId="41A2D75F">
+                <wp:simplePos x="0" y="0"/>
+                <wp:positionH relativeFrom="column">
+                  <wp:posOffset>4905603</wp:posOffset>
+                </wp:positionH>
+                <wp:positionV relativeFrom="paragraph">
+                  <wp:posOffset>790205</wp:posOffset>
+                </wp:positionV>
+                <wp:extent cx="782640" cy="50760"/>
+                <wp:effectExtent l="76200" t="133350" r="113030" b="159385"/>
+                <wp:wrapNone/>
+                <wp:docPr id="43" name="Ink 43"/>
+                <wp:cNvGraphicFramePr/>
+                <a:graphic xmlns:a="http://schemas.openxmlformats.org/drawingml/2006/main">
+                  <a:graphicData uri="http://schemas.microsoft.com/office/word/2010/wordprocessingInk">
+                    <w14:contentPart bwMode="auto" r:id="rId33">
+                      <w14:nvContentPartPr>
+                        <w14:cNvContentPartPr/>
+                      </w14:nvContentPartPr>
+                      <w14:xfrm>
+                        <a:off x="0" y="0"/>
+                        <a:ext cx="782640" cy="50760"/>
+                      </w14:xfrm>
+                    </w14:contentPart>
+                  </a:graphicData>
+                </a:graphic>
+              </wp:anchor>
+            </w:drawing>
+          </mc:Choice>
+          <mc:Fallback>
+            <w:pict>
+              <v:shape w14:anchorId="148BCDBF" id="Ink 43" o:spid="_x0000_s1026" type="#_x0000_t75" style="position:absolute;margin-left:382pt;margin-top:53.7pt;width:70.15pt;height:21.05pt;z-index:251682816;visibility:visible;mso-wrap-style:square;mso-wrap-distance-left:9pt;mso-wrap-distance-top:0;mso-wrap-distance-right:9pt;mso-wrap-distance-bottom:0;mso-position-horizontal:absolute;mso-position-horizontal-relative:text;mso-position-vertical:absolute;mso-position-vertical-relative:text" o:gfxdata="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">
+                <v:imagedata r:id="rId34" o:title=""/>
+              </v:shape>
+            </w:pict>
+          </mc:Fallback>
+        </mc:AlternateContent>
+      </w:r>
+      <w:r>
+        <w:rPr>
+          <w:b/>
+          <w:bCs/>
+          <w:noProof/>
+          <w:color w:val="000000" w:themeColor="text1"/>
+          <w:sz w:val="28"/>
+          <w:szCs w:val="28"/>
+          <w:lang w:bidi="ar-EG"/>
+        </w:rPr>
+        <mc:AlternateContent>
+          <mc:Choice Requires="wpi">
+            <w:drawing>
+              <wp:anchor distT="0" distB="0" distL="114300" distR="114300" simplePos="0" relativeHeight="251681792" behindDoc="0" locked="0" layoutInCell="1" allowOverlap="1" wp14:anchorId="05BAD94E" wp14:editId="33F29B51">
+                <wp:simplePos x="0" y="0"/>
+                <wp:positionH relativeFrom="column">
+                  <wp:posOffset>-280917</wp:posOffset>
+                </wp:positionH>
+                <wp:positionV relativeFrom="paragraph">
+                  <wp:posOffset>2535845</wp:posOffset>
+                </wp:positionV>
+                <wp:extent cx="1141920" cy="306720"/>
+                <wp:effectExtent l="95250" t="152400" r="134620" b="150495"/>
+                <wp:wrapNone/>
+                <wp:docPr id="42" name="Ink 42"/>
+                <wp:cNvGraphicFramePr/>
+                <a:graphic xmlns:a="http://schemas.openxmlformats.org/drawingml/2006/main">
+                  <a:graphicData uri="http://schemas.microsoft.com/office/word/2010/wordprocessingInk">
+                    <w14:contentPart bwMode="auto" r:id="rId35">
+                      <w14:nvContentPartPr>
+                        <w14:cNvContentPartPr/>
+                      </w14:nvContentPartPr>
+                      <w14:xfrm>
+                        <a:off x="0" y="0"/>
+                        <a:ext cx="1141920" cy="306720"/>
+                      </w14:xfrm>
+                    </w14:contentPart>
+                  </a:graphicData>
+                </a:graphic>
+              </wp:anchor>
+            </w:drawing>
+          </mc:Choice>
+          <mc:Fallback>
+            <w:pict>
+              <v:shape w14:anchorId="2FB9367B" id="Ink 42" o:spid="_x0000_s1026" type="#_x0000_t75" style="position:absolute;margin-left:-26.3pt;margin-top:191.15pt;width:98.4pt;height:41.15pt;z-index:251681792;visibility:visible;mso-wrap-style:square;mso-wrap-distance-left:9pt;mso-wrap-distance-top:0;mso-wrap-distance-right:9pt;mso-wrap-distance-bottom:0;mso-position-horizontal:absolute;mso-position-horizontal-relative:text;mso-position-vertical:absolute;mso-position-vertical-relative:text" o:gfxdata="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">
+                <v:imagedata r:id="rId36" o:title=""/>
+              </v:shape>
+            </w:pict>
+          </mc:Fallback>
+        </mc:AlternateContent>
+      </w:r>
+      <w:r>
+        <w:rPr>
+          <w:b/>
+          <w:bCs/>
+          <w:noProof/>
+          <w:color w:val="000000" w:themeColor="text1"/>
+          <w:sz w:val="28"/>
+          <w:szCs w:val="28"/>
+          <w:lang w:bidi="ar-EG"/>
+        </w:rPr>
+        <mc:AlternateContent>
+          <mc:Choice Requires="wpi">
+            <w:drawing>
+              <wp:anchor distT="0" distB="0" distL="114300" distR="114300" simplePos="0" relativeHeight="251680768" behindDoc="0" locked="0" layoutInCell="1" allowOverlap="1" wp14:anchorId="3B5905A9" wp14:editId="4AAA3C1E">
+                <wp:simplePos x="0" y="0"/>
+                <wp:positionH relativeFrom="column">
+                  <wp:posOffset>-236997</wp:posOffset>
+                </wp:positionH>
+                <wp:positionV relativeFrom="paragraph">
+                  <wp:posOffset>1270445</wp:posOffset>
+                </wp:positionV>
+                <wp:extent cx="1134360" cy="312120"/>
+                <wp:effectExtent l="95250" t="152400" r="104140" b="164465"/>
+                <wp:wrapNone/>
+                <wp:docPr id="41" name="Ink 41"/>
+                <wp:cNvGraphicFramePr/>
+                <a:graphic xmlns:a="http://schemas.openxmlformats.org/drawingml/2006/main">
+                  <a:graphicData uri="http://schemas.microsoft.com/office/word/2010/wordprocessingInk">
+                    <w14:contentPart bwMode="auto" r:id="rId37">
+                      <w14:nvContentPartPr>
+                        <w14:cNvContentPartPr/>
+                      </w14:nvContentPartPr>
+                      <w14:xfrm>
+                        <a:off x="0" y="0"/>
+                        <a:ext cx="1134360" cy="312120"/>
+                      </w14:xfrm>
+                    </w14:contentPart>
+                  </a:graphicData>
+                </a:graphic>
+              </wp:anchor>
+            </w:drawing>
+          </mc:Choice>
+          <mc:Fallback>
+            <w:pict>
+              <v:shape w14:anchorId="5C7AA422" id="Ink 41" o:spid="_x0000_s1026" type="#_x0000_t75" style="position:absolute;margin-left:-22.9pt;margin-top:91.55pt;width:97.8pt;height:41.6pt;z-index:251680768;visibility:visible;mso-wrap-style:square;mso-wrap-distance-left:9pt;mso-wrap-distance-top:0;mso-wrap-distance-right:9pt;mso-wrap-distance-bottom:0;mso-position-horizontal:absolute;mso-position-horizontal-relative:text;mso-position-vertical:absolute;mso-position-vertical-relative:text" o:gfxdata="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">
+                <v:imagedata r:id="rId38" o:title=""/>
+              </v:shape>
+            </w:pict>
+          </mc:Fallback>
+        </mc:AlternateContent>
+      </w:r>
+      <w:r>
+        <w:rPr>
+          <w:rStyle w:val="Strong"/>
+          <w:color w:val="000000" w:themeColor="text1"/>
+          <w:sz w:val="28"/>
+          <w:szCs w:val="28"/>
+          <w:lang w:bidi="ar-EG"/>
+        </w:rPr>
+        <w:drawing>
+          <wp:anchor distT="0" distB="0" distL="114300" distR="114300" simplePos="0" relativeHeight="251679744" behindDoc="1" locked="0" layoutInCell="1" allowOverlap="1" wp14:anchorId="67580D33" wp14:editId="7655130D">
+            <wp:simplePos x="0" y="0"/>
+            <wp:positionH relativeFrom="page">
+              <wp:align>left</wp:align>
+            </wp:positionH>
+            <wp:positionV relativeFrom="paragraph">
+              <wp:posOffset>510472</wp:posOffset>
+            </wp:positionV>
+            <wp:extent cx="2606266" cy="2499577"/>
+            <wp:effectExtent l="0" t="0" r="3810" b="0"/>
+            <wp:wrapTight wrapText="bothSides">
+              <wp:wrapPolygon edited="0">
+                <wp:start x="0" y="0"/>
+                <wp:lineTo x="0" y="21402"/>
+                <wp:lineTo x="21474" y="21402"/>
+                <wp:lineTo x="21474" y="0"/>
+                <wp:lineTo x="0" y="0"/>
+              </wp:wrapPolygon>
+            </wp:wrapTight>
+            <wp:docPr id="37" name="Picture 37"/>
+            <wp:cNvGraphicFramePr>
+              <a:graphicFrameLocks xmlns:a="http://schemas.openxmlformats.org/drawingml/2006/main" noChangeAspect="1"/>
+            </wp:cNvGraphicFramePr>
+            <a:graphic xmlns:a="http://schemas.openxmlformats.org/drawingml/2006/main">
+              <a:graphicData uri="http://schemas.openxmlformats.org/drawingml/2006/picture">
+                <pic:pic xmlns:pic="http://schemas.openxmlformats.org/drawingml/2006/picture">
+                  <pic:nvPicPr>
+                    <pic:cNvPr id="1" name=""/>
+                    <pic:cNvPicPr/>
+                  </pic:nvPicPr>
+                  <pic:blipFill>
+                    <a:blip r:embed="rId39">
+                      <a:extLst>
+                        <a:ext uri="{28A0092B-C50C-407E-A947-70E740481C1C}">
+                          <a14:useLocalDpi xmlns:a14="http://schemas.microsoft.com/office/drawing/2010/main" val="0"/>
+                        </a:ext>
+                      </a:extLst>
+                    </a:blip>
+                    <a:stretch>
+                      <a:fillRect/>
+                    </a:stretch>
+                  </pic:blipFill>
+                  <pic:spPr>
+                    <a:xfrm>
+                      <a:off x="0" y="0"/>
+                      <a:ext cx="2606266" cy="2499577"/>
+                    </a:xfrm>
+                    <a:prstGeom prst="rect">
+                      <a:avLst/>
+                    </a:prstGeom>
+                  </pic:spPr>
+                </pic:pic>
+              </a:graphicData>
+            </a:graphic>
+          </wp:anchor>
+        </w:drawing>
+      </w:r>
+      <w:r>
+        <w:rPr>
+          <w:rStyle w:val="Strong"/>
+          <w:color w:val="000000" w:themeColor="text1"/>
+          <w:sz w:val="28"/>
+          <w:szCs w:val="28"/>
+          <w:lang w:bidi="ar-EG"/>
+        </w:rPr>
+        <w:drawing>
+          <wp:anchor distT="0" distB="0" distL="114300" distR="114300" simplePos="0" relativeHeight="251678720" behindDoc="1" locked="0" layoutInCell="1" allowOverlap="1" wp14:anchorId="793BDD33" wp14:editId="1168D17A">
+            <wp:simplePos x="0" y="0"/>
+            <wp:positionH relativeFrom="page">
+              <wp:align>right</wp:align>
+            </wp:positionH>
+            <wp:positionV relativeFrom="paragraph">
+              <wp:posOffset>461234</wp:posOffset>
+            </wp:positionV>
+            <wp:extent cx="4983480" cy="2560320"/>
+            <wp:effectExtent l="0" t="0" r="7620" b="0"/>
+            <wp:wrapTight wrapText="bothSides">
+              <wp:wrapPolygon edited="0">
+                <wp:start x="0" y="0"/>
+                <wp:lineTo x="0" y="21375"/>
+                <wp:lineTo x="21550" y="21375"/>
+                <wp:lineTo x="21550" y="0"/>
+                <wp:lineTo x="0" y="0"/>
+              </wp:wrapPolygon>
+            </wp:wrapTight>
+            <wp:docPr id="27" name="Picture 27"/>
+            <wp:cNvGraphicFramePr>
+              <a:graphicFrameLocks xmlns:a="http://schemas.openxmlformats.org/drawingml/2006/main" noChangeAspect="1"/>
+            </wp:cNvGraphicFramePr>
+            <a:graphic xmlns:a="http://schemas.openxmlformats.org/drawingml/2006/main">
+              <a:graphicData uri="http://schemas.openxmlformats.org/drawingml/2006/picture">
+                <pic:pic xmlns:pic="http://schemas.openxmlformats.org/drawingml/2006/picture">
+                  <pic:nvPicPr>
+                    <pic:cNvPr id="1" name=""/>
+                    <pic:cNvPicPr/>
+                  </pic:nvPicPr>
+                  <pic:blipFill>
+                    <a:blip r:embed="rId40">
+                      <a:extLst>
+                        <a:ext uri="{28A0092B-C50C-407E-A947-70E740481C1C}">
+                          <a14:useLocalDpi xmlns:a14="http://schemas.microsoft.com/office/drawing/2010/main" val="0"/>
+                        </a:ext>
+                      </a:extLst>
+                    </a:blip>
+                    <a:stretch>
+                      <a:fillRect/>
+                    </a:stretch>
+                  </pic:blipFill>
+                  <pic:spPr>
+                    <a:xfrm>
+                      <a:off x="0" y="0"/>
+                      <a:ext cx="4983480" cy="2560320"/>
+                    </a:xfrm>
+                    <a:prstGeom prst="rect">
+                      <a:avLst/>
+                    </a:prstGeom>
+                  </pic:spPr>
+                </pic:pic>
+              </a:graphicData>
+            </a:graphic>
+          </wp:anchor>
+        </w:drawing>
+      </w:r>
+      <w:r>
+        <w:rPr>
+          <w:rStyle w:val="Strong"/>
+          <w:color w:val="000000" w:themeColor="text1"/>
+          <w:sz w:val="28"/>
+          <w:szCs w:val="28"/>
+          <w:lang w:bidi="ar-EG"/>
+        </w:rPr>
+        <w:t xml:space="preserve">When you </w:t>
       </w:r>
       <w:proofErr w:type="gramStart"/>
       <w:r>
@@ -4328,8 +5187,9 @@
           <w:color w:val="000000" w:themeColor="text1"/>
           <w:sz w:val="28"/>
           <w:szCs w:val="28"/>
-        </w:rPr>
-        <w:t>div,…</w:t>
+          <w:lang w:bidi="ar-EG"/>
+        </w:rPr>
+        <w:t>pass  props</w:t>
       </w:r>
       <w:proofErr w:type="gramEnd"/>
       <w:r>
@@ -4338,17 +5198,75 @@
           <w:color w:val="000000" w:themeColor="text1"/>
           <w:sz w:val="28"/>
           <w:szCs w:val="28"/>
-        </w:rPr>
-        <w:t>.)</w:t>
-      </w:r>
-    </w:p>
-    <w:p>
-      <w:pPr>
-        <w:rPr>
-          <w:rStyle w:val="Strong"/>
-          <w:color w:val="000000" w:themeColor="text1"/>
-          <w:sz w:val="28"/>
-          <w:szCs w:val="28"/>
+          <w:lang w:bidi="ar-EG"/>
+        </w:rPr>
+        <w:t xml:space="preserve"> to component pass it as </w:t>
+      </w:r>
+      <w:proofErr w:type="spellStart"/>
+      <w:r>
+        <w:rPr>
+          <w:rStyle w:val="Strong"/>
+          <w:color w:val="000000" w:themeColor="text1"/>
+          <w:sz w:val="28"/>
+          <w:szCs w:val="28"/>
+          <w:lang w:bidi="ar-EG"/>
+        </w:rPr>
+        <w:t>Kebap</w:t>
+      </w:r>
+      <w:proofErr w:type="spellEnd"/>
+      <w:r>
+        <w:rPr>
+          <w:rStyle w:val="Strong"/>
+          <w:color w:val="000000" w:themeColor="text1"/>
+          <w:sz w:val="28"/>
+          <w:szCs w:val="28"/>
+          <w:lang w:bidi="ar-EG"/>
+        </w:rPr>
+        <w:t>-case but when you get it talk it as camelCase</w:t>
+      </w:r>
+    </w:p>
+    <w:p>
+      <w:pPr>
+        <w:rPr>
+          <w:rStyle w:val="Strong"/>
+          <w:color w:val="000000" w:themeColor="text1"/>
+          <w:sz w:val="28"/>
+          <w:szCs w:val="28"/>
+          <w:lang w:bidi="ar-EG"/>
+        </w:rPr>
+      </w:pPr>
+      <w:r>
+        <w:rPr>
+          <w:rStyle w:val="Strong"/>
+          <w:color w:val="000000" w:themeColor="text1"/>
+          <w:sz w:val="28"/>
+          <w:szCs w:val="28"/>
+          <w:lang w:bidi="ar-EG"/>
+        </w:rPr>
+        <w:t xml:space="preserve">Like phone-number will be like </w:t>
+      </w:r>
+      <w:proofErr w:type="spellStart"/>
+      <w:r>
+        <w:rPr>
+          <w:rStyle w:val="Strong"/>
+          <w:color w:val="000000" w:themeColor="text1"/>
+          <w:sz w:val="28"/>
+          <w:szCs w:val="28"/>
+          <w:lang w:bidi="ar-EG"/>
+        </w:rPr>
+        <w:t>phoneNumber</w:t>
+      </w:r>
+      <w:proofErr w:type="spellEnd"/>
+    </w:p>
+    <w:p>
+      <w:pPr>
+        <w:rPr>
+          <w:rStyle w:val="Strong"/>
+          <w:color w:val="000000" w:themeColor="text1"/>
+          <w:sz w:val="28"/>
+          <w:szCs w:val="28"/>
+          <w:rtl/>
+          <w:lang w:bidi="ar-EG"/>
         </w:rPr>
       </w:pPr>
     </w:p>
@@ -5991,6 +6909,122 @@
 </w:styles>
 </file>
 
+<file path=word/ink/ink1.xml><?xml version="1.0" encoding="utf-8"?>
+<inkml:ink xmlns:inkml="http://www.w3.org/2003/InkML">
+  <inkml:definitions>
+    <inkml:context xml:id="ctx0">
+      <inkml:inkSource xml:id="inkSrc0">
+        <inkml:traceFormat>
+          <inkml:channel name="X" type="integer" min="-2.14748E9" max="2.14748E9" units="cm"/>
+          <inkml:channel name="Y" type="integer" min="-2.14748E9" max="2.14748E9" units="cm"/>
+        </inkml:traceFormat>
+        <inkml:channelProperties>
+          <inkml:channelProperty channel="X" name="resolution" value="1000" units="1/cm"/>
+          <inkml:channelProperty channel="Y" name="resolution" value="1000" units="1/cm"/>
+        </inkml:channelProperties>
+      </inkml:inkSource>
+      <inkml:timestamp xml:id="ts0" timeString="2024-08-25T17:23:38.622"/>
+    </inkml:context>
+    <inkml:brush xml:id="br0">
+      <inkml:brushProperty name="width" value="0.3" units="cm"/>
+      <inkml:brushProperty name="height" value="0.6" units="cm"/>
+      <inkml:brushProperty name="color" value="#00F900"/>
+      <inkml:brushProperty name="tip" value="rectangle"/>
+      <inkml:brushProperty name="rasterOp" value="maskPen"/>
+      <inkml:brushProperty name="ignorePressure" value="1"/>
+    </inkml:brush>
+  </inkml:definitions>
+  <inkml:trace contextRef="#ctx0" brushRef="#br0">459 25,'12'1,"0"0,0 1,0 1,21 6,9 2,138 22,322 17,188-42,-520-9,600-3,-1365 24,196-2,-1060-8,1019-11,1051 1,2134-14,-2229 6,571-12,-549 15,-451 6,-70-1,0-1,0 0,0-1,0 0,18-6,-41 4,-14 1,-699-3,406 9,-3183-2,5249-60,-726 13,12 35,-368 13,-403-3,-5764 1,5456 2,-46 8,-23 1,91-10,6-1,-1 0,0 1,1 1,0 0,-13 4,25-6,-1 0,1 0,0 0,-1 0,1 0,0 0,-1 0,1 0,0 0,-1 0,1 0,0 0,-1 1,1-1,0 0,-1 0,1 0,0 1,0-1,-1 0,1 0,0 1,0-1,0 0,-1 0,1 1,0-1,0 0,0 1,0-1,0 0,-1 1,1-1,0 0,0 1,0-1,0 0,0 1,0-1,0 0,0 1,15 9,27 4,50-2,0-4,111-3,-129-5,2071 2,-1023-5,575 3,-1622 4,113 20,-129-15,-29-4</inkml:trace>
+</inkml:ink>
+</file>
+
+<file path=word/ink/ink2.xml><?xml version="1.0" encoding="utf-8"?>
+<inkml:ink xmlns:inkml="http://www.w3.org/2003/InkML">
+  <inkml:definitions>
+    <inkml:context xml:id="ctx0">
+      <inkml:inkSource xml:id="inkSrc0">
+        <inkml:traceFormat>
+          <inkml:channel name="X" type="integer" min="-2.14748E9" max="2.14748E9" units="cm"/>
+          <inkml:channel name="Y" type="integer" min="-2.14748E9" max="2.14748E9" units="cm"/>
+        </inkml:traceFormat>
+        <inkml:channelProperties>
+          <inkml:channelProperty channel="X" name="resolution" value="1000" units="1/cm"/>
+          <inkml:channelProperty channel="Y" name="resolution" value="1000" units="1/cm"/>
+        </inkml:channelProperties>
+      </inkml:inkSource>
+      <inkml:timestamp xml:id="ts0" timeString="2024-08-25T17:23:30.814"/>
+    </inkml:context>
+    <inkml:brush xml:id="br0">
+      <inkml:brushProperty name="width" value="0.3" units="cm"/>
+      <inkml:brushProperty name="height" value="0.6" units="cm"/>
+      <inkml:brushProperty name="color" value="#FFFC00"/>
+      <inkml:brushProperty name="tip" value="rectangle"/>
+      <inkml:brushProperty name="rasterOp" value="maskPen"/>
+      <inkml:brushProperty name="ignorePressure" value="1"/>
+    </inkml:brush>
+  </inkml:definitions>
+  <inkml:trace contextRef="#ctx0" brushRef="#br0">0 116,'0'-2,"1"1,-1-1,0 1,1-1,-1 1,1-1,-1 1,1-1,0 1,0 0,0-1,-1 1,1 0,0-1,1 1,-1 0,0 0,0 0,0 0,1 0,-1 0,0 1,1-1,-1 0,1 1,-1-1,1 1,2-1,54-8,-41 8,967-26,-683 29,-267-4,50-8,-3-1,-7 5,188-13,-2164 20,2599 23,-279-5,-232-14,483 36,-660-40,0 0,0 0,0 1,0 1,0-1,-1 1,1 1,11 6,-20-10,0 0,0 0,0 0,1 0,-1 0,0 0,0 0,0 1,0-1,1 0,-1 0,0 0,0 0,0 1,0-1,0 0,0 0,1 0,-1 0,0 1,0-1,0 0,0 0,0 0,0 1,0-1,0 0,0 0,0 1,0-1,0 0,0 0,0 0,0 1,0-1,0 0,-1 0,1 0,0 1,0-1,0 0,0 0,0 0,0 0,-1 1,1-1,0 0,0 0,0 0,0 0,-1 0,1 0,0 0,0 1,0-1,0 0,-1 0,1 0,0 0,-19 4,-71 4,-149-5,153-4,-1389-68,1456 67,29 2,41-1,-42 1,260 2,1248-24,-1355 13</inkml:trace>
+</inkml:ink>
+</file>
+
+<file path=word/ink/ink3.xml><?xml version="1.0" encoding="utf-8"?>
+<inkml:ink xmlns:inkml="http://www.w3.org/2003/InkML">
+  <inkml:definitions>
+    <inkml:context xml:id="ctx0">
+      <inkml:inkSource xml:id="inkSrc0">
+        <inkml:traceFormat>
+          <inkml:channel name="X" type="integer" min="-2.14748E9" max="2.14748E9" units="cm"/>
+          <inkml:channel name="Y" type="integer" min="-2.14748E9" max="2.14748E9" units="cm"/>
+        </inkml:traceFormat>
+        <inkml:channelProperties>
+          <inkml:channelProperty channel="X" name="resolution" value="1000" units="1/cm"/>
+          <inkml:channelProperty channel="Y" name="resolution" value="1000" units="1/cm"/>
+        </inkml:channelProperties>
+      </inkml:inkSource>
+      <inkml:timestamp xml:id="ts0" timeString="2024-08-25T17:23:27.758"/>
+    </inkml:context>
+    <inkml:brush xml:id="br0">
+      <inkml:brushProperty name="width" value="0.3" units="cm"/>
+      <inkml:brushProperty name="height" value="0.6" units="cm"/>
+      <inkml:brushProperty name="color" value="#FFFC00"/>
+      <inkml:brushProperty name="tip" value="rectangle"/>
+      <inkml:brushProperty name="rasterOp" value="maskPen"/>
+      <inkml:brushProperty name="ignorePressure" value="1"/>
+    </inkml:brush>
+  </inkml:definitions>
+  <inkml:trace contextRef="#ctx0" brushRef="#br0">2852 279,'-19'-1,"0"0,1-2,-1 0,1-1,0-1,-21-8,-102-52,27 11,41 26,0 4,-2 3,0 3,-1 4,-1 3,0 3,-78 2,-683 11,811-6,0 2,1 1,-1 1,-32 9,48-9,0 1,-1 0,2 1,-1 0,1 1,0 0,0 0,0 1,1 1,0-1,-15 18,10-8,-6 5,-27 40,43-56,1-1,0 0,0 1,0-1,0 1,1 0,0 0,1 0,-1 0,1 0,0 1,1-1,-1 0,2 7,0-9,0-1,0 0,1 0,0 1,-1-1,1 0,0 0,1-1,-1 1,0 0,1-1,0 1,-1-1,1 0,0 0,0 0,5 2,61 28,-61-29,86 29,190 41,-210-63,1-4,0-2,82-8,-24 1,115 4,191-4,-369-2,1-3,-1-3,-1-3,0-3,83-33,-150 49,0 1,0-1,0 0,0 0,0 0,-1 0,1 0,0 0,-1 0,1 0,0 0,-1-1,0 1,1-1,-1 1,0-1,0 0,2-2,-3 2,0 1,1-1,-1 1,0 0,0-1,-1 1,1 0,0-1,0 1,-1 0,1-1,0 1,-1 0,0-1,1 1,-1 0,0 0,1 0,-1 0,-2-2,-3-3,0 0,-1 0,0 1,0 0,0 0,-1 1,-9-5,-33-12,0 3,-1 2,-1 2,-1 2,-76-7,-274 2,281 16,-531-19,-413-2,1062 22,0-1,1 2,-1-1,0 0,1 1,-1 0,0 0,1 0,-5 2,8-3,-1 0,1 0,0 1,-1-1,1 0,0 0,0 1,-1-1,1 0,0 1,0-1,0 0,-1 1,1-1,0 0,0 1,0-1,0 1,0-1,0 0,0 1,0-1,0 0,0 1,0-1,0 1,0-1,0 0,0 1,0-1,1 1,16 19,16 2,1 0,2-3,53 23,-28-14,813 346,-745-335,2-5,215 25,273-25,-590-36,-1 0,0-2,0-1,0-1,0-1,-1-2,37-17,17-13,77-52,53-27,-195 111,-9 4,0 0,1-1,-1 0,0 0,-1 0,11-9,-15 10,0 1,-1 0,1 0,-1-1,0 1,1-1,-1 0,0 1,0-1,-1 0,1 1,-1-1,1 0,-1 0,0 1,0-1,0 0,0 0,-1 0,1 1,-1-1,1 0,-2-3,-2-3,1 0,-2 0,1 0,-1 0,0 1,-1 0,0 0,0 0,-1 1,0 0,0 0,0 1,-1 0,0 0,0 0,-1 1,0 1,-16-7,-3 0,-1 1,0 2,0 1,-59-7,-493 0,406 16,-1462 1,1627-4</inkml:trace>
+</inkml:ink>
+</file>
+
+<file path=word/ink/ink4.xml><?xml version="1.0" encoding="utf-8"?>
+<inkml:ink xmlns:inkml="http://www.w3.org/2003/InkML">
+  <inkml:definitions>
+    <inkml:context xml:id="ctx0">
+      <inkml:inkSource xml:id="inkSrc0">
+        <inkml:traceFormat>
+          <inkml:channel name="X" type="integer" min="-2.14748E9" max="2.14748E9" units="cm"/>
+          <inkml:channel name="Y" type="integer" min="-2.14748E9" max="2.14748E9" units="cm"/>
+        </inkml:traceFormat>
+        <inkml:channelProperties>
+          <inkml:channelProperty channel="X" name="resolution" value="1000" units="1/cm"/>
+          <inkml:channelProperty channel="Y" name="resolution" value="1000" units="1/cm"/>
+        </inkml:channelProperties>
+      </inkml:inkSource>
+      <inkml:timestamp xml:id="ts0" timeString="2024-08-25T17:23:24.959"/>
+    </inkml:context>
+    <inkml:brush xml:id="br0">
+      <inkml:brushProperty name="width" value="0.3" units="cm"/>
+      <inkml:brushProperty name="height" value="0.6" units="cm"/>
+      <inkml:brushProperty name="color" value="#FFFC00"/>
+      <inkml:brushProperty name="tip" value="rectangle"/>
+      <inkml:brushProperty name="rasterOp" value="maskPen"/>
+      <inkml:brushProperty name="ignorePressure" value="1"/>
+    </inkml:brush>
+  </inkml:definitions>
+  <inkml:trace contextRef="#ctx0" brushRef="#br0">304 362,'91'-14,"572"2,-424 14,873-1,-1914 22,-507 0,2746-21,-686-5,-741 3,-7-1,0 1,0 0,0-1,0 1,0 0,0 0,0 1,0-1,0 1,0-1,0 1,0 0,0 0,-1 0,1 1,0-1,-1 0,5 4,-7-4,0-1,0 0,0 1,0-1,0 1,0-1,0 0,0 1,0-1,0 1,0-1,0 1,0-1,0 0,0 1,0-1,-1 0,1 1,0-1,0 0,-1 1,1-1,0 0,0 1,-1-1,1 0,0 1,-1-1,1 0,0 0,-1 0,1 1,0-1,-1 0,1 0,-1 0,1 0,-1 0,-22 7,21-7,-732 116,-8-56,504-44,194-13,293-4,-78-6,1079-30,-1232 37,5-1,0 2,24 3,-47-4,0 0,0-1,1 1,-1 0,0 0,0 0,1 0,-1 0,0 0,0 0,1 0,-1 0,0 0,0 0,0 0,1 0,-1 0,0 0,0 0,1 0,-1 0,0 0,0 1,1-1,-1 0,0 0,0 0,0 0,0 0,1 1,-1-1,0 0,0 0,0 0,0 0,1 1,-1-1,0 0,0 0,0 0,0 1,0-1,0 0,0 0,0 1,0-1,0 0,0 1,-15 5,-29 2,-889 84,-2-68,375-23,531-1,41-1,49 1,920-12,263 0,-655 13,-577-1,40-3,-51 2,1 1,-1 0,1-1,-1 1,0-1,1 1,-1-1,0 0,1 1,-1-1,0 0,0 0,0 0,0 0,0 0,0 0,0 0,0 0,0-1,-1 1,1 0,0-1,-1 1,1 0,-1-1,1 1,-1 0,0-1,0 1,1-1,-1-1,-2-5,1-1,-1 1,-1 0,0-1,0 1,0 0,-1 1,0-1,-8-10,4 5,-256-407,258 411,-4-6,-1-1,-1 2,-16-17,25 28,-1-1,0 1,-1 0,1 0,-1 0,1 0,-1 1,0 0,0 0,0 0,0 1,0 0,0 0,0 0,-11 0,-862 86,397-24,326-45,-518 42,635-56,-264 21,300-23,0 1,1-1,-1 0,0 0,0 1,0-1,1 1,-1 0,0-1,1 1,-1 0,0 0,-2 2,4-3,0 1,-1-1,1 1,0-1,0 1,0-1,0 1,-1-1,1 1,0-1,0 1,0-1,0 1,0-1,0 1,0 0,0-1,1 1,-1-1,0 1,0-1,0 1,0-1,1 1,-1-1,0 0,0 1,1-1,0 1,4 5,0-1,1 1,0-2,13 9,-12-8,314 256,-263-211,-26-25,1-2,1-1,1-1,0-3,2 0,0-3,1-1,0-1,65 11,19-4,225 8,483-23,-494-8,-297 2,-1-2,0-2,50-13,109-40,-59 16,-129 40,-1-1,1 0,-1 0,0 0,0-1,-1 0,1-1,-1 0,0 0,0 0,12-13,-17 14,0 1,1-1,-1 1,-1-1,1 0,0 0,-1 0,0 0,0 0,0 0,-1 0,1-1,-1 1,0 0,0 0,0 0,-1-1,0 1,1 0,-1 0,-1 0,1 0,-1 0,1 0,-1 1,0-1,-3-3,-5-9,-1 1,-1 0,0 1,-1 0,-1 1,0 1,0 0,-22-13,3 4,0 1,-2 2,-38-14,41 21,-1 1,-1 2,0 1,-56-4,-142 7,164 4,-1571 90,1599-85,-49 4,-110 25,198-34,-1 1,0-1,0 0,0 1,1-1,-1 1,0 0,1 0,-1-1,1 1,-1 0,1 0,-1 1,1-1,0 0,-3 3,4-4,0 1,0 0,0-1,0 1,0 0,0 0,0-1,0 1,0 0,1-1,-1 1,0 0,0-1,1 1,-1 0,0-1,1 1,-1-1,0 1,1-1,-1 1,1-1,-1 1,1-1,0 1,-1-1,2 1,6 5,1-1,0-1,0 1,14 3,24 7,0-2,1-3,80 8,152-5,-145-10,883 8,-864-11,-149 0,42-4,-44 4,-1-1,0 0,0 1,0-1,0 0,0 0,0 0,-1 0,1-1,0 1,0 0,-1-1,1 0,-1 1,1-1,-1 0,0 1,2-5,5-13</inkml:trace>
+</inkml:ink>
+</file>
+
 <file path=word/theme/theme1.xml><?xml version="1.0" encoding="utf-8"?>
 <a:theme xmlns:a="http://schemas.openxmlformats.org/drawingml/2006/main" name="Office Theme">
   <a:themeElements>

</xml_diff>

<commit_message>
Add vue router and style navigation
</commit_message>
<xml_diff>
--- a/refresh.docx
+++ b/refresh.docx
@@ -5041,6 +5041,7 @@
       <w:r>
         <w:rPr>
           <w:rStyle w:val="Strong"/>
+          <w:noProof/>
           <w:color w:val="000000" w:themeColor="text1"/>
           <w:sz w:val="28"/>
           <w:szCs w:val="28"/>
@@ -5107,6 +5108,7 @@
       <w:r>
         <w:rPr>
           <w:rStyle w:val="Strong"/>
+          <w:noProof/>
           <w:color w:val="000000" w:themeColor="text1"/>
           <w:sz w:val="28"/>
           <w:szCs w:val="28"/>
@@ -5261,6 +5263,1503 @@
     <w:p>
       <w:pPr>
         <w:rPr>
+          <w:b/>
+          <w:bCs/>
+          <w:color w:val="000000" w:themeColor="text1"/>
+          <w:sz w:val="28"/>
+          <w:szCs w:val="28"/>
+          <w:lang w:bidi="ar-EG"/>
+        </w:rPr>
+      </w:pPr>
+      <w:r>
+        <w:rPr>
+          <w:b/>
+          <w:bCs/>
+          <w:color w:val="000000" w:themeColor="text1"/>
+          <w:sz w:val="28"/>
+          <w:szCs w:val="28"/>
+          <w:lang w:bidi="ar-EG"/>
+        </w:rPr>
+        <w:lastRenderedPageBreak/>
+        <w:t xml:space="preserve">1. </w:t>
+      </w:r>
+      <w:r>
+        <w:rPr>
+          <w:b/>
+          <w:bCs/>
+          <w:color w:val="000000" w:themeColor="text1"/>
+          <w:sz w:val="28"/>
+          <w:szCs w:val="28"/>
+          <w:highlight w:val="yellow"/>
+          <w:lang w:bidi="ar-EG"/>
+        </w:rPr>
+        <w:t>@ for Event Handling</w:t>
+      </w:r>
+    </w:p>
+    <w:p>
+      <w:pPr>
+        <w:rPr>
+          <w:b/>
+          <w:bCs/>
+          <w:color w:val="000000" w:themeColor="text1"/>
+          <w:sz w:val="28"/>
+          <w:szCs w:val="28"/>
+          <w:lang w:bidi="ar-EG"/>
+        </w:rPr>
+      </w:pPr>
+      <w:r>
+        <w:rPr>
+          <w:rStyle w:val="Strong"/>
+          <w:color w:val="000000" w:themeColor="text1"/>
+          <w:sz w:val="28"/>
+          <w:szCs w:val="28"/>
+          <w:lang w:bidi="ar-EG"/>
+        </w:rPr>
+        <w:drawing>
+          <wp:anchor distT="0" distB="0" distL="114300" distR="114300" simplePos="0" relativeHeight="251684864" behindDoc="1" locked="0" layoutInCell="1" allowOverlap="1" wp14:anchorId="364D48CA" wp14:editId="12D07D2E">
+            <wp:simplePos x="0" y="0"/>
+            <wp:positionH relativeFrom="page">
+              <wp:align>left</wp:align>
+            </wp:positionH>
+            <wp:positionV relativeFrom="paragraph">
+              <wp:posOffset>499882</wp:posOffset>
+            </wp:positionV>
+            <wp:extent cx="5524979" cy="3017782"/>
+            <wp:effectExtent l="0" t="0" r="0" b="0"/>
+            <wp:wrapTight wrapText="bothSides">
+              <wp:wrapPolygon edited="0">
+                <wp:start x="0" y="0"/>
+                <wp:lineTo x="0" y="21409"/>
+                <wp:lineTo x="21526" y="21409"/>
+                <wp:lineTo x="21526" y="0"/>
+                <wp:lineTo x="0" y="0"/>
+              </wp:wrapPolygon>
+            </wp:wrapTight>
+            <wp:docPr id="26" name="Picture 26"/>
+            <wp:cNvGraphicFramePr>
+              <a:graphicFrameLocks xmlns:a="http://schemas.openxmlformats.org/drawingml/2006/main" noChangeAspect="1"/>
+            </wp:cNvGraphicFramePr>
+            <a:graphic xmlns:a="http://schemas.openxmlformats.org/drawingml/2006/main">
+              <a:graphicData uri="http://schemas.openxmlformats.org/drawingml/2006/picture">
+                <pic:pic xmlns:pic="http://schemas.openxmlformats.org/drawingml/2006/picture">
+                  <pic:nvPicPr>
+                    <pic:cNvPr id="1" name=""/>
+                    <pic:cNvPicPr/>
+                  </pic:nvPicPr>
+                  <pic:blipFill>
+                    <a:blip r:embed="rId41">
+                      <a:extLst>
+                        <a:ext uri="{28A0092B-C50C-407E-A947-70E740481C1C}">
+                          <a14:useLocalDpi xmlns:a14="http://schemas.microsoft.com/office/drawing/2010/main" val="0"/>
+                        </a:ext>
+                      </a:extLst>
+                    </a:blip>
+                    <a:stretch>
+                      <a:fillRect/>
+                    </a:stretch>
+                  </pic:blipFill>
+                  <pic:spPr>
+                    <a:xfrm>
+                      <a:off x="0" y="0"/>
+                      <a:ext cx="5524979" cy="3017782"/>
+                    </a:xfrm>
+                    <a:prstGeom prst="rect">
+                      <a:avLst/>
+                    </a:prstGeom>
+                  </pic:spPr>
+                </pic:pic>
+              </a:graphicData>
+            </a:graphic>
+          </wp:anchor>
+        </w:drawing>
+      </w:r>
+      <w:r>
+        <w:rPr>
+          <w:b/>
+          <w:bCs/>
+          <w:color w:val="000000" w:themeColor="text1"/>
+          <w:sz w:val="28"/>
+          <w:szCs w:val="28"/>
+          <w:lang w:bidi="ar-EG"/>
+        </w:rPr>
+        <w:t xml:space="preserve">The @ symbol is shorthand for </w:t>
+      </w:r>
+      <w:r>
+        <w:rPr>
+          <w:b/>
+          <w:bCs/>
+          <w:color w:val="FF0000"/>
+          <w:sz w:val="28"/>
+          <w:szCs w:val="28"/>
+          <w:lang w:bidi="ar-EG"/>
+        </w:rPr>
+        <w:t xml:space="preserve">the v-on </w:t>
+      </w:r>
+      <w:r>
+        <w:rPr>
+          <w:b/>
+          <w:bCs/>
+          <w:color w:val="000000" w:themeColor="text1"/>
+          <w:sz w:val="28"/>
+          <w:szCs w:val="28"/>
+          <w:lang w:bidi="ar-EG"/>
+        </w:rPr>
+        <w:t>directive, which is used to listen for DOM events and run specified JavaScript methods when those events occur.</w:t>
+      </w:r>
+    </w:p>
+    <w:p>
+      <w:pPr>
+        <w:rPr>
+          <w:rStyle w:val="Strong"/>
+          <w:color w:val="000000" w:themeColor="text1"/>
+          <w:sz w:val="28"/>
+          <w:szCs w:val="28"/>
+          <w:lang w:bidi="ar-EG"/>
+        </w:rPr>
+      </w:pPr>
+    </w:p>
+    <w:p>
+      <w:pPr>
+        <w:rPr>
+          <w:rStyle w:val="Strong"/>
+          <w:color w:val="000000" w:themeColor="text1"/>
+          <w:sz w:val="28"/>
+          <w:szCs w:val="28"/>
+          <w:lang w:bidi="ar-EG"/>
+        </w:rPr>
+      </w:pPr>
+    </w:p>
+    <w:p>
+      <w:pPr>
+        <w:rPr>
+          <w:rStyle w:val="Strong"/>
+          <w:color w:val="000000" w:themeColor="text1"/>
+          <w:sz w:val="28"/>
+          <w:szCs w:val="28"/>
+          <w:lang w:bidi="ar-EG"/>
+        </w:rPr>
+      </w:pPr>
+    </w:p>
+    <w:p>
+      <w:pPr>
+        <w:rPr>
+          <w:rStyle w:val="Strong"/>
+          <w:color w:val="000000" w:themeColor="text1"/>
+          <w:sz w:val="28"/>
+          <w:szCs w:val="28"/>
+          <w:lang w:bidi="ar-EG"/>
+        </w:rPr>
+      </w:pPr>
+    </w:p>
+    <w:p>
+      <w:pPr>
+        <w:rPr>
+          <w:rStyle w:val="Strong"/>
+          <w:color w:val="000000" w:themeColor="text1"/>
+          <w:sz w:val="28"/>
+          <w:szCs w:val="28"/>
+          <w:lang w:bidi="ar-EG"/>
+        </w:rPr>
+      </w:pPr>
+    </w:p>
+    <w:p>
+      <w:pPr>
+        <w:rPr>
+          <w:rStyle w:val="Strong"/>
+          <w:color w:val="000000" w:themeColor="text1"/>
+          <w:sz w:val="28"/>
+          <w:szCs w:val="28"/>
+          <w:lang w:bidi="ar-EG"/>
+        </w:rPr>
+      </w:pPr>
+    </w:p>
+    <w:p>
+      <w:pPr>
+        <w:rPr>
+          <w:rStyle w:val="Strong"/>
+          <w:color w:val="000000" w:themeColor="text1"/>
+          <w:sz w:val="28"/>
+          <w:szCs w:val="28"/>
+          <w:lang w:bidi="ar-EG"/>
+        </w:rPr>
+      </w:pPr>
+    </w:p>
+    <w:p>
+      <w:pPr>
+        <w:rPr>
+          <w:rStyle w:val="Strong"/>
+          <w:color w:val="000000" w:themeColor="text1"/>
+          <w:sz w:val="28"/>
+          <w:szCs w:val="28"/>
+          <w:lang w:bidi="ar-EG"/>
+        </w:rPr>
+      </w:pPr>
+    </w:p>
+    <w:p>
+      <w:pPr>
+        <w:rPr>
+          <w:rStyle w:val="Strong"/>
+          <w:color w:val="000000" w:themeColor="text1"/>
+          <w:sz w:val="28"/>
+          <w:szCs w:val="28"/>
+          <w:lang w:bidi="ar-EG"/>
+        </w:rPr>
+      </w:pPr>
+    </w:p>
+    <w:p>
+      <w:pPr>
+        <w:rPr>
+          <w:rStyle w:val="Strong"/>
+          <w:color w:val="000000" w:themeColor="text1"/>
+          <w:sz w:val="28"/>
+          <w:szCs w:val="28"/>
+          <w:lang w:bidi="ar-EG"/>
+        </w:rPr>
+      </w:pPr>
+      <w:r>
+        <w:rPr>
+          <w:rStyle w:val="Strong"/>
+          <w:color w:val="000000" w:themeColor="text1"/>
+          <w:sz w:val="28"/>
+          <w:szCs w:val="28"/>
+          <w:lang w:bidi="ar-EG"/>
+        </w:rPr>
+        <w:t xml:space="preserve">And if you have event into </w:t>
+      </w:r>
+      <w:proofErr w:type="spellStart"/>
+      <w:r>
+        <w:rPr>
+          <w:rStyle w:val="Strong"/>
+          <w:color w:val="000000" w:themeColor="text1"/>
+          <w:sz w:val="28"/>
+          <w:szCs w:val="28"/>
+          <w:lang w:bidi="ar-EG"/>
+        </w:rPr>
+        <w:t>parant</w:t>
+      </w:r>
+      <w:proofErr w:type="spellEnd"/>
+      <w:r>
+        <w:rPr>
+          <w:rStyle w:val="Strong"/>
+          <w:color w:val="000000" w:themeColor="text1"/>
+          <w:sz w:val="28"/>
+          <w:szCs w:val="28"/>
+          <w:lang w:bidi="ar-EG"/>
+        </w:rPr>
+        <w:t xml:space="preserve"> component and want to </w:t>
+      </w:r>
+      <w:proofErr w:type="spellStart"/>
+      <w:r>
+        <w:rPr>
+          <w:rStyle w:val="Strong"/>
+          <w:color w:val="000000" w:themeColor="text1"/>
+          <w:sz w:val="28"/>
+          <w:szCs w:val="28"/>
+          <w:lang w:bidi="ar-EG"/>
+        </w:rPr>
+        <w:t>trigre</w:t>
+      </w:r>
+      <w:proofErr w:type="spellEnd"/>
+      <w:r>
+        <w:rPr>
+          <w:rStyle w:val="Strong"/>
+          <w:color w:val="000000" w:themeColor="text1"/>
+          <w:sz w:val="28"/>
+          <w:szCs w:val="28"/>
+          <w:lang w:bidi="ar-EG"/>
+        </w:rPr>
+        <w:t xml:space="preserve"> </w:t>
+      </w:r>
+      <w:r>
+        <w:rPr>
+          <w:rStyle w:val="Strong"/>
+          <w:color w:val="000000" w:themeColor="text1"/>
+          <w:sz w:val="28"/>
+          <w:szCs w:val="28"/>
+          <w:lang w:bidi="ar-EG"/>
+        </w:rPr>
+        <w:t xml:space="preserve">this event </w:t>
+      </w:r>
+      <w:proofErr w:type="gramStart"/>
+      <w:r>
+        <w:rPr>
+          <w:rStyle w:val="Strong"/>
+          <w:color w:val="000000" w:themeColor="text1"/>
+          <w:sz w:val="28"/>
+          <w:szCs w:val="28"/>
+          <w:lang w:bidi="ar-EG"/>
+        </w:rPr>
+        <w:t xml:space="preserve">with </w:t>
+      </w:r>
+      <w:r>
+        <w:rPr>
+          <w:rStyle w:val="Strong"/>
+          <w:color w:val="000000" w:themeColor="text1"/>
+          <w:sz w:val="28"/>
+          <w:szCs w:val="28"/>
+          <w:lang w:bidi="ar-EG"/>
+        </w:rPr>
+        <w:t xml:space="preserve"> child</w:t>
+      </w:r>
+      <w:proofErr w:type="gramEnd"/>
+      <w:r>
+        <w:rPr>
+          <w:rStyle w:val="Strong"/>
+          <w:color w:val="000000" w:themeColor="text1"/>
+          <w:sz w:val="28"/>
+          <w:szCs w:val="28"/>
+          <w:lang w:bidi="ar-EG"/>
+        </w:rPr>
+        <w:t xml:space="preserve"> component you can </w:t>
+      </w:r>
+      <w:r>
+        <w:rPr>
+          <w:rStyle w:val="Strong"/>
+          <w:color w:val="000000" w:themeColor="text1"/>
+          <w:sz w:val="28"/>
+          <w:szCs w:val="28"/>
+          <w:lang w:bidi="ar-EG"/>
+        </w:rPr>
+        <w:t>do this by @ and $emits</w:t>
+      </w:r>
+    </w:p>
+    <w:p>
+      <w:pPr>
+        <w:rPr>
+          <w:rStyle w:val="Strong"/>
+          <w:color w:val="000000" w:themeColor="text1"/>
+          <w:sz w:val="28"/>
+          <w:szCs w:val="28"/>
+          <w:lang w:bidi="ar-EG"/>
+        </w:rPr>
+      </w:pPr>
+      <w:r>
+        <w:rPr>
+          <w:rStyle w:val="Strong"/>
+          <w:color w:val="000000" w:themeColor="text1"/>
+          <w:sz w:val="28"/>
+          <w:szCs w:val="28"/>
+          <w:lang w:bidi="ar-EG"/>
+        </w:rPr>
+        <w:drawing>
+          <wp:inline distT="0" distB="0" distL="0" distR="0" wp14:anchorId="77275219" wp14:editId="2E4DF1D0">
+            <wp:extent cx="6050804" cy="3444538"/>
+            <wp:effectExtent l="0" t="0" r="7620" b="3810"/>
+            <wp:docPr id="29" name="Picture 29"/>
+            <wp:cNvGraphicFramePr>
+              <a:graphicFrameLocks xmlns:a="http://schemas.openxmlformats.org/drawingml/2006/main" noChangeAspect="1"/>
+            </wp:cNvGraphicFramePr>
+            <a:graphic xmlns:a="http://schemas.openxmlformats.org/drawingml/2006/main">
+              <a:graphicData uri="http://schemas.openxmlformats.org/drawingml/2006/picture">
+                <pic:pic xmlns:pic="http://schemas.openxmlformats.org/drawingml/2006/picture">
+                  <pic:nvPicPr>
+                    <pic:cNvPr id="1" name=""/>
+                    <pic:cNvPicPr/>
+                  </pic:nvPicPr>
+                  <pic:blipFill>
+                    <a:blip r:embed="rId42"/>
+                    <a:stretch>
+                      <a:fillRect/>
+                    </a:stretch>
+                  </pic:blipFill>
+                  <pic:spPr>
+                    <a:xfrm>
+                      <a:off x="0" y="0"/>
+                      <a:ext cx="6050804" cy="3444538"/>
+                    </a:xfrm>
+                    <a:prstGeom prst="rect">
+                      <a:avLst/>
+                    </a:prstGeom>
+                  </pic:spPr>
+                </pic:pic>
+              </a:graphicData>
+            </a:graphic>
+          </wp:inline>
+        </w:drawing>
+      </w:r>
+    </w:p>
+    <w:p>
+      <w:pPr>
+        <w:rPr>
+          <w:rStyle w:val="Strong"/>
+          <w:color w:val="000000" w:themeColor="text1"/>
+          <w:sz w:val="28"/>
+          <w:szCs w:val="28"/>
+          <w:lang w:bidi="ar-EG"/>
+        </w:rPr>
+      </w:pPr>
+    </w:p>
+    <w:p>
+      <w:pPr>
+        <w:rPr>
+          <w:rStyle w:val="Strong"/>
+          <w:color w:val="000000" w:themeColor="text1"/>
+          <w:sz w:val="28"/>
+          <w:szCs w:val="28"/>
+          <w:lang w:bidi="ar-EG"/>
+        </w:rPr>
+      </w:pPr>
+    </w:p>
+    <w:p>
+      <w:pPr>
+        <w:rPr>
+          <w:rStyle w:val="Strong"/>
+          <w:color w:val="000000" w:themeColor="text1"/>
+          <w:sz w:val="28"/>
+          <w:szCs w:val="28"/>
+          <w:lang w:bidi="ar-EG"/>
+        </w:rPr>
+      </w:pPr>
+    </w:p>
+    <w:p>
+      <w:pPr>
+        <w:rPr>
+          <w:b/>
+          <w:bCs/>
+          <w:color w:val="000000" w:themeColor="text1"/>
+          <w:sz w:val="28"/>
+          <w:szCs w:val="28"/>
+          <w:lang w:bidi="ar-EG"/>
+        </w:rPr>
+      </w:pPr>
+      <w:proofErr w:type="gramStart"/>
+      <w:r>
+        <w:rPr>
+          <w:b/>
+          <w:bCs/>
+          <w:color w:val="000000" w:themeColor="text1"/>
+          <w:sz w:val="28"/>
+          <w:szCs w:val="28"/>
+          <w:lang w:bidi="ar-EG"/>
+        </w:rPr>
+        <w:lastRenderedPageBreak/>
+        <w:t>2</w:t>
+      </w:r>
+      <w:r>
+        <w:rPr>
+          <w:b/>
+          <w:bCs/>
+          <w:color w:val="000000" w:themeColor="text1"/>
+          <w:sz w:val="28"/>
+          <w:szCs w:val="28"/>
+          <w:highlight w:val="yellow"/>
+          <w:lang w:bidi="ar-EG"/>
+        </w:rPr>
+        <w:t>. :</w:t>
+      </w:r>
+      <w:proofErr w:type="gramEnd"/>
+      <w:r>
+        <w:rPr>
+          <w:b/>
+          <w:bCs/>
+          <w:color w:val="000000" w:themeColor="text1"/>
+          <w:sz w:val="28"/>
+          <w:szCs w:val="28"/>
+          <w:highlight w:val="yellow"/>
+          <w:lang w:bidi="ar-EG"/>
+        </w:rPr>
+        <w:t xml:space="preserve"> for Binding</w:t>
+      </w:r>
+      <w:r>
+        <w:rPr>
+          <w:b/>
+          <w:bCs/>
+          <w:color w:val="000000" w:themeColor="text1"/>
+          <w:sz w:val="28"/>
+          <w:szCs w:val="28"/>
+          <w:lang w:bidi="ar-EG"/>
+        </w:rPr>
+        <w:t xml:space="preserve"> Attributes</w:t>
+      </w:r>
+    </w:p>
+    <w:p>
+      <w:pPr>
+        <w:rPr>
+          <w:b/>
+          <w:bCs/>
+          <w:color w:val="000000" w:themeColor="text1"/>
+          <w:sz w:val="28"/>
+          <w:szCs w:val="28"/>
+          <w:lang w:bidi="ar-EG"/>
+        </w:rPr>
+      </w:pPr>
+      <w:r>
+        <w:rPr>
+          <w:rStyle w:val="Strong"/>
+          <w:color w:val="000000" w:themeColor="text1"/>
+          <w:sz w:val="28"/>
+          <w:szCs w:val="28"/>
+          <w:lang w:bidi="ar-EG"/>
+        </w:rPr>
+        <w:drawing>
+          <wp:anchor distT="0" distB="0" distL="114300" distR="114300" simplePos="0" relativeHeight="251685888" behindDoc="1" locked="0" layoutInCell="1" allowOverlap="1" wp14:anchorId="192EF6C2" wp14:editId="07495E92">
+            <wp:simplePos x="0" y="0"/>
+            <wp:positionH relativeFrom="page">
+              <wp:align>left</wp:align>
+            </wp:positionH>
+            <wp:positionV relativeFrom="paragraph">
+              <wp:posOffset>541071</wp:posOffset>
+            </wp:positionV>
+            <wp:extent cx="3688400" cy="358171"/>
+            <wp:effectExtent l="0" t="0" r="7620" b="3810"/>
+            <wp:wrapTight wrapText="bothSides">
+              <wp:wrapPolygon edited="0">
+                <wp:start x="0" y="0"/>
+                <wp:lineTo x="0" y="20681"/>
+                <wp:lineTo x="21533" y="20681"/>
+                <wp:lineTo x="21533" y="0"/>
+                <wp:lineTo x="0" y="0"/>
+              </wp:wrapPolygon>
+            </wp:wrapTight>
+            <wp:docPr id="31" name="Picture 31"/>
+            <wp:cNvGraphicFramePr>
+              <a:graphicFrameLocks xmlns:a="http://schemas.openxmlformats.org/drawingml/2006/main" noChangeAspect="1"/>
+            </wp:cNvGraphicFramePr>
+            <a:graphic xmlns:a="http://schemas.openxmlformats.org/drawingml/2006/main">
+              <a:graphicData uri="http://schemas.openxmlformats.org/drawingml/2006/picture">
+                <pic:pic xmlns:pic="http://schemas.openxmlformats.org/drawingml/2006/picture">
+                  <pic:nvPicPr>
+                    <pic:cNvPr id="1" name=""/>
+                    <pic:cNvPicPr/>
+                  </pic:nvPicPr>
+                  <pic:blipFill>
+                    <a:blip r:embed="rId43">
+                      <a:extLst>
+                        <a:ext uri="{28A0092B-C50C-407E-A947-70E740481C1C}">
+                          <a14:useLocalDpi xmlns:a14="http://schemas.microsoft.com/office/drawing/2010/main" val="0"/>
+                        </a:ext>
+                      </a:extLst>
+                    </a:blip>
+                    <a:stretch>
+                      <a:fillRect/>
+                    </a:stretch>
+                  </pic:blipFill>
+                  <pic:spPr>
+                    <a:xfrm>
+                      <a:off x="0" y="0"/>
+                      <a:ext cx="3688400" cy="358171"/>
+                    </a:xfrm>
+                    <a:prstGeom prst="rect">
+                      <a:avLst/>
+                    </a:prstGeom>
+                  </pic:spPr>
+                </pic:pic>
+              </a:graphicData>
+            </a:graphic>
+          </wp:anchor>
+        </w:drawing>
+      </w:r>
+      <w:proofErr w:type="gramStart"/>
+      <w:r>
+        <w:rPr>
+          <w:b/>
+          <w:bCs/>
+          <w:color w:val="000000" w:themeColor="text1"/>
+          <w:sz w:val="28"/>
+          <w:szCs w:val="28"/>
+          <w:lang w:bidi="ar-EG"/>
+        </w:rPr>
+        <w:t>The :</w:t>
+      </w:r>
+      <w:proofErr w:type="gramEnd"/>
+      <w:r>
+        <w:rPr>
+          <w:b/>
+          <w:bCs/>
+          <w:color w:val="000000" w:themeColor="text1"/>
+          <w:sz w:val="28"/>
+          <w:szCs w:val="28"/>
+          <w:lang w:bidi="ar-EG"/>
+        </w:rPr>
+        <w:t xml:space="preserve"> symbol is shorthand for the </w:t>
+      </w:r>
+      <w:r>
+        <w:rPr>
+          <w:b/>
+          <w:bCs/>
+          <w:color w:val="FF0000"/>
+          <w:sz w:val="28"/>
+          <w:szCs w:val="28"/>
+          <w:lang w:bidi="ar-EG"/>
+        </w:rPr>
+        <w:t xml:space="preserve">v-bind </w:t>
+      </w:r>
+      <w:r>
+        <w:rPr>
+          <w:b/>
+          <w:bCs/>
+          <w:color w:val="000000" w:themeColor="text1"/>
+          <w:sz w:val="28"/>
+          <w:szCs w:val="28"/>
+          <w:lang w:bidi="ar-EG"/>
+        </w:rPr>
+        <w:t xml:space="preserve">directive, which is used to bind a property to an attribute </w:t>
+      </w:r>
+      <w:r>
+        <w:rPr>
+          <w:b/>
+          <w:bCs/>
+          <w:color w:val="FF0000"/>
+          <w:sz w:val="28"/>
+          <w:szCs w:val="28"/>
+          <w:lang w:bidi="ar-EG"/>
+        </w:rPr>
+        <w:t>dynamically</w:t>
+      </w:r>
+      <w:r>
+        <w:rPr>
+          <w:b/>
+          <w:bCs/>
+          <w:color w:val="000000" w:themeColor="text1"/>
+          <w:sz w:val="28"/>
+          <w:szCs w:val="28"/>
+          <w:lang w:bidi="ar-EG"/>
+        </w:rPr>
+        <w:t>. This is useful for binding Vue instance data to HTML attributes.</w:t>
+      </w:r>
+    </w:p>
+    <w:p>
+      <w:pPr>
+        <w:rPr>
+          <w:rStyle w:val="Strong"/>
+          <w:color w:val="000000" w:themeColor="text1"/>
+          <w:sz w:val="28"/>
+          <w:szCs w:val="28"/>
+          <w:lang w:bidi="ar-EG"/>
+        </w:rPr>
+      </w:pPr>
+      <w:r>
+        <w:rPr>
+          <w:rStyle w:val="Strong"/>
+          <w:color w:val="000000" w:themeColor="text1"/>
+          <w:sz w:val="28"/>
+          <w:szCs w:val="28"/>
+          <w:lang w:bidi="ar-EG"/>
+        </w:rPr>
+        <w:drawing>
+          <wp:anchor distT="0" distB="0" distL="114300" distR="114300" simplePos="0" relativeHeight="251686912" behindDoc="1" locked="0" layoutInCell="1" allowOverlap="1" wp14:anchorId="25DB49CC" wp14:editId="50AE936D">
+            <wp:simplePos x="0" y="0"/>
+            <wp:positionH relativeFrom="page">
+              <wp:align>left</wp:align>
+            </wp:positionH>
+            <wp:positionV relativeFrom="paragraph">
+              <wp:posOffset>431989</wp:posOffset>
+            </wp:positionV>
+            <wp:extent cx="3880485" cy="358140"/>
+            <wp:effectExtent l="0" t="0" r="5715" b="3810"/>
+            <wp:wrapTight wrapText="bothSides">
+              <wp:wrapPolygon edited="0">
+                <wp:start x="0" y="0"/>
+                <wp:lineTo x="0" y="20681"/>
+                <wp:lineTo x="21526" y="20681"/>
+                <wp:lineTo x="21526" y="0"/>
+                <wp:lineTo x="0" y="0"/>
+              </wp:wrapPolygon>
+            </wp:wrapTight>
+            <wp:docPr id="32" name="Picture 32"/>
+            <wp:cNvGraphicFramePr>
+              <a:graphicFrameLocks xmlns:a="http://schemas.openxmlformats.org/drawingml/2006/main" noChangeAspect="1"/>
+            </wp:cNvGraphicFramePr>
+            <a:graphic xmlns:a="http://schemas.openxmlformats.org/drawingml/2006/main">
+              <a:graphicData uri="http://schemas.openxmlformats.org/drawingml/2006/picture">
+                <pic:pic xmlns:pic="http://schemas.openxmlformats.org/drawingml/2006/picture">
+                  <pic:nvPicPr>
+                    <pic:cNvPr id="1" name=""/>
+                    <pic:cNvPicPr/>
+                  </pic:nvPicPr>
+                  <pic:blipFill>
+                    <a:blip r:embed="rId44">
+                      <a:extLst>
+                        <a:ext uri="{28A0092B-C50C-407E-A947-70E740481C1C}">
+                          <a14:useLocalDpi xmlns:a14="http://schemas.microsoft.com/office/drawing/2010/main" val="0"/>
+                        </a:ext>
+                      </a:extLst>
+                    </a:blip>
+                    <a:stretch>
+                      <a:fillRect/>
+                    </a:stretch>
+                  </pic:blipFill>
+                  <pic:spPr>
+                    <a:xfrm>
+                      <a:off x="0" y="0"/>
+                      <a:ext cx="3880485" cy="358140"/>
+                    </a:xfrm>
+                    <a:prstGeom prst="rect">
+                      <a:avLst/>
+                    </a:prstGeom>
+                  </pic:spPr>
+                </pic:pic>
+              </a:graphicData>
+            </a:graphic>
+            <wp14:sizeRelH relativeFrom="margin">
+              <wp14:pctWidth>0</wp14:pctWidth>
+            </wp14:sizeRelH>
+          </wp:anchor>
+        </w:drawing>
+      </w:r>
+      <w:r>
+        <w:rPr>
+          <w:b/>
+          <w:bCs/>
+          <w:color w:val="000000" w:themeColor="text1"/>
+          <w:sz w:val="28"/>
+          <w:szCs w:val="28"/>
+          <w:lang w:bidi="ar-EG"/>
+        </w:rPr>
+        <w:t>This is equivalent to:</w:t>
+      </w:r>
+      <w:r>
+        <w:rPr>
+          <w:b/>
+          <w:bCs/>
+          <w:color w:val="000000" w:themeColor="text1"/>
+          <w:sz w:val="28"/>
+          <w:szCs w:val="28"/>
+          <w:lang w:bidi="ar-EG"/>
+        </w:rPr>
+        <w:t xml:space="preserve"> </w:t>
+      </w:r>
+    </w:p>
+    <w:p>
+      <w:pPr>
+        <w:rPr>
+          <w:rStyle w:val="Strong"/>
+          <w:color w:val="000000" w:themeColor="text1"/>
+          <w:sz w:val="28"/>
+          <w:szCs w:val="28"/>
+          <w:lang w:bidi="ar-EG"/>
+        </w:rPr>
+      </w:pPr>
+    </w:p>
+    <w:p>
+      <w:pPr>
+        <w:rPr>
+          <w:rStyle w:val="Strong"/>
+          <w:color w:val="000000" w:themeColor="text1"/>
+          <w:sz w:val="28"/>
+          <w:szCs w:val="28"/>
+          <w:lang w:bidi="ar-EG"/>
+        </w:rPr>
+      </w:pPr>
+    </w:p>
+    <w:p>
+      <w:pPr>
+        <w:rPr>
+          <w:rStyle w:val="Strong"/>
+          <w:color w:val="000000" w:themeColor="text1"/>
+          <w:sz w:val="28"/>
+          <w:szCs w:val="28"/>
+          <w:lang w:bidi="ar-EG"/>
+        </w:rPr>
+      </w:pPr>
+      <w:r>
+        <w:rPr>
+          <w:rStyle w:val="Strong"/>
+          <w:color w:val="000000" w:themeColor="text1"/>
+          <w:sz w:val="28"/>
+          <w:szCs w:val="28"/>
+          <w:lang w:bidi="ar-EG"/>
+        </w:rPr>
+        <w:t xml:space="preserve">Here </w:t>
+      </w:r>
+      <w:proofErr w:type="spellStart"/>
+      <w:r>
+        <w:rPr>
+          <w:rStyle w:val="Strong"/>
+          <w:color w:val="000000" w:themeColor="text1"/>
+          <w:sz w:val="28"/>
+          <w:szCs w:val="28"/>
+          <w:lang w:bidi="ar-EG"/>
+        </w:rPr>
+        <w:t>src</w:t>
+      </w:r>
+      <w:proofErr w:type="spellEnd"/>
+      <w:r>
+        <w:rPr>
+          <w:rStyle w:val="Strong"/>
+          <w:color w:val="000000" w:themeColor="text1"/>
+          <w:sz w:val="28"/>
+          <w:szCs w:val="28"/>
+          <w:lang w:bidi="ar-EG"/>
+        </w:rPr>
+        <w:t xml:space="preserve"> is dynamic then you should </w:t>
+      </w:r>
+      <w:proofErr w:type="gramStart"/>
+      <w:r>
+        <w:rPr>
+          <w:rStyle w:val="Strong"/>
+          <w:color w:val="000000" w:themeColor="text1"/>
+          <w:sz w:val="28"/>
+          <w:szCs w:val="28"/>
+          <w:lang w:bidi="ar-EG"/>
+        </w:rPr>
+        <w:t>use :</w:t>
+      </w:r>
+      <w:proofErr w:type="gramEnd"/>
+      <w:r>
+        <w:rPr>
+          <w:rStyle w:val="Strong"/>
+          <w:color w:val="000000" w:themeColor="text1"/>
+          <w:sz w:val="28"/>
+          <w:szCs w:val="28"/>
+          <w:lang w:bidi="ar-EG"/>
+        </w:rPr>
+        <w:t xml:space="preserve"> for this and if you have dynamic objects use this</w:t>
+      </w:r>
+    </w:p>
+    <w:p>
+      <w:pPr>
+        <w:rPr>
+          <w:rStyle w:val="Strong"/>
+          <w:color w:val="000000" w:themeColor="text1"/>
+          <w:sz w:val="28"/>
+          <w:szCs w:val="28"/>
+          <w:lang w:bidi="ar-EG"/>
+        </w:rPr>
+      </w:pPr>
+      <w:r>
+        <w:rPr>
+          <w:b/>
+          <w:bCs/>
+          <w:color w:val="000000" w:themeColor="text1"/>
+          <w:sz w:val="28"/>
+          <w:szCs w:val="28"/>
+          <w:lang w:bidi="ar-EG"/>
+        </w:rPr>
+        <w:t>Class and Style Bindings</w:t>
+      </w:r>
+      <w:proofErr w:type="gramStart"/>
+      <w:r>
+        <w:rPr>
+          <w:b/>
+          <w:bCs/>
+          <w:color w:val="000000" w:themeColor="text1"/>
+          <w:sz w:val="28"/>
+          <w:szCs w:val="28"/>
+          <w:lang w:bidi="ar-EG"/>
+        </w:rPr>
+        <w:t xml:space="preserve">:  </w:t>
+      </w:r>
+      <w:r>
+        <w:rPr>
+          <w:b/>
+          <w:bCs/>
+          <w:color w:val="000000" w:themeColor="text1"/>
+          <w:sz w:val="28"/>
+          <w:szCs w:val="28"/>
+          <w:lang w:bidi="ar-EG"/>
+        </w:rPr>
+        <w:t>(</w:t>
+      </w:r>
+      <w:proofErr w:type="gramEnd"/>
+      <w:r>
+        <w:rPr>
+          <w:b/>
+          <w:bCs/>
+          <w:color w:val="000000" w:themeColor="text1"/>
+          <w:sz w:val="28"/>
+          <w:szCs w:val="28"/>
+          <w:lang w:bidi="ar-EG"/>
+        </w:rPr>
+        <w:t xml:space="preserve"> </w:t>
+      </w:r>
+      <w:r>
+        <w:rPr>
+          <w:b/>
+          <w:bCs/>
+          <w:color w:val="000000" w:themeColor="text1"/>
+          <w:sz w:val="28"/>
+          <w:szCs w:val="28"/>
+          <w:lang w:bidi="ar-EG"/>
+        </w:rPr>
+        <w:t xml:space="preserve">: </w:t>
+      </w:r>
+      <w:r>
+        <w:rPr>
+          <w:b/>
+          <w:bCs/>
+          <w:color w:val="000000" w:themeColor="text1"/>
+          <w:sz w:val="28"/>
+          <w:szCs w:val="28"/>
+          <w:lang w:bidi="ar-EG"/>
+        </w:rPr>
+        <w:t>)</w:t>
+      </w:r>
+      <w:r>
+        <w:rPr>
+          <w:b/>
+          <w:bCs/>
+          <w:color w:val="000000" w:themeColor="text1"/>
+          <w:sz w:val="28"/>
+          <w:szCs w:val="28"/>
+          <w:lang w:bidi="ar-EG"/>
+        </w:rPr>
+        <w:t>is often used to bind CSS classes and inline styles dynamically.</w:t>
+      </w:r>
+      <w:r>
+        <w:rPr>
+          <w:b/>
+          <w:bCs/>
+          <w:color w:val="000000" w:themeColor="text1"/>
+          <w:sz w:val="28"/>
+          <w:szCs w:val="28"/>
+          <w:lang w:bidi="ar-EG"/>
+        </w:rPr>
+        <w:t xml:space="preserve"> </w:t>
+      </w:r>
+      <w:r>
+        <w:rPr>
+          <w:rStyle w:val="Strong"/>
+          <w:color w:val="000000" w:themeColor="text1"/>
+          <w:sz w:val="28"/>
+          <w:szCs w:val="28"/>
+          <w:lang w:bidi="ar-EG"/>
+        </w:rPr>
+        <w:drawing>
+          <wp:anchor distT="0" distB="0" distL="114300" distR="114300" simplePos="0" relativeHeight="251687936" behindDoc="1" locked="0" layoutInCell="1" allowOverlap="1" wp14:anchorId="554FCFFA" wp14:editId="6110B62C">
+            <wp:simplePos x="0" y="0"/>
+            <wp:positionH relativeFrom="page">
+              <wp:align>left</wp:align>
+            </wp:positionH>
+            <wp:positionV relativeFrom="paragraph">
+              <wp:posOffset>342179</wp:posOffset>
+            </wp:positionV>
+            <wp:extent cx="6363251" cy="472481"/>
+            <wp:effectExtent l="0" t="0" r="0" b="3810"/>
+            <wp:wrapTight wrapText="bothSides">
+              <wp:wrapPolygon edited="0">
+                <wp:start x="0" y="0"/>
+                <wp:lineTo x="0" y="20903"/>
+                <wp:lineTo x="21535" y="20903"/>
+                <wp:lineTo x="21535" y="0"/>
+                <wp:lineTo x="0" y="0"/>
+              </wp:wrapPolygon>
+            </wp:wrapTight>
+            <wp:docPr id="33" name="Picture 33"/>
+            <wp:cNvGraphicFramePr>
+              <a:graphicFrameLocks xmlns:a="http://schemas.openxmlformats.org/drawingml/2006/main" noChangeAspect="1"/>
+            </wp:cNvGraphicFramePr>
+            <a:graphic xmlns:a="http://schemas.openxmlformats.org/drawingml/2006/main">
+              <a:graphicData uri="http://schemas.openxmlformats.org/drawingml/2006/picture">
+                <pic:pic xmlns:pic="http://schemas.openxmlformats.org/drawingml/2006/picture">
+                  <pic:nvPicPr>
+                    <pic:cNvPr id="1" name=""/>
+                    <pic:cNvPicPr/>
+                  </pic:nvPicPr>
+                  <pic:blipFill>
+                    <a:blip r:embed="rId45">
+                      <a:extLst>
+                        <a:ext uri="{28A0092B-C50C-407E-A947-70E740481C1C}">
+                          <a14:useLocalDpi xmlns:a14="http://schemas.microsoft.com/office/drawing/2010/main" val="0"/>
+                        </a:ext>
+                      </a:extLst>
+                    </a:blip>
+                    <a:stretch>
+                      <a:fillRect/>
+                    </a:stretch>
+                  </pic:blipFill>
+                  <pic:spPr>
+                    <a:xfrm>
+                      <a:off x="0" y="0"/>
+                      <a:ext cx="6363251" cy="472481"/>
+                    </a:xfrm>
+                    <a:prstGeom prst="rect">
+                      <a:avLst/>
+                    </a:prstGeom>
+                  </pic:spPr>
+                </pic:pic>
+              </a:graphicData>
+            </a:graphic>
+          </wp:anchor>
+        </w:drawing>
+      </w:r>
+    </w:p>
+    <w:p>
+      <w:pPr>
+        <w:rPr>
+          <w:rStyle w:val="Strong"/>
+          <w:color w:val="000000" w:themeColor="text1"/>
+          <w:sz w:val="28"/>
+          <w:szCs w:val="28"/>
+          <w:lang w:bidi="ar-EG"/>
+        </w:rPr>
+      </w:pPr>
+    </w:p>
+    <w:p>
+      <w:pPr>
+        <w:rPr>
+          <w:rStyle w:val="Strong"/>
+          <w:color w:val="000000" w:themeColor="text1"/>
+          <w:sz w:val="28"/>
+          <w:szCs w:val="28"/>
+          <w:lang w:bidi="ar-EG"/>
+        </w:rPr>
+      </w:pPr>
+    </w:p>
+    <w:p>
+      <w:pPr>
+        <w:rPr>
+          <w:rStyle w:val="Strong"/>
+          <w:color w:val="000000" w:themeColor="text1"/>
+          <w:sz w:val="28"/>
+          <w:szCs w:val="28"/>
+          <w:lang w:bidi="ar-EG"/>
+        </w:rPr>
+      </w:pPr>
+      <w:r>
+        <w:rPr>
+          <w:b/>
+          <w:bCs/>
+          <w:color w:val="000000" w:themeColor="text1"/>
+          <w:sz w:val="28"/>
+          <w:szCs w:val="28"/>
+          <w:lang w:bidi="ar-EG"/>
+        </w:rPr>
+        <w:t xml:space="preserve">Component Props: When passing data to child components, </w:t>
+      </w:r>
+      <w:proofErr w:type="gramStart"/>
+      <w:r>
+        <w:rPr>
+          <w:b/>
+          <w:bCs/>
+          <w:color w:val="000000" w:themeColor="text1"/>
+          <w:sz w:val="28"/>
+          <w:szCs w:val="28"/>
+          <w:lang w:bidi="ar-EG"/>
+        </w:rPr>
+        <w:t xml:space="preserve">( </w:t>
+      </w:r>
+      <w:r>
+        <w:rPr>
+          <w:b/>
+          <w:bCs/>
+          <w:color w:val="000000" w:themeColor="text1"/>
+          <w:sz w:val="28"/>
+          <w:szCs w:val="28"/>
+          <w:lang w:bidi="ar-EG"/>
+        </w:rPr>
+        <w:t>:</w:t>
+      </w:r>
+      <w:proofErr w:type="gramEnd"/>
+      <w:r>
+        <w:rPr>
+          <w:b/>
+          <w:bCs/>
+          <w:color w:val="000000" w:themeColor="text1"/>
+          <w:sz w:val="28"/>
+          <w:szCs w:val="28"/>
+          <w:lang w:bidi="ar-EG"/>
+        </w:rPr>
+        <w:t xml:space="preserve"> </w:t>
+      </w:r>
+      <w:r>
+        <w:rPr>
+          <w:b/>
+          <w:bCs/>
+          <w:color w:val="000000" w:themeColor="text1"/>
+          <w:sz w:val="28"/>
+          <w:szCs w:val="28"/>
+          <w:lang w:bidi="ar-EG"/>
+        </w:rPr>
+        <w:t>)</w:t>
+      </w:r>
+      <w:r>
+        <w:rPr>
+          <w:b/>
+          <w:bCs/>
+          <w:color w:val="000000" w:themeColor="text1"/>
+          <w:sz w:val="28"/>
+          <w:szCs w:val="28"/>
+          <w:lang w:bidi="ar-EG"/>
+        </w:rPr>
+        <w:t>can bind props dynamically.</w:t>
+      </w:r>
+      <w:r>
+        <w:rPr>
+          <w:b/>
+          <w:bCs/>
+          <w:color w:val="000000" w:themeColor="text1"/>
+          <w:sz w:val="28"/>
+          <w:szCs w:val="28"/>
+          <w:lang w:bidi="ar-EG"/>
+        </w:rPr>
+        <w:t xml:space="preserve"> </w:t>
+      </w:r>
+      <w:r>
+        <w:rPr>
+          <w:rStyle w:val="Strong"/>
+          <w:color w:val="000000" w:themeColor="text1"/>
+          <w:sz w:val="28"/>
+          <w:szCs w:val="28"/>
+          <w:lang w:bidi="ar-EG"/>
+        </w:rPr>
+        <w:drawing>
+          <wp:anchor distT="0" distB="0" distL="114300" distR="114300" simplePos="0" relativeHeight="251688960" behindDoc="1" locked="0" layoutInCell="1" allowOverlap="1" wp14:anchorId="52AC0BBB" wp14:editId="458215DA">
+            <wp:simplePos x="0" y="0"/>
+            <wp:positionH relativeFrom="page">
+              <wp:align>left</wp:align>
+            </wp:positionH>
+            <wp:positionV relativeFrom="paragraph">
+              <wp:posOffset>388774</wp:posOffset>
+            </wp:positionV>
+            <wp:extent cx="5342083" cy="449619"/>
+            <wp:effectExtent l="0" t="0" r="0" b="7620"/>
+            <wp:wrapTight wrapText="bothSides">
+              <wp:wrapPolygon edited="0">
+                <wp:start x="0" y="0"/>
+                <wp:lineTo x="0" y="21051"/>
+                <wp:lineTo x="21492" y="21051"/>
+                <wp:lineTo x="21492" y="0"/>
+                <wp:lineTo x="0" y="0"/>
+              </wp:wrapPolygon>
+            </wp:wrapTight>
+            <wp:docPr id="34" name="Picture 34"/>
+            <wp:cNvGraphicFramePr>
+              <a:graphicFrameLocks xmlns:a="http://schemas.openxmlformats.org/drawingml/2006/main" noChangeAspect="1"/>
+            </wp:cNvGraphicFramePr>
+            <a:graphic xmlns:a="http://schemas.openxmlformats.org/drawingml/2006/main">
+              <a:graphicData uri="http://schemas.openxmlformats.org/drawingml/2006/picture">
+                <pic:pic xmlns:pic="http://schemas.openxmlformats.org/drawingml/2006/picture">
+                  <pic:nvPicPr>
+                    <pic:cNvPr id="1" name=""/>
+                    <pic:cNvPicPr/>
+                  </pic:nvPicPr>
+                  <pic:blipFill>
+                    <a:blip r:embed="rId46">
+                      <a:extLst>
+                        <a:ext uri="{28A0092B-C50C-407E-A947-70E740481C1C}">
+                          <a14:useLocalDpi xmlns:a14="http://schemas.microsoft.com/office/drawing/2010/main" val="0"/>
+                        </a:ext>
+                      </a:extLst>
+                    </a:blip>
+                    <a:stretch>
+                      <a:fillRect/>
+                    </a:stretch>
+                  </pic:blipFill>
+                  <pic:spPr>
+                    <a:xfrm>
+                      <a:off x="0" y="0"/>
+                      <a:ext cx="5342083" cy="449619"/>
+                    </a:xfrm>
+                    <a:prstGeom prst="rect">
+                      <a:avLst/>
+                    </a:prstGeom>
+                  </pic:spPr>
+                </pic:pic>
+              </a:graphicData>
+            </a:graphic>
+          </wp:anchor>
+        </w:drawing>
+      </w:r>
+    </w:p>
+    <w:p>
+      <w:pPr>
+        <w:rPr>
+          <w:rStyle w:val="Strong"/>
+          <w:color w:val="000000" w:themeColor="text1"/>
+          <w:sz w:val="28"/>
+          <w:szCs w:val="28"/>
+          <w:lang w:bidi="ar-EG"/>
+        </w:rPr>
+      </w:pPr>
+    </w:p>
+    <w:p>
+      <w:pPr>
+        <w:rPr>
+          <w:rStyle w:val="Strong"/>
+          <w:color w:val="000000" w:themeColor="text1"/>
+          <w:sz w:val="28"/>
+          <w:szCs w:val="28"/>
+          <w:lang w:bidi="ar-EG"/>
+        </w:rPr>
+      </w:pPr>
+    </w:p>
+    <w:p>
+      <w:pPr>
+        <w:rPr>
+          <w:rStyle w:val="Strong"/>
+          <w:color w:val="000000" w:themeColor="text1"/>
+          <w:sz w:val="28"/>
+          <w:szCs w:val="28"/>
+          <w:lang w:bidi="ar-EG"/>
+        </w:rPr>
+      </w:pPr>
+    </w:p>
+    <w:p>
+      <w:pPr>
+        <w:rPr>
+          <w:b/>
+          <w:bCs/>
+          <w:color w:val="000000" w:themeColor="text1"/>
+          <w:sz w:val="28"/>
+          <w:szCs w:val="28"/>
+          <w:lang w:bidi="ar-EG"/>
+        </w:rPr>
+      </w:pPr>
+      <w:r>
+        <w:rPr>
+          <w:b/>
+          <w:bCs/>
+          <w:color w:val="000000" w:themeColor="text1"/>
+          <w:sz w:val="28"/>
+          <w:szCs w:val="28"/>
+          <w:lang w:bidi="ar-EG"/>
+        </w:rPr>
+        <w:t>Summary</w:t>
+      </w:r>
+    </w:p>
+    <w:p>
+      <w:pPr>
+        <w:numPr>
+          <w:ilvl w:val="0"/>
+          <w:numId w:val="9"/>
+        </w:numPr>
+        <w:rPr>
+          <w:b/>
+          <w:bCs/>
+          <w:color w:val="000000" w:themeColor="text1"/>
+          <w:sz w:val="28"/>
+          <w:szCs w:val="28"/>
+          <w:lang w:bidi="ar-EG"/>
+        </w:rPr>
+      </w:pPr>
+      <w:r>
+        <w:rPr>
+          <w:b/>
+          <w:bCs/>
+          <w:color w:val="FF0000"/>
+          <w:sz w:val="28"/>
+          <w:szCs w:val="28"/>
+          <w:lang w:bidi="ar-EG"/>
+        </w:rPr>
+        <w:t xml:space="preserve">@event </w:t>
+      </w:r>
+      <w:r>
+        <w:rPr>
+          <w:b/>
+          <w:bCs/>
+          <w:color w:val="000000" w:themeColor="text1"/>
+          <w:sz w:val="28"/>
+          <w:szCs w:val="28"/>
+          <w:lang w:bidi="ar-EG"/>
+        </w:rPr>
+        <w:t xml:space="preserve">is shorthand for </w:t>
+      </w:r>
+      <w:proofErr w:type="spellStart"/>
+      <w:r>
+        <w:rPr>
+          <w:b/>
+          <w:bCs/>
+          <w:color w:val="FF0000"/>
+          <w:sz w:val="28"/>
+          <w:szCs w:val="28"/>
+          <w:lang w:bidi="ar-EG"/>
+        </w:rPr>
+        <w:t>v-</w:t>
+      </w:r>
+      <w:proofErr w:type="gramStart"/>
+      <w:r>
+        <w:rPr>
+          <w:b/>
+          <w:bCs/>
+          <w:color w:val="FF0000"/>
+          <w:sz w:val="28"/>
+          <w:szCs w:val="28"/>
+          <w:lang w:bidi="ar-EG"/>
+        </w:rPr>
+        <w:t>on:event</w:t>
+      </w:r>
+      <w:proofErr w:type="spellEnd"/>
+      <w:proofErr w:type="gramEnd"/>
+      <w:r>
+        <w:rPr>
+          <w:b/>
+          <w:bCs/>
+          <w:color w:val="FF0000"/>
+          <w:sz w:val="28"/>
+          <w:szCs w:val="28"/>
+          <w:lang w:bidi="ar-EG"/>
+        </w:rPr>
+        <w:t xml:space="preserve">, </w:t>
+      </w:r>
+      <w:r>
+        <w:rPr>
+          <w:b/>
+          <w:bCs/>
+          <w:color w:val="000000" w:themeColor="text1"/>
+          <w:sz w:val="28"/>
+          <w:szCs w:val="28"/>
+          <w:lang w:bidi="ar-EG"/>
+        </w:rPr>
+        <w:t>and it is used for event handling</w:t>
+      </w:r>
+      <w:r>
+        <w:rPr>
+          <w:b/>
+          <w:bCs/>
+          <w:color w:val="000000" w:themeColor="text1"/>
+          <w:sz w:val="28"/>
+          <w:szCs w:val="28"/>
+          <w:lang w:bidi="ar-EG"/>
+        </w:rPr>
+        <w:t>,</w:t>
+      </w:r>
+      <w:r>
+        <w:rPr>
+          <w:b/>
+          <w:bCs/>
+          <w:color w:val="000000" w:themeColor="text1"/>
+          <w:sz w:val="28"/>
+          <w:szCs w:val="28"/>
+          <w:lang w:bidi="ar-EG"/>
+        </w:rPr>
+        <w:t xml:space="preserve"> </w:t>
+      </w:r>
+      <w:r>
+        <w:rPr>
+          <w:b/>
+          <w:bCs/>
+          <w:color w:val="000000" w:themeColor="text1"/>
+          <w:sz w:val="28"/>
+          <w:szCs w:val="28"/>
+          <w:lang w:bidi="ar-EG"/>
+        </w:rPr>
+        <w:t>It allows you to define event listeners for native DOM events or custom events emitted by child components.</w:t>
+      </w:r>
+    </w:p>
+    <w:p>
+      <w:pPr>
+        <w:numPr>
+          <w:ilvl w:val="0"/>
+          <w:numId w:val="9"/>
+        </w:numPr>
+        <w:rPr>
+          <w:b/>
+          <w:bCs/>
+          <w:color w:val="000000" w:themeColor="text1"/>
+          <w:sz w:val="28"/>
+          <w:szCs w:val="28"/>
+          <w:lang w:bidi="ar-EG"/>
+        </w:rPr>
+      </w:pPr>
+      <w:r>
+        <w:rPr>
+          <w:b/>
+          <w:bCs/>
+          <w:color w:val="FF0000"/>
+          <w:sz w:val="28"/>
+          <w:szCs w:val="28"/>
+          <w:lang w:bidi="ar-EG"/>
+        </w:rPr>
+        <w:t>:</w:t>
+      </w:r>
+      <w:r>
+        <w:rPr>
+          <w:b/>
+          <w:bCs/>
+          <w:color w:val="FF0000"/>
+          <w:sz w:val="28"/>
+          <w:szCs w:val="28"/>
+          <w:lang w:bidi="ar-EG"/>
+        </w:rPr>
+        <w:t xml:space="preserve"> </w:t>
+      </w:r>
+      <w:r>
+        <w:rPr>
+          <w:b/>
+          <w:bCs/>
+          <w:color w:val="FF0000"/>
+          <w:sz w:val="28"/>
+          <w:szCs w:val="28"/>
+          <w:lang w:bidi="ar-EG"/>
+        </w:rPr>
+        <w:t xml:space="preserve">attribute </w:t>
+      </w:r>
+      <w:r>
+        <w:rPr>
+          <w:b/>
+          <w:bCs/>
+          <w:color w:val="000000" w:themeColor="text1"/>
+          <w:sz w:val="28"/>
+          <w:szCs w:val="28"/>
+          <w:lang w:bidi="ar-EG"/>
+        </w:rPr>
+        <w:t xml:space="preserve">is shorthand for </w:t>
+      </w:r>
+      <w:proofErr w:type="spellStart"/>
+      <w:r>
+        <w:rPr>
+          <w:b/>
+          <w:bCs/>
+          <w:color w:val="FF0000"/>
+          <w:sz w:val="28"/>
+          <w:szCs w:val="28"/>
+          <w:lang w:bidi="ar-EG"/>
+        </w:rPr>
+        <w:t>v-</w:t>
+      </w:r>
+      <w:proofErr w:type="gramStart"/>
+      <w:r>
+        <w:rPr>
+          <w:b/>
+          <w:bCs/>
+          <w:color w:val="FF0000"/>
+          <w:sz w:val="28"/>
+          <w:szCs w:val="28"/>
+          <w:lang w:bidi="ar-EG"/>
+        </w:rPr>
+        <w:t>bind:attribute</w:t>
+      </w:r>
+      <w:proofErr w:type="spellEnd"/>
+      <w:proofErr w:type="gramEnd"/>
+      <w:r>
+        <w:rPr>
+          <w:b/>
+          <w:bCs/>
+          <w:color w:val="000000" w:themeColor="text1"/>
+          <w:sz w:val="28"/>
+          <w:szCs w:val="28"/>
+          <w:lang w:bidi="ar-EG"/>
+        </w:rPr>
+        <w:t xml:space="preserve"> </w:t>
+      </w:r>
+      <w:r>
+        <w:rPr>
+          <w:b/>
+          <w:bCs/>
+          <w:color w:val="000000" w:themeColor="text1"/>
+          <w:sz w:val="28"/>
+          <w:szCs w:val="28"/>
+          <w:lang w:bidi="ar-EG"/>
+        </w:rPr>
+        <w:t>and is used to bind dynamic data to HTML attributes, component props, or even class and style bindings. It allows you to keep your data and DOM in sync.</w:t>
+      </w:r>
+    </w:p>
+    <w:p>
+      <w:pPr>
+        <w:rPr>
+          <w:rStyle w:val="Strong"/>
+          <w:color w:val="000000" w:themeColor="text1"/>
+          <w:sz w:val="28"/>
+          <w:szCs w:val="28"/>
+          <w:lang w:bidi="ar-EG"/>
+        </w:rPr>
+      </w:pPr>
+    </w:p>
+    <w:p>
+      <w:pPr>
+        <w:rPr>
+          <w:rStyle w:val="Strong"/>
+          <w:color w:val="000000" w:themeColor="text1"/>
+          <w:sz w:val="28"/>
+          <w:szCs w:val="28"/>
+          <w:lang w:bidi="ar-EG"/>
+        </w:rPr>
+      </w:pPr>
+    </w:p>
+    <w:p>
+      <w:pPr>
+        <w:rPr>
           <w:rStyle w:val="Strong"/>
           <w:color w:val="000000" w:themeColor="text1"/>
           <w:sz w:val="28"/>
@@ -5992,6 +7491,155 @@
     </w:lvl>
   </w:abstractNum>
   <w:abstractNum w:abstractNumId="5" w15:restartNumberingAfterBreak="0">
+    <w:nsid w:val="58BD16AF"/>
+    <w:multiLevelType w:val="multilevel"/>
+    <w:tmpl w:val="FD5C74B6"/>
+    <w:lvl w:ilvl="0">
+      <w:start w:val="1"/>
+      <w:numFmt w:val="bullet"/>
+      <w:lvlText w:val=""/>
+      <w:lvlJc w:val="left"/>
+      <w:pPr>
+        <w:tabs>
+          <w:tab w:val="num" w:pos="720"/>
+        </w:tabs>
+        <w:ind w:left="720" w:hanging="360"/>
+      </w:pPr>
+      <w:rPr>
+        <w:rFonts w:ascii="Symbol" w:hAnsi="Symbol" w:hint="default"/>
+        <w:sz w:val="20"/>
+      </w:rPr>
+    </w:lvl>
+    <w:lvl w:ilvl="1" w:tentative="1">
+      <w:start w:val="1"/>
+      <w:numFmt w:val="bullet"/>
+      <w:lvlText w:val="o"/>
+      <w:lvlJc w:val="left"/>
+      <w:pPr>
+        <w:tabs>
+          <w:tab w:val="num" w:pos="1440"/>
+        </w:tabs>
+        <w:ind w:left="1440" w:hanging="360"/>
+      </w:pPr>
+      <w:rPr>
+        <w:rFonts w:ascii="Courier New" w:hAnsi="Courier New" w:hint="default"/>
+        <w:sz w:val="20"/>
+      </w:rPr>
+    </w:lvl>
+    <w:lvl w:ilvl="2" w:tentative="1">
+      <w:start w:val="1"/>
+      <w:numFmt w:val="bullet"/>
+      <w:lvlText w:val=""/>
+      <w:lvlJc w:val="left"/>
+      <w:pPr>
+        <w:tabs>
+          <w:tab w:val="num" w:pos="2160"/>
+        </w:tabs>
+        <w:ind w:left="2160" w:hanging="360"/>
+      </w:pPr>
+      <w:rPr>
+        <w:rFonts w:ascii="Wingdings" w:hAnsi="Wingdings" w:hint="default"/>
+        <w:sz w:val="20"/>
+      </w:rPr>
+    </w:lvl>
+    <w:lvl w:ilvl="3" w:tentative="1">
+      <w:start w:val="1"/>
+      <w:numFmt w:val="bullet"/>
+      <w:lvlText w:val=""/>
+      <w:lvlJc w:val="left"/>
+      <w:pPr>
+        <w:tabs>
+          <w:tab w:val="num" w:pos="2880"/>
+        </w:tabs>
+        <w:ind w:left="2880" w:hanging="360"/>
+      </w:pPr>
+      <w:rPr>
+        <w:rFonts w:ascii="Wingdings" w:hAnsi="Wingdings" w:hint="default"/>
+        <w:sz w:val="20"/>
+      </w:rPr>
+    </w:lvl>
+    <w:lvl w:ilvl="4" w:tentative="1">
+      <w:start w:val="1"/>
+      <w:numFmt w:val="bullet"/>
+      <w:lvlText w:val=""/>
+      <w:lvlJc w:val="left"/>
+      <w:pPr>
+        <w:tabs>
+          <w:tab w:val="num" w:pos="3600"/>
+        </w:tabs>
+        <w:ind w:left="3600" w:hanging="360"/>
+      </w:pPr>
+      <w:rPr>
+        <w:rFonts w:ascii="Wingdings" w:hAnsi="Wingdings" w:hint="default"/>
+        <w:sz w:val="20"/>
+      </w:rPr>
+    </w:lvl>
+    <w:lvl w:ilvl="5" w:tentative="1">
+      <w:start w:val="1"/>
+      <w:numFmt w:val="bullet"/>
+      <w:lvlText w:val=""/>
+      <w:lvlJc w:val="left"/>
+      <w:pPr>
+        <w:tabs>
+          <w:tab w:val="num" w:pos="4320"/>
+        </w:tabs>
+        <w:ind w:left="4320" w:hanging="360"/>
+      </w:pPr>
+      <w:rPr>
+        <w:rFonts w:ascii="Wingdings" w:hAnsi="Wingdings" w:hint="default"/>
+        <w:sz w:val="20"/>
+      </w:rPr>
+    </w:lvl>
+    <w:lvl w:ilvl="6" w:tentative="1">
+      <w:start w:val="1"/>
+      <w:numFmt w:val="bullet"/>
+      <w:lvlText w:val=""/>
+      <w:lvlJc w:val="left"/>
+      <w:pPr>
+        <w:tabs>
+          <w:tab w:val="num" w:pos="5040"/>
+        </w:tabs>
+        <w:ind w:left="5040" w:hanging="360"/>
+      </w:pPr>
+      <w:rPr>
+        <w:rFonts w:ascii="Wingdings" w:hAnsi="Wingdings" w:hint="default"/>
+        <w:sz w:val="20"/>
+      </w:rPr>
+    </w:lvl>
+    <w:lvl w:ilvl="7" w:tentative="1">
+      <w:start w:val="1"/>
+      <w:numFmt w:val="bullet"/>
+      <w:lvlText w:val=""/>
+      <w:lvlJc w:val="left"/>
+      <w:pPr>
+        <w:tabs>
+          <w:tab w:val="num" w:pos="5760"/>
+        </w:tabs>
+        <w:ind w:left="5760" w:hanging="360"/>
+      </w:pPr>
+      <w:rPr>
+        <w:rFonts w:ascii="Wingdings" w:hAnsi="Wingdings" w:hint="default"/>
+        <w:sz w:val="20"/>
+      </w:rPr>
+    </w:lvl>
+    <w:lvl w:ilvl="8" w:tentative="1">
+      <w:start w:val="1"/>
+      <w:numFmt w:val="bullet"/>
+      <w:lvlText w:val=""/>
+      <w:lvlJc w:val="left"/>
+      <w:pPr>
+        <w:tabs>
+          <w:tab w:val="num" w:pos="6480"/>
+        </w:tabs>
+        <w:ind w:left="6480" w:hanging="360"/>
+      </w:pPr>
+      <w:rPr>
+        <w:rFonts w:ascii="Wingdings" w:hAnsi="Wingdings" w:hint="default"/>
+        <w:sz w:val="20"/>
+      </w:rPr>
+    </w:lvl>
+  </w:abstractNum>
+  <w:abstractNum w:abstractNumId="6" w15:restartNumberingAfterBreak="0">
     <w:nsid w:val="6A7737C0"/>
     <w:multiLevelType w:val="multilevel"/>
     <w:tmpl w:val="1D9AE3BC"/>
@@ -6140,7 +7788,7 @@
       </w:rPr>
     </w:lvl>
   </w:abstractNum>
-  <w:abstractNum w:abstractNumId="6" w15:restartNumberingAfterBreak="0">
+  <w:abstractNum w:abstractNumId="7" w15:restartNumberingAfterBreak="0">
     <w:nsid w:val="77AA763E"/>
     <w:multiLevelType w:val="multilevel"/>
     <w:tmpl w:val="DADA92D0"/>
@@ -6253,7 +7901,7 @@
       </w:rPr>
     </w:lvl>
   </w:abstractNum>
-  <w:abstractNum w:abstractNumId="7" w15:restartNumberingAfterBreak="0">
+  <w:abstractNum w:abstractNumId="8" w15:restartNumberingAfterBreak="0">
     <w:nsid w:val="7E3920D0"/>
     <w:multiLevelType w:val="multilevel"/>
     <w:tmpl w:val="F6FA975E"/>
@@ -6409,13 +8057,13 @@
     <w:abstractNumId w:val="2"/>
   </w:num>
   <w:num w:numId="3">
-    <w:abstractNumId w:val="7"/>
+    <w:abstractNumId w:val="8"/>
   </w:num>
   <w:num w:numId="4">
     <w:abstractNumId w:val="0"/>
   </w:num>
   <w:num w:numId="5">
-    <w:abstractNumId w:val="5"/>
+    <w:abstractNumId w:val="6"/>
   </w:num>
   <w:num w:numId="6">
     <w:abstractNumId w:val="4"/>
@@ -6424,7 +8072,10 @@
     <w:abstractNumId w:val="3"/>
   </w:num>
   <w:num w:numId="8">
-    <w:abstractNumId w:val="6"/>
+    <w:abstractNumId w:val="7"/>
+  </w:num>
+  <w:num w:numId="9">
+    <w:abstractNumId w:val="5"/>
   </w:num>
 </w:numbering>
 </file>
@@ -6831,7 +8482,6 @@
   <w:style w:type="character" w:default="1" w:styleId="DefaultParagraphFont">
     <w:name w:val="Default Paragraph Font"/>
     <w:uiPriority w:val="1"/>
-    <w:semiHidden/>
     <w:unhideWhenUsed/>
   </w:style>
   <w:style w:type="table" w:default="1" w:styleId="TableNormal">

</xml_diff>

<commit_message>
Add Request coach Message
</commit_message>
<xml_diff>
--- a/refresh.docx
+++ b/refresh.docx
@@ -1598,6 +1598,1237 @@
       <w:pPr>
         <w:rPr>
           <w:rStyle w:val="Strong"/>
+          <w:sz w:val="28"/>
+          <w:szCs w:val="28"/>
+        </w:rPr>
+      </w:pPr>
+      <w:r>
+        <w:rPr>
+          <w:rStyle w:val="Strong"/>
+        </w:rPr>
+        <w:lastRenderedPageBreak/>
+        <w:drawing>
+          <wp:anchor distT="0" distB="0" distL="114300" distR="114300" simplePos="0" relativeHeight="251691008" behindDoc="1" locked="0" layoutInCell="1" allowOverlap="1" wp14:anchorId="23AB5F53" wp14:editId="1B55B7FE">
+            <wp:simplePos x="0" y="0"/>
+            <wp:positionH relativeFrom="column">
+              <wp:posOffset>4949107</wp:posOffset>
+            </wp:positionH>
+            <wp:positionV relativeFrom="paragraph">
+              <wp:posOffset>11292</wp:posOffset>
+            </wp:positionV>
+            <wp:extent cx="2286198" cy="2888230"/>
+            <wp:effectExtent l="0" t="0" r="0" b="7620"/>
+            <wp:wrapTight wrapText="bothSides">
+              <wp:wrapPolygon edited="0">
+                <wp:start x="0" y="0"/>
+                <wp:lineTo x="0" y="21515"/>
+                <wp:lineTo x="21420" y="21515"/>
+                <wp:lineTo x="21420" y="0"/>
+                <wp:lineTo x="0" y="0"/>
+              </wp:wrapPolygon>
+            </wp:wrapTight>
+            <wp:docPr id="35" name="Picture 35"/>
+            <wp:cNvGraphicFramePr>
+              <a:graphicFrameLocks xmlns:a="http://schemas.openxmlformats.org/drawingml/2006/main" noChangeAspect="1"/>
+            </wp:cNvGraphicFramePr>
+            <a:graphic xmlns:a="http://schemas.openxmlformats.org/drawingml/2006/main">
+              <a:graphicData uri="http://schemas.openxmlformats.org/drawingml/2006/picture">
+                <pic:pic xmlns:pic="http://schemas.openxmlformats.org/drawingml/2006/picture">
+                  <pic:nvPicPr>
+                    <pic:cNvPr id="1" name=""/>
+                    <pic:cNvPicPr/>
+                  </pic:nvPicPr>
+                  <pic:blipFill>
+                    <a:blip r:embed="rId18">
+                      <a:extLst>
+                        <a:ext uri="{28A0092B-C50C-407E-A947-70E740481C1C}">
+                          <a14:useLocalDpi xmlns:a14="http://schemas.microsoft.com/office/drawing/2010/main" val="0"/>
+                        </a:ext>
+                      </a:extLst>
+                    </a:blip>
+                    <a:stretch>
+                      <a:fillRect/>
+                    </a:stretch>
+                  </pic:blipFill>
+                  <pic:spPr>
+                    <a:xfrm>
+                      <a:off x="0" y="0"/>
+                      <a:ext cx="2286198" cy="2888230"/>
+                    </a:xfrm>
+                    <a:prstGeom prst="rect">
+                      <a:avLst/>
+                    </a:prstGeom>
+                  </pic:spPr>
+                </pic:pic>
+              </a:graphicData>
+            </a:graphic>
+          </wp:anchor>
+        </w:drawing>
+      </w:r>
+      <w:r>
+        <w:rPr>
+          <w:rStyle w:val="Strong"/>
+          <w:sz w:val="28"/>
+          <w:szCs w:val="28"/>
+        </w:rPr>
+        <w:t>How to get the value of the input</w:t>
+      </w:r>
+    </w:p>
+    <w:p>
+      <w:pPr>
+        <w:rPr>
+          <w:rStyle w:val="Strong"/>
+          <w:sz w:val="28"/>
+          <w:szCs w:val="28"/>
+        </w:rPr>
+      </w:pPr>
+      <w:r>
+        <w:rPr>
+          <w:rStyle w:val="Strong"/>
+          <w:sz w:val="28"/>
+          <w:szCs w:val="28"/>
+        </w:rPr>
+        <w:drawing>
+          <wp:anchor distT="0" distB="0" distL="114300" distR="114300" simplePos="0" relativeHeight="251689984" behindDoc="1" locked="0" layoutInCell="1" allowOverlap="1" wp14:anchorId="232292BB" wp14:editId="4586A2AA">
+            <wp:simplePos x="0" y="0"/>
+            <wp:positionH relativeFrom="page">
+              <wp:align>left</wp:align>
+            </wp:positionH>
+            <wp:positionV relativeFrom="paragraph">
+              <wp:posOffset>304165</wp:posOffset>
+            </wp:positionV>
+            <wp:extent cx="5356860" cy="2233930"/>
+            <wp:effectExtent l="0" t="0" r="0" b="0"/>
+            <wp:wrapTight wrapText="bothSides">
+              <wp:wrapPolygon edited="0">
+                <wp:start x="0" y="0"/>
+                <wp:lineTo x="0" y="21367"/>
+                <wp:lineTo x="21508" y="21367"/>
+                <wp:lineTo x="21508" y="0"/>
+                <wp:lineTo x="0" y="0"/>
+              </wp:wrapPolygon>
+            </wp:wrapTight>
+            <wp:docPr id="30" name="Picture 30"/>
+            <wp:cNvGraphicFramePr>
+              <a:graphicFrameLocks xmlns:a="http://schemas.openxmlformats.org/drawingml/2006/main" noChangeAspect="1"/>
+            </wp:cNvGraphicFramePr>
+            <a:graphic xmlns:a="http://schemas.openxmlformats.org/drawingml/2006/main">
+              <a:graphicData uri="http://schemas.openxmlformats.org/drawingml/2006/picture">
+                <pic:pic xmlns:pic="http://schemas.openxmlformats.org/drawingml/2006/picture">
+                  <pic:nvPicPr>
+                    <pic:cNvPr id="1" name=""/>
+                    <pic:cNvPicPr/>
+                  </pic:nvPicPr>
+                  <pic:blipFill>
+                    <a:blip r:embed="rId19">
+                      <a:extLst>
+                        <a:ext uri="{28A0092B-C50C-407E-A947-70E740481C1C}">
+                          <a14:useLocalDpi xmlns:a14="http://schemas.microsoft.com/office/drawing/2010/main" val="0"/>
+                        </a:ext>
+                      </a:extLst>
+                    </a:blip>
+                    <a:stretch>
+                      <a:fillRect/>
+                    </a:stretch>
+                  </pic:blipFill>
+                  <pic:spPr>
+                    <a:xfrm>
+                      <a:off x="0" y="0"/>
+                      <a:ext cx="5419515" cy="2260289"/>
+                    </a:xfrm>
+                    <a:prstGeom prst="rect">
+                      <a:avLst/>
+                    </a:prstGeom>
+                  </pic:spPr>
+                </pic:pic>
+              </a:graphicData>
+            </a:graphic>
+            <wp14:sizeRelH relativeFrom="margin">
+              <wp14:pctWidth>0</wp14:pctWidth>
+            </wp14:sizeRelH>
+            <wp14:sizeRelV relativeFrom="margin">
+              <wp14:pctHeight>0</wp14:pctHeight>
+            </wp14:sizeRelV>
+          </wp:anchor>
+        </w:drawing>
+      </w:r>
+      <w:r>
+        <w:rPr>
+          <w:rStyle w:val="Strong"/>
+          <w:sz w:val="28"/>
+          <w:szCs w:val="28"/>
+        </w:rPr>
+        <w:t>1)with v-model</w:t>
+      </w:r>
+    </w:p>
+    <w:p>
+      <w:pPr>
+        <w:rPr>
+          <w:b/>
+          <w:bCs/>
+          <w:sz w:val="28"/>
+          <w:szCs w:val="28"/>
+        </w:rPr>
+      </w:pPr>
+      <w:r>
+        <w:rPr>
+          <w:rStyle w:val="Strong"/>
+          <w:sz w:val="28"/>
+          <w:szCs w:val="28"/>
+        </w:rPr>
+        <w:drawing>
+          <wp:anchor distT="0" distB="0" distL="114300" distR="114300" simplePos="0" relativeHeight="251693056" behindDoc="1" locked="0" layoutInCell="1" allowOverlap="1" wp14:anchorId="00DD3440" wp14:editId="51E9F1E5">
+            <wp:simplePos x="0" y="0"/>
+            <wp:positionH relativeFrom="page">
+              <wp:align>right</wp:align>
+            </wp:positionH>
+            <wp:positionV relativeFrom="paragraph">
+              <wp:posOffset>2392045</wp:posOffset>
+            </wp:positionV>
+            <wp:extent cx="3005455" cy="3230880"/>
+            <wp:effectExtent l="0" t="0" r="4445" b="7620"/>
+            <wp:wrapTight wrapText="bothSides">
+              <wp:wrapPolygon edited="0">
+                <wp:start x="0" y="0"/>
+                <wp:lineTo x="0" y="21524"/>
+                <wp:lineTo x="21495" y="21524"/>
+                <wp:lineTo x="21495" y="0"/>
+                <wp:lineTo x="0" y="0"/>
+              </wp:wrapPolygon>
+            </wp:wrapTight>
+            <wp:docPr id="38" name="Picture 38"/>
+            <wp:cNvGraphicFramePr>
+              <a:graphicFrameLocks xmlns:a="http://schemas.openxmlformats.org/drawingml/2006/main" noChangeAspect="1"/>
+            </wp:cNvGraphicFramePr>
+            <a:graphic xmlns:a="http://schemas.openxmlformats.org/drawingml/2006/main">
+              <a:graphicData uri="http://schemas.openxmlformats.org/drawingml/2006/picture">
+                <pic:pic xmlns:pic="http://schemas.openxmlformats.org/drawingml/2006/picture">
+                  <pic:nvPicPr>
+                    <pic:cNvPr id="1" name=""/>
+                    <pic:cNvPicPr/>
+                  </pic:nvPicPr>
+                  <pic:blipFill>
+                    <a:blip r:embed="rId20">
+                      <a:extLst>
+                        <a:ext uri="{28A0092B-C50C-407E-A947-70E740481C1C}">
+                          <a14:useLocalDpi xmlns:a14="http://schemas.microsoft.com/office/drawing/2010/main" val="0"/>
+                        </a:ext>
+                      </a:extLst>
+                    </a:blip>
+                    <a:stretch>
+                      <a:fillRect/>
+                    </a:stretch>
+                  </pic:blipFill>
+                  <pic:spPr>
+                    <a:xfrm>
+                      <a:off x="0" y="0"/>
+                      <a:ext cx="3005455" cy="3230880"/>
+                    </a:xfrm>
+                    <a:prstGeom prst="rect">
+                      <a:avLst/>
+                    </a:prstGeom>
+                  </pic:spPr>
+                </pic:pic>
+              </a:graphicData>
+            </a:graphic>
+            <wp14:sizeRelH relativeFrom="margin">
+              <wp14:pctWidth>0</wp14:pctWidth>
+            </wp14:sizeRelH>
+          </wp:anchor>
+        </w:drawing>
+      </w:r>
+      <w:r>
+        <w:rPr>
+          <w:rStyle w:val="Strong"/>
+          <w:sz w:val="28"/>
+          <w:szCs w:val="28"/>
+        </w:rPr>
+        <w:drawing>
+          <wp:anchor distT="0" distB="0" distL="114300" distR="114300" simplePos="0" relativeHeight="251692032" behindDoc="1" locked="0" layoutInCell="1" allowOverlap="1" wp14:anchorId="46225923" wp14:editId="123693EC">
+            <wp:simplePos x="0" y="0"/>
+            <wp:positionH relativeFrom="page">
+              <wp:align>left</wp:align>
+            </wp:positionH>
+            <wp:positionV relativeFrom="paragraph">
+              <wp:posOffset>2687265</wp:posOffset>
+            </wp:positionV>
+            <wp:extent cx="4800600" cy="2154555"/>
+            <wp:effectExtent l="0" t="0" r="0" b="0"/>
+            <wp:wrapTight wrapText="bothSides">
+              <wp:wrapPolygon edited="0">
+                <wp:start x="0" y="0"/>
+                <wp:lineTo x="0" y="21390"/>
+                <wp:lineTo x="21514" y="21390"/>
+                <wp:lineTo x="21514" y="0"/>
+                <wp:lineTo x="0" y="0"/>
+              </wp:wrapPolygon>
+            </wp:wrapTight>
+            <wp:docPr id="36" name="Picture 36"/>
+            <wp:cNvGraphicFramePr>
+              <a:graphicFrameLocks xmlns:a="http://schemas.openxmlformats.org/drawingml/2006/main" noChangeAspect="1"/>
+            </wp:cNvGraphicFramePr>
+            <a:graphic xmlns:a="http://schemas.openxmlformats.org/drawingml/2006/main">
+              <a:graphicData uri="http://schemas.openxmlformats.org/drawingml/2006/picture">
+                <pic:pic xmlns:pic="http://schemas.openxmlformats.org/drawingml/2006/picture">
+                  <pic:nvPicPr>
+                    <pic:cNvPr id="1" name=""/>
+                    <pic:cNvPicPr/>
+                  </pic:nvPicPr>
+                  <pic:blipFill>
+                    <a:blip r:embed="rId21">
+                      <a:extLst>
+                        <a:ext uri="{28A0092B-C50C-407E-A947-70E740481C1C}">
+                          <a14:useLocalDpi xmlns:a14="http://schemas.microsoft.com/office/drawing/2010/main" val="0"/>
+                        </a:ext>
+                      </a:extLst>
+                    </a:blip>
+                    <a:stretch>
+                      <a:fillRect/>
+                    </a:stretch>
+                  </pic:blipFill>
+                  <pic:spPr>
+                    <a:xfrm>
+                      <a:off x="0" y="0"/>
+                      <a:ext cx="4858935" cy="2180816"/>
+                    </a:xfrm>
+                    <a:prstGeom prst="rect">
+                      <a:avLst/>
+                    </a:prstGeom>
+                  </pic:spPr>
+                </pic:pic>
+              </a:graphicData>
+            </a:graphic>
+            <wp14:sizeRelH relativeFrom="margin">
+              <wp14:pctWidth>0</wp14:pctWidth>
+            </wp14:sizeRelH>
+            <wp14:sizeRelV relativeFrom="margin">
+              <wp14:pctHeight>0</wp14:pctHeight>
+            </wp14:sizeRelV>
+          </wp:anchor>
+        </w:drawing>
+      </w:r>
+      <w:r>
+        <w:rPr>
+          <w:b/>
+          <w:bCs/>
+          <w:sz w:val="28"/>
+          <w:szCs w:val="28"/>
+        </w:rPr>
+        <w:t>2. Using @input Event</w:t>
+      </w:r>
+    </w:p>
+    <w:p>
+      <w:pPr>
+        <w:rPr>
+          <w:rStyle w:val="Strong"/>
+          <w:sz w:val="28"/>
+          <w:szCs w:val="28"/>
+        </w:rPr>
+      </w:pPr>
+    </w:p>
+    <w:p>
+      <w:pPr>
+        <w:rPr>
+          <w:rStyle w:val="Strong"/>
+          <w:sz w:val="28"/>
+          <w:szCs w:val="28"/>
+        </w:rPr>
+      </w:pPr>
+    </w:p>
+    <w:p>
+      <w:pPr>
+        <w:rPr>
+          <w:rStyle w:val="Strong"/>
+          <w:sz w:val="36"/>
+          <w:szCs w:val="36"/>
+        </w:rPr>
+      </w:pPr>
+      <w:r>
+        <w:rPr>
+          <w:rStyle w:val="Strong"/>
+          <w:sz w:val="28"/>
+          <w:szCs w:val="28"/>
+        </w:rPr>
+        <w:drawing>
+          <wp:anchor distT="0" distB="0" distL="114300" distR="114300" simplePos="0" relativeHeight="251695104" behindDoc="1" locked="0" layoutInCell="1" allowOverlap="1" wp14:anchorId="182A5A7C" wp14:editId="4553FA5E">
+            <wp:simplePos x="0" y="0"/>
+            <wp:positionH relativeFrom="column">
+              <wp:posOffset>4424652</wp:posOffset>
+            </wp:positionH>
+            <wp:positionV relativeFrom="paragraph">
+              <wp:posOffset>254690</wp:posOffset>
+            </wp:positionV>
+            <wp:extent cx="1950889" cy="1562235"/>
+            <wp:effectExtent l="0" t="0" r="0" b="0"/>
+            <wp:wrapTight wrapText="bothSides">
+              <wp:wrapPolygon edited="0">
+                <wp:start x="0" y="0"/>
+                <wp:lineTo x="0" y="21337"/>
+                <wp:lineTo x="21305" y="21337"/>
+                <wp:lineTo x="21305" y="0"/>
+                <wp:lineTo x="0" y="0"/>
+              </wp:wrapPolygon>
+            </wp:wrapTight>
+            <wp:docPr id="40" name="Picture 40"/>
+            <wp:cNvGraphicFramePr>
+              <a:graphicFrameLocks xmlns:a="http://schemas.openxmlformats.org/drawingml/2006/main" noChangeAspect="1"/>
+            </wp:cNvGraphicFramePr>
+            <a:graphic xmlns:a="http://schemas.openxmlformats.org/drawingml/2006/main">
+              <a:graphicData uri="http://schemas.openxmlformats.org/drawingml/2006/picture">
+                <pic:pic xmlns:pic="http://schemas.openxmlformats.org/drawingml/2006/picture">
+                  <pic:nvPicPr>
+                    <pic:cNvPr id="1" name=""/>
+                    <pic:cNvPicPr/>
+                  </pic:nvPicPr>
+                  <pic:blipFill>
+                    <a:blip r:embed="rId22">
+                      <a:extLst>
+                        <a:ext uri="{28A0092B-C50C-407E-A947-70E740481C1C}">
+                          <a14:useLocalDpi xmlns:a14="http://schemas.microsoft.com/office/drawing/2010/main" val="0"/>
+                        </a:ext>
+                      </a:extLst>
+                    </a:blip>
+                    <a:stretch>
+                      <a:fillRect/>
+                    </a:stretch>
+                  </pic:blipFill>
+                  <pic:spPr>
+                    <a:xfrm>
+                      <a:off x="0" y="0"/>
+                      <a:ext cx="1950889" cy="1562235"/>
+                    </a:xfrm>
+                    <a:prstGeom prst="rect">
+                      <a:avLst/>
+                    </a:prstGeom>
+                  </pic:spPr>
+                </pic:pic>
+              </a:graphicData>
+            </a:graphic>
+          </wp:anchor>
+        </w:drawing>
+      </w:r>
+      <w:r>
+        <w:rPr>
+          <w:rStyle w:val="Strong"/>
+          <w:sz w:val="28"/>
+          <w:szCs w:val="28"/>
+        </w:rPr>
+        <w:drawing>
+          <wp:anchor distT="0" distB="0" distL="114300" distR="114300" simplePos="0" relativeHeight="251694080" behindDoc="1" locked="0" layoutInCell="1" allowOverlap="1" wp14:anchorId="05F2169F" wp14:editId="6F8E99FA">
+            <wp:simplePos x="0" y="0"/>
+            <wp:positionH relativeFrom="page">
+              <wp:align>left</wp:align>
+            </wp:positionH>
+            <wp:positionV relativeFrom="paragraph">
+              <wp:posOffset>321807</wp:posOffset>
+            </wp:positionV>
+            <wp:extent cx="4800600" cy="1963420"/>
+            <wp:effectExtent l="0" t="0" r="0" b="0"/>
+            <wp:wrapTight wrapText="bothSides">
+              <wp:wrapPolygon edited="0">
+                <wp:start x="0" y="0"/>
+                <wp:lineTo x="0" y="21376"/>
+                <wp:lineTo x="21514" y="21376"/>
+                <wp:lineTo x="21514" y="0"/>
+                <wp:lineTo x="0" y="0"/>
+              </wp:wrapPolygon>
+            </wp:wrapTight>
+            <wp:docPr id="39" name="Picture 39"/>
+            <wp:cNvGraphicFramePr>
+              <a:graphicFrameLocks xmlns:a="http://schemas.openxmlformats.org/drawingml/2006/main" noChangeAspect="1"/>
+            </wp:cNvGraphicFramePr>
+            <a:graphic xmlns:a="http://schemas.openxmlformats.org/drawingml/2006/main">
+              <a:graphicData uri="http://schemas.openxmlformats.org/drawingml/2006/picture">
+                <pic:pic xmlns:pic="http://schemas.openxmlformats.org/drawingml/2006/picture">
+                  <pic:nvPicPr>
+                    <pic:cNvPr id="1" name=""/>
+                    <pic:cNvPicPr/>
+                  </pic:nvPicPr>
+                  <pic:blipFill>
+                    <a:blip r:embed="rId23">
+                      <a:extLst>
+                        <a:ext uri="{28A0092B-C50C-407E-A947-70E740481C1C}">
+                          <a14:useLocalDpi xmlns:a14="http://schemas.microsoft.com/office/drawing/2010/main" val="0"/>
+                        </a:ext>
+                      </a:extLst>
+                    </a:blip>
+                    <a:stretch>
+                      <a:fillRect/>
+                    </a:stretch>
+                  </pic:blipFill>
+                  <pic:spPr>
+                    <a:xfrm>
+                      <a:off x="0" y="0"/>
+                      <a:ext cx="4817253" cy="1970786"/>
+                    </a:xfrm>
+                    <a:prstGeom prst="rect">
+                      <a:avLst/>
+                    </a:prstGeom>
+                  </pic:spPr>
+                </pic:pic>
+              </a:graphicData>
+            </a:graphic>
+            <wp14:sizeRelH relativeFrom="margin">
+              <wp14:pctWidth>0</wp14:pctWidth>
+            </wp14:sizeRelH>
+            <wp14:sizeRelV relativeFrom="margin">
+              <wp14:pctHeight>0</wp14:pctHeight>
+            </wp14:sizeRelV>
+          </wp:anchor>
+        </w:drawing>
+      </w:r>
+      <w:r>
+        <w:rPr>
+          <w:b/>
+          <w:bCs/>
+          <w:sz w:val="36"/>
+          <w:szCs w:val="36"/>
+        </w:rPr>
+        <w:t>3. Using ref for Direct DOM Access</w:t>
+      </w:r>
+    </w:p>
+    <w:p>
+      <w:pPr>
+        <w:rPr>
+          <w:rStyle w:val="Strong"/>
+          <w:sz w:val="28"/>
+          <w:szCs w:val="28"/>
+        </w:rPr>
+      </w:pPr>
+    </w:p>
+    <w:p>
+      <w:pPr>
+        <w:rPr>
+          <w:rStyle w:val="Strong"/>
+          <w:sz w:val="28"/>
+          <w:szCs w:val="28"/>
+        </w:rPr>
+      </w:pPr>
+    </w:p>
+    <w:p>
+      <w:pPr>
+        <w:rPr>
+          <w:rStyle w:val="Strong"/>
+        </w:rPr>
+      </w:pPr>
+    </w:p>
+    <w:p>
+      <w:pPr>
+        <w:rPr>
+          <w:rStyle w:val="Strong"/>
+        </w:rPr>
+      </w:pPr>
+    </w:p>
+    <w:p>
+      <w:pPr>
+        <w:rPr>
+          <w:rStyle w:val="Strong"/>
+        </w:rPr>
+      </w:pPr>
+    </w:p>
+    <w:p>
+      <w:pPr>
+        <w:rPr>
+          <w:rStyle w:val="Strong"/>
+        </w:rPr>
+      </w:pPr>
+      <w:r>
+        <w:rPr>
+          <w:rStyle w:val="Strong"/>
+        </w:rPr>
+        <w:drawing>
+          <wp:anchor distT="0" distB="0" distL="114300" distR="114300" simplePos="0" relativeHeight="251696128" behindDoc="1" locked="0" layoutInCell="1" allowOverlap="1" wp14:anchorId="16A685F4" wp14:editId="620F996B">
+            <wp:simplePos x="0" y="0"/>
+            <wp:positionH relativeFrom="margin">
+              <wp:posOffset>2419626</wp:posOffset>
+            </wp:positionH>
+            <wp:positionV relativeFrom="paragraph">
+              <wp:posOffset>96879</wp:posOffset>
+            </wp:positionV>
+            <wp:extent cx="4892040" cy="876300"/>
+            <wp:effectExtent l="0" t="0" r="3810" b="0"/>
+            <wp:wrapTight wrapText="bothSides">
+              <wp:wrapPolygon edited="0">
+                <wp:start x="0" y="0"/>
+                <wp:lineTo x="0" y="21130"/>
+                <wp:lineTo x="21533" y="21130"/>
+                <wp:lineTo x="21533" y="0"/>
+                <wp:lineTo x="0" y="0"/>
+              </wp:wrapPolygon>
+            </wp:wrapTight>
+            <wp:docPr id="45" name="Picture 45"/>
+            <wp:cNvGraphicFramePr>
+              <a:graphicFrameLocks xmlns:a="http://schemas.openxmlformats.org/drawingml/2006/main" noChangeAspect="1"/>
+            </wp:cNvGraphicFramePr>
+            <a:graphic xmlns:a="http://schemas.openxmlformats.org/drawingml/2006/main">
+              <a:graphicData uri="http://schemas.openxmlformats.org/drawingml/2006/picture">
+                <pic:pic xmlns:pic="http://schemas.openxmlformats.org/drawingml/2006/picture">
+                  <pic:nvPicPr>
+                    <pic:cNvPr id="1" name=""/>
+                    <pic:cNvPicPr/>
+                  </pic:nvPicPr>
+                  <pic:blipFill>
+                    <a:blip r:embed="rId24">
+                      <a:extLst>
+                        <a:ext uri="{28A0092B-C50C-407E-A947-70E740481C1C}">
+                          <a14:useLocalDpi xmlns:a14="http://schemas.microsoft.com/office/drawing/2010/main" val="0"/>
+                        </a:ext>
+                      </a:extLst>
+                    </a:blip>
+                    <a:stretch>
+                      <a:fillRect/>
+                    </a:stretch>
+                  </pic:blipFill>
+                  <pic:spPr>
+                    <a:xfrm>
+                      <a:off x="0" y="0"/>
+                      <a:ext cx="4892040" cy="876300"/>
+                    </a:xfrm>
+                    <a:prstGeom prst="rect">
+                      <a:avLst/>
+                    </a:prstGeom>
+                  </pic:spPr>
+                </pic:pic>
+              </a:graphicData>
+            </a:graphic>
+          </wp:anchor>
+        </w:drawing>
+      </w:r>
+    </w:p>
+    <w:p>
+      <w:pPr>
+        <w:rPr>
+          <w:rStyle w:val="Strong"/>
+        </w:rPr>
+      </w:pPr>
+    </w:p>
+    <w:p>
+      <w:pPr>
+        <w:rPr>
+          <w:b/>
+          <w:bCs/>
+          <w:sz w:val="36"/>
+          <w:szCs w:val="36"/>
+        </w:rPr>
+      </w:pPr>
+      <w:r>
+        <w:rPr>
+          <w:b/>
+          <w:bCs/>
+          <w:sz w:val="36"/>
+          <w:szCs w:val="36"/>
+        </w:rPr>
+        <w:lastRenderedPageBreak/>
+        <w:drawing>
+          <wp:anchor distT="0" distB="0" distL="114300" distR="114300" simplePos="0" relativeHeight="251698176" behindDoc="1" locked="0" layoutInCell="1" allowOverlap="1" wp14:anchorId="79345813" wp14:editId="7F14FFA9">
+            <wp:simplePos x="0" y="0"/>
+            <wp:positionH relativeFrom="column">
+              <wp:posOffset>4543453</wp:posOffset>
+            </wp:positionH>
+            <wp:positionV relativeFrom="paragraph">
+              <wp:posOffset>-580</wp:posOffset>
+            </wp:positionV>
+            <wp:extent cx="1905165" cy="1546994"/>
+            <wp:effectExtent l="0" t="0" r="0" b="0"/>
+            <wp:wrapTight wrapText="bothSides">
+              <wp:wrapPolygon edited="0">
+                <wp:start x="0" y="0"/>
+                <wp:lineTo x="0" y="21281"/>
+                <wp:lineTo x="21384" y="21281"/>
+                <wp:lineTo x="21384" y="0"/>
+                <wp:lineTo x="0" y="0"/>
+              </wp:wrapPolygon>
+            </wp:wrapTight>
+            <wp:docPr id="47" name="Picture 47"/>
+            <wp:cNvGraphicFramePr>
+              <a:graphicFrameLocks xmlns:a="http://schemas.openxmlformats.org/drawingml/2006/main" noChangeAspect="1"/>
+            </wp:cNvGraphicFramePr>
+            <a:graphic xmlns:a="http://schemas.openxmlformats.org/drawingml/2006/main">
+              <a:graphicData uri="http://schemas.openxmlformats.org/drawingml/2006/picture">
+                <pic:pic xmlns:pic="http://schemas.openxmlformats.org/drawingml/2006/picture">
+                  <pic:nvPicPr>
+                    <pic:cNvPr id="1" name=""/>
+                    <pic:cNvPicPr/>
+                  </pic:nvPicPr>
+                  <pic:blipFill>
+                    <a:blip r:embed="rId25">
+                      <a:extLst>
+                        <a:ext uri="{28A0092B-C50C-407E-A947-70E740481C1C}">
+                          <a14:useLocalDpi xmlns:a14="http://schemas.microsoft.com/office/drawing/2010/main" val="0"/>
+                        </a:ext>
+                      </a:extLst>
+                    </a:blip>
+                    <a:stretch>
+                      <a:fillRect/>
+                    </a:stretch>
+                  </pic:blipFill>
+                  <pic:spPr>
+                    <a:xfrm>
+                      <a:off x="0" y="0"/>
+                      <a:ext cx="1905165" cy="1546994"/>
+                    </a:xfrm>
+                    <a:prstGeom prst="rect">
+                      <a:avLst/>
+                    </a:prstGeom>
+                  </pic:spPr>
+                </pic:pic>
+              </a:graphicData>
+            </a:graphic>
+          </wp:anchor>
+        </w:drawing>
+      </w:r>
+      <w:r>
+        <w:rPr>
+          <w:b/>
+          <w:bCs/>
+          <w:sz w:val="36"/>
+          <w:szCs w:val="36"/>
+        </w:rPr>
+        <w:drawing>
+          <wp:anchor distT="0" distB="0" distL="114300" distR="114300" simplePos="0" relativeHeight="251697152" behindDoc="1" locked="0" layoutInCell="1" allowOverlap="1" wp14:anchorId="4318BDBB" wp14:editId="6A243516">
+            <wp:simplePos x="0" y="0"/>
+            <wp:positionH relativeFrom="page">
+              <wp:align>left</wp:align>
+            </wp:positionH>
+            <wp:positionV relativeFrom="paragraph">
+              <wp:posOffset>345661</wp:posOffset>
+            </wp:positionV>
+            <wp:extent cx="5001260" cy="1788795"/>
+            <wp:effectExtent l="0" t="0" r="8890" b="1905"/>
+            <wp:wrapTight wrapText="bothSides">
+              <wp:wrapPolygon edited="0">
+                <wp:start x="0" y="0"/>
+                <wp:lineTo x="0" y="21393"/>
+                <wp:lineTo x="21556" y="21393"/>
+                <wp:lineTo x="21556" y="0"/>
+                <wp:lineTo x="0" y="0"/>
+              </wp:wrapPolygon>
+            </wp:wrapTight>
+            <wp:docPr id="46" name="Picture 46"/>
+            <wp:cNvGraphicFramePr>
+              <a:graphicFrameLocks xmlns:a="http://schemas.openxmlformats.org/drawingml/2006/main" noChangeAspect="1"/>
+            </wp:cNvGraphicFramePr>
+            <a:graphic xmlns:a="http://schemas.openxmlformats.org/drawingml/2006/main">
+              <a:graphicData uri="http://schemas.openxmlformats.org/drawingml/2006/picture">
+                <pic:pic xmlns:pic="http://schemas.openxmlformats.org/drawingml/2006/picture">
+                  <pic:nvPicPr>
+                    <pic:cNvPr id="1" name=""/>
+                    <pic:cNvPicPr/>
+                  </pic:nvPicPr>
+                  <pic:blipFill>
+                    <a:blip r:embed="rId26">
+                      <a:extLst>
+                        <a:ext uri="{28A0092B-C50C-407E-A947-70E740481C1C}">
+                          <a14:useLocalDpi xmlns:a14="http://schemas.microsoft.com/office/drawing/2010/main" val="0"/>
+                        </a:ext>
+                      </a:extLst>
+                    </a:blip>
+                    <a:stretch>
+                      <a:fillRect/>
+                    </a:stretch>
+                  </pic:blipFill>
+                  <pic:spPr>
+                    <a:xfrm>
+                      <a:off x="0" y="0"/>
+                      <a:ext cx="5044160" cy="1804099"/>
+                    </a:xfrm>
+                    <a:prstGeom prst="rect">
+                      <a:avLst/>
+                    </a:prstGeom>
+                  </pic:spPr>
+                </pic:pic>
+              </a:graphicData>
+            </a:graphic>
+            <wp14:sizeRelH relativeFrom="margin">
+              <wp14:pctWidth>0</wp14:pctWidth>
+            </wp14:sizeRelH>
+            <wp14:sizeRelV relativeFrom="margin">
+              <wp14:pctHeight>0</wp14:pctHeight>
+            </wp14:sizeRelV>
+          </wp:anchor>
+        </w:drawing>
+      </w:r>
+      <w:r>
+        <w:rPr>
+          <w:b/>
+          <w:bCs/>
+          <w:sz w:val="36"/>
+          <w:szCs w:val="36"/>
+        </w:rPr>
+        <w:t>4. Listening for @change Event</w:t>
+      </w:r>
+    </w:p>
+    <w:p>
+      <w:pPr>
+        <w:rPr>
+          <w:b/>
+          <w:bCs/>
+          <w:sz w:val="36"/>
+          <w:szCs w:val="36"/>
+        </w:rPr>
+      </w:pPr>
+    </w:p>
+    <w:p>
+      <w:pPr>
+        <w:rPr>
+          <w:b/>
+          <w:bCs/>
+          <w:sz w:val="36"/>
+          <w:szCs w:val="36"/>
+        </w:rPr>
+      </w:pPr>
+    </w:p>
+    <w:p>
+      <w:pPr>
+        <w:rPr>
+          <w:b/>
+          <w:bCs/>
+          <w:sz w:val="36"/>
+          <w:szCs w:val="36"/>
+        </w:rPr>
+      </w:pPr>
+      <w:r>
+        <w:rPr>
+          <w:b/>
+          <w:bCs/>
+          <w:sz w:val="36"/>
+          <w:szCs w:val="36"/>
+        </w:rPr>
+        <w:drawing>
+          <wp:anchor distT="0" distB="0" distL="114300" distR="114300" simplePos="0" relativeHeight="251699200" behindDoc="1" locked="0" layoutInCell="1" allowOverlap="1" wp14:anchorId="7786EB88" wp14:editId="136573DE">
+            <wp:simplePos x="0" y="0"/>
+            <wp:positionH relativeFrom="page">
+              <wp:align>right</wp:align>
+            </wp:positionH>
+            <wp:positionV relativeFrom="paragraph">
+              <wp:posOffset>425367</wp:posOffset>
+            </wp:positionV>
+            <wp:extent cx="4176122" cy="944962"/>
+            <wp:effectExtent l="0" t="0" r="0" b="7620"/>
+            <wp:wrapTight wrapText="bothSides">
+              <wp:wrapPolygon edited="0">
+                <wp:start x="0" y="0"/>
+                <wp:lineTo x="0" y="21339"/>
+                <wp:lineTo x="21482" y="21339"/>
+                <wp:lineTo x="21482" y="0"/>
+                <wp:lineTo x="0" y="0"/>
+              </wp:wrapPolygon>
+            </wp:wrapTight>
+            <wp:docPr id="48" name="Picture 48"/>
+            <wp:cNvGraphicFramePr>
+              <a:graphicFrameLocks xmlns:a="http://schemas.openxmlformats.org/drawingml/2006/main" noChangeAspect="1"/>
+            </wp:cNvGraphicFramePr>
+            <a:graphic xmlns:a="http://schemas.openxmlformats.org/drawingml/2006/main">
+              <a:graphicData uri="http://schemas.openxmlformats.org/drawingml/2006/picture">
+                <pic:pic xmlns:pic="http://schemas.openxmlformats.org/drawingml/2006/picture">
+                  <pic:nvPicPr>
+                    <pic:cNvPr id="1" name=""/>
+                    <pic:cNvPicPr/>
+                  </pic:nvPicPr>
+                  <pic:blipFill>
+                    <a:blip r:embed="rId27">
+                      <a:extLst>
+                        <a:ext uri="{28A0092B-C50C-407E-A947-70E740481C1C}">
+                          <a14:useLocalDpi xmlns:a14="http://schemas.microsoft.com/office/drawing/2010/main" val="0"/>
+                        </a:ext>
+                      </a:extLst>
+                    </a:blip>
+                    <a:stretch>
+                      <a:fillRect/>
+                    </a:stretch>
+                  </pic:blipFill>
+                  <pic:spPr>
+                    <a:xfrm>
+                      <a:off x="0" y="0"/>
+                      <a:ext cx="4176122" cy="944962"/>
+                    </a:xfrm>
+                    <a:prstGeom prst="rect">
+                      <a:avLst/>
+                    </a:prstGeom>
+                  </pic:spPr>
+                </pic:pic>
+              </a:graphicData>
+            </a:graphic>
+          </wp:anchor>
+        </w:drawing>
+      </w:r>
+    </w:p>
+    <w:p>
+      <w:pPr>
+        <w:rPr>
+          <w:b/>
+          <w:bCs/>
+          <w:sz w:val="36"/>
+          <w:szCs w:val="36"/>
+        </w:rPr>
+      </w:pPr>
+      <w:r>
+        <w:rPr>
+          <w:b/>
+          <w:bCs/>
+          <w:sz w:val="36"/>
+          <w:szCs w:val="36"/>
+        </w:rPr>
+        <w:t xml:space="preserve">Work like @input but the value trigger when we </w:t>
+      </w:r>
+      <w:r>
+        <w:rPr>
+          <w:b/>
+          <w:bCs/>
+          <w:sz w:val="36"/>
+          <w:szCs w:val="36"/>
+          <w:highlight w:val="yellow"/>
+        </w:rPr>
+        <w:t>lose the focus</w:t>
+      </w:r>
+      <w:r>
+        <w:rPr>
+          <w:b/>
+          <w:bCs/>
+          <w:sz w:val="36"/>
+          <w:szCs w:val="36"/>
+        </w:rPr>
+        <w:t xml:space="preserve"> </w:t>
+      </w:r>
+    </w:p>
+    <w:p>
+      <w:pPr>
+        <w:rPr>
+          <w:b/>
+          <w:bCs/>
+          <w:sz w:val="36"/>
+          <w:szCs w:val="36"/>
+        </w:rPr>
+      </w:pPr>
+      <w:r>
+        <w:rPr>
+          <w:b/>
+          <w:bCs/>
+          <w:sz w:val="36"/>
+          <w:szCs w:val="36"/>
+        </w:rPr>
+        <w:drawing>
+          <wp:anchor distT="0" distB="0" distL="114300" distR="114300" simplePos="0" relativeHeight="251701248" behindDoc="1" locked="0" layoutInCell="1" allowOverlap="1" wp14:anchorId="689306D3" wp14:editId="46974EB2">
+            <wp:simplePos x="0" y="0"/>
+            <wp:positionH relativeFrom="margin">
+              <wp:posOffset>4724897</wp:posOffset>
+            </wp:positionH>
+            <wp:positionV relativeFrom="paragraph">
+              <wp:posOffset>8890</wp:posOffset>
+            </wp:positionV>
+            <wp:extent cx="2415749" cy="1607959"/>
+            <wp:effectExtent l="0" t="0" r="3810" b="0"/>
+            <wp:wrapTight wrapText="bothSides">
+              <wp:wrapPolygon edited="0">
+                <wp:start x="0" y="0"/>
+                <wp:lineTo x="0" y="21242"/>
+                <wp:lineTo x="21464" y="21242"/>
+                <wp:lineTo x="21464" y="0"/>
+                <wp:lineTo x="0" y="0"/>
+              </wp:wrapPolygon>
+            </wp:wrapTight>
+            <wp:docPr id="50" name="Picture 50"/>
+            <wp:cNvGraphicFramePr>
+              <a:graphicFrameLocks xmlns:a="http://schemas.openxmlformats.org/drawingml/2006/main" noChangeAspect="1"/>
+            </wp:cNvGraphicFramePr>
+            <a:graphic xmlns:a="http://schemas.openxmlformats.org/drawingml/2006/main">
+              <a:graphicData uri="http://schemas.openxmlformats.org/drawingml/2006/picture">
+                <pic:pic xmlns:pic="http://schemas.openxmlformats.org/drawingml/2006/picture">
+                  <pic:nvPicPr>
+                    <pic:cNvPr id="1" name=""/>
+                    <pic:cNvPicPr/>
+                  </pic:nvPicPr>
+                  <pic:blipFill>
+                    <a:blip r:embed="rId28">
+                      <a:extLst>
+                        <a:ext uri="{28A0092B-C50C-407E-A947-70E740481C1C}">
+                          <a14:useLocalDpi xmlns:a14="http://schemas.microsoft.com/office/drawing/2010/main" val="0"/>
+                        </a:ext>
+                      </a:extLst>
+                    </a:blip>
+                    <a:stretch>
+                      <a:fillRect/>
+                    </a:stretch>
+                  </pic:blipFill>
+                  <pic:spPr>
+                    <a:xfrm>
+                      <a:off x="0" y="0"/>
+                      <a:ext cx="2415749" cy="1607959"/>
+                    </a:xfrm>
+                    <a:prstGeom prst="rect">
+                      <a:avLst/>
+                    </a:prstGeom>
+                  </pic:spPr>
+                </pic:pic>
+              </a:graphicData>
+            </a:graphic>
+          </wp:anchor>
+        </w:drawing>
+      </w:r>
+    </w:p>
+    <w:p>
+      <w:pPr>
+        <w:rPr>
+          <w:b/>
+          <w:bCs/>
+          <w:sz w:val="36"/>
+          <w:szCs w:val="36"/>
+        </w:rPr>
+      </w:pPr>
+      <w:r>
+        <w:rPr>
+          <w:b/>
+          <w:bCs/>
+          <w:sz w:val="36"/>
+          <w:szCs w:val="36"/>
+        </w:rPr>
+        <w:drawing>
+          <wp:anchor distT="0" distB="0" distL="114300" distR="114300" simplePos="0" relativeHeight="251700224" behindDoc="1" locked="0" layoutInCell="1" allowOverlap="1" wp14:anchorId="14932067" wp14:editId="02E8703F">
+            <wp:simplePos x="0" y="0"/>
+            <wp:positionH relativeFrom="page">
+              <wp:align>left</wp:align>
+            </wp:positionH>
+            <wp:positionV relativeFrom="paragraph">
+              <wp:posOffset>393368</wp:posOffset>
+            </wp:positionV>
+            <wp:extent cx="5156835" cy="1963420"/>
+            <wp:effectExtent l="0" t="0" r="5715" b="0"/>
+            <wp:wrapTight wrapText="bothSides">
+              <wp:wrapPolygon edited="0">
+                <wp:start x="0" y="0"/>
+                <wp:lineTo x="0" y="21376"/>
+                <wp:lineTo x="21544" y="21376"/>
+                <wp:lineTo x="21544" y="0"/>
+                <wp:lineTo x="0" y="0"/>
+              </wp:wrapPolygon>
+            </wp:wrapTight>
+            <wp:docPr id="49" name="Picture 49"/>
+            <wp:cNvGraphicFramePr>
+              <a:graphicFrameLocks xmlns:a="http://schemas.openxmlformats.org/drawingml/2006/main" noChangeAspect="1"/>
+            </wp:cNvGraphicFramePr>
+            <a:graphic xmlns:a="http://schemas.openxmlformats.org/drawingml/2006/main">
+              <a:graphicData uri="http://schemas.openxmlformats.org/drawingml/2006/picture">
+                <pic:pic xmlns:pic="http://schemas.openxmlformats.org/drawingml/2006/picture">
+                  <pic:nvPicPr>
+                    <pic:cNvPr id="1" name=""/>
+                    <pic:cNvPicPr/>
+                  </pic:nvPicPr>
+                  <pic:blipFill>
+                    <a:blip r:embed="rId29">
+                      <a:extLst>
+                        <a:ext uri="{28A0092B-C50C-407E-A947-70E740481C1C}">
+                          <a14:useLocalDpi xmlns:a14="http://schemas.microsoft.com/office/drawing/2010/main" val="0"/>
+                        </a:ext>
+                      </a:extLst>
+                    </a:blip>
+                    <a:stretch>
+                      <a:fillRect/>
+                    </a:stretch>
+                  </pic:blipFill>
+                  <pic:spPr>
+                    <a:xfrm>
+                      <a:off x="0" y="0"/>
+                      <a:ext cx="5190259" cy="1976635"/>
+                    </a:xfrm>
+                    <a:prstGeom prst="rect">
+                      <a:avLst/>
+                    </a:prstGeom>
+                  </pic:spPr>
+                </pic:pic>
+              </a:graphicData>
+            </a:graphic>
+            <wp14:sizeRelH relativeFrom="margin">
+              <wp14:pctWidth>0</wp14:pctWidth>
+            </wp14:sizeRelH>
+            <wp14:sizeRelV relativeFrom="margin">
+              <wp14:pctHeight>0</wp14:pctHeight>
+            </wp14:sizeRelV>
+          </wp:anchor>
+        </w:drawing>
+      </w:r>
+      <w:r>
+        <w:rPr>
+          <w:b/>
+          <w:bCs/>
+          <w:sz w:val="36"/>
+          <w:szCs w:val="36"/>
+        </w:rPr>
+        <w:t>5. Using Form Submission</w:t>
+      </w:r>
+    </w:p>
+    <w:p>
+      <w:pPr>
+        <w:rPr>
+          <w:b/>
+          <w:bCs/>
+          <w:sz w:val="36"/>
+          <w:szCs w:val="36"/>
+        </w:rPr>
+      </w:pPr>
+      <w:r>
+        <w:rPr>
+          <w:b/>
+          <w:bCs/>
+          <w:sz w:val="36"/>
+          <w:szCs w:val="36"/>
+        </w:rPr>
+        <w:drawing>
+          <wp:anchor distT="0" distB="0" distL="114300" distR="114300" simplePos="0" relativeHeight="251702272" behindDoc="1" locked="0" layoutInCell="1" allowOverlap="1" wp14:anchorId="3F1666CE" wp14:editId="3600C3CB">
+            <wp:simplePos x="0" y="0"/>
+            <wp:positionH relativeFrom="page">
+              <wp:align>right</wp:align>
+            </wp:positionH>
+            <wp:positionV relativeFrom="paragraph">
+              <wp:posOffset>1501140</wp:posOffset>
+            </wp:positionV>
+            <wp:extent cx="4794250" cy="1401445"/>
+            <wp:effectExtent l="0" t="0" r="6350" b="8255"/>
+            <wp:wrapTight wrapText="bothSides">
+              <wp:wrapPolygon edited="0">
+                <wp:start x="0" y="0"/>
+                <wp:lineTo x="0" y="21434"/>
+                <wp:lineTo x="21543" y="21434"/>
+                <wp:lineTo x="21543" y="0"/>
+                <wp:lineTo x="0" y="0"/>
+              </wp:wrapPolygon>
+            </wp:wrapTight>
+            <wp:docPr id="51" name="Picture 51"/>
+            <wp:cNvGraphicFramePr>
+              <a:graphicFrameLocks xmlns:a="http://schemas.openxmlformats.org/drawingml/2006/main" noChangeAspect="1"/>
+            </wp:cNvGraphicFramePr>
+            <a:graphic xmlns:a="http://schemas.openxmlformats.org/drawingml/2006/main">
+              <a:graphicData uri="http://schemas.openxmlformats.org/drawingml/2006/picture">
+                <pic:pic xmlns:pic="http://schemas.openxmlformats.org/drawingml/2006/picture">
+                  <pic:nvPicPr>
+                    <pic:cNvPr id="1" name=""/>
+                    <pic:cNvPicPr/>
+                  </pic:nvPicPr>
+                  <pic:blipFill>
+                    <a:blip r:embed="rId30">
+                      <a:extLst>
+                        <a:ext uri="{28A0092B-C50C-407E-A947-70E740481C1C}">
+                          <a14:useLocalDpi xmlns:a14="http://schemas.microsoft.com/office/drawing/2010/main" val="0"/>
+                        </a:ext>
+                      </a:extLst>
+                    </a:blip>
+                    <a:stretch>
+                      <a:fillRect/>
+                    </a:stretch>
+                  </pic:blipFill>
+                  <pic:spPr>
+                    <a:xfrm>
+                      <a:off x="0" y="0"/>
+                      <a:ext cx="4794250" cy="1401445"/>
+                    </a:xfrm>
+                    <a:prstGeom prst="rect">
+                      <a:avLst/>
+                    </a:prstGeom>
+                  </pic:spPr>
+                </pic:pic>
+              </a:graphicData>
+            </a:graphic>
+            <wp14:sizeRelH relativeFrom="margin">
+              <wp14:pctWidth>0</wp14:pctWidth>
+            </wp14:sizeRelH>
+            <wp14:sizeRelV relativeFrom="margin">
+              <wp14:pctHeight>0</wp14:pctHeight>
+            </wp14:sizeRelV>
+          </wp:anchor>
+        </w:drawing>
+      </w:r>
+    </w:p>
+    <w:p>
+      <w:pPr>
+        <w:rPr>
+          <w:b/>
+          <w:bCs/>
+          <w:sz w:val="36"/>
+          <w:szCs w:val="36"/>
+        </w:rPr>
+      </w:pPr>
+      <w:r>
+        <w:rPr>
+          <w:b/>
+          <w:bCs/>
+          <w:sz w:val="36"/>
+          <w:szCs w:val="36"/>
+        </w:rPr>
+        <w:t xml:space="preserve">Form Submit work with ref </w:t>
+      </w:r>
+      <w:r>
+        <w:rPr>
+          <w:b/>
+          <w:bCs/>
+          <w:sz w:val="36"/>
+          <w:szCs w:val="36"/>
+        </w:rPr>
+        <w:t>there is no difference</w:t>
+      </w:r>
+    </w:p>
+    <w:p>
+      <w:pPr>
+        <w:rPr>
+          <w:b/>
+          <w:bCs/>
+          <w:sz w:val="36"/>
+          <w:szCs w:val="36"/>
+        </w:rPr>
+      </w:pPr>
+    </w:p>
+    <w:p>
+      <w:pPr>
+        <w:rPr>
+          <w:b/>
+          <w:bCs/>
+          <w:sz w:val="36"/>
+          <w:szCs w:val="36"/>
+        </w:rPr>
+      </w:pPr>
+    </w:p>
+    <w:p>
+      <w:pPr>
+        <w:rPr>
+          <w:b/>
+          <w:bCs/>
+          <w:sz w:val="36"/>
+          <w:szCs w:val="36"/>
+        </w:rPr>
+      </w:pPr>
+    </w:p>
+    <w:p>
+      <w:pPr>
+        <w:rPr>
+          <w:b/>
+          <w:bCs/>
+          <w:sz w:val="36"/>
+          <w:szCs w:val="36"/>
+        </w:rPr>
+      </w:pPr>
+    </w:p>
+    <w:p>
+      <w:pPr>
+        <w:rPr>
+          <w:b/>
+          <w:bCs/>
+          <w:sz w:val="36"/>
+          <w:szCs w:val="36"/>
+        </w:rPr>
+      </w:pPr>
+    </w:p>
+    <w:p>
+      <w:pPr>
+        <w:rPr>
+          <w:b/>
+          <w:bCs/>
+          <w:sz w:val="36"/>
+          <w:szCs w:val="36"/>
+        </w:rPr>
+      </w:pPr>
+    </w:p>
+    <w:p>
+      <w:pPr>
+        <w:rPr>
+          <w:rStyle w:val="Strong"/>
         </w:rPr>
       </w:pPr>
     </w:p>
@@ -1618,6 +2849,7 @@
           <w:szCs w:val="28"/>
           <w:highlight w:val="yellow"/>
         </w:rPr>
+        <w:lastRenderedPageBreak/>
         <w:t xml:space="preserve">Compare between </w:t>
       </w:r>
       <w:r>
@@ -1888,7 +3120,7 @@
                     <pic:cNvPicPr/>
                   </pic:nvPicPr>
                   <pic:blipFill>
-                    <a:blip r:embed="rId18">
+                    <a:blip r:embed="rId31">
                       <a:extLst>
                         <a:ext uri="{28A0092B-C50C-407E-A947-70E740481C1C}">
                           <a14:useLocalDpi xmlns:a14="http://schemas.microsoft.com/office/drawing/2010/main" val="0"/>
@@ -2163,7 +3395,7 @@
                     <pic:cNvPicPr/>
                   </pic:nvPicPr>
                   <pic:blipFill>
-                    <a:blip r:embed="rId19">
+                    <a:blip r:embed="rId32">
                       <a:extLst>
                         <a:ext uri="{28A0092B-C50C-407E-A947-70E740481C1C}">
                           <a14:useLocalDpi xmlns:a14="http://schemas.microsoft.com/office/drawing/2010/main" val="0"/>
@@ -2284,7 +3516,6 @@
           <w:sz w:val="28"/>
           <w:szCs w:val="28"/>
         </w:rPr>
-        <w:lastRenderedPageBreak/>
         <w:t>3. Watchers</w:t>
       </w:r>
     </w:p>
@@ -2304,6 +3535,7 @@
           <w:b/>
           <w:bCs/>
         </w:rPr>
+        <w:lastRenderedPageBreak/>
         <w:t>Purpose: Watchers allow you to perform side effects or run logic in response to changes in a specific data property.</w:t>
       </w:r>
     </w:p>
@@ -2430,7 +3662,7 @@
                     <pic:cNvPicPr/>
                   </pic:nvPicPr>
                   <pic:blipFill>
-                    <a:blip r:embed="rId20">
+                    <a:blip r:embed="rId33">
                       <a:extLst>
                         <a:ext uri="{28A0092B-C50C-407E-A947-70E740481C1C}">
                           <a14:useLocalDpi xmlns:a14="http://schemas.microsoft.com/office/drawing/2010/main" val="0"/>
@@ -2496,7 +3728,7 @@
                     <pic:cNvPicPr/>
                   </pic:nvPicPr>
                   <pic:blipFill>
-                    <a:blip r:embed="rId21">
+                    <a:blip r:embed="rId34">
                       <a:extLst>
                         <a:ext uri="{28A0092B-C50C-407E-A947-70E740481C1C}">
                           <a14:useLocalDpi xmlns:a14="http://schemas.microsoft.com/office/drawing/2010/main" val="0"/>
@@ -2631,7 +3863,7 @@
                     <pic:cNvPicPr/>
                   </pic:nvPicPr>
                   <pic:blipFill>
-                    <a:blip r:embed="rId22">
+                    <a:blip r:embed="rId35">
                       <a:extLst>
                         <a:ext uri="{28A0092B-C50C-407E-A947-70E740481C1C}">
                           <a14:useLocalDpi xmlns:a14="http://schemas.microsoft.com/office/drawing/2010/main" val="0"/>
@@ -2799,6 +4031,7 @@
           <w:b/>
           <w:bCs/>
         </w:rPr>
+        <w:lastRenderedPageBreak/>
         <w:t>Summary</w:t>
       </w:r>
     </w:p>
@@ -2980,7 +4213,7 @@
                     <pic:cNvPicPr/>
                   </pic:nvPicPr>
                   <pic:blipFill>
-                    <a:blip r:embed="rId23"/>
+                    <a:blip r:embed="rId36"/>
                     <a:stretch>
                       <a:fillRect/>
                     </a:stretch>
@@ -3056,7 +4289,7 @@
                     <pic:cNvPicPr/>
                   </pic:nvPicPr>
                   <pic:blipFill>
-                    <a:blip r:embed="rId24">
+                    <a:blip r:embed="rId37">
                       <a:extLst>
                         <a:ext uri="{28A0092B-C50C-407E-A947-70E740481C1C}">
                           <a14:useLocalDpi xmlns:a14="http://schemas.microsoft.com/office/drawing/2010/main" val="0"/>
@@ -3281,7 +4514,6 @@
           <w:szCs w:val="28"/>
           <w:highlight w:val="yellow"/>
         </w:rPr>
-        <w:lastRenderedPageBreak/>
         <w:t>Vue Instance lifecycle</w:t>
       </w:r>
     </w:p>
@@ -3917,7 +5149,7 @@
                     <pic:cNvPicPr/>
                   </pic:nvPicPr>
                   <pic:blipFill>
-                    <a:blip r:embed="rId25"/>
+                    <a:blip r:embed="rId38"/>
                     <a:stretch>
                       <a:fillRect/>
                     </a:stretch>
@@ -3966,26 +5198,26 @@
           <w:szCs w:val="28"/>
           <w:highlight w:val="yellow"/>
         </w:rPr>
+        <w:t>Start to learn components</w:t>
+      </w:r>
+    </w:p>
+    <w:p>
+      <w:pPr>
+        <w:rPr>
+          <w:rStyle w:val="Strong"/>
+          <w:color w:val="000000" w:themeColor="text1"/>
+          <w:sz w:val="28"/>
+          <w:szCs w:val="28"/>
+        </w:rPr>
+      </w:pPr>
+      <w:r>
+        <w:rPr>
+          <w:rStyle w:val="Strong"/>
+          <w:color w:val="000000" w:themeColor="text1"/>
+          <w:sz w:val="28"/>
+          <w:szCs w:val="28"/>
+        </w:rPr>
         <w:lastRenderedPageBreak/>
-        <w:t>Start to learn components</w:t>
-      </w:r>
-    </w:p>
-    <w:p>
-      <w:pPr>
-        <w:rPr>
-          <w:rStyle w:val="Strong"/>
-          <w:color w:val="000000" w:themeColor="text1"/>
-          <w:sz w:val="28"/>
-          <w:szCs w:val="28"/>
-        </w:rPr>
-      </w:pPr>
-      <w:r>
-        <w:rPr>
-          <w:rStyle w:val="Strong"/>
-          <w:color w:val="000000" w:themeColor="text1"/>
-          <w:sz w:val="28"/>
-          <w:szCs w:val="28"/>
-        </w:rPr>
         <w:t>The first thing you should know you should use  dash in the name(-) like =&gt;</w:t>
       </w:r>
       <w:proofErr w:type="spellStart"/>
@@ -4068,7 +5300,7 @@
                     <pic:cNvPicPr/>
                   </pic:nvPicPr>
                   <pic:blipFill>
-                    <a:blip r:embed="rId26">
+                    <a:blip r:embed="rId39">
                       <a:extLst>
                         <a:ext uri="{28A0092B-C50C-407E-A947-70E740481C1C}">
                           <a14:useLocalDpi xmlns:a14="http://schemas.microsoft.com/office/drawing/2010/main" val="0"/>
@@ -4258,7 +5490,7 @@
                     <pic:cNvPicPr/>
                   </pic:nvPicPr>
                   <pic:blipFill>
-                    <a:blip r:embed="rId27">
+                    <a:blip r:embed="rId40">
                       <a:extLst>
                         <a:ext uri="{28A0092B-C50C-407E-A947-70E740481C1C}">
                           <a14:useLocalDpi xmlns:a14="http://schemas.microsoft.com/office/drawing/2010/main" val="0"/>
@@ -4458,7 +5690,7 @@
                     <pic:cNvPicPr/>
                   </pic:nvPicPr>
                   <pic:blipFill>
-                    <a:blip r:embed="rId28">
+                    <a:blip r:embed="rId41">
                       <a:extLst>
                         <a:ext uri="{28A0092B-C50C-407E-A947-70E740481C1C}">
                           <a14:useLocalDpi xmlns:a14="http://schemas.microsoft.com/office/drawing/2010/main" val="0"/>
@@ -4701,6 +5933,7 @@
           <w:szCs w:val="28"/>
           <w:lang w:bidi="ar-EG"/>
         </w:rPr>
+        <w:lastRenderedPageBreak/>
         <w:drawing>
           <wp:inline distT="0" distB="0" distL="0" distR="0" wp14:anchorId="4A844D25" wp14:editId="6C3F5907">
             <wp:extent cx="6858000" cy="2745105"/>
@@ -4717,7 +5950,7 @@
                     <pic:cNvPicPr/>
                   </pic:nvPicPr>
                   <pic:blipFill>
-                    <a:blip r:embed="rId29"/>
+                    <a:blip r:embed="rId42"/>
                     <a:stretch>
                       <a:fillRect/>
                     </a:stretch>
@@ -4773,7 +6006,7 @@
                     <pic:cNvPicPr/>
                   </pic:nvPicPr>
                   <pic:blipFill>
-                    <a:blip r:embed="rId30"/>
+                    <a:blip r:embed="rId43"/>
                     <a:stretch>
                       <a:fillRect/>
                     </a:stretch>
@@ -4843,7 +6076,7 @@
                 <wp:cNvGraphicFramePr/>
                 <a:graphic xmlns:a="http://schemas.openxmlformats.org/drawingml/2006/main">
                   <a:graphicData uri="http://schemas.microsoft.com/office/word/2010/wordprocessingInk">
-                    <w14:contentPart bwMode="auto" r:id="rId31">
+                    <w14:contentPart bwMode="auto" r:id="rId44">
                       <w14:nvContentPartPr>
                         <w14:cNvContentPartPr/>
                       </w14:nvContentPartPr>
@@ -4879,7 +6112,7 @@
                 <o:lock v:ext="edit" aspectratio="t"/>
               </v:shapetype>
               <v:shape id="Ink 44" o:spid="_x0000_s1026" type="#_x0000_t75" style="position:absolute;margin-left:377.5pt;margin-top:49.85pt;width:176.05pt;height:22.25pt;z-index:251683840;visibility:visible;mso-wrap-style:square;mso-wrap-distance-left:9pt;mso-wrap-distance-top:0;mso-wrap-distance-right:9pt;mso-wrap-distance-bottom:0;mso-position-horizontal:absolute;mso-position-horizontal-relative:text;mso-position-vertical:absolute;mso-position-vertical-relative:text" o:gfxdata="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">
-                <v:imagedata r:id="rId32" o:title=""/>
+                <v:imagedata r:id="rId45" o:title=""/>
               </v:shape>
             </w:pict>
           </mc:Fallback>
@@ -4913,7 +6146,7 @@
                 <wp:cNvGraphicFramePr/>
                 <a:graphic xmlns:a="http://schemas.openxmlformats.org/drawingml/2006/main">
                   <a:graphicData uri="http://schemas.microsoft.com/office/word/2010/wordprocessingInk">
-                    <w14:contentPart bwMode="auto" r:id="rId33">
+                    <w14:contentPart bwMode="auto" r:id="rId46">
                       <w14:nvContentPartPr>
                         <w14:cNvContentPartPr/>
                       </w14:nvContentPartPr>
@@ -4930,7 +6163,7 @@
           <mc:Fallback>
             <w:pict>
               <v:shape w14:anchorId="148BCDBF" id="Ink 43" o:spid="_x0000_s1026" type="#_x0000_t75" style="position:absolute;margin-left:382pt;margin-top:53.7pt;width:70.15pt;height:21.05pt;z-index:251682816;visibility:visible;mso-wrap-style:square;mso-wrap-distance-left:9pt;mso-wrap-distance-top:0;mso-wrap-distance-right:9pt;mso-wrap-distance-bottom:0;mso-position-horizontal:absolute;mso-position-horizontal-relative:text;mso-position-vertical:absolute;mso-position-vertical-relative:text" o:gfxdata="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">
-                <v:imagedata r:id="rId34" o:title=""/>
+                <v:imagedata r:id="rId47" o:title=""/>
               </v:shape>
             </w:pict>
           </mc:Fallback>
@@ -4964,7 +6197,7 @@
                 <wp:cNvGraphicFramePr/>
                 <a:graphic xmlns:a="http://schemas.openxmlformats.org/drawingml/2006/main">
                   <a:graphicData uri="http://schemas.microsoft.com/office/word/2010/wordprocessingInk">
-                    <w14:contentPart bwMode="auto" r:id="rId35">
+                    <w14:contentPart bwMode="auto" r:id="rId48">
                       <w14:nvContentPartPr>
                         <w14:cNvContentPartPr/>
                       </w14:nvContentPartPr>
@@ -4981,7 +6214,7 @@
           <mc:Fallback>
             <w:pict>
               <v:shape w14:anchorId="2FB9367B" id="Ink 42" o:spid="_x0000_s1026" type="#_x0000_t75" style="position:absolute;margin-left:-26.3pt;margin-top:191.15pt;width:98.4pt;height:41.15pt;z-index:251681792;visibility:visible;mso-wrap-style:square;mso-wrap-distance-left:9pt;mso-wrap-distance-top:0;mso-wrap-distance-right:9pt;mso-wrap-distance-bottom:0;mso-position-horizontal:absolute;mso-position-horizontal-relative:text;mso-position-vertical:absolute;mso-position-vertical-relative:text" o:gfxdata="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">
-                <v:imagedata r:id="rId36" o:title=""/>
+                <v:imagedata r:id="rId49" o:title=""/>
               </v:shape>
             </w:pict>
           </mc:Fallback>
@@ -5015,7 +6248,7 @@
                 <wp:cNvGraphicFramePr/>
                 <a:graphic xmlns:a="http://schemas.openxmlformats.org/drawingml/2006/main">
                   <a:graphicData uri="http://schemas.microsoft.com/office/word/2010/wordprocessingInk">
-                    <w14:contentPart bwMode="auto" r:id="rId37">
+                    <w14:contentPart bwMode="auto" r:id="rId50">
                       <w14:nvContentPartPr>
                         <w14:cNvContentPartPr/>
                       </w14:nvContentPartPr>
@@ -5032,7 +6265,7 @@
           <mc:Fallback>
             <w:pict>
               <v:shape w14:anchorId="5C7AA422" id="Ink 41" o:spid="_x0000_s1026" type="#_x0000_t75" style="position:absolute;margin-left:-22.9pt;margin-top:91.55pt;width:97.8pt;height:41.6pt;z-index:251680768;visibility:visible;mso-wrap-style:square;mso-wrap-distance-left:9pt;mso-wrap-distance-top:0;mso-wrap-distance-right:9pt;mso-wrap-distance-bottom:0;mso-position-horizontal:absolute;mso-position-horizontal-relative:text;mso-position-vertical:absolute;mso-position-vertical-relative:text" o:gfxdata="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">
-                <v:imagedata r:id="rId38" o:title=""/>
+                <v:imagedata r:id="rId51" o:title=""/>
               </v:shape>
             </w:pict>
           </mc:Fallback>
@@ -5079,7 +6312,7 @@
                     <pic:cNvPicPr/>
                   </pic:nvPicPr>
                   <pic:blipFill>
-                    <a:blip r:embed="rId39">
+                    <a:blip r:embed="rId52">
                       <a:extLst>
                         <a:ext uri="{28A0092B-C50C-407E-A947-70E740481C1C}">
                           <a14:useLocalDpi xmlns:a14="http://schemas.microsoft.com/office/drawing/2010/main" val="0"/>
@@ -5146,7 +6379,7 @@
                     <pic:cNvPicPr/>
                   </pic:nvPicPr>
                   <pic:blipFill>
-                    <a:blip r:embed="rId40">
+                    <a:blip r:embed="rId53">
                       <a:extLst>
                         <a:ext uri="{28A0092B-C50C-407E-A947-70E740481C1C}">
                           <a14:useLocalDpi xmlns:a14="http://schemas.microsoft.com/office/drawing/2010/main" val="0"/>
@@ -5280,41 +6513,42 @@
           <w:szCs w:val="28"/>
           <w:lang w:bidi="ar-EG"/>
         </w:rPr>
+        <w:t xml:space="preserve">1. </w:t>
+      </w:r>
+      <w:r>
+        <w:rPr>
+          <w:b/>
+          <w:bCs/>
+          <w:color w:val="000000" w:themeColor="text1"/>
+          <w:sz w:val="28"/>
+          <w:szCs w:val="28"/>
+          <w:highlight w:val="yellow"/>
+          <w:lang w:bidi="ar-EG"/>
+        </w:rPr>
+        <w:t>@ for Event Handling</w:t>
+      </w:r>
+    </w:p>
+    <w:p>
+      <w:pPr>
+        <w:rPr>
+          <w:b/>
+          <w:bCs/>
+          <w:color w:val="000000" w:themeColor="text1"/>
+          <w:sz w:val="28"/>
+          <w:szCs w:val="28"/>
+          <w:lang w:bidi="ar-EG"/>
+        </w:rPr>
+      </w:pPr>
+      <w:r>
+        <w:rPr>
+          <w:rStyle w:val="Strong"/>
+          <w:noProof/>
+          <w:color w:val="000000" w:themeColor="text1"/>
+          <w:sz w:val="28"/>
+          <w:szCs w:val="28"/>
+          <w:lang w:bidi="ar-EG"/>
+        </w:rPr>
         <w:lastRenderedPageBreak/>
-        <w:t xml:space="preserve">1. </w:t>
-      </w:r>
-      <w:r>
-        <w:rPr>
-          <w:b/>
-          <w:bCs/>
-          <w:color w:val="000000" w:themeColor="text1"/>
-          <w:sz w:val="28"/>
-          <w:szCs w:val="28"/>
-          <w:highlight w:val="yellow"/>
-          <w:lang w:bidi="ar-EG"/>
-        </w:rPr>
-        <w:t>@ for Event Handling</w:t>
-      </w:r>
-    </w:p>
-    <w:p>
-      <w:pPr>
-        <w:rPr>
-          <w:b/>
-          <w:bCs/>
-          <w:color w:val="000000" w:themeColor="text1"/>
-          <w:sz w:val="28"/>
-          <w:szCs w:val="28"/>
-          <w:lang w:bidi="ar-EG"/>
-        </w:rPr>
-      </w:pPr>
-      <w:r>
-        <w:rPr>
-          <w:rStyle w:val="Strong"/>
-          <w:color w:val="000000" w:themeColor="text1"/>
-          <w:sz w:val="28"/>
-          <w:szCs w:val="28"/>
-          <w:lang w:bidi="ar-EG"/>
-        </w:rPr>
         <w:drawing>
           <wp:anchor distT="0" distB="0" distL="114300" distR="114300" simplePos="0" relativeHeight="251684864" behindDoc="1" locked="0" layoutInCell="1" allowOverlap="1" wp14:anchorId="364D48CA" wp14:editId="12D07D2E">
             <wp:simplePos x="0" y="0"/>
@@ -5347,7 +6581,7 @@
                     <pic:cNvPicPr/>
                   </pic:nvPicPr>
                   <pic:blipFill>
-                    <a:blip r:embed="rId41">
+                    <a:blip r:embed="rId54">
                       <a:extLst>
                         <a:ext uri="{28A0092B-C50C-407E-A947-70E740481C1C}">
                           <a14:useLocalDpi xmlns:a14="http://schemas.microsoft.com/office/drawing/2010/main" val="0"/>
@@ -5636,6 +6870,7 @@
       <w:r>
         <w:rPr>
           <w:rStyle w:val="Strong"/>
+          <w:noProof/>
           <w:color w:val="000000" w:themeColor="text1"/>
           <w:sz w:val="28"/>
           <w:szCs w:val="28"/>
@@ -5657,7 +6892,7 @@
                     <pic:cNvPicPr/>
                   </pic:nvPicPr>
                   <pic:blipFill>
-                    <a:blip r:embed="rId42"/>
+                    <a:blip r:embed="rId55"/>
                     <a:stretch>
                       <a:fillRect/>
                     </a:stretch>
@@ -5732,65 +6967,66 @@
           <w:szCs w:val="28"/>
           <w:lang w:bidi="ar-EG"/>
         </w:rPr>
+        <w:t>2</w:t>
+      </w:r>
+      <w:r>
+        <w:rPr>
+          <w:b/>
+          <w:bCs/>
+          <w:color w:val="000000" w:themeColor="text1"/>
+          <w:sz w:val="28"/>
+          <w:szCs w:val="28"/>
+          <w:highlight w:val="yellow"/>
+          <w:lang w:bidi="ar-EG"/>
+        </w:rPr>
+        <w:t>. :</w:t>
+      </w:r>
+      <w:proofErr w:type="gramEnd"/>
+      <w:r>
+        <w:rPr>
+          <w:b/>
+          <w:bCs/>
+          <w:color w:val="000000" w:themeColor="text1"/>
+          <w:sz w:val="28"/>
+          <w:szCs w:val="28"/>
+          <w:highlight w:val="yellow"/>
+          <w:lang w:bidi="ar-EG"/>
+        </w:rPr>
+        <w:t xml:space="preserve"> for Binding</w:t>
+      </w:r>
+      <w:r>
+        <w:rPr>
+          <w:b/>
+          <w:bCs/>
+          <w:color w:val="000000" w:themeColor="text1"/>
+          <w:sz w:val="28"/>
+          <w:szCs w:val="28"/>
+          <w:lang w:bidi="ar-EG"/>
+        </w:rPr>
+        <w:t xml:space="preserve"> Attributes</w:t>
+      </w:r>
+    </w:p>
+    <w:p>
+      <w:pPr>
+        <w:rPr>
+          <w:b/>
+          <w:bCs/>
+          <w:color w:val="000000" w:themeColor="text1"/>
+          <w:sz w:val="28"/>
+          <w:szCs w:val="28"/>
+          <w:lang w:bidi="ar-EG"/>
+        </w:rPr>
+      </w:pPr>
+      <w:r>
+        <w:rPr>
+          <w:rStyle w:val="Strong"/>
+          <w:noProof/>
+          <w:color w:val="000000" w:themeColor="text1"/>
+          <w:sz w:val="28"/>
+          <w:szCs w:val="28"/>
+          <w:lang w:bidi="ar-EG"/>
+        </w:rPr>
         <w:lastRenderedPageBreak/>
-        <w:t>2</w:t>
-      </w:r>
-      <w:r>
-        <w:rPr>
-          <w:b/>
-          <w:bCs/>
-          <w:color w:val="000000" w:themeColor="text1"/>
-          <w:sz w:val="28"/>
-          <w:szCs w:val="28"/>
-          <w:highlight w:val="yellow"/>
-          <w:lang w:bidi="ar-EG"/>
-        </w:rPr>
-        <w:t>. :</w:t>
-      </w:r>
-      <w:proofErr w:type="gramEnd"/>
-      <w:r>
-        <w:rPr>
-          <w:b/>
-          <w:bCs/>
-          <w:color w:val="000000" w:themeColor="text1"/>
-          <w:sz w:val="28"/>
-          <w:szCs w:val="28"/>
-          <w:highlight w:val="yellow"/>
-          <w:lang w:bidi="ar-EG"/>
-        </w:rPr>
-        <w:t xml:space="preserve"> for Binding</w:t>
-      </w:r>
-      <w:r>
-        <w:rPr>
-          <w:b/>
-          <w:bCs/>
-          <w:color w:val="000000" w:themeColor="text1"/>
-          <w:sz w:val="28"/>
-          <w:szCs w:val="28"/>
-          <w:lang w:bidi="ar-EG"/>
-        </w:rPr>
-        <w:t xml:space="preserve"> Attributes</w:t>
-      </w:r>
-    </w:p>
-    <w:p>
-      <w:pPr>
-        <w:rPr>
-          <w:b/>
-          <w:bCs/>
-          <w:color w:val="000000" w:themeColor="text1"/>
-          <w:sz w:val="28"/>
-          <w:szCs w:val="28"/>
-          <w:lang w:bidi="ar-EG"/>
-        </w:rPr>
-      </w:pPr>
-      <w:r>
-        <w:rPr>
-          <w:rStyle w:val="Strong"/>
-          <w:color w:val="000000" w:themeColor="text1"/>
-          <w:sz w:val="28"/>
-          <w:szCs w:val="28"/>
-          <w:lang w:bidi="ar-EG"/>
-        </w:rPr>
         <w:drawing>
           <wp:anchor distT="0" distB="0" distL="114300" distR="114300" simplePos="0" relativeHeight="251685888" behindDoc="1" locked="0" layoutInCell="1" allowOverlap="1" wp14:anchorId="192EF6C2" wp14:editId="07495E92">
             <wp:simplePos x="0" y="0"/>
@@ -5823,7 +7059,7 @@
                     <pic:cNvPicPr/>
                   </pic:nvPicPr>
                   <pic:blipFill>
-                    <a:blip r:embed="rId43">
+                    <a:blip r:embed="rId56">
                       <a:extLst>
                         <a:ext uri="{28A0092B-C50C-407E-A947-70E740481C1C}">
                           <a14:useLocalDpi xmlns:a14="http://schemas.microsoft.com/office/drawing/2010/main" val="0"/>
@@ -5931,6 +7167,7 @@
       <w:r>
         <w:rPr>
           <w:rStyle w:val="Strong"/>
+          <w:noProof/>
           <w:color w:val="000000" w:themeColor="text1"/>
           <w:sz w:val="28"/>
           <w:szCs w:val="28"/>
@@ -5968,7 +7205,7 @@
                     <pic:cNvPicPr/>
                   </pic:nvPicPr>
                   <pic:blipFill>
-                    <a:blip r:embed="rId44">
+                    <a:blip r:embed="rId57">
                       <a:extLst>
                         <a:ext uri="{28A0092B-C50C-407E-A947-70E740481C1C}">
                           <a14:useLocalDpi xmlns:a14="http://schemas.microsoft.com/office/drawing/2010/main" val="0"/>
@@ -6006,8 +7243,141 @@
           <w:szCs w:val="28"/>
           <w:lang w:bidi="ar-EG"/>
         </w:rPr>
-        <w:t>This is equivalent to:</w:t>
-      </w:r>
+        <w:t xml:space="preserve">This is equivalent to: </w:t>
+      </w:r>
+    </w:p>
+    <w:p>
+      <w:pPr>
+        <w:rPr>
+          <w:rStyle w:val="Strong"/>
+          <w:color w:val="000000" w:themeColor="text1"/>
+          <w:sz w:val="28"/>
+          <w:szCs w:val="28"/>
+          <w:lang w:bidi="ar-EG"/>
+        </w:rPr>
+      </w:pPr>
+    </w:p>
+    <w:p>
+      <w:pPr>
+        <w:rPr>
+          <w:rStyle w:val="Strong"/>
+          <w:color w:val="000000" w:themeColor="text1"/>
+          <w:sz w:val="28"/>
+          <w:szCs w:val="28"/>
+          <w:lang w:bidi="ar-EG"/>
+        </w:rPr>
+      </w:pPr>
+    </w:p>
+    <w:p>
+      <w:pPr>
+        <w:rPr>
+          <w:rStyle w:val="Strong"/>
+          <w:color w:val="000000" w:themeColor="text1"/>
+          <w:sz w:val="28"/>
+          <w:szCs w:val="28"/>
+          <w:lang w:bidi="ar-EG"/>
+        </w:rPr>
+      </w:pPr>
+      <w:r>
+        <w:rPr>
+          <w:rStyle w:val="Strong"/>
+          <w:color w:val="000000" w:themeColor="text1"/>
+          <w:sz w:val="28"/>
+          <w:szCs w:val="28"/>
+          <w:lang w:bidi="ar-EG"/>
+        </w:rPr>
+        <w:t xml:space="preserve">Here </w:t>
+      </w:r>
+      <w:proofErr w:type="spellStart"/>
+      <w:r>
+        <w:rPr>
+          <w:rStyle w:val="Strong"/>
+          <w:color w:val="000000" w:themeColor="text1"/>
+          <w:sz w:val="28"/>
+          <w:szCs w:val="28"/>
+          <w:lang w:bidi="ar-EG"/>
+        </w:rPr>
+        <w:t>src</w:t>
+      </w:r>
+      <w:proofErr w:type="spellEnd"/>
+      <w:r>
+        <w:rPr>
+          <w:rStyle w:val="Strong"/>
+          <w:color w:val="000000" w:themeColor="text1"/>
+          <w:sz w:val="28"/>
+          <w:szCs w:val="28"/>
+          <w:lang w:bidi="ar-EG"/>
+        </w:rPr>
+        <w:t xml:space="preserve"> is dynamic then you should </w:t>
+      </w:r>
+      <w:proofErr w:type="gramStart"/>
+      <w:r>
+        <w:rPr>
+          <w:rStyle w:val="Strong"/>
+          <w:color w:val="000000" w:themeColor="text1"/>
+          <w:sz w:val="28"/>
+          <w:szCs w:val="28"/>
+          <w:lang w:bidi="ar-EG"/>
+        </w:rPr>
+        <w:t>use :</w:t>
+      </w:r>
+      <w:proofErr w:type="gramEnd"/>
+      <w:r>
+        <w:rPr>
+          <w:rStyle w:val="Strong"/>
+          <w:color w:val="000000" w:themeColor="text1"/>
+          <w:sz w:val="28"/>
+          <w:szCs w:val="28"/>
+          <w:lang w:bidi="ar-EG"/>
+        </w:rPr>
+        <w:t xml:space="preserve"> for this and if you have dynamic objects use this</w:t>
+      </w:r>
+    </w:p>
+    <w:p>
+      <w:pPr>
+        <w:rPr>
+          <w:rStyle w:val="Strong"/>
+          <w:color w:val="000000" w:themeColor="text1"/>
+          <w:sz w:val="28"/>
+          <w:szCs w:val="28"/>
+          <w:lang w:bidi="ar-EG"/>
+        </w:rPr>
+      </w:pPr>
+      <w:r>
+        <w:rPr>
+          <w:b/>
+          <w:bCs/>
+          <w:color w:val="000000" w:themeColor="text1"/>
+          <w:sz w:val="28"/>
+          <w:szCs w:val="28"/>
+          <w:lang w:bidi="ar-EG"/>
+        </w:rPr>
+        <w:t>Class and Style Bindings</w:t>
+      </w:r>
+      <w:proofErr w:type="gramStart"/>
+      <w:r>
+        <w:rPr>
+          <w:b/>
+          <w:bCs/>
+          <w:color w:val="000000" w:themeColor="text1"/>
+          <w:sz w:val="28"/>
+          <w:szCs w:val="28"/>
+          <w:lang w:bidi="ar-EG"/>
+        </w:rPr>
+        <w:t xml:space="preserve">:  </w:t>
+      </w:r>
+      <w:r>
+        <w:rPr>
+          <w:b/>
+          <w:bCs/>
+          <w:color w:val="000000" w:themeColor="text1"/>
+          <w:sz w:val="28"/>
+          <w:szCs w:val="28"/>
+          <w:lang w:bidi="ar-EG"/>
+        </w:rPr>
+        <w:t>(</w:t>
+      </w:r>
+      <w:proofErr w:type="gramEnd"/>
       <w:r>
         <w:rPr>
           <w:b/>
@@ -6019,150 +7389,6 @@
         </w:rPr>
         <w:t xml:space="preserve"> </w:t>
       </w:r>
-    </w:p>
-    <w:p>
-      <w:pPr>
-        <w:rPr>
-          <w:rStyle w:val="Strong"/>
-          <w:color w:val="000000" w:themeColor="text1"/>
-          <w:sz w:val="28"/>
-          <w:szCs w:val="28"/>
-          <w:lang w:bidi="ar-EG"/>
-        </w:rPr>
-      </w:pPr>
-    </w:p>
-    <w:p>
-      <w:pPr>
-        <w:rPr>
-          <w:rStyle w:val="Strong"/>
-          <w:color w:val="000000" w:themeColor="text1"/>
-          <w:sz w:val="28"/>
-          <w:szCs w:val="28"/>
-          <w:lang w:bidi="ar-EG"/>
-        </w:rPr>
-      </w:pPr>
-    </w:p>
-    <w:p>
-      <w:pPr>
-        <w:rPr>
-          <w:rStyle w:val="Strong"/>
-          <w:color w:val="000000" w:themeColor="text1"/>
-          <w:sz w:val="28"/>
-          <w:szCs w:val="28"/>
-          <w:lang w:bidi="ar-EG"/>
-        </w:rPr>
-      </w:pPr>
-      <w:r>
-        <w:rPr>
-          <w:rStyle w:val="Strong"/>
-          <w:color w:val="000000" w:themeColor="text1"/>
-          <w:sz w:val="28"/>
-          <w:szCs w:val="28"/>
-          <w:lang w:bidi="ar-EG"/>
-        </w:rPr>
-        <w:t xml:space="preserve">Here </w:t>
-      </w:r>
-      <w:proofErr w:type="spellStart"/>
-      <w:r>
-        <w:rPr>
-          <w:rStyle w:val="Strong"/>
-          <w:color w:val="000000" w:themeColor="text1"/>
-          <w:sz w:val="28"/>
-          <w:szCs w:val="28"/>
-          <w:lang w:bidi="ar-EG"/>
-        </w:rPr>
-        <w:t>src</w:t>
-      </w:r>
-      <w:proofErr w:type="spellEnd"/>
-      <w:r>
-        <w:rPr>
-          <w:rStyle w:val="Strong"/>
-          <w:color w:val="000000" w:themeColor="text1"/>
-          <w:sz w:val="28"/>
-          <w:szCs w:val="28"/>
-          <w:lang w:bidi="ar-EG"/>
-        </w:rPr>
-        <w:t xml:space="preserve"> is dynamic then you should </w:t>
-      </w:r>
-      <w:proofErr w:type="gramStart"/>
-      <w:r>
-        <w:rPr>
-          <w:rStyle w:val="Strong"/>
-          <w:color w:val="000000" w:themeColor="text1"/>
-          <w:sz w:val="28"/>
-          <w:szCs w:val="28"/>
-          <w:lang w:bidi="ar-EG"/>
-        </w:rPr>
-        <w:t>use :</w:t>
-      </w:r>
-      <w:proofErr w:type="gramEnd"/>
-      <w:r>
-        <w:rPr>
-          <w:rStyle w:val="Strong"/>
-          <w:color w:val="000000" w:themeColor="text1"/>
-          <w:sz w:val="28"/>
-          <w:szCs w:val="28"/>
-          <w:lang w:bidi="ar-EG"/>
-        </w:rPr>
-        <w:t xml:space="preserve"> for this and if you have dynamic objects use this</w:t>
-      </w:r>
-    </w:p>
-    <w:p>
-      <w:pPr>
-        <w:rPr>
-          <w:rStyle w:val="Strong"/>
-          <w:color w:val="000000" w:themeColor="text1"/>
-          <w:sz w:val="28"/>
-          <w:szCs w:val="28"/>
-          <w:lang w:bidi="ar-EG"/>
-        </w:rPr>
-      </w:pPr>
-      <w:r>
-        <w:rPr>
-          <w:b/>
-          <w:bCs/>
-          <w:color w:val="000000" w:themeColor="text1"/>
-          <w:sz w:val="28"/>
-          <w:szCs w:val="28"/>
-          <w:lang w:bidi="ar-EG"/>
-        </w:rPr>
-        <w:t>Class and Style Bindings</w:t>
-      </w:r>
-      <w:proofErr w:type="gramStart"/>
-      <w:r>
-        <w:rPr>
-          <w:b/>
-          <w:bCs/>
-          <w:color w:val="000000" w:themeColor="text1"/>
-          <w:sz w:val="28"/>
-          <w:szCs w:val="28"/>
-          <w:lang w:bidi="ar-EG"/>
-        </w:rPr>
-        <w:t xml:space="preserve">:  </w:t>
-      </w:r>
-      <w:r>
-        <w:rPr>
-          <w:b/>
-          <w:bCs/>
-          <w:color w:val="000000" w:themeColor="text1"/>
-          <w:sz w:val="28"/>
-          <w:szCs w:val="28"/>
-          <w:lang w:bidi="ar-EG"/>
-        </w:rPr>
-        <w:t>(</w:t>
-      </w:r>
-      <w:proofErr w:type="gramEnd"/>
-      <w:r>
-        <w:rPr>
-          <w:b/>
-          <w:bCs/>
-          <w:color w:val="000000" w:themeColor="text1"/>
-          <w:sz w:val="28"/>
-          <w:szCs w:val="28"/>
-          <w:lang w:bidi="ar-EG"/>
-        </w:rPr>
-        <w:t xml:space="preserve"> </w:t>
-      </w:r>
       <w:r>
         <w:rPr>
           <w:b/>
@@ -6194,22 +7420,12 @@
           <w:szCs w:val="28"/>
           <w:lang w:bidi="ar-EG"/>
         </w:rPr>
-        <w:t>is often used to bind CSS classes and inline styles dynamically.</w:t>
-      </w:r>
-      <w:r>
-        <w:rPr>
-          <w:b/>
-          <w:bCs/>
-          <w:color w:val="000000" w:themeColor="text1"/>
-          <w:sz w:val="28"/>
-          <w:szCs w:val="28"/>
-          <w:lang w:bidi="ar-EG"/>
-        </w:rPr>
-        <w:t xml:space="preserve"> </w:t>
-      </w:r>
-      <w:r>
-        <w:rPr>
-          <w:rStyle w:val="Strong"/>
+        <w:t xml:space="preserve">is often used to bind CSS classes and inline styles dynamically. </w:t>
+      </w:r>
+      <w:r>
+        <w:rPr>
+          <w:rStyle w:val="Strong"/>
+          <w:noProof/>
           <w:color w:val="000000" w:themeColor="text1"/>
           <w:sz w:val="28"/>
           <w:szCs w:val="28"/>
@@ -6247,7 +7463,7 @@
                     <pic:cNvPicPr/>
                   </pic:nvPicPr>
                   <pic:blipFill>
-                    <a:blip r:embed="rId45">
+                    <a:blip r:embed="rId58">
                       <a:extLst>
                         <a:ext uri="{28A0092B-C50C-407E-A947-70E740481C1C}">
                           <a14:useLocalDpi xmlns:a14="http://schemas.microsoft.com/office/drawing/2010/main" val="0"/>
@@ -6372,22 +7588,12 @@
           <w:szCs w:val="28"/>
           <w:lang w:bidi="ar-EG"/>
         </w:rPr>
-        <w:t>can bind props dynamically.</w:t>
-      </w:r>
-      <w:r>
-        <w:rPr>
-          <w:b/>
-          <w:bCs/>
-          <w:color w:val="000000" w:themeColor="text1"/>
-          <w:sz w:val="28"/>
-          <w:szCs w:val="28"/>
-          <w:lang w:bidi="ar-EG"/>
-        </w:rPr>
-        <w:t xml:space="preserve"> </w:t>
-      </w:r>
-      <w:r>
-        <w:rPr>
-          <w:rStyle w:val="Strong"/>
+        <w:t xml:space="preserve">can bind props dynamically. </w:t>
+      </w:r>
+      <w:r>
+        <w:rPr>
+          <w:rStyle w:val="Strong"/>
+          <w:noProof/>
           <w:color w:val="000000" w:themeColor="text1"/>
           <w:sz w:val="28"/>
           <w:szCs w:val="28"/>
@@ -6425,7 +7631,7 @@
                     <pic:cNvPicPr/>
                   </pic:nvPicPr>
                   <pic:blipFill>
-                    <a:blip r:embed="rId46">
+                    <a:blip r:embed="rId59">
                       <a:extLst>
                         <a:ext uri="{28A0092B-C50C-407E-A947-70E740481C1C}">
                           <a14:useLocalDpi xmlns:a14="http://schemas.microsoft.com/office/drawing/2010/main" val="0"/>
@@ -6613,18 +7819,7 @@
           <w:szCs w:val="28"/>
           <w:lang w:bidi="ar-EG"/>
         </w:rPr>
-        <w:t xml:space="preserve"> </w:t>
-      </w:r>
-      <w:r>
-        <w:rPr>
-          <w:b/>
-          <w:bCs/>
-          <w:color w:val="000000" w:themeColor="text1"/>
-          <w:sz w:val="28"/>
-          <w:szCs w:val="28"/>
-          <w:lang w:bidi="ar-EG"/>
-        </w:rPr>
-        <w:t>It allows you to define event listeners for native DOM events or custom events emitted by child components.</w:t>
+        <w:t xml:space="preserve"> It allows you to define event listeners for native DOM events or custom events emitted by child components.</w:t>
       </w:r>
     </w:p>
     <w:p>

</xml_diff>